<commit_message>
Added contrast statistics claiming scholarfy improves faster than keyword model
</commit_message>
<xml_diff>
--- a/article/scholarfy_achakulvisut_et_al.docx
+++ b/article/scholarfy_achakulvisut_et_al.docx
@@ -34,56 +34,38 @@
         <w:rPr>
           <w:vertAlign w:val="superscript"/>
         </w:rPr>
-        <w:t>1</w:t>
-      </w:r>
-      <w:proofErr w:type="gramStart"/>
-      <w:r>
-        <w:rPr>
+        <w:t>1,*</w:t>
+      </w:r>
+      <w:r>
+        <w:t>, Daniel E. Acuna</w:t>
+      </w:r>
+      <w:r>
+        <w:rPr>
+          <w:szCs w:val="24"/>
           <w:vertAlign w:val="superscript"/>
         </w:rPr>
-        <w:t>,*</w:t>
-      </w:r>
-      <w:proofErr w:type="gramEnd"/>
-      <w:r>
-        <w:t>, Daniel E. Acuna</w:t>
-      </w:r>
-      <w:r>
-        <w:rPr>
-          <w:szCs w:val="24"/>
+        <w:t>1,2</w:t>
+      </w:r>
+      <w:r>
+        <w:t xml:space="preserve"> </w:t>
+      </w:r>
+      <w:r>
+        <w:t xml:space="preserve">, </w:t>
+      </w:r>
+      <w:r>
+        <w:t>Tulakan Ruangrong</w:t>
+      </w:r>
+      <w:r>
+        <w:rPr>
           <w:vertAlign w:val="superscript"/>
         </w:rPr>
-        <w:t>1,2</w:t>
-      </w:r>
-      <w:r>
-        <w:t xml:space="preserve"> </w:t>
+        <w:t>3</w:t>
       </w:r>
       <w:r>
         <w:t xml:space="preserve">, </w:t>
       </w:r>
-      <w:proofErr w:type="spellStart"/>
-      <w:r>
-        <w:t>Tulakan</w:t>
-      </w:r>
-      <w:proofErr w:type="spellEnd"/>
-      <w:r>
-        <w:t xml:space="preserve"> Ruangrong</w:t>
-      </w:r>
-      <w:r>
-        <w:rPr>
-          <w:vertAlign w:val="superscript"/>
-        </w:rPr>
-        <w:t>3</w:t>
-      </w:r>
-      <w:r>
-        <w:t xml:space="preserve">, </w:t>
-      </w:r>
-      <w:proofErr w:type="spellStart"/>
-      <w:r>
-        <w:t>Konrad</w:t>
-      </w:r>
-      <w:proofErr w:type="spellEnd"/>
-      <w:r>
-        <w:t xml:space="preserve"> Kording</w:t>
+      <w:r>
+        <w:t>Konrad Kording</w:t>
       </w:r>
       <w:r>
         <w:rPr>
@@ -153,8 +135,6 @@
         </w:rPr>
         <w:t>Abstract</w:t>
       </w:r>
-      <w:bookmarkStart w:id="0" w:name="_GoBack"/>
-      <w:bookmarkEnd w:id="0"/>
     </w:p>
     <w:p>
       <w:r>
@@ -234,14 +214,14 @@
       <w:pPr>
         <w:pStyle w:val="Heading1"/>
       </w:pPr>
-      <w:bookmarkStart w:id="1" w:name="h.9voolb6gnxng" w:colFirst="0" w:colLast="0"/>
-      <w:bookmarkStart w:id="2" w:name="_Toc308191516"/>
-      <w:bookmarkEnd w:id="1"/>
+      <w:bookmarkStart w:id="0" w:name="h.9voolb6gnxng" w:colFirst="0" w:colLast="0"/>
+      <w:bookmarkStart w:id="1" w:name="_Toc308191516"/>
+      <w:bookmarkEnd w:id="0"/>
       <w:r>
         <w:lastRenderedPageBreak/>
         <w:t>Introduction</w:t>
       </w:r>
-      <w:bookmarkEnd w:id="2"/>
+      <w:bookmarkEnd w:id="1"/>
     </w:p>
     <w:p>
       <w:r>
@@ -599,7 +579,6 @@
         </w:rPr>
         <w:t xml:space="preserve">the </w:t>
       </w:r>
-      <w:proofErr w:type="spellStart"/>
       <w:r>
         <w:rPr>
           <w:i/>
@@ -607,7 +586,6 @@
         </w:rPr>
         <w:t>Scienstein</w:t>
       </w:r>
-      <w:proofErr w:type="spellEnd"/>
       <w:r>
         <w:rPr>
           <w:szCs w:val="24"/>
@@ -649,21 +627,7 @@
         <w:rPr>
           <w:szCs w:val="24"/>
         </w:rPr>
-        <w:t xml:space="preserve">, the authors present a topic-based recommendation system based on a Latent </w:t>
-      </w:r>
-      <w:proofErr w:type="spellStart"/>
-      <w:r>
-        <w:rPr>
-          <w:szCs w:val="24"/>
-        </w:rPr>
-        <w:t>Dirichlet</w:t>
-      </w:r>
-      <w:proofErr w:type="spellEnd"/>
-      <w:r>
-        <w:rPr>
-          <w:szCs w:val="24"/>
-        </w:rPr>
-        <w:t xml:space="preserve"> Allocation (LDA) model. It is unclear, however, how these systems scale </w:t>
+        <w:t xml:space="preserve">, the authors present a topic-based recommendation system based on a Latent Dirichlet Allocation (LDA) model. It is unclear, however, how these systems scale </w:t>
       </w:r>
       <w:r>
         <w:rPr>
@@ -711,21 +675,7 @@
         <w:rPr>
           <w:szCs w:val="24"/>
         </w:rPr>
-        <w:t xml:space="preserve">), an open source Python library that implements a fast and accurate recommendation system for literature search. Briefly, the library uses a scalable </w:t>
-      </w:r>
-      <w:proofErr w:type="spellStart"/>
-      <w:r>
-        <w:rPr>
-          <w:szCs w:val="24"/>
-        </w:rPr>
-        <w:t>vectorization</w:t>
-      </w:r>
-      <w:proofErr w:type="spellEnd"/>
-      <w:r>
-        <w:rPr>
-          <w:szCs w:val="24"/>
-        </w:rPr>
-        <w:t xml:space="preserve"> of documents through online Latent Semantic Analysis (LSA) </w:t>
+        <w:t xml:space="preserve">), an open source Python library that implements a fast and accurate recommendation system for literature search. Briefly, the library uses a scalable vectorization of documents through online Latent Semantic Analysis (LSA) </w:t>
       </w:r>
       <w:r>
         <w:rPr>
@@ -868,21 +818,7 @@
         <w:rPr>
           <w:szCs w:val="24"/>
         </w:rPr>
-        <w:t>We tune and test the algorithm on a collection of scientific posters from the largest Neuroscience conference in the world, Society for Neuroscience (</w:t>
-      </w:r>
-      <w:proofErr w:type="spellStart"/>
-      <w:r>
-        <w:rPr>
-          <w:szCs w:val="24"/>
-        </w:rPr>
-        <w:t>SfN</w:t>
-      </w:r>
-      <w:proofErr w:type="spellEnd"/>
-      <w:r>
-        <w:rPr>
-          <w:szCs w:val="24"/>
-        </w:rPr>
-        <w:t xml:space="preserve">) 2015. </w:t>
+        <w:t xml:space="preserve">We tune and test the algorithm on a collection of scientific posters from the largest Neuroscience conference in the world, Society for Neuroscience (SfN) 2015. </w:t>
       </w:r>
       <w:r>
         <w:rPr>
@@ -977,21 +913,7 @@
         <w:rPr>
           <w:szCs w:val="24"/>
         </w:rPr>
-        <w:t>where we use data from Society for Neuroscience (</w:t>
-      </w:r>
-      <w:proofErr w:type="spellStart"/>
-      <w:r>
-        <w:rPr>
-          <w:szCs w:val="24"/>
-        </w:rPr>
-        <w:t>SfN</w:t>
-      </w:r>
-      <w:proofErr w:type="spellEnd"/>
-      <w:r>
-        <w:rPr>
-          <w:szCs w:val="24"/>
-        </w:rPr>
-        <w:t>) conference (</w:t>
+        <w:t>where we use data from Society for Neuroscience (SfN) conference (</w:t>
       </w:r>
       <w:hyperlink r:id="rId11">
         <w:r>
@@ -1014,23 +936,23 @@
       <w:pPr>
         <w:pStyle w:val="Heading1"/>
       </w:pPr>
-      <w:bookmarkStart w:id="3" w:name="h.t3mpytu20xm" w:colFirst="0" w:colLast="0"/>
-      <w:bookmarkStart w:id="4" w:name="_Toc308191517"/>
+      <w:bookmarkStart w:id="2" w:name="h.t3mpytu20xm" w:colFirst="0" w:colLast="0"/>
+      <w:bookmarkStart w:id="3" w:name="_Toc308191517"/>
+      <w:bookmarkEnd w:id="2"/>
+      <w:r>
+        <w:t>Materials and methods</w:t>
+      </w:r>
       <w:bookmarkEnd w:id="3"/>
-      <w:r>
-        <w:t>Materials and methods</w:t>
-      </w:r>
-      <w:bookmarkEnd w:id="4"/>
     </w:p>
     <w:p>
       <w:pPr>
         <w:pStyle w:val="Heading2"/>
       </w:pPr>
-      <w:bookmarkStart w:id="5" w:name="_Toc308191518"/>
+      <w:bookmarkStart w:id="4" w:name="_Toc308191518"/>
       <w:r>
         <w:t>Conference dataset</w:t>
       </w:r>
-      <w:bookmarkEnd w:id="5"/>
+      <w:bookmarkEnd w:id="4"/>
     </w:p>
     <w:p>
       <w:r>
@@ -1099,15 +1021,7 @@
         <w:t xml:space="preserve">We obtained a license from the Society for Neuroscience </w:t>
       </w:r>
       <w:r>
-        <w:t>(</w:t>
-      </w:r>
-      <w:proofErr w:type="spellStart"/>
-      <w:r>
-        <w:t>SfN</w:t>
-      </w:r>
-      <w:proofErr w:type="spellEnd"/>
-      <w:r>
-        <w:t xml:space="preserve">) </w:t>
+        <w:t xml:space="preserve">(SfN) </w:t>
       </w:r>
       <w:r>
         <w:t xml:space="preserve">on the Neuroscience 2015 conference. This is the largest conference in Neuroscience in the world. This dataset included </w:t>
@@ -1165,11 +1079,11 @@
       <w:pPr>
         <w:pStyle w:val="Heading2"/>
       </w:pPr>
-      <w:bookmarkStart w:id="6" w:name="_Toc308191519"/>
+      <w:bookmarkStart w:id="5" w:name="_Toc308191519"/>
       <w:r>
         <w:t>Content-based recommendation of scientific documents</w:t>
       </w:r>
-      <w:bookmarkEnd w:id="6"/>
+      <w:bookmarkEnd w:id="5"/>
       <w:r>
         <w:t xml:space="preserve"> </w:t>
       </w:r>
@@ -1625,14 +1539,14 @@
       <w:pPr>
         <w:pStyle w:val="Heading3"/>
       </w:pPr>
-      <w:bookmarkStart w:id="7" w:name="_Toc308191520"/>
+      <w:bookmarkStart w:id="6" w:name="_Toc308191520"/>
       <w:r>
         <w:t xml:space="preserve">Text </w:t>
       </w:r>
       <w:r>
         <w:t>preprocessing</w:t>
       </w:r>
-      <w:bookmarkEnd w:id="7"/>
+      <w:bookmarkEnd w:id="6"/>
     </w:p>
     <w:p>
       <w:pPr>
@@ -1741,16 +1655,8 @@
         <w:rPr>
           <w:szCs w:val="24"/>
         </w:rPr>
-        <w:t xml:space="preserve">. The terms in the documents are the </w:t>
-      </w:r>
-      <w:proofErr w:type="spellStart"/>
-      <w:r>
-        <w:rPr>
-          <w:szCs w:val="24"/>
-        </w:rPr>
-        <w:t>uni</w:t>
-      </w:r>
-      <w:proofErr w:type="spellEnd"/>
+        <w:t>. The terms in the documents are the uni</w:t>
+      </w:r>
       <w:r>
         <w:rPr>
           <w:szCs w:val="24"/>
@@ -1817,14 +1723,12 @@
         </w:rPr>
         <w:t>(</w:t>
       </w:r>
-      <w:proofErr w:type="spellStart"/>
       <w:r>
         <w:rPr>
           <w:szCs w:val="24"/>
         </w:rPr>
         <w:t>tf-idf</w:t>
       </w:r>
-      <w:proofErr w:type="spellEnd"/>
       <w:r>
         <w:rPr>
           <w:szCs w:val="24"/>
@@ -1865,33 +1769,19 @@
         <w:rPr>
           <w:szCs w:val="24"/>
         </w:rPr>
-        <w:t xml:space="preserve">have </w:t>
-      </w:r>
-      <w:proofErr w:type="spellStart"/>
-      <w:r>
-        <w:rPr>
-          <w:szCs w:val="24"/>
-        </w:rPr>
-        <w:t>tf-idf</w:t>
-      </w:r>
-      <w:proofErr w:type="spellEnd"/>
-      <w:r>
-        <w:rPr>
-          <w:szCs w:val="24"/>
-        </w:rPr>
-        <w:t xml:space="preserve"> greater than 0.8 were removed.</w:t>
+        <w:t>have tf-idf greater than 0.8 were removed.</w:t>
       </w:r>
     </w:p>
     <w:p>
       <w:pPr>
         <w:pStyle w:val="Heading3"/>
       </w:pPr>
-      <w:bookmarkStart w:id="8" w:name="_Toc308191521"/>
+      <w:bookmarkStart w:id="7" w:name="_Toc308191521"/>
       <w:r>
         <w:lastRenderedPageBreak/>
         <w:t>Latent Semantic Analysis</w:t>
       </w:r>
-      <w:bookmarkEnd w:id="8"/>
+      <w:bookmarkEnd w:id="7"/>
     </w:p>
     <w:p>
       <w:pPr>
@@ -1903,21 +1793,7 @@
         <w:rPr>
           <w:szCs w:val="24"/>
         </w:rPr>
-        <w:t xml:space="preserve">The </w:t>
-      </w:r>
-      <w:proofErr w:type="spellStart"/>
-      <w:r>
-        <w:rPr>
-          <w:szCs w:val="24"/>
-        </w:rPr>
-        <w:t>tf-idf</w:t>
-      </w:r>
-      <w:proofErr w:type="spellEnd"/>
-      <w:r>
-        <w:rPr>
-          <w:szCs w:val="24"/>
-        </w:rPr>
-        <w:t xml:space="preserve"> matrix is transformed using Latent Semantic Analysis (LSA) to reduce noise and improve smoothness. LSA</w:t>
+        <w:t>The tf-idf matrix is transformed using Latent Semantic Analysis (LSA) to reduce noise and improve smoothness. LSA</w:t>
       </w:r>
       <w:r>
         <w:rPr>
@@ -2008,21 +1884,7 @@
         <w:rPr>
           <w:szCs w:val="24"/>
         </w:rPr>
-        <w:t xml:space="preserve"> </w:t>
-      </w:r>
-      <w:proofErr w:type="spellStart"/>
-      <w:r>
-        <w:rPr>
-          <w:szCs w:val="24"/>
-        </w:rPr>
-        <w:t>tf-idf</w:t>
-      </w:r>
-      <w:proofErr w:type="spellEnd"/>
-      <w:r>
-        <w:rPr>
-          <w:szCs w:val="24"/>
-        </w:rPr>
-        <w:t xml:space="preserve"> matrix </w:t>
+        <w:t xml:space="preserve"> tf-idf matrix </w:t>
       </w:r>
       <w:r>
         <w:rPr>
@@ -2358,11 +2220,11 @@
       <w:pPr>
         <w:pStyle w:val="Heading3"/>
       </w:pPr>
-      <w:bookmarkStart w:id="9" w:name="_Toc308191522"/>
+      <w:bookmarkStart w:id="8" w:name="_Toc308191522"/>
       <w:r>
         <w:t>Poster representation based on keywords</w:t>
       </w:r>
-      <w:bookmarkEnd w:id="9"/>
+      <w:bookmarkEnd w:id="8"/>
     </w:p>
     <w:p>
       <w:r>
@@ -2379,11 +2241,11 @@
       <w:pPr>
         <w:pStyle w:val="Heading3"/>
       </w:pPr>
-      <w:bookmarkStart w:id="10" w:name="_Toc308191523"/>
+      <w:bookmarkStart w:id="9" w:name="_Toc308191523"/>
       <w:r>
         <w:t>Rocchio Algorithm and Nearest Neighbor Assignment</w:t>
       </w:r>
-      <w:bookmarkEnd w:id="10"/>
+      <w:bookmarkEnd w:id="9"/>
     </w:p>
     <w:p>
       <w:pPr>
@@ -2912,27 +2774,14 @@
             <w:r>
               <w:t>(</w:t>
             </w:r>
-            <w:r>
-              <w:fldChar w:fldCharType="begin"/>
-            </w:r>
-            <w:r>
-              <w:instrText xml:space="preserve"> SEQ Equation \* MERGEFORMAT </w:instrText>
-            </w:r>
-            <w:r>
-              <w:fldChar w:fldCharType="separate"/>
-            </w:r>
-            <w:r>
-              <w:rPr>
-                <w:noProof/>
-              </w:rPr>
-              <w:t>1</w:t>
-            </w:r>
-            <w:r>
-              <w:rPr>
-                <w:noProof/>
-              </w:rPr>
-              <w:fldChar w:fldCharType="end"/>
-            </w:r>
+            <w:fldSimple w:instr=" SEQ Equation \* MERGEFORMAT ">
+              <w:r>
+                <w:rPr>
+                  <w:noProof/>
+                </w:rPr>
+                <w:t>1</w:t>
+              </w:r>
+            </w:fldSimple>
             <w:r>
               <w:t>)</w:t>
             </w:r>
@@ -2946,19 +2795,11 @@
           <w:szCs w:val="24"/>
         </w:rPr>
       </w:pPr>
-      <w:proofErr w:type="gramStart"/>
-      <w:r>
-        <w:rPr>
-          <w:szCs w:val="24"/>
-        </w:rPr>
-        <w:t>where</w:t>
-      </w:r>
-      <w:proofErr w:type="gramEnd"/>
-      <w:r>
-        <w:rPr>
-          <w:szCs w:val="24"/>
-        </w:rPr>
-        <w:t xml:space="preserve"> </w:t>
+      <w:r>
+        <w:rPr>
+          <w:szCs w:val="24"/>
+        </w:rPr>
+        <w:t xml:space="preserve">where </w:t>
       </w:r>
       <m:oMath>
         <m:sSub>
@@ -3187,13 +3028,13 @@
       <w:pPr>
         <w:pStyle w:val="Heading2"/>
       </w:pPr>
-      <w:bookmarkStart w:id="11" w:name="h.3gbk79u8os03" w:colFirst="0" w:colLast="0"/>
-      <w:bookmarkStart w:id="12" w:name="_Toc308191524"/>
+      <w:bookmarkStart w:id="10" w:name="h.3gbk79u8os03" w:colFirst="0" w:colLast="0"/>
+      <w:bookmarkStart w:id="11" w:name="_Toc308191524"/>
+      <w:bookmarkEnd w:id="10"/>
+      <w:r>
+        <w:t>A measure of topic distance to human curated classification</w:t>
+      </w:r>
       <w:bookmarkEnd w:id="11"/>
-      <w:r>
-        <w:t>A measure of topic distance to human curated classification</w:t>
-      </w:r>
-      <w:bookmarkEnd w:id="12"/>
     </w:p>
     <w:p>
       <w:r>
@@ -3337,15 +3178,7 @@
         <w:t>tend to like poster from the same area</w:t>
       </w:r>
       <w:r>
-        <w:t xml:space="preserve">. While this assumption may not be accurate for a large number of attendees, we believe in captures the intention behind the classification of topics in this particular </w:t>
-      </w:r>
-      <w:proofErr w:type="spellStart"/>
-      <w:r>
-        <w:t>SfN</w:t>
-      </w:r>
-      <w:proofErr w:type="spellEnd"/>
-      <w:r>
-        <w:t xml:space="preserve"> conference. To measure the quality of suggestions, then, </w:t>
+        <w:t xml:space="preserve">. While this assumption may not be accurate for a large number of attendees, we believe in captures the intention behind the classification of topics in this particular SfN conference. To measure the quality of suggestions, then, </w:t>
       </w:r>
       <w:r>
         <w:t>we ask the system to suggest ten posters based on a set of “liked” posters from a particular topic</w:t>
@@ -3433,34 +3266,34 @@
       <w:pPr>
         <w:pStyle w:val="Heading1"/>
       </w:pPr>
-      <w:bookmarkStart w:id="13" w:name="_Toc308191525"/>
+      <w:bookmarkStart w:id="12" w:name="_Toc308191525"/>
       <w:r>
         <w:lastRenderedPageBreak/>
         <w:t>Results</w:t>
       </w:r>
-      <w:bookmarkEnd w:id="13"/>
+      <w:bookmarkEnd w:id="12"/>
     </w:p>
     <w:p>
       <w:pPr>
         <w:pStyle w:val="Heading2"/>
       </w:pPr>
-      <w:bookmarkStart w:id="14" w:name="h.qtt1qw4uvvfs" w:colFirst="0" w:colLast="0"/>
-      <w:bookmarkStart w:id="15" w:name="_Toc308191526"/>
+      <w:bookmarkStart w:id="13" w:name="h.qtt1qw4uvvfs" w:colFirst="0" w:colLast="0"/>
+      <w:bookmarkStart w:id="14" w:name="_Toc308191526"/>
+      <w:bookmarkEnd w:id="13"/>
+      <w:r>
+        <w:t>Parameter optimization</w:t>
+      </w:r>
       <w:bookmarkEnd w:id="14"/>
-      <w:r>
-        <w:t>Parameter optimization</w:t>
-      </w:r>
-      <w:bookmarkEnd w:id="15"/>
     </w:p>
     <w:p>
       <w:pPr>
         <w:pStyle w:val="Heading3"/>
       </w:pPr>
-      <w:bookmarkStart w:id="16" w:name="_Toc308191527"/>
+      <w:bookmarkStart w:id="15" w:name="_Toc308191527"/>
       <w:r>
         <w:t>Number of components for LSA</w:t>
       </w:r>
-      <w:bookmarkEnd w:id="16"/>
+      <w:bookmarkEnd w:id="15"/>
     </w:p>
     <w:p>
       <w:pPr>
@@ -3684,14 +3517,14 @@
       <w:pPr>
         <w:pStyle w:val="Heading3"/>
       </w:pPr>
-      <w:bookmarkStart w:id="17" w:name="_Toc308191528"/>
+      <w:bookmarkStart w:id="16" w:name="_Toc308191528"/>
       <w:r>
         <w:t xml:space="preserve">Weight of relevant and non-relevant </w:t>
       </w:r>
       <w:r>
         <w:t>documents for Rocchio algorithm</w:t>
       </w:r>
-      <w:bookmarkEnd w:id="17"/>
+      <w:bookmarkEnd w:id="16"/>
     </w:p>
     <w:p>
       <w:r>
@@ -3866,13 +3699,8 @@
       <w:r>
         <w:t xml:space="preserve"> the best </w:t>
       </w:r>
-      <w:proofErr w:type="spellStart"/>
-      <w:r>
-        <w:t>alues</w:t>
-      </w:r>
-      <w:proofErr w:type="spellEnd"/>
-      <w:r>
-        <w:t xml:space="preserve"> for the parameter</w:t>
+      <w:r>
+        <w:t>alues for the parameter</w:t>
       </w:r>
       <w:r>
         <w:t xml:space="preserve"> </w:t>
@@ -4115,19 +3943,11 @@
       <w:r>
         <w:t xml:space="preserve"> </w:t>
       </w:r>
-      <w:proofErr w:type="gramStart"/>
       <w:r>
         <w:rPr>
           <w:b/>
         </w:rPr>
-        <w:t>Finding</w:t>
-      </w:r>
-      <w:proofErr w:type="gramEnd"/>
-      <w:r>
-        <w:rPr>
-          <w:b/>
-        </w:rPr>
-        <w:t xml:space="preserve"> best parameters to weight relevant and non-relevant votes.</w:t>
+        <w:t>Finding best parameters to weight relevant and non-relevant votes.</w:t>
       </w:r>
       <w:r>
         <w:t xml:space="preserve"> Performance of the system as a function alpha and beta parameters for non-relevant documents that are 1 </w:t>
@@ -4143,11 +3963,11 @@
       <w:pPr>
         <w:pStyle w:val="Heading2"/>
       </w:pPr>
-      <w:bookmarkStart w:id="18" w:name="_Toc308191529"/>
+      <w:bookmarkStart w:id="17" w:name="_Toc308191529"/>
       <w:r>
         <w:t>Algorithm comparison</w:t>
       </w:r>
-      <w:bookmarkEnd w:id="18"/>
+      <w:bookmarkEnd w:id="17"/>
     </w:p>
     <w:p>
       <w:r>
@@ -4281,63 +4101,101 @@
         <w:t xml:space="preserve">simply using them as </w:t>
       </w:r>
       <w:r>
-        <w:t xml:space="preserve">documents. Therefore, we model keyword counts using a </w:t>
-      </w:r>
-      <w:proofErr w:type="spellStart"/>
-      <w:r>
-        <w:t>tf-idf</w:t>
-      </w:r>
-      <w:proofErr w:type="spellEnd"/>
-      <w:r>
-        <w:t xml:space="preserve"> to 30 SVD dimensions. Preliminary analysis </w:t>
-      </w:r>
-      <w:proofErr w:type="spellStart"/>
-      <w:r>
-        <w:t>revealted</w:t>
-      </w:r>
-      <w:proofErr w:type="spellEnd"/>
-      <w:r>
-        <w:t xml:space="preserve"> that</w:t>
-      </w:r>
-      <w:r>
-        <w:t xml:space="preserve"> 30 </w:t>
-      </w:r>
-      <w:proofErr w:type="gramStart"/>
-      <w:r>
-        <w:t>dimensions</w:t>
-      </w:r>
-      <w:proofErr w:type="gramEnd"/>
+        <w:t xml:space="preserve">documents. Therefore, we model keyword counts using a tf-idf to 30 SVD dimensions. Preliminary analysis </w:t>
+      </w:r>
+      <w:r>
+        <w:t>revealted that</w:t>
+      </w:r>
+      <w:r>
+        <w:t xml:space="preserve"> 30 dimensions </w:t>
+      </w:r>
+      <w:r>
+        <w:t xml:space="preserve">was an appropriate </w:t>
+      </w:r>
+      <w:r>
+        <w:t xml:space="preserve">number </w:t>
+      </w:r>
+      <w:r>
+        <w:t xml:space="preserve">to capture </w:t>
+      </w:r>
+      <w:r>
+        <w:t>most of the variability. Suggestion</w:t>
+      </w:r>
+      <w:r>
+        <w:t>s</w:t>
+      </w:r>
+      <w:r>
+        <w:t xml:space="preserve"> using keywords perform</w:t>
+      </w:r>
+      <w:r>
+        <w:t>s</w:t>
+      </w:r>
+      <w:r>
+        <w:t xml:space="preserve"> significantly better than random suggestions (</w:t>
+      </w:r>
+      <w:r>
+        <w:t xml:space="preserve">paired </w:t>
+      </w:r>
+      <w:r>
+        <w:rPr>
+          <w:i/>
+        </w:rPr>
+        <w:t>t</w:t>
+      </w:r>
+      <w:r>
+        <w:t>(</w:t>
+      </w:r>
+      <w:r>
+        <w:t>4999</w:t>
+      </w:r>
+      <w:r>
+        <w:t xml:space="preserve">) = </w:t>
+      </w:r>
+      <w:r>
+        <w:t>74.74</w:t>
+      </w:r>
+      <w:r>
+        <w:t xml:space="preserve">, </w:t>
+      </w:r>
+      <w:r>
+        <w:rPr>
+          <w:i/>
+        </w:rPr>
+        <w:t>p</w:t>
+      </w:r>
+      <w:r>
+        <w:t xml:space="preserve"> &lt; 0.0</w:t>
+      </w:r>
+      <w:r>
+        <w:t>0</w:t>
+      </w:r>
+      <w:r>
+        <w:t xml:space="preserve">01) </w:t>
+      </w:r>
+      <w:r>
+        <w:t>and</w:t>
+      </w:r>
+      <w:r>
+        <w:t xml:space="preserve"> keyword suggestion performance improve</w:t>
+      </w:r>
+      <w:r>
+        <w:t>s</w:t>
+      </w:r>
       <w:r>
         <w:t xml:space="preserve"> </w:t>
       </w:r>
       <w:r>
-        <w:t xml:space="preserve">was an appropriate </w:t>
-      </w:r>
-      <w:r>
-        <w:t xml:space="preserve">number </w:t>
-      </w:r>
-      <w:r>
-        <w:t xml:space="preserve">to capture </w:t>
-      </w:r>
-      <w:r>
-        <w:t>most of the variability. Suggestion</w:t>
-      </w:r>
-      <w:r>
-        <w:t>s</w:t>
-      </w:r>
-      <w:r>
-        <w:t xml:space="preserve"> using keywords perform</w:t>
-      </w:r>
-      <w:r>
-        <w:t>s</w:t>
-      </w:r>
-      <w:r>
-        <w:t xml:space="preserve"> significantly better than random suggestions (</w:t>
-      </w:r>
-      <w:r>
-        <w:t xml:space="preserve">paired </w:t>
-      </w:r>
-      <w:proofErr w:type="gramStart"/>
+        <w:t>with</w:t>
+      </w:r>
+      <w:r>
+        <w:t xml:space="preserve"> </w:t>
+      </w:r>
+      <w:r>
+        <w:t xml:space="preserve">the </w:t>
+      </w:r>
+      <w:r>
+        <w:t xml:space="preserve">number of votes (Fig. 5, </w:t>
+      </w:r>
       <w:r>
         <w:rPr>
           <w:i/>
@@ -4347,7 +4205,65 @@
       <w:r>
         <w:t>(</w:t>
       </w:r>
-      <w:proofErr w:type="gramEnd"/>
+      <w:r>
+        <w:t>4998</w:t>
+      </w:r>
+      <w:r>
+        <w:t xml:space="preserve">) = </w:t>
+      </w:r>
+      <w:r>
+        <w:t>-4.428</w:t>
+      </w:r>
+      <w:r>
+        <w:t xml:space="preserve">, </w:t>
+      </w:r>
+      <w:r>
+        <w:rPr>
+          <w:i/>
+        </w:rPr>
+        <w:t>p</w:t>
+      </w:r>
+      <w:r>
+        <w:t xml:space="preserve"> </w:t>
+      </w:r>
+      <w:r>
+        <w:t>&lt;</w:t>
+      </w:r>
+      <w:r>
+        <w:t xml:space="preserve"> </w:t>
+      </w:r>
+      <w:r>
+        <w:t>0.0001</w:t>
+      </w:r>
+      <w:r>
+        <w:t>). While keywords allows for better suggestions</w:t>
+      </w:r>
+      <w:r>
+        <w:t xml:space="preserve"> than the null model, </w:t>
+      </w:r>
+      <w:r>
+        <w:t xml:space="preserve">authors </w:t>
+      </w:r>
+      <w:r>
+        <w:t xml:space="preserve">need to </w:t>
+      </w:r>
+      <w:r>
+        <w:t>manually provide them.</w:t>
+      </w:r>
+    </w:p>
+    <w:p>
+      <w:r>
+        <w:t xml:space="preserve">Scholar Concierge uses the abstracts to automatically extract topics and provide suggestions. We found that Scholar Concierge produces significantly better suggestions than keywords (Fig. 5, </w:t>
+      </w:r>
+      <w:r>
+        <w:rPr>
+          <w:i/>
+        </w:rPr>
+        <w:t>t</w:t>
+      </w:r>
+      <w:r>
+        <w:t>(</w:t>
+      </w:r>
       <w:r>
         <w:t>4999</w:t>
       </w:r>
@@ -4355,7 +4271,7 @@
         <w:t xml:space="preserve">) = </w:t>
       </w:r>
       <w:r>
-        <w:t>74.74</w:t>
+        <w:t>78.95</w:t>
       </w:r>
       <w:r>
         <w:t xml:space="preserve">, </w:t>
@@ -4373,31 +4289,7 @@
         <w:t>0</w:t>
       </w:r>
       <w:r>
-        <w:t xml:space="preserve">01) </w:t>
-      </w:r>
-      <w:r>
-        <w:t>and</w:t>
-      </w:r>
-      <w:r>
-        <w:t xml:space="preserve"> keyword suggestion performance improve</w:t>
-      </w:r>
-      <w:r>
-        <w:t>s</w:t>
-      </w:r>
-      <w:r>
-        <w:t xml:space="preserve"> </w:t>
-      </w:r>
-      <w:r>
-        <w:t>with</w:t>
-      </w:r>
-      <w:r>
-        <w:t xml:space="preserve"> </w:t>
-      </w:r>
-      <w:r>
-        <w:t xml:space="preserve">the </w:t>
-      </w:r>
-      <w:r>
-        <w:t xml:space="preserve">number of votes (Fig. 5, </w:t>
+        <w:t>01). Also, we found that the performance significantly improves as the system learns more about a user (</w:t>
       </w:r>
       <w:r>
         <w:rPr>
@@ -4415,7 +4307,7 @@
         <w:t xml:space="preserve">) = </w:t>
       </w:r>
       <w:r>
-        <w:t>-4.428</w:t>
+        <w:t>-31.6</w:t>
       </w:r>
       <w:r>
         <w:t xml:space="preserve">, </w:t>
@@ -4424,109 +4316,31 @@
         <w:rPr>
           <w:i/>
         </w:rPr>
+        <w:t xml:space="preserve">p </w:t>
+      </w:r>
+      <w:r>
+        <w:t xml:space="preserve">&lt; 0.001). </w:t>
+      </w:r>
+      <w:r>
+        <w:t>Moreover, we found that Scholarfy improves with votes significantly faster than the keyword model (</w:t>
+      </w:r>
+      <w:r>
+        <w:rPr>
+          <w:i/>
+        </w:rPr>
+        <w:t>t</w:t>
+      </w:r>
+      <w:r>
+        <w:t xml:space="preserve">(9997) = –66.28, </w:t>
+      </w:r>
+      <w:r>
+        <w:rPr>
+          <w:i/>
+        </w:rPr>
         <w:t>p</w:t>
       </w:r>
       <w:r>
-        <w:t xml:space="preserve"> </w:t>
-      </w:r>
-      <w:r>
-        <w:t>&lt;</w:t>
-      </w:r>
-      <w:r>
-        <w:t xml:space="preserve"> </w:t>
-      </w:r>
-      <w:r>
-        <w:t>0.0001</w:t>
-      </w:r>
-      <w:r>
-        <w:t>). While keywords allows for better suggestions</w:t>
-      </w:r>
-      <w:r>
-        <w:t xml:space="preserve"> than the null model, </w:t>
-      </w:r>
-      <w:r>
-        <w:t xml:space="preserve">authors </w:t>
-      </w:r>
-      <w:r>
-        <w:t xml:space="preserve">need to </w:t>
-      </w:r>
-      <w:r>
-        <w:t>manually provide them.</w:t>
-      </w:r>
-    </w:p>
-    <w:p>
-      <w:r>
-        <w:t xml:space="preserve">Scholar Concierge uses the abstracts to automatically extract topics and provide suggestions. We found that Scholar Concierge produces significantly better suggestions than keywords (Fig. 5, </w:t>
-      </w:r>
-      <w:proofErr w:type="gramStart"/>
-      <w:r>
-        <w:rPr>
-          <w:i/>
-        </w:rPr>
-        <w:t>t</w:t>
-      </w:r>
-      <w:r>
-        <w:t>(</w:t>
-      </w:r>
-      <w:proofErr w:type="gramEnd"/>
-      <w:r>
-        <w:t>4999</w:t>
-      </w:r>
-      <w:r>
-        <w:t xml:space="preserve">) = </w:t>
-      </w:r>
-      <w:r>
-        <w:t>78.95</w:t>
-      </w:r>
-      <w:r>
-        <w:t xml:space="preserve">, </w:t>
-      </w:r>
-      <w:r>
-        <w:rPr>
-          <w:i/>
-        </w:rPr>
-        <w:t>p</w:t>
-      </w:r>
-      <w:r>
-        <w:t xml:space="preserve"> &lt; 0.0</w:t>
-      </w:r>
-      <w:r>
-        <w:t>0</w:t>
-      </w:r>
-      <w:r>
-        <w:t>01). Also, we found that the performance significantly improves as the system learns more about a user (</w:t>
-      </w:r>
-      <w:proofErr w:type="gramStart"/>
-      <w:r>
-        <w:rPr>
-          <w:i/>
-        </w:rPr>
-        <w:t>t</w:t>
-      </w:r>
-      <w:r>
-        <w:t>(</w:t>
-      </w:r>
-      <w:proofErr w:type="gramEnd"/>
-      <w:r>
-        <w:t>4998</w:t>
-      </w:r>
-      <w:r>
-        <w:t xml:space="preserve">) = </w:t>
-      </w:r>
-      <w:r>
-        <w:t>-31.6</w:t>
-      </w:r>
-      <w:r>
-        <w:t xml:space="preserve">, </w:t>
-      </w:r>
-      <w:r>
-        <w:rPr>
-          <w:i/>
-        </w:rPr>
-        <w:t xml:space="preserve">p </w:t>
-      </w:r>
-      <w:r>
-        <w:t xml:space="preserve">&lt; 0.001). </w:t>
+        <w:t xml:space="preserve"> &lt; 0.0001). </w:t>
       </w:r>
       <w:r>
         <w:t>Scholar Concierge thus does not require humans to provide keywords and improves the recommendation as more votes are provided.</w:t>
@@ -4626,27 +4440,19 @@
         <w:t>performance is</w:t>
       </w:r>
       <w:r>
-        <w:t xml:space="preserve"> not necessarily 3 </w:t>
-      </w:r>
-      <w:proofErr w:type="gramStart"/>
-      <w:r>
-        <w:t>distance</w:t>
-      </w:r>
-      <w:proofErr w:type="gramEnd"/>
-      <w:r>
-        <w:t xml:space="preserve"> away in the topic tree, but remain constant with more votes. Keywords improve their suggestions. </w:t>
-      </w:r>
-      <w:proofErr w:type="spellStart"/>
-      <w:r>
-        <w:t>Scholarfy</w:t>
-      </w:r>
-      <w:proofErr w:type="spellEnd"/>
-      <w:r>
-        <w:t xml:space="preserve"> significantly impro</w:t>
-      </w:r>
-      <w:r>
-        <w:t xml:space="preserve">ves on keywords and event further with more votes </w:t>
-      </w:r>
+        <w:t xml:space="preserve"> not necessarily 3 distance</w:t>
+      </w:r>
+      <w:r>
+        <w:t xml:space="preserve"> away in the topic tree, but remain constant with more votes. Keywords improve their suggestions. Scholarfy significantly impro</w:t>
+      </w:r>
+      <w:r>
+        <w:t>ves on keywords and event fu</w:t>
+      </w:r>
+      <w:r>
+        <w:t>rther with more votes.</w:t>
+      </w:r>
+      <w:bookmarkStart w:id="18" w:name="_GoBack"/>
+      <w:bookmarkEnd w:id="18"/>
     </w:p>
     <w:p>
       <w:pPr>
@@ -4732,13 +4538,8 @@
         <w:t>documents</w:t>
       </w:r>
       <w:r>
-        <w:t xml:space="preserve">. We tested the system on a set of posters presented at the Society for Neuroscience 2015 conference. We found that our system significantly improves on suggestions based on author-assigned keywords. We also found that our system significantly improves its performance as the user provides more votes. The system returns a complete schedule of posters to visit within 100 </w:t>
-      </w:r>
-      <w:proofErr w:type="spellStart"/>
-      <w:r>
-        <w:t>ms</w:t>
-      </w:r>
-      <w:proofErr w:type="spellEnd"/>
+        <w:t>. We tested the system on a set of posters presented at the Society for Neuroscience 2015 conference. We found that our system significantly improves on suggestions based on author-assigned keywords. We also found that our system significantly improves its performance as the user provides more votes. The system returns a complete schedule of posters to visit within 100 ms</w:t>
+      </w:r>
       <w:r>
         <w:t xml:space="preserve"> for a conference of around 15K posters</w:t>
       </w:r>
@@ -4793,15 +4594,7 @@
         <w:t>topical relationships</w:t>
       </w:r>
       <w:r>
-        <w:t xml:space="preserve">. In the future, we will try non-linear probabilistic approaches such as Latent </w:t>
-      </w:r>
-      <w:proofErr w:type="spellStart"/>
-      <w:r>
-        <w:t>Dirichlet</w:t>
-      </w:r>
-      <w:proofErr w:type="spellEnd"/>
-      <w:r>
-        <w:t xml:space="preserve"> Allocation (LDA) </w:t>
+        <w:t xml:space="preserve">. In the future, we will try non-linear probabilistic approaches such as Latent Dirichlet Allocation (LDA) </w:t>
       </w:r>
       <w:r>
         <w:t xml:space="preserve">or similar methods </w:t>
@@ -5069,77 +4862,7 @@
         <w:rPr>
           <w:szCs w:val="24"/>
         </w:rPr>
-        <w:t xml:space="preserve">Titipat Achakulvisut was supported by Royal Thai Government Scholarship grant #50AC002. </w:t>
-      </w:r>
-      <w:proofErr w:type="spellStart"/>
-      <w:r>
-        <w:rPr>
-          <w:szCs w:val="24"/>
-        </w:rPr>
-        <w:t>DAniel</w:t>
-      </w:r>
-      <w:proofErr w:type="spellEnd"/>
-      <w:r>
-        <w:rPr>
-          <w:szCs w:val="24"/>
-        </w:rPr>
-        <w:t xml:space="preserve"> E. Acuna was supposed by the John Templeton Foundation grant #. </w:t>
-      </w:r>
-      <w:proofErr w:type="spellStart"/>
-      <w:r>
-        <w:rPr>
-          <w:szCs w:val="24"/>
-        </w:rPr>
-        <w:t>Tulakan</w:t>
-      </w:r>
-      <w:proofErr w:type="spellEnd"/>
-      <w:r>
-        <w:rPr>
-          <w:szCs w:val="24"/>
-        </w:rPr>
-        <w:t xml:space="preserve"> </w:t>
-      </w:r>
-      <w:proofErr w:type="spellStart"/>
-      <w:r>
-        <w:rPr>
-          <w:szCs w:val="24"/>
-        </w:rPr>
-        <w:t>Ruangrong</w:t>
-      </w:r>
-      <w:proofErr w:type="spellEnd"/>
-      <w:r>
-        <w:rPr>
-          <w:szCs w:val="24"/>
-        </w:rPr>
-        <w:t xml:space="preserve"> would like to thank… </w:t>
-      </w:r>
-      <w:proofErr w:type="spellStart"/>
-      <w:r>
-        <w:rPr>
-          <w:szCs w:val="24"/>
-        </w:rPr>
-        <w:t>Konrad</w:t>
-      </w:r>
-      <w:proofErr w:type="spellEnd"/>
-      <w:r>
-        <w:rPr>
-          <w:szCs w:val="24"/>
-        </w:rPr>
-        <w:t xml:space="preserve"> Kording was supposed by NIH # and John Templeton Foundation #. Thanks to </w:t>
-      </w:r>
-      <w:proofErr w:type="spellStart"/>
-      <w:r>
-        <w:rPr>
-          <w:szCs w:val="24"/>
-        </w:rPr>
-        <w:t>SfN</w:t>
-      </w:r>
-      <w:proofErr w:type="spellEnd"/>
-      <w:r>
-        <w:rPr>
-          <w:szCs w:val="24"/>
-        </w:rPr>
-        <w:t xml:space="preserve"> for providing the abstract dataset for testing.</w:t>
+        <w:t>Titipat Achakulvisut was supported by Royal Thai Government Scholarship grant #50AC002. DAniel E. Acuna was supposed by the John Templeton Foundation grant #. Tulakan Ruangrong would like to thank… Konrad Kording was supposed by NIH # and John Templeton Foundation #. Thanks to SfN for providing the abstract dataset for testing.</w:t>
       </w:r>
     </w:p>
     <w:p>
@@ -5167,55 +4890,13 @@
         <w:rPr>
           <w:szCs w:val="24"/>
         </w:rPr>
-        <w:t xml:space="preserve">, </w:t>
-      </w:r>
-      <w:proofErr w:type="spellStart"/>
-      <w:r>
-        <w:rPr>
-          <w:szCs w:val="24"/>
-        </w:rPr>
-        <w:t>Tulakan</w:t>
-      </w:r>
-      <w:proofErr w:type="spellEnd"/>
-      <w:r>
-        <w:rPr>
-          <w:szCs w:val="24"/>
-        </w:rPr>
-        <w:t xml:space="preserve"> </w:t>
-      </w:r>
-      <w:proofErr w:type="spellStart"/>
-      <w:r>
-        <w:rPr>
-          <w:szCs w:val="24"/>
-        </w:rPr>
-        <w:t>Ruangron</w:t>
-      </w:r>
-      <w:proofErr w:type="spellEnd"/>
-      <w:r>
-        <w:rPr>
-          <w:szCs w:val="24"/>
-        </w:rPr>
-        <w:t xml:space="preserve"> (programming</w:t>
-      </w:r>
-      <w:r>
-        <w:rPr>
-          <w:szCs w:val="24"/>
-        </w:rPr>
-        <w:t xml:space="preserve">), </w:t>
-      </w:r>
-      <w:proofErr w:type="spellStart"/>
-      <w:r>
-        <w:rPr>
-          <w:szCs w:val="24"/>
-        </w:rPr>
-        <w:t>Konrad</w:t>
-      </w:r>
-      <w:proofErr w:type="spellEnd"/>
-      <w:r>
-        <w:rPr>
-          <w:szCs w:val="24"/>
-        </w:rPr>
-        <w:t xml:space="preserve"> Kording (writing, concept)</w:t>
+        <w:t>, Tulakan Ruangron (programming</w:t>
+      </w:r>
+      <w:r>
+        <w:rPr>
+          <w:szCs w:val="24"/>
+        </w:rPr>
+        <w:t>), Konrad Kording (writing, concept)</w:t>
       </w:r>
       <w:r>
         <w:rPr>
@@ -6466,7 +6147,7 @@
         <w:rStyle w:val="PageNumber"/>
         <w:noProof/>
       </w:rPr>
-      <w:t>1</w:t>
+      <w:t>10</w:t>
     </w:r>
     <w:r>
       <w:rPr>
@@ -9049,7 +8730,7 @@
 </file>
 
 <file path=customXml/itemProps1.xml><?xml version="1.0" encoding="utf-8"?>
-<ds:datastoreItem xmlns:ds="http://schemas.openxmlformats.org/officeDocument/2006/customXml" ds:itemID="{04C54901-B809-6E40-97C3-3CBB7DF0B8D5}">
+<ds:datastoreItem xmlns:ds="http://schemas.openxmlformats.org/officeDocument/2006/customXml" ds:itemID="{B062FB98-6535-3E4C-B453-E3A5357EF5E7}">
   <ds:schemaRefs>
     <ds:schemaRef ds:uri="http://schemas.openxmlformats.org/officeDocument/2006/bibliography"/>
   </ds:schemaRefs>

</xml_diff>

<commit_message>
Clean figure and add to docx. Remove support for git lfs
</commit_message>
<xml_diff>
--- a/article/scholarfy_achakulvisut_et_al.docx
+++ b/article/scholarfy_achakulvisut_et_al.docx
@@ -27,15 +27,28 @@
           <w:vertAlign w:val="superscript"/>
         </w:rPr>
       </w:pPr>
-      <w:r>
-        <w:t>Titipat Achakulvisut</w:t>
+      <w:proofErr w:type="spellStart"/>
+      <w:r>
+        <w:t>Titipat</w:t>
+      </w:r>
+      <w:proofErr w:type="spellEnd"/>
+      <w:r>
+        <w:t xml:space="preserve"> Achakulvisut</w:t>
       </w:r>
       <w:r>
         <w:rPr>
           <w:vertAlign w:val="superscript"/>
         </w:rPr>
-        <w:t>1,*</w:t>
-      </w:r>
+        <w:t>1</w:t>
+      </w:r>
+      <w:proofErr w:type="gramStart"/>
+      <w:r>
+        <w:rPr>
+          <w:vertAlign w:val="superscript"/>
+        </w:rPr>
+        <w:t>,*</w:t>
+      </w:r>
+      <w:proofErr w:type="gramEnd"/>
       <w:r>
         <w:t>, Daniel E. Acuna</w:t>
       </w:r>
@@ -52,8 +65,13 @@
       <w:r>
         <w:t xml:space="preserve">, </w:t>
       </w:r>
-      <w:r>
-        <w:t>Tulakan Ruangrong</w:t>
+      <w:proofErr w:type="spellStart"/>
+      <w:r>
+        <w:t>Tulakan</w:t>
+      </w:r>
+      <w:proofErr w:type="spellEnd"/>
+      <w:r>
+        <w:t xml:space="preserve"> Ruangrong</w:t>
       </w:r>
       <w:r>
         <w:rPr>
@@ -64,8 +82,13 @@
       <w:r>
         <w:t xml:space="preserve">, </w:t>
       </w:r>
-      <w:r>
-        <w:t>Konrad Kording</w:t>
+      <w:proofErr w:type="spellStart"/>
+      <w:r>
+        <w:t>Konrad</w:t>
+      </w:r>
+      <w:proofErr w:type="spellEnd"/>
+      <w:r>
+        <w:t xml:space="preserve"> Kording</w:t>
       </w:r>
       <w:r>
         <w:rPr>
@@ -579,6 +602,7 @@
         </w:rPr>
         <w:t xml:space="preserve">the </w:t>
       </w:r>
+      <w:proofErr w:type="spellStart"/>
       <w:r>
         <w:rPr>
           <w:i/>
@@ -586,6 +610,7 @@
         </w:rPr>
         <w:t>Scienstein</w:t>
       </w:r>
+      <w:proofErr w:type="spellEnd"/>
       <w:r>
         <w:rPr>
           <w:szCs w:val="24"/>
@@ -627,7 +652,21 @@
         <w:rPr>
           <w:szCs w:val="24"/>
         </w:rPr>
-        <w:t xml:space="preserve">, the authors present a topic-based recommendation system based on a Latent Dirichlet Allocation (LDA) model. It is unclear, however, how these systems scale </w:t>
+        <w:t xml:space="preserve">, the authors present a topic-based recommendation system based on a Latent </w:t>
+      </w:r>
+      <w:proofErr w:type="spellStart"/>
+      <w:r>
+        <w:rPr>
+          <w:szCs w:val="24"/>
+        </w:rPr>
+        <w:t>Dirichlet</w:t>
+      </w:r>
+      <w:proofErr w:type="spellEnd"/>
+      <w:r>
+        <w:rPr>
+          <w:szCs w:val="24"/>
+        </w:rPr>
+        <w:t xml:space="preserve"> Allocation (LDA) model. It is unclear, however, how these systems scale </w:t>
       </w:r>
       <w:r>
         <w:rPr>
@@ -675,7 +714,21 @@
         <w:rPr>
           <w:szCs w:val="24"/>
         </w:rPr>
-        <w:t xml:space="preserve">), an open source Python library that implements a fast and accurate recommendation system for literature search. Briefly, the library uses a scalable vectorization of documents through online Latent Semantic Analysis (LSA) </w:t>
+        <w:t xml:space="preserve">), an open source Python library that implements a fast and accurate recommendation system for literature search. Briefly, the library uses a scalable </w:t>
+      </w:r>
+      <w:proofErr w:type="spellStart"/>
+      <w:r>
+        <w:rPr>
+          <w:szCs w:val="24"/>
+        </w:rPr>
+        <w:t>vectorization</w:t>
+      </w:r>
+      <w:proofErr w:type="spellEnd"/>
+      <w:r>
+        <w:rPr>
+          <w:szCs w:val="24"/>
+        </w:rPr>
+        <w:t xml:space="preserve"> of documents through online Latent Semantic Analysis (LSA) </w:t>
       </w:r>
       <w:r>
         <w:rPr>
@@ -818,7 +871,21 @@
         <w:rPr>
           <w:szCs w:val="24"/>
         </w:rPr>
-        <w:t xml:space="preserve">We tune and test the algorithm on a collection of scientific posters from the largest Neuroscience conference in the world, Society for Neuroscience (SfN) 2015. </w:t>
+        <w:t>We tune and test the algorithm on a collection of scientific posters from the largest Neuroscience conference in the world, Society for Neuroscience (</w:t>
+      </w:r>
+      <w:proofErr w:type="spellStart"/>
+      <w:r>
+        <w:rPr>
+          <w:szCs w:val="24"/>
+        </w:rPr>
+        <w:t>SfN</w:t>
+      </w:r>
+      <w:proofErr w:type="spellEnd"/>
+      <w:r>
+        <w:rPr>
+          <w:szCs w:val="24"/>
+        </w:rPr>
+        <w:t xml:space="preserve">) 2015. </w:t>
       </w:r>
       <w:r>
         <w:rPr>
@@ -842,7 +909,6 @@
         <w:rPr>
           <w:szCs w:val="24"/>
         </w:rPr>
-        <w:lastRenderedPageBreak/>
         <w:t>model to capture most of the variance contained in the topics</w:t>
       </w:r>
       <w:r>
@@ -913,7 +979,21 @@
         <w:rPr>
           <w:szCs w:val="24"/>
         </w:rPr>
-        <w:t>where we use data from Society for Neuroscience (SfN) conference (</w:t>
+        <w:t>where we use data from Society for Neuroscience (</w:t>
+      </w:r>
+      <w:proofErr w:type="spellStart"/>
+      <w:r>
+        <w:rPr>
+          <w:szCs w:val="24"/>
+        </w:rPr>
+        <w:t>SfN</w:t>
+      </w:r>
+      <w:proofErr w:type="spellEnd"/>
+      <w:r>
+        <w:rPr>
+          <w:szCs w:val="24"/>
+        </w:rPr>
+        <w:t>) conference (</w:t>
       </w:r>
       <w:hyperlink r:id="rId11">
         <w:r>
@@ -1021,7 +1101,15 @@
         <w:t xml:space="preserve">We obtained a license from the Society for Neuroscience </w:t>
       </w:r>
       <w:r>
-        <w:t xml:space="preserve">(SfN) </w:t>
+        <w:t>(</w:t>
+      </w:r>
+      <w:proofErr w:type="spellStart"/>
+      <w:r>
+        <w:t>SfN</w:t>
+      </w:r>
+      <w:proofErr w:type="spellEnd"/>
+      <w:r>
+        <w:t xml:space="preserve">) </w:t>
       </w:r>
       <w:r>
         <w:t xml:space="preserve">on the Neuroscience 2015 conference. This is the largest conference in Neuroscience in the world. This dataset included </w:t>
@@ -1352,7 +1440,6 @@
         <w:rPr>
           <w:noProof/>
         </w:rPr>
-        <w:lastRenderedPageBreak/>
         <w:drawing>
           <wp:inline distT="0" distB="0" distL="0" distR="0" wp14:anchorId="5197A9B4" wp14:editId="0E83919F">
             <wp:extent cx="3336671" cy="2716494"/>
@@ -1655,8 +1742,16 @@
         <w:rPr>
           <w:szCs w:val="24"/>
         </w:rPr>
-        <w:t>. The terms in the documents are the uni</w:t>
-      </w:r>
+        <w:t xml:space="preserve">. The terms in the documents are the </w:t>
+      </w:r>
+      <w:proofErr w:type="spellStart"/>
+      <w:r>
+        <w:rPr>
+          <w:szCs w:val="24"/>
+        </w:rPr>
+        <w:t>uni</w:t>
+      </w:r>
+      <w:proofErr w:type="spellEnd"/>
       <w:r>
         <w:rPr>
           <w:szCs w:val="24"/>
@@ -1723,12 +1818,14 @@
         </w:rPr>
         <w:t>(</w:t>
       </w:r>
+      <w:proofErr w:type="spellStart"/>
       <w:r>
         <w:rPr>
           <w:szCs w:val="24"/>
         </w:rPr>
         <w:t>tf-idf</w:t>
       </w:r>
+      <w:proofErr w:type="spellEnd"/>
       <w:r>
         <w:rPr>
           <w:szCs w:val="24"/>
@@ -1769,7 +1866,21 @@
         <w:rPr>
           <w:szCs w:val="24"/>
         </w:rPr>
-        <w:t>have tf-idf greater than 0.8 were removed.</w:t>
+        <w:t xml:space="preserve">have </w:t>
+      </w:r>
+      <w:proofErr w:type="spellStart"/>
+      <w:r>
+        <w:rPr>
+          <w:szCs w:val="24"/>
+        </w:rPr>
+        <w:t>tf-idf</w:t>
+      </w:r>
+      <w:proofErr w:type="spellEnd"/>
+      <w:r>
+        <w:rPr>
+          <w:szCs w:val="24"/>
+        </w:rPr>
+        <w:t xml:space="preserve"> greater than 0.8 were removed.</w:t>
       </w:r>
     </w:p>
     <w:p>
@@ -1778,7 +1889,6 @@
       </w:pPr>
       <w:bookmarkStart w:id="7" w:name="_Toc308191521"/>
       <w:r>
-        <w:lastRenderedPageBreak/>
         <w:t>Latent Semantic Analysis</w:t>
       </w:r>
       <w:bookmarkEnd w:id="7"/>
@@ -1793,7 +1903,21 @@
         <w:rPr>
           <w:szCs w:val="24"/>
         </w:rPr>
-        <w:t>The tf-idf matrix is transformed using Latent Semantic Analysis (LSA) to reduce noise and improve smoothness. LSA</w:t>
+        <w:t xml:space="preserve">The </w:t>
+      </w:r>
+      <w:proofErr w:type="spellStart"/>
+      <w:r>
+        <w:rPr>
+          <w:szCs w:val="24"/>
+        </w:rPr>
+        <w:t>tf-idf</w:t>
+      </w:r>
+      <w:proofErr w:type="spellEnd"/>
+      <w:r>
+        <w:rPr>
+          <w:szCs w:val="24"/>
+        </w:rPr>
+        <w:t xml:space="preserve"> matrix is transformed using Latent Semantic Analysis (LSA) to reduce noise and improve smoothness. LSA</w:t>
       </w:r>
       <w:r>
         <w:rPr>
@@ -1884,7 +2008,21 @@
         <w:rPr>
           <w:szCs w:val="24"/>
         </w:rPr>
-        <w:t xml:space="preserve"> tf-idf matrix </w:t>
+        <w:t xml:space="preserve"> </w:t>
+      </w:r>
+      <w:proofErr w:type="spellStart"/>
+      <w:r>
+        <w:rPr>
+          <w:szCs w:val="24"/>
+        </w:rPr>
+        <w:t>tf-idf</w:t>
+      </w:r>
+      <w:proofErr w:type="spellEnd"/>
+      <w:r>
+        <w:rPr>
+          <w:szCs w:val="24"/>
+        </w:rPr>
+        <w:t xml:space="preserve"> matrix </w:t>
       </w:r>
       <w:r>
         <w:rPr>
@@ -2462,12 +2600,14 @@
                 </m:r>
               </m:sub>
             </m:sSub>
+            <w:proofErr w:type="gramStart"/>
             <m:r>
               <w:rPr>
                 <w:rFonts w:ascii="Cambria Math" w:hAnsi="Cambria Math"/>
               </w:rPr>
               <m:t>,…,</m:t>
             </m:r>
+            <w:proofErr w:type="gramEnd"/>
             <m:sSub>
               <m:sSubPr>
                 <m:ctrlPr>
@@ -2774,14 +2914,27 @@
             <w:r>
               <w:t>(</w:t>
             </w:r>
-            <w:fldSimple w:instr=" SEQ Equation \* MERGEFORMAT ">
-              <w:r>
-                <w:rPr>
-                  <w:noProof/>
-                </w:rPr>
-                <w:t>1</w:t>
-              </w:r>
-            </w:fldSimple>
+            <w:r>
+              <w:fldChar w:fldCharType="begin"/>
+            </w:r>
+            <w:r>
+              <w:instrText xml:space="preserve"> SEQ Equation \* MERGEFORMAT </w:instrText>
+            </w:r>
+            <w:r>
+              <w:fldChar w:fldCharType="separate"/>
+            </w:r>
+            <w:r>
+              <w:rPr>
+                <w:noProof/>
+              </w:rPr>
+              <w:t>1</w:t>
+            </w:r>
+            <w:r>
+              <w:rPr>
+                <w:noProof/>
+              </w:rPr>
+              <w:fldChar w:fldCharType="end"/>
+            </w:r>
             <w:r>
               <w:t>)</w:t>
             </w:r>
@@ -2795,11 +2948,19 @@
           <w:szCs w:val="24"/>
         </w:rPr>
       </w:pPr>
-      <w:r>
-        <w:rPr>
-          <w:szCs w:val="24"/>
-        </w:rPr>
-        <w:t xml:space="preserve">where </w:t>
+      <w:proofErr w:type="gramStart"/>
+      <w:r>
+        <w:rPr>
+          <w:szCs w:val="24"/>
+        </w:rPr>
+        <w:t>where</w:t>
+      </w:r>
+      <w:proofErr w:type="gramEnd"/>
+      <w:r>
+        <w:rPr>
+          <w:szCs w:val="24"/>
+        </w:rPr>
+        <w:t xml:space="preserve"> </w:t>
       </w:r>
       <m:oMath>
         <m:sSub>
@@ -3178,7 +3339,15 @@
         <w:t>tend to like poster from the same area</w:t>
       </w:r>
       <w:r>
-        <w:t xml:space="preserve">. While this assumption may not be accurate for a large number of attendees, we believe in captures the intention behind the classification of topics in this particular SfN conference. To measure the quality of suggestions, then, </w:t>
+        <w:t xml:space="preserve">. While this assumption may not be accurate for a large number of attendees, we believe in captures the intention behind the classification of topics in this particular </w:t>
+      </w:r>
+      <w:proofErr w:type="spellStart"/>
+      <w:r>
+        <w:t>SfN</w:t>
+      </w:r>
+      <w:proofErr w:type="spellEnd"/>
+      <w:r>
+        <w:t xml:space="preserve"> conference. To measure the quality of suggestions, then, </w:t>
       </w:r>
       <w:r>
         <w:t>we ask the system to suggest ten posters based on a set of “liked” posters from a particular topic</w:t>
@@ -3268,7 +3437,6 @@
       </w:pPr>
       <w:bookmarkStart w:id="12" w:name="_Toc308191525"/>
       <w:r>
-        <w:lastRenderedPageBreak/>
         <w:t>Results</w:t>
       </w:r>
       <w:bookmarkEnd w:id="12"/>
@@ -3610,11 +3778,7 @@
         <w:t xml:space="preserve">non-relevant a poster from a different topic. </w:t>
       </w:r>
       <w:r>
-        <w:t xml:space="preserve">We performed three experiments where we tested three distances of the non-relevant voted posters: distance 1 (1 subdivision away), distance 2 (in a difference subarea), and distance 3 (in a different area of study). For each of these experiments, </w:t>
-      </w:r>
-      <w:r>
-        <w:lastRenderedPageBreak/>
-        <w:t xml:space="preserve">we tried a grid of </w:t>
+        <w:t xml:space="preserve">We performed three experiments where we tested three distances of the non-relevant voted posters: distance 1 (1 subdivision away), distance 2 (in a difference subarea), and distance 3 (in a different area of study). For each of these experiments, we tried a grid of </w:t>
       </w:r>
       <m:oMath>
         <m:r>
@@ -3699,8 +3863,13 @@
       <w:r>
         <w:t xml:space="preserve"> the best </w:t>
       </w:r>
-      <w:r>
-        <w:t>alues for the parameter</w:t>
+      <w:proofErr w:type="spellStart"/>
+      <w:r>
+        <w:t>alues</w:t>
+      </w:r>
+      <w:proofErr w:type="spellEnd"/>
+      <w:r>
+        <w:t xml:space="preserve"> for the parameter</w:t>
       </w:r>
       <w:r>
         <w:t xml:space="preserve"> </w:t>
@@ -3759,6 +3928,8 @@
       <w:r>
         <w:t xml:space="preserve">. </w:t>
       </w:r>
+      <w:bookmarkStart w:id="17" w:name="_GoBack"/>
+      <w:bookmarkEnd w:id="17"/>
     </w:p>
     <w:p>
       <w:pPr>
@@ -3769,10 +3940,10 @@
           <w:noProof/>
         </w:rPr>
         <w:drawing>
-          <wp:inline distT="0" distB="0" distL="0" distR="0" wp14:anchorId="6896D074" wp14:editId="27A6F833">
-            <wp:extent cx="1785716" cy="1071429"/>
+          <wp:inline distT="0" distB="0" distL="0" distR="0" wp14:anchorId="1F26C8E8" wp14:editId="225E6108">
+            <wp:extent cx="5939155" cy="1982470"/>
             <wp:effectExtent l="0" t="0" r="0" b="0"/>
-            <wp:docPr id="5" name="Picture 5" descr="Macintosh HD:Users:titipat:Desktop:Git:scholarfy:article:figures:performance_vs_components.pdf"/>
+            <wp:docPr id="7" name="Picture 7" descr="Macintosh HD:Users:daniel:Documents:workspace:scholarfy:article:figures:alpha_beta_relation_plot.pdf"/>
             <wp:cNvGraphicFramePr>
               <a:graphicFrameLocks xmlns:a="http://schemas.openxmlformats.org/drawingml/2006/main" noChangeAspect="1"/>
             </wp:cNvGraphicFramePr>
@@ -3780,13 +3951,13 @@
               <a:graphicData uri="http://schemas.openxmlformats.org/drawingml/2006/picture">
                 <pic:pic xmlns:pic="http://schemas.openxmlformats.org/drawingml/2006/picture">
                   <pic:nvPicPr>
-                    <pic:cNvPr id="0" name="Picture 2" descr="Macintosh HD:Users:titipat:Desktop:Git:scholarfy:article:figures:performance_vs_components.pdf"/>
+                    <pic:cNvPr id="0" name="Picture 2" descr="Macintosh HD:Users:daniel:Documents:workspace:scholarfy:article:figures:alpha_beta_relation_plot.pdf"/>
                     <pic:cNvPicPr>
                       <a:picLocks noChangeAspect="1" noChangeArrowheads="1"/>
                     </pic:cNvPicPr>
                   </pic:nvPicPr>
                   <pic:blipFill>
-                    <a:blip r:embed="rId14">
+                    <a:blip r:embed="rId15">
                       <a:extLst>
                         <a:ext uri="{28A0092B-C50C-407E-A947-70E740481C1C}">
                           <a14:useLocalDpi xmlns:a14="http://schemas.microsoft.com/office/drawing/2010/main" val="0"/>
@@ -3801,7 +3972,7 @@
                   <pic:spPr bwMode="auto">
                     <a:xfrm>
                       <a:off x="0" y="0"/>
-                      <a:ext cx="1786502" cy="1071900"/>
+                      <a:ext cx="5939155" cy="1982470"/>
                     </a:xfrm>
                     <a:prstGeom prst="rect">
                       <a:avLst/>
@@ -3817,112 +3988,6 @@
           </wp:inline>
         </w:drawing>
       </w:r>
-      <w:r>
-        <w:rPr>
-          <w:noProof/>
-        </w:rPr>
-        <w:drawing>
-          <wp:inline distT="0" distB="0" distL="0" distR="0" wp14:anchorId="50801FC4" wp14:editId="5E4F87A8">
-            <wp:extent cx="1785716" cy="1071429"/>
-            <wp:effectExtent l="0" t="0" r="0" b="0"/>
-            <wp:docPr id="9" name="Picture 9" descr="Macintosh HD:Users:titipat:Desktop:Git:scholarfy:article:figures:performance_vs_components.pdf"/>
-            <wp:cNvGraphicFramePr>
-              <a:graphicFrameLocks xmlns:a="http://schemas.openxmlformats.org/drawingml/2006/main" noChangeAspect="1"/>
-            </wp:cNvGraphicFramePr>
-            <a:graphic xmlns:a="http://schemas.openxmlformats.org/drawingml/2006/main">
-              <a:graphicData uri="http://schemas.openxmlformats.org/drawingml/2006/picture">
-                <pic:pic xmlns:pic="http://schemas.openxmlformats.org/drawingml/2006/picture">
-                  <pic:nvPicPr>
-                    <pic:cNvPr id="0" name="Picture 2" descr="Macintosh HD:Users:titipat:Desktop:Git:scholarfy:article:figures:performance_vs_components.pdf"/>
-                    <pic:cNvPicPr>
-                      <a:picLocks noChangeAspect="1" noChangeArrowheads="1"/>
-                    </pic:cNvPicPr>
-                  </pic:nvPicPr>
-                  <pic:blipFill>
-                    <a:blip r:embed="rId14">
-                      <a:extLst>
-                        <a:ext uri="{28A0092B-C50C-407E-A947-70E740481C1C}">
-                          <a14:useLocalDpi xmlns:a14="http://schemas.microsoft.com/office/drawing/2010/main" val="0"/>
-                        </a:ext>
-                      </a:extLst>
-                    </a:blip>
-                    <a:srcRect/>
-                    <a:stretch>
-                      <a:fillRect/>
-                    </a:stretch>
-                  </pic:blipFill>
-                  <pic:spPr bwMode="auto">
-                    <a:xfrm>
-                      <a:off x="0" y="0"/>
-                      <a:ext cx="1786502" cy="1071900"/>
-                    </a:xfrm>
-                    <a:prstGeom prst="rect">
-                      <a:avLst/>
-                    </a:prstGeom>
-                    <a:noFill/>
-                    <a:ln>
-                      <a:noFill/>
-                    </a:ln>
-                  </pic:spPr>
-                </pic:pic>
-              </a:graphicData>
-            </a:graphic>
-          </wp:inline>
-        </w:drawing>
-      </w:r>
-      <w:r>
-        <w:rPr>
-          <w:noProof/>
-        </w:rPr>
-        <w:drawing>
-          <wp:inline distT="0" distB="0" distL="0" distR="0" wp14:anchorId="18A82D91" wp14:editId="06E8CF3F">
-            <wp:extent cx="1785716" cy="1071429"/>
-            <wp:effectExtent l="0" t="0" r="0" b="0"/>
-            <wp:docPr id="10" name="Picture 10" descr="Macintosh HD:Users:titipat:Desktop:Git:scholarfy:article:figures:performance_vs_components.pdf"/>
-            <wp:cNvGraphicFramePr>
-              <a:graphicFrameLocks xmlns:a="http://schemas.openxmlformats.org/drawingml/2006/main" noChangeAspect="1"/>
-            </wp:cNvGraphicFramePr>
-            <a:graphic xmlns:a="http://schemas.openxmlformats.org/drawingml/2006/main">
-              <a:graphicData uri="http://schemas.openxmlformats.org/drawingml/2006/picture">
-                <pic:pic xmlns:pic="http://schemas.openxmlformats.org/drawingml/2006/picture">
-                  <pic:nvPicPr>
-                    <pic:cNvPr id="0" name="Picture 2" descr="Macintosh HD:Users:titipat:Desktop:Git:scholarfy:article:figures:performance_vs_components.pdf"/>
-                    <pic:cNvPicPr>
-                      <a:picLocks noChangeAspect="1" noChangeArrowheads="1"/>
-                    </pic:cNvPicPr>
-                  </pic:nvPicPr>
-                  <pic:blipFill>
-                    <a:blip r:embed="rId14">
-                      <a:extLst>
-                        <a:ext uri="{28A0092B-C50C-407E-A947-70E740481C1C}">
-                          <a14:useLocalDpi xmlns:a14="http://schemas.microsoft.com/office/drawing/2010/main" val="0"/>
-                        </a:ext>
-                      </a:extLst>
-                    </a:blip>
-                    <a:srcRect/>
-                    <a:stretch>
-                      <a:fillRect/>
-                    </a:stretch>
-                  </pic:blipFill>
-                  <pic:spPr bwMode="auto">
-                    <a:xfrm>
-                      <a:off x="0" y="0"/>
-                      <a:ext cx="1786502" cy="1071900"/>
-                    </a:xfrm>
-                    <a:prstGeom prst="rect">
-                      <a:avLst/>
-                    </a:prstGeom>
-                    <a:noFill/>
-                    <a:ln>
-                      <a:noFill/>
-                    </a:ln>
-                  </pic:spPr>
-                </pic:pic>
-              </a:graphicData>
-            </a:graphic>
-          </wp:inline>
-        </w:drawing>
-      </w:r>
     </w:p>
     <w:p>
       <w:pPr>
@@ -3943,11 +4008,19 @@
       <w:r>
         <w:t xml:space="preserve"> </w:t>
       </w:r>
+      <w:proofErr w:type="gramStart"/>
       <w:r>
         <w:rPr>
           <w:b/>
         </w:rPr>
-        <w:t>Finding best parameters to weight relevant and non-relevant votes.</w:t>
+        <w:t>Finding</w:t>
+      </w:r>
+      <w:proofErr w:type="gramEnd"/>
+      <w:r>
+        <w:rPr>
+          <w:b/>
+        </w:rPr>
+        <w:t xml:space="preserve"> best parameters to weight relevant and non-relevant votes.</w:t>
       </w:r>
       <w:r>
         <w:t xml:space="preserve"> Performance of the system as a function alpha and beta parameters for non-relevant documents that are 1 </w:t>
@@ -3963,11 +4036,11 @@
       <w:pPr>
         <w:pStyle w:val="Heading2"/>
       </w:pPr>
-      <w:bookmarkStart w:id="17" w:name="_Toc308191529"/>
+      <w:bookmarkStart w:id="18" w:name="_Toc308191529"/>
       <w:r>
         <w:t>Algorithm comparison</w:t>
       </w:r>
-      <w:bookmarkEnd w:id="17"/>
+      <w:bookmarkEnd w:id="18"/>
     </w:p>
     <w:p>
       <w:r>
@@ -4006,11 +4079,7 @@
         <w:t xml:space="preserve">. </w:t>
       </w:r>
       <w:r>
-        <w:t xml:space="preserve">For each run of a simulation, we pick a poster at random and vote it as relevant. Then, we ask the algorithm to suggest ten posters based on that vote. We compute the average </w:t>
-      </w:r>
-      <w:r>
-        <w:lastRenderedPageBreak/>
-        <w:t>distance in human curated topic space between the suggestions and the liked poster. We then vote for another poster randomly selected from the same human curated topic as the first poster. We again ask the algorithm to suggest a set of ten posters and again we compute the average distance. We repeat this process ma</w:t>
+        <w:t>For each run of a simulation, we pick a poster at random and vote it as relevant. Then, we ask the algorithm to suggest ten posters based on that vote. We compute the average distance in human curated topic space between the suggestions and the liked poster. We then vote for another poster randomly selected from the same human curated topic as the first poster. We again ask the algorithm to suggest a set of ten posters and again we compute the average distance. We repeat this process ma</w:t>
       </w:r>
       <w:r>
         <w:t>ny times to obtain the average distance to human curated topics as a function of the number of votes. This simulation will help us understand the performance of the algorithms as they gather more votes from a simulated user.</w:t>
@@ -4101,13 +4170,34 @@
         <w:t xml:space="preserve">simply using them as </w:t>
       </w:r>
       <w:r>
-        <w:t xml:space="preserve">documents. Therefore, we model keyword counts using a tf-idf to 30 SVD dimensions. Preliminary analysis </w:t>
-      </w:r>
-      <w:r>
-        <w:t>revealted that</w:t>
-      </w:r>
-      <w:r>
-        <w:t xml:space="preserve"> 30 dimensions </w:t>
+        <w:t xml:space="preserve">documents. Therefore, we model keyword counts using a </w:t>
+      </w:r>
+      <w:proofErr w:type="spellStart"/>
+      <w:r>
+        <w:t>tf-idf</w:t>
+      </w:r>
+      <w:proofErr w:type="spellEnd"/>
+      <w:r>
+        <w:t xml:space="preserve"> to 30 SVD dimensions. Preliminary analysis </w:t>
+      </w:r>
+      <w:proofErr w:type="spellStart"/>
+      <w:r>
+        <w:t>revealted</w:t>
+      </w:r>
+      <w:proofErr w:type="spellEnd"/>
+      <w:r>
+        <w:t xml:space="preserve"> that</w:t>
+      </w:r>
+      <w:r>
+        <w:t xml:space="preserve"> 30 </w:t>
+      </w:r>
+      <w:proofErr w:type="gramStart"/>
+      <w:r>
+        <w:t>dimensions</w:t>
+      </w:r>
+      <w:proofErr w:type="gramEnd"/>
+      <w:r>
+        <w:t xml:space="preserve"> </w:t>
       </w:r>
       <w:r>
         <w:t xml:space="preserve">was an appropriate </w:t>
@@ -4136,6 +4226,7 @@
       <w:r>
         <w:t xml:space="preserve">paired </w:t>
       </w:r>
+      <w:proofErr w:type="gramStart"/>
       <w:r>
         <w:rPr>
           <w:i/>
@@ -4145,6 +4236,7 @@
       <w:r>
         <w:t>(</w:t>
       </w:r>
+      <w:proofErr w:type="gramEnd"/>
       <w:r>
         <w:t>4999</w:t>
       </w:r>
@@ -4255,6 +4347,7 @@
       <w:r>
         <w:t xml:space="preserve">Scholar Concierge uses the abstracts to automatically extract topics and provide suggestions. We found that Scholar Concierge produces significantly better suggestions than keywords (Fig. 5, </w:t>
       </w:r>
+      <w:proofErr w:type="gramStart"/>
       <w:r>
         <w:rPr>
           <w:i/>
@@ -4264,6 +4357,7 @@
       <w:r>
         <w:t>(</w:t>
       </w:r>
+      <w:proofErr w:type="gramEnd"/>
       <w:r>
         <w:t>4999</w:t>
       </w:r>
@@ -4291,6 +4385,7 @@
       <w:r>
         <w:t>01). Also, we found that the performance significantly improves as the system learns more about a user (</w:t>
       </w:r>
+      <w:proofErr w:type="gramStart"/>
       <w:r>
         <w:rPr>
           <w:i/>
@@ -4300,6 +4395,7 @@
       <w:r>
         <w:t>(</w:t>
       </w:r>
+      <w:proofErr w:type="gramEnd"/>
       <w:r>
         <w:t>4998</w:t>
       </w:r>
@@ -4322,8 +4418,17 @@
         <w:t xml:space="preserve">&lt; 0.001). </w:t>
       </w:r>
       <w:r>
-        <w:t>Moreover, we found that Scholarfy improves with votes significantly faster than the keyword model (</w:t>
-      </w:r>
+        <w:t xml:space="preserve">Moreover, we found that </w:t>
+      </w:r>
+      <w:proofErr w:type="spellStart"/>
+      <w:r>
+        <w:t>Scholarfy</w:t>
+      </w:r>
+      <w:proofErr w:type="spellEnd"/>
+      <w:r>
+        <w:t xml:space="preserve"> improves with votes significantly faster than the keyword model (</w:t>
+      </w:r>
+      <w:proofErr w:type="gramStart"/>
       <w:r>
         <w:rPr>
           <w:i/>
@@ -4331,7 +4436,11 @@
         <w:t>t</w:t>
       </w:r>
       <w:r>
-        <w:t xml:space="preserve">(9997) = –66.28, </w:t>
+        <w:t>(</w:t>
+      </w:r>
+      <w:proofErr w:type="gramEnd"/>
+      <w:r>
+        <w:t xml:space="preserve">9997) = –66.28, </w:t>
       </w:r>
       <w:r>
         <w:rPr>
@@ -4354,7 +4463,6 @@
         <w:rPr>
           <w:noProof/>
         </w:rPr>
-        <w:lastRenderedPageBreak/>
         <w:drawing>
           <wp:inline distT="0" distB="0" distL="0" distR="0" wp14:anchorId="2E9CAE92" wp14:editId="3D32A732">
             <wp:extent cx="3220566" cy="1990531"/>
@@ -4373,7 +4481,7 @@
                     </pic:cNvPicPr>
                   </pic:nvPicPr>
                   <pic:blipFill rotWithShape="1">
-                    <a:blip r:embed="rId15">
+                    <a:blip r:embed="rId16">
                       <a:extLst>
                         <a:ext uri="{28A0092B-C50C-407E-A947-70E740481C1C}">
                           <a14:useLocalDpi xmlns:a14="http://schemas.microsoft.com/office/drawing/2010/main" val="0"/>
@@ -4440,10 +4548,23 @@
         <w:t>performance is</w:t>
       </w:r>
       <w:r>
-        <w:t xml:space="preserve"> not necessarily 3 distance</w:t>
-      </w:r>
-      <w:r>
-        <w:t xml:space="preserve"> away in the topic tree, but remain constant with more votes. Keywords improve their suggestions. Scholarfy significantly impro</w:t>
+        <w:t xml:space="preserve"> not necessarily 3 </w:t>
+      </w:r>
+      <w:proofErr w:type="gramStart"/>
+      <w:r>
+        <w:t>distance</w:t>
+      </w:r>
+      <w:proofErr w:type="gramEnd"/>
+      <w:r>
+        <w:t xml:space="preserve"> away in the topic tree, but remain constant with more votes. Keywords improve their suggestions. </w:t>
+      </w:r>
+      <w:proofErr w:type="spellStart"/>
+      <w:r>
+        <w:t>Scholarfy</w:t>
+      </w:r>
+      <w:proofErr w:type="spellEnd"/>
+      <w:r>
+        <w:t xml:space="preserve"> significantly impro</w:t>
       </w:r>
       <w:r>
         <w:t>ves on keywords and event fu</w:t>
@@ -4451,8 +4572,6 @@
       <w:r>
         <w:t>rther with more votes.</w:t>
       </w:r>
-      <w:bookmarkStart w:id="18" w:name="_GoBack"/>
-      <w:bookmarkEnd w:id="18"/>
     </w:p>
     <w:p>
       <w:pPr>
@@ -4538,8 +4657,13 @@
         <w:t>documents</w:t>
       </w:r>
       <w:r>
-        <w:t>. We tested the system on a set of posters presented at the Society for Neuroscience 2015 conference. We found that our system significantly improves on suggestions based on author-assigned keywords. We also found that our system significantly improves its performance as the user provides more votes. The system returns a complete schedule of posters to visit within 100 ms</w:t>
-      </w:r>
+        <w:t xml:space="preserve">. We tested the system on a set of posters presented at the Society for Neuroscience 2015 conference. We found that our system significantly improves on suggestions based on author-assigned keywords. We also found that our system significantly improves its performance as the user provides more votes. The system returns a complete schedule of posters to visit within 100 </w:t>
+      </w:r>
+      <w:proofErr w:type="spellStart"/>
+      <w:r>
+        <w:t>ms</w:t>
+      </w:r>
+      <w:proofErr w:type="spellEnd"/>
       <w:r>
         <w:t xml:space="preserve"> for a conference of around 15K posters</w:t>
       </w:r>
@@ -4570,11 +4694,7 @@
         <w:t xml:space="preserve">. In particular, when voted non-relevant posters were close in topic space to the liked posters, then the system degraded. If those non-relevant posters were far away, then the degradation </w:t>
       </w:r>
       <w:r>
-        <w:t xml:space="preserve">disappeared. For the ranges of parameters tried here, the </w:t>
-      </w:r>
-      <w:r>
-        <w:lastRenderedPageBreak/>
-        <w:t>non-relevant posters are better used as a way for the user to remove recommendations from the list of suggested posters. In the future, we will expand the experiment to include real world data on more posters that were relevant. This may allow the algorithm to better understand the topic preference vector better and ther</w:t>
+        <w:t>disappeared. For the ranges of parameters tried here, the non-relevant posters are better used as a way for the user to remove recommendations from the list of suggested posters. In the future, we will expand the experiment to include real world data on more posters that were relevant. This may allow the algorithm to better understand the topic preference vector better and ther</w:t>
       </w:r>
       <w:r>
         <w:t>efore offer suggestions that exploit the knowledge built in non-relevant votes</w:t>
@@ -4594,7 +4714,15 @@
         <w:t>topical relationships</w:t>
       </w:r>
       <w:r>
-        <w:t xml:space="preserve">. In the future, we will try non-linear probabilistic approaches such as Latent Dirichlet Allocation (LDA) </w:t>
+        <w:t xml:space="preserve">. In the future, we will try non-linear probabilistic approaches such as Latent </w:t>
+      </w:r>
+      <w:proofErr w:type="spellStart"/>
+      <w:r>
+        <w:t>Dirichlet</w:t>
+      </w:r>
+      <w:proofErr w:type="spellEnd"/>
+      <w:r>
+        <w:t xml:space="preserve"> Allocation (LDA) </w:t>
       </w:r>
       <w:r>
         <w:t xml:space="preserve">or similar methods </w:t>
@@ -4783,7 +4911,7 @@
       <w:r>
         <w:t xml:space="preserve"> (i.e., </w:t>
       </w:r>
-      <w:hyperlink r:id="rId16" w:history="1">
+      <w:hyperlink r:id="rId17" w:history="1">
         <w:r>
           <w:rPr>
             <w:rStyle w:val="Hyperlink"/>
@@ -4853,16 +4981,121 @@
         <w:rPr>
           <w:b/>
         </w:rPr>
-        <w:lastRenderedPageBreak/>
         <w:t>Acknowledgements</w:t>
       </w:r>
     </w:p>
     <w:p>
-      <w:r>
-        <w:rPr>
-          <w:szCs w:val="24"/>
-        </w:rPr>
-        <w:t>Titipat Achakulvisut was supported by Royal Thai Government Scholarship grant #50AC002. DAniel E. Acuna was supposed by the John Templeton Foundation grant #. Tulakan Ruangrong would like to thank… Konrad Kording was supposed by NIH # and John Templeton Foundation #. Thanks to SfN for providing the abstract dataset for testing.</w:t>
+      <w:proofErr w:type="spellStart"/>
+      <w:r>
+        <w:rPr>
+          <w:szCs w:val="24"/>
+        </w:rPr>
+        <w:t>Titipat</w:t>
+      </w:r>
+      <w:proofErr w:type="spellEnd"/>
+      <w:r>
+        <w:rPr>
+          <w:szCs w:val="24"/>
+        </w:rPr>
+        <w:t xml:space="preserve"> </w:t>
+      </w:r>
+      <w:proofErr w:type="spellStart"/>
+      <w:r>
+        <w:rPr>
+          <w:szCs w:val="24"/>
+        </w:rPr>
+        <w:t>Achakulvisut</w:t>
+      </w:r>
+      <w:proofErr w:type="spellEnd"/>
+      <w:r>
+        <w:rPr>
+          <w:szCs w:val="24"/>
+        </w:rPr>
+        <w:t xml:space="preserve"> was supported by Royal Thai Government Scholarship grant #50AC002. </w:t>
+      </w:r>
+      <w:proofErr w:type="spellStart"/>
+      <w:r>
+        <w:rPr>
+          <w:szCs w:val="24"/>
+        </w:rPr>
+        <w:t>DAniel</w:t>
+      </w:r>
+      <w:proofErr w:type="spellEnd"/>
+      <w:r>
+        <w:rPr>
+          <w:szCs w:val="24"/>
+        </w:rPr>
+        <w:t xml:space="preserve"> E. </w:t>
+      </w:r>
+      <w:proofErr w:type="spellStart"/>
+      <w:r>
+        <w:rPr>
+          <w:szCs w:val="24"/>
+        </w:rPr>
+        <w:t>Acuna</w:t>
+      </w:r>
+      <w:proofErr w:type="spellEnd"/>
+      <w:r>
+        <w:rPr>
+          <w:szCs w:val="24"/>
+        </w:rPr>
+        <w:t xml:space="preserve"> was supposed by the John Templeton Foundation grant #. </w:t>
+      </w:r>
+      <w:proofErr w:type="spellStart"/>
+      <w:r>
+        <w:rPr>
+          <w:szCs w:val="24"/>
+        </w:rPr>
+        <w:t>Tulakan</w:t>
+      </w:r>
+      <w:proofErr w:type="spellEnd"/>
+      <w:r>
+        <w:rPr>
+          <w:szCs w:val="24"/>
+        </w:rPr>
+        <w:t xml:space="preserve"> </w:t>
+      </w:r>
+      <w:proofErr w:type="spellStart"/>
+      <w:r>
+        <w:rPr>
+          <w:szCs w:val="24"/>
+        </w:rPr>
+        <w:t>Ruangrong</w:t>
+      </w:r>
+      <w:proofErr w:type="spellEnd"/>
+      <w:r>
+        <w:rPr>
+          <w:szCs w:val="24"/>
+        </w:rPr>
+        <w:t xml:space="preserve"> would like to thank… </w:t>
+      </w:r>
+      <w:proofErr w:type="spellStart"/>
+      <w:r>
+        <w:rPr>
+          <w:szCs w:val="24"/>
+        </w:rPr>
+        <w:t>Konrad</w:t>
+      </w:r>
+      <w:proofErr w:type="spellEnd"/>
+      <w:r>
+        <w:rPr>
+          <w:szCs w:val="24"/>
+        </w:rPr>
+        <w:t xml:space="preserve"> Kording was supposed by NIH # and John Templeton Foundation #. Thanks to </w:t>
+      </w:r>
+      <w:proofErr w:type="spellStart"/>
+      <w:r>
+        <w:rPr>
+          <w:szCs w:val="24"/>
+        </w:rPr>
+        <w:t>SfN</w:t>
+      </w:r>
+      <w:proofErr w:type="spellEnd"/>
+      <w:r>
+        <w:rPr>
+          <w:szCs w:val="24"/>
+        </w:rPr>
+        <w:t xml:space="preserve"> for providing the abstract dataset for testing.</w:t>
       </w:r>
     </w:p>
     <w:p>
@@ -4880,23 +5113,101 @@
           <w:szCs w:val="24"/>
         </w:rPr>
       </w:pPr>
-      <w:r>
-        <w:rPr>
-          <w:szCs w:val="24"/>
-        </w:rPr>
-        <w:t>Titipat Achakulvisut (writing, programming, concept), Daniel Acuna (writing, programming, concept)</w:t>
-      </w:r>
-      <w:r>
-        <w:rPr>
-          <w:szCs w:val="24"/>
-        </w:rPr>
-        <w:t>, Tulakan Ruangron (programming</w:t>
-      </w:r>
-      <w:r>
-        <w:rPr>
-          <w:szCs w:val="24"/>
-        </w:rPr>
-        <w:t>), Konrad Kording (writing, concept)</w:t>
+      <w:proofErr w:type="spellStart"/>
+      <w:r>
+        <w:rPr>
+          <w:szCs w:val="24"/>
+        </w:rPr>
+        <w:t>Titipat</w:t>
+      </w:r>
+      <w:proofErr w:type="spellEnd"/>
+      <w:r>
+        <w:rPr>
+          <w:szCs w:val="24"/>
+        </w:rPr>
+        <w:t xml:space="preserve"> </w:t>
+      </w:r>
+      <w:proofErr w:type="spellStart"/>
+      <w:r>
+        <w:rPr>
+          <w:szCs w:val="24"/>
+        </w:rPr>
+        <w:t>Achakulvisut</w:t>
+      </w:r>
+      <w:proofErr w:type="spellEnd"/>
+      <w:r>
+        <w:rPr>
+          <w:szCs w:val="24"/>
+        </w:rPr>
+        <w:t xml:space="preserve"> (writing, programming, concept), Daniel </w:t>
+      </w:r>
+      <w:proofErr w:type="spellStart"/>
+      <w:r>
+        <w:rPr>
+          <w:szCs w:val="24"/>
+        </w:rPr>
+        <w:t>Acuna</w:t>
+      </w:r>
+      <w:proofErr w:type="spellEnd"/>
+      <w:r>
+        <w:rPr>
+          <w:szCs w:val="24"/>
+        </w:rPr>
+        <w:t xml:space="preserve"> (writing, programming, concept)</w:t>
+      </w:r>
+      <w:r>
+        <w:rPr>
+          <w:szCs w:val="24"/>
+        </w:rPr>
+        <w:t xml:space="preserve">, </w:t>
+      </w:r>
+      <w:proofErr w:type="spellStart"/>
+      <w:r>
+        <w:rPr>
+          <w:szCs w:val="24"/>
+        </w:rPr>
+        <w:t>Tulakan</w:t>
+      </w:r>
+      <w:proofErr w:type="spellEnd"/>
+      <w:r>
+        <w:rPr>
+          <w:szCs w:val="24"/>
+        </w:rPr>
+        <w:t xml:space="preserve"> </w:t>
+      </w:r>
+      <w:proofErr w:type="spellStart"/>
+      <w:r>
+        <w:rPr>
+          <w:szCs w:val="24"/>
+        </w:rPr>
+        <w:t>Ruangron</w:t>
+      </w:r>
+      <w:proofErr w:type="spellEnd"/>
+      <w:r>
+        <w:rPr>
+          <w:szCs w:val="24"/>
+        </w:rPr>
+        <w:t xml:space="preserve"> (programming</w:t>
+      </w:r>
+      <w:r>
+        <w:rPr>
+          <w:szCs w:val="24"/>
+        </w:rPr>
+        <w:t xml:space="preserve">), </w:t>
+      </w:r>
+      <w:proofErr w:type="spellStart"/>
+      <w:r>
+        <w:rPr>
+          <w:szCs w:val="24"/>
+        </w:rPr>
+        <w:t>Konrad</w:t>
+      </w:r>
+      <w:proofErr w:type="spellEnd"/>
+      <w:r>
+        <w:rPr>
+          <w:szCs w:val="24"/>
+        </w:rPr>
+        <w:t xml:space="preserve"> Kording (writing, concept)</w:t>
       </w:r>
       <w:r>
         <w:rPr>
@@ -5147,7 +5458,7 @@
         </w:rPr>
         <w:t xml:space="preserve">. 2011; Available from: </w:t>
       </w:r>
-      <w:hyperlink r:id="rId17" w:history="1">
+      <w:hyperlink r:id="rId18" w:history="1">
         <w:r>
           <w:rPr>
             <w:rStyle w:val="Hyperlink"/>
@@ -5324,7 +5635,6 @@
         <w:rPr>
           <w:noProof/>
         </w:rPr>
-        <w:lastRenderedPageBreak/>
         <w:t>9.</w:t>
       </w:r>
       <w:r>
@@ -5910,7 +6220,6 @@
         <w:rPr>
           <w:noProof/>
         </w:rPr>
-        <w:lastRenderedPageBreak/>
         <w:t>22.</w:t>
       </w:r>
       <w:r>
@@ -6037,8 +6346,8 @@
       </w:r>
     </w:p>
     <w:sectPr>
-      <w:footerReference w:type="even" r:id="rId18"/>
-      <w:footerReference w:type="default" r:id="rId19"/>
+      <w:footerReference w:type="even" r:id="rId19"/>
+      <w:footerReference w:type="default" r:id="rId20"/>
       <w:footnotePr>
         <w:numFmt w:val="chicago"/>
       </w:footnotePr>
@@ -6147,7 +6456,7 @@
         <w:rStyle w:val="PageNumber"/>
         <w:noProof/>
       </w:rPr>
-      <w:t>10</w:t>
+      <w:t>8</w:t>
     </w:r>
     <w:r>
       <w:rPr>
@@ -8730,7 +9039,7 @@
 </file>
 
 <file path=customXml/itemProps1.xml><?xml version="1.0" encoding="utf-8"?>
-<ds:datastoreItem xmlns:ds="http://schemas.openxmlformats.org/officeDocument/2006/customXml" ds:itemID="{B062FB98-6535-3E4C-B453-E3A5357EF5E7}">
+<ds:datastoreItem xmlns:ds="http://schemas.openxmlformats.org/officeDocument/2006/customXml" ds:itemID="{058C1593-69C3-8A4A-931C-36BEE27E7CF5}">
   <ds:schemaRefs>
     <ds:schemaRef ds:uri="http://schemas.openxmlformats.org/officeDocument/2006/bibliography"/>
   </ds:schemaRefs>

</xml_diff>

<commit_message>
Add figure and manuscript correction
</commit_message>
<xml_diff>
--- a/article/scholarfy_achakulvisut_et_al.docx
+++ b/article/scholarfy_achakulvisut_et_al.docx
@@ -27,13 +27,8 @@
           <w:vertAlign w:val="superscript"/>
         </w:rPr>
       </w:pPr>
-      <w:proofErr w:type="spellStart"/>
-      <w:r>
-        <w:t>Titipat</w:t>
-      </w:r>
-      <w:proofErr w:type="spellEnd"/>
-      <w:r>
-        <w:t xml:space="preserve"> Achakulvisut</w:t>
+      <w:r>
+        <w:t>Titipat Achakulvisut</w:t>
       </w:r>
       <w:r>
         <w:rPr>
@@ -108,9 +103,6 @@
         <w:t>1</w:t>
       </w:r>
       <w:r>
-        <w:t xml:space="preserve"> </w:t>
-      </w:r>
-      <w:r>
         <w:t>Northwestern University</w:t>
       </w:r>
       <w:r>
@@ -167,7 +159,25 @@
         <w:t xml:space="preserve">being a professional scientist </w:t>
       </w:r>
       <w:r>
-        <w:t xml:space="preserve">is to be able to keep a current account of the scholarly material. This task, however, has become increasingly impossible to perform manually due to the large number of publications produced. We could improve this process by </w:t>
+        <w:t xml:space="preserve">is to </w:t>
+      </w:r>
+      <w:r>
+        <w:t>keep</w:t>
+      </w:r>
+      <w:r>
+        <w:t xml:space="preserve"> a current account of the scholarly material. This task, however, has become increasingly </w:t>
+      </w:r>
+      <w:r>
+        <w:t>difficult</w:t>
+      </w:r>
+      <w:r>
+        <w:t xml:space="preserve"> to perform manually due to the large number of publications produced</w:t>
+      </w:r>
+      <w:r>
+        <w:t xml:space="preserve"> every year</w:t>
+      </w:r>
+      <w:r>
+        <w:t xml:space="preserve">. We could improve this process by </w:t>
       </w:r>
       <w:r>
         <w:t xml:space="preserve">adapting </w:t>
@@ -179,58 +189,70 @@
         <w:t xml:space="preserve">for </w:t>
       </w:r>
       <w:r>
-        <w:t xml:space="preserve">music and movie recommendations. However, how these algorithms work with scholarly material has largely been unexplored. Here, we develop a Python library that implements a recommendation system based on the content of voted relevant and irrelevant articles. The library provides </w:t>
-      </w:r>
-      <w:r>
-        <w:t xml:space="preserve">real-time </w:t>
-      </w:r>
-      <w:r>
-        <w:t xml:space="preserve">and accurate suggestions of new articles based on these votes </w:t>
-      </w:r>
-      <w:r>
-        <w:t>by using</w:t>
-      </w:r>
-      <w:r>
-        <w:t xml:space="preserve"> a large scale nearest neighbor</w:t>
-      </w:r>
-      <w:r>
-        <w:t xml:space="preserve"> search</w:t>
-      </w:r>
-      <w:r>
-        <w:t xml:space="preserve">. We tested the library </w:t>
+        <w:t>music and movie recommendations. However, how these algorithms work with scholarly material has largely been unexplored. Here, we develop a</w:t>
+      </w:r>
+      <w:r>
+        <w:t xml:space="preserve">n algorithm, and an </w:t>
+      </w:r>
+      <w:r>
+        <w:t>accompanying</w:t>
+      </w:r>
+      <w:r>
+        <w:t xml:space="preserve"> </w:t>
+      </w:r>
+      <w:r>
+        <w:t>Python library</w:t>
+      </w:r>
+      <w:r>
+        <w:t>,</w:t>
+      </w:r>
+      <w:r>
+        <w:t xml:space="preserve"> that implements a recommendation system based on the content of voted r</w:t>
+      </w:r>
+      <w:r>
+        <w:t>elevant and irrelevant articles</w:t>
+      </w:r>
+      <w:r>
+        <w:t xml:space="preserve">. </w:t>
+      </w:r>
+      <w:r>
+        <w:t xml:space="preserve">The algorithm has as design principles the ability to rapidly adapt to new content, provide near-real time suggestions, and be open source. </w:t>
+      </w:r>
+      <w:r>
+        <w:t xml:space="preserve">We tested the library </w:t>
       </w:r>
       <w:r>
         <w:t xml:space="preserve">on 15K posters from the Society of Neuroscience Conference 2015. We tuned the algorithm to provide suggestions that were closed in topic classifications </w:t>
       </w:r>
       <w:r>
-        <w:t xml:space="preserve">to human curated </w:t>
-      </w:r>
-      <w:r>
-        <w:t xml:space="preserve">poster </w:t>
-      </w:r>
-      <w:r>
-        <w:t>sessions</w:t>
-      </w:r>
-      <w:r>
-        <w:t xml:space="preserve">. We show that our algorithm significantly outperforms suggestions based on keywords. </w:t>
+        <w:t xml:space="preserve">to </w:t>
+      </w:r>
+      <w:r>
+        <w:t xml:space="preserve">those manually curated by </w:t>
+      </w:r>
+      <w:r>
+        <w:t>human</w:t>
+      </w:r>
+      <w:r>
+        <w:t>s</w:t>
+      </w:r>
+      <w:r>
+        <w:t>. We show</w:t>
+      </w:r>
+      <w:r>
+        <w:t>ed</w:t>
+      </w:r>
+      <w:r>
+        <w:t xml:space="preserve"> that our alg</w:t>
+      </w:r>
+      <w:r>
+        <w:t>orithm significantly outperformed</w:t>
+      </w:r>
+      <w:r>
+        <w:t xml:space="preserve"> suggestions based on keywords. </w:t>
       </w:r>
       <w:r>
         <w:t xml:space="preserve"> The work presented here promises to make the exploration of scholarly material faster and more accurate than what it is possible today.</w:t>
-      </w:r>
-      <w:r>
-        <w:t xml:space="preserve"> We also discuss applications to other domains such as figures.</w:t>
-      </w:r>
-      <w:r>
-        <w:t xml:space="preserve"> </w:t>
-      </w:r>
-    </w:p>
-    <w:p>
-      <w:pPr>
-        <w:spacing w:before="0" w:after="0" w:line="276" w:lineRule="auto"/>
-        <w:jc w:val="left"/>
-      </w:pPr>
-      <w:r>
-        <w:br w:type="page"/>
       </w:r>
     </w:p>
     <w:p>
@@ -241,7 +263,6 @@
       <w:bookmarkStart w:id="1" w:name="_Toc308191516"/>
       <w:bookmarkEnd w:id="0"/>
       <w:r>
-        <w:lastRenderedPageBreak/>
         <w:t>Introduction</w:t>
       </w:r>
       <w:bookmarkEnd w:id="1"/>
@@ -257,10 +278,16 @@
         <w:t xml:space="preserve">, recommendation systems </w:t>
       </w:r>
       <w:r>
-        <w:t xml:space="preserve">are routinely used to suggest new items to users based on </w:t>
-      </w:r>
-      <w:r>
-        <w:t xml:space="preserve">their </w:t>
+        <w:t>have been</w:t>
+      </w:r>
+      <w:r>
+        <w:t xml:space="preserve"> routinely used to suggest new items based on </w:t>
+      </w:r>
+      <w:r>
+        <w:t>customers’</w:t>
+      </w:r>
+      <w:r>
+        <w:t xml:space="preserve"> </w:t>
       </w:r>
       <w:r>
         <w:t>past preferences</w:t>
@@ -272,7 +299,7 @@
         <w:t xml:space="preserve">These systems </w:t>
       </w:r>
       <w:r>
-        <w:t xml:space="preserve">have been proven </w:t>
+        <w:t xml:space="preserve">have proven </w:t>
       </w:r>
       <w:r>
         <w:t>useful for music, movie</w:t>
@@ -311,7 +338,10 @@
         <w:t xml:space="preserve"> </w:t>
       </w:r>
       <w:r>
-        <w:t xml:space="preserve">To find new </w:t>
+        <w:t>In contrast, t</w:t>
+      </w:r>
+      <w:r>
+        <w:t xml:space="preserve">o find new </w:t>
       </w:r>
       <w:r>
         <w:t>scientific literature</w:t>
@@ -323,16 +353,26 @@
         <w:t xml:space="preserve">researchers rely mostly on author-provided keywords and citations. These sources of information hinder their exploration because they are known to be poor </w:t>
       </w:r>
       <w:r>
-        <w:t xml:space="preserve">indicators of novelty </w:t>
+        <w:t xml:space="preserve">indicators of </w:t>
+      </w:r>
+      <w:r>
+        <w:lastRenderedPageBreak/>
+        <w:t xml:space="preserve">novelty </w:t>
       </w:r>
       <w:r>
         <w:t xml:space="preserve">and </w:t>
       </w:r>
       <w:r>
-        <w:t xml:space="preserve">may be </w:t>
-      </w:r>
-      <w:r>
-        <w:t xml:space="preserve">potentially biased </w:t>
+        <w:t xml:space="preserve">may </w:t>
+      </w:r>
+      <w:r>
+        <w:t xml:space="preserve">potentially </w:t>
+      </w:r>
+      <w:r>
+        <w:t xml:space="preserve">be </w:t>
+      </w:r>
+      <w:r>
+        <w:t xml:space="preserve">biased </w:t>
       </w:r>
       <w:r>
         <w:fldChar w:fldCharType="begin"/>
@@ -360,6 +400,9 @@
       </w:r>
       <w:r>
         <w:t xml:space="preserve">his problem is </w:t>
+      </w:r>
+      <w:r>
+        <w:t xml:space="preserve">more </w:t>
       </w:r>
       <w:r>
         <w:t xml:space="preserve">pronounced </w:t>
@@ -403,7 +446,13 @@
         <w:rPr>
           <w:szCs w:val="24"/>
         </w:rPr>
-        <w:t>Many such system are mostly available for</w:t>
+        <w:t xml:space="preserve">Most </w:t>
+      </w:r>
+      <w:r>
+        <w:rPr>
+          <w:szCs w:val="24"/>
+        </w:rPr>
+        <w:t>such system are available for</w:t>
       </w:r>
       <w:r>
         <w:rPr>
@@ -520,7 +569,19 @@
         <w:rPr>
           <w:szCs w:val="24"/>
         </w:rPr>
-        <w:t xml:space="preserve"> applications. There are also more specific systems for scientific literature search. In </w:t>
+        <w:t xml:space="preserve"> applications. </w:t>
+      </w:r>
+      <w:r>
+        <w:rPr>
+          <w:szCs w:val="24"/>
+        </w:rPr>
+        <w:t xml:space="preserve">In contrast, fewer projects are available </w:t>
+      </w:r>
+      <w:r>
+        <w:rPr>
+          <w:szCs w:val="24"/>
+        </w:rPr>
+        <w:t xml:space="preserve">for scientific literature search. In </w:t>
       </w:r>
       <w:r>
         <w:rPr>
@@ -557,7 +618,19 @@
         <w:rPr>
           <w:szCs w:val="24"/>
         </w:rPr>
-        <w:t xml:space="preserve">, the authors present a content-based recommendation system that works on PubMed datasets. In </w:t>
+        <w:t>, the authors present</w:t>
+      </w:r>
+      <w:r>
+        <w:rPr>
+          <w:szCs w:val="24"/>
+        </w:rPr>
+        <w:t>ed</w:t>
+      </w:r>
+      <w:r>
+        <w:rPr>
+          <w:szCs w:val="24"/>
+        </w:rPr>
+        <w:t xml:space="preserve"> a content-based recommendation system that works on PubMed datasets. In </w:t>
       </w:r>
       <w:r>
         <w:rPr>
@@ -615,7 +688,19 @@
         <w:rPr>
           <w:szCs w:val="24"/>
         </w:rPr>
-        <w:t xml:space="preserve"> system combines a large set of criteria for providing literature recommendation. In </w:t>
+        <w:t xml:space="preserve"> system combine</w:t>
+      </w:r>
+      <w:r>
+        <w:rPr>
+          <w:szCs w:val="24"/>
+        </w:rPr>
+        <w:t>d</w:t>
+      </w:r>
+      <w:r>
+        <w:rPr>
+          <w:szCs w:val="24"/>
+        </w:rPr>
+        <w:t xml:space="preserve"> a large set of criteria for providing literature recommendation. In </w:t>
       </w:r>
       <w:r>
         <w:rPr>
@@ -652,7 +737,19 @@
         <w:rPr>
           <w:szCs w:val="24"/>
         </w:rPr>
-        <w:t xml:space="preserve">, the authors present a topic-based recommendation system based on a Latent </w:t>
+        <w:t>, the authors present</w:t>
+      </w:r>
+      <w:r>
+        <w:rPr>
+          <w:szCs w:val="24"/>
+        </w:rPr>
+        <w:t>ed</w:t>
+      </w:r>
+      <w:r>
+        <w:rPr>
+          <w:szCs w:val="24"/>
+        </w:rPr>
+        <w:t xml:space="preserve"> a topic-based recommendation system based on a Latent </w:t>
       </w:r>
       <w:proofErr w:type="spellStart"/>
       <w:r>
@@ -666,13 +763,25 @@
         <w:rPr>
           <w:szCs w:val="24"/>
         </w:rPr>
-        <w:t xml:space="preserve"> Allocation (LDA) model. It is unclear, however, how these systems scale </w:t>
-      </w:r>
-      <w:r>
-        <w:rPr>
-          <w:szCs w:val="24"/>
-        </w:rPr>
-        <w:t xml:space="preserve">and the test of their performance is generally indirect. </w:t>
+        <w:t xml:space="preserve"> Allocation (LDA) model. It is unclear, h</w:t>
+      </w:r>
+      <w:r>
+        <w:rPr>
+          <w:szCs w:val="24"/>
+        </w:rPr>
+        <w:t xml:space="preserve">owever, how these systems scale, </w:t>
+      </w:r>
+      <w:r>
+        <w:rPr>
+          <w:szCs w:val="24"/>
+        </w:rPr>
+        <w:t xml:space="preserve">and the test of their performance </w:t>
+      </w:r>
+      <w:r>
+        <w:rPr>
+          <w:szCs w:val="24"/>
+        </w:rPr>
+        <w:t>has been indirect in general.</w:t>
       </w:r>
     </w:p>
     <w:p>
@@ -851,7 +960,31 @@
         <w:rPr>
           <w:szCs w:val="24"/>
         </w:rPr>
-        <w:t xml:space="preserve">content-based recommendations using only user’s votes rather than collaborative filtering. The Scholarly software, then, provides an open source solution to content-based scientific </w:t>
+        <w:t xml:space="preserve">content-based recommendations </w:t>
+      </w:r>
+      <w:r>
+        <w:rPr>
+          <w:szCs w:val="24"/>
+        </w:rPr>
+        <w:t>utilizing</w:t>
+      </w:r>
+      <w:r>
+        <w:rPr>
+          <w:szCs w:val="24"/>
+        </w:rPr>
+        <w:t xml:space="preserve"> only user’s votes. </w:t>
+      </w:r>
+      <w:r>
+        <w:rPr>
+          <w:szCs w:val="24"/>
+        </w:rPr>
+        <w:t>Science Concierge</w:t>
+      </w:r>
+      <w:r>
+        <w:rPr>
+          <w:szCs w:val="24"/>
+        </w:rPr>
+        <w:t xml:space="preserve">, then, provides an open source solution to content-based scientific </w:t>
       </w:r>
       <w:r>
         <w:rPr>
@@ -871,7 +1004,31 @@
         <w:rPr>
           <w:szCs w:val="24"/>
         </w:rPr>
-        <w:t>We tune and test the algorithm on a collection of scientific posters from the largest Neuroscience conference in the world, Society for Neuroscience (</w:t>
+        <w:t>We tune</w:t>
+      </w:r>
+      <w:r>
+        <w:rPr>
+          <w:szCs w:val="24"/>
+        </w:rPr>
+        <w:t>d</w:t>
+      </w:r>
+      <w:r>
+        <w:rPr>
+          <w:szCs w:val="24"/>
+        </w:rPr>
+        <w:t xml:space="preserve"> and test</w:t>
+      </w:r>
+      <w:r>
+        <w:rPr>
+          <w:szCs w:val="24"/>
+        </w:rPr>
+        <w:t>ed</w:t>
+      </w:r>
+      <w:r>
+        <w:rPr>
+          <w:szCs w:val="24"/>
+        </w:rPr>
+        <w:t xml:space="preserve"> the algorithm on a collection of scientific posters from the largest Neuroscience conference in the world, Society for Neuroscience (</w:t>
       </w:r>
       <w:proofErr w:type="spellStart"/>
       <w:r>
@@ -897,7 +1054,25 @@
         <w:rPr>
           <w:szCs w:val="24"/>
         </w:rPr>
-        <w:t xml:space="preserve">cross validate </w:t>
+        <w:t xml:space="preserve">cross- </w:t>
+      </w:r>
+      <w:r>
+        <w:rPr>
+          <w:szCs w:val="24"/>
+        </w:rPr>
+        <w:t>validate</w:t>
+      </w:r>
+      <w:r>
+        <w:rPr>
+          <w:szCs w:val="24"/>
+        </w:rPr>
+        <w:t>d</w:t>
+      </w:r>
+      <w:r>
+        <w:rPr>
+          <w:szCs w:val="24"/>
+        </w:rPr>
+        <w:t xml:space="preserve"> </w:t>
       </w:r>
       <w:r>
         <w:rPr>
@@ -921,19 +1096,85 @@
         <w:rPr>
           <w:szCs w:val="24"/>
         </w:rPr>
-        <w:t xml:space="preserve">Second, we tune the parameters of the algorithm to recommend posters that maximally resemble </w:t>
-      </w:r>
-      <w:r>
-        <w:rPr>
-          <w:szCs w:val="24"/>
-        </w:rPr>
-        <w:t>human curated classifications into poster sessions. We showed that our algorithm significantly outperforms a popular alternative based on keywords</w:t>
-      </w:r>
-      <w:r>
-        <w:rPr>
-          <w:szCs w:val="24"/>
-        </w:rPr>
-        <w:t>, refining suggestions as the system learns more from the user</w:t>
+        <w:t>Second, we tune</w:t>
+      </w:r>
+      <w:r>
+        <w:rPr>
+          <w:szCs w:val="24"/>
+        </w:rPr>
+        <w:t>d</w:t>
+      </w:r>
+      <w:r>
+        <w:rPr>
+          <w:szCs w:val="24"/>
+        </w:rPr>
+        <w:t xml:space="preserve"> the parameters of the algorithm to recommend posters that maximally resemble</w:t>
+      </w:r>
+      <w:r>
+        <w:rPr>
+          <w:szCs w:val="24"/>
+        </w:rPr>
+        <w:t>d</w:t>
+      </w:r>
+      <w:r>
+        <w:rPr>
+          <w:szCs w:val="24"/>
+        </w:rPr>
+        <w:t xml:space="preserve"> </w:t>
+      </w:r>
+      <w:r>
+        <w:rPr>
+          <w:szCs w:val="24"/>
+        </w:rPr>
+        <w:t>human curated classifications into poster sessions. We showed that our algorithm significantly outperform</w:t>
+      </w:r>
+      <w:r>
+        <w:rPr>
+          <w:szCs w:val="24"/>
+        </w:rPr>
+        <w:t>ed</w:t>
+      </w:r>
+      <w:r>
+        <w:rPr>
+          <w:szCs w:val="24"/>
+        </w:rPr>
+        <w:t xml:space="preserve"> a popular alternative based on keywords</w:t>
+      </w:r>
+      <w:r>
+        <w:rPr>
+          <w:szCs w:val="24"/>
+        </w:rPr>
+        <w:t xml:space="preserve">, </w:t>
+      </w:r>
+      <w:r>
+        <w:rPr>
+          <w:szCs w:val="24"/>
+        </w:rPr>
+        <w:t xml:space="preserve">improving </w:t>
+      </w:r>
+      <w:r>
+        <w:rPr>
+          <w:szCs w:val="24"/>
+        </w:rPr>
+        <w:t xml:space="preserve">suggestions </w:t>
+      </w:r>
+      <w:r>
+        <w:rPr>
+          <w:szCs w:val="24"/>
+        </w:rPr>
+        <w:t xml:space="preserve">further as </w:t>
+      </w:r>
+      <w:r>
+        <w:rPr>
+          <w:szCs w:val="24"/>
+        </w:rPr>
+        <w:t>it learned</w:t>
+      </w:r>
+      <w:r>
+        <w:rPr>
+          <w:szCs w:val="24"/>
+        </w:rPr>
+        <w:t xml:space="preserve"> more from the user</w:t>
       </w:r>
       <w:r>
         <w:rPr>
@@ -945,7 +1186,14 @@
         <w:rPr>
           <w:szCs w:val="24"/>
         </w:rPr>
-        <w:t>A front-end interface that uses the algorithm in the back end is available at</w:t>
+        <w:t xml:space="preserve">A front-end interface that uses the algorithm in the back end is </w:t>
+      </w:r>
+      <w:r>
+        <w:rPr>
+          <w:szCs w:val="24"/>
+        </w:rPr>
+        <w:lastRenderedPageBreak/>
+        <w:t>available at</w:t>
       </w:r>
       <w:r>
         <w:rPr>
@@ -979,7 +1227,19 @@
         <w:rPr>
           <w:szCs w:val="24"/>
         </w:rPr>
-        <w:t>where we use data from Society for Neuroscience (</w:t>
+        <w:t xml:space="preserve">where we </w:t>
+      </w:r>
+      <w:r>
+        <w:rPr>
+          <w:szCs w:val="24"/>
+        </w:rPr>
+        <w:t>used</w:t>
+      </w:r>
+      <w:r>
+        <w:rPr>
+          <w:szCs w:val="24"/>
+        </w:rPr>
+        <w:t xml:space="preserve"> data from Society for Neuroscience (</w:t>
       </w:r>
       <w:proofErr w:type="spellStart"/>
       <w:r>
@@ -993,23 +1253,19 @@
         <w:rPr>
           <w:szCs w:val="24"/>
         </w:rPr>
-        <w:t>) conference (</w:t>
-      </w:r>
-      <w:hyperlink r:id="rId11">
-        <w:r>
-          <w:rPr>
-            <w:color w:val="1155CC"/>
-            <w:szCs w:val="24"/>
-            <w:u w:val="single"/>
-          </w:rPr>
-          <w:t>http://www.sfn.org</w:t>
-        </w:r>
-      </w:hyperlink>
-      <w:r>
-        <w:rPr>
-          <w:szCs w:val="24"/>
-        </w:rPr>
-        <w:t>).</w:t>
+        <w:t xml:space="preserve">) </w:t>
+      </w:r>
+      <w:r>
+        <w:rPr>
+          <w:szCs w:val="24"/>
+        </w:rPr>
+        <w:t>2015</w:t>
+      </w:r>
+      <w:r>
+        <w:rPr>
+          <w:szCs w:val="24"/>
+        </w:rPr>
+        <w:t>conference.</w:t>
       </w:r>
     </w:p>
     <w:p>
@@ -1063,7 +1319,19 @@
         <w:rPr>
           <w:szCs w:val="24"/>
         </w:rPr>
-        <w:t>he time from submission, acceptance, and presentation are typically much shorter than in journals. This makes it crucial for recommendation system</w:t>
+        <w:t xml:space="preserve">he time </w:t>
+      </w:r>
+      <w:r>
+        <w:rPr>
+          <w:szCs w:val="24"/>
+        </w:rPr>
+        <w:t>between</w:t>
+      </w:r>
+      <w:r>
+        <w:rPr>
+          <w:szCs w:val="24"/>
+        </w:rPr>
+        <w:t xml:space="preserve"> submission</w:t>
       </w:r>
       <w:r>
         <w:rPr>
@@ -1075,6 +1343,54 @@
         <w:rPr>
           <w:szCs w:val="24"/>
         </w:rPr>
+        <w:t>, acceptance</w:t>
+      </w:r>
+      <w:r>
+        <w:rPr>
+          <w:szCs w:val="24"/>
+        </w:rPr>
+        <w:t>s</w:t>
+      </w:r>
+      <w:r>
+        <w:rPr>
+          <w:szCs w:val="24"/>
+        </w:rPr>
+        <w:t>, and presentation</w:t>
+      </w:r>
+      <w:r>
+        <w:rPr>
+          <w:szCs w:val="24"/>
+        </w:rPr>
+        <w:t>s</w:t>
+      </w:r>
+      <w:r>
+        <w:rPr>
+          <w:szCs w:val="24"/>
+        </w:rPr>
+        <w:t xml:space="preserve"> </w:t>
+      </w:r>
+      <w:r>
+        <w:rPr>
+          <w:szCs w:val="24"/>
+        </w:rPr>
+        <w:t>is</w:t>
+      </w:r>
+      <w:r>
+        <w:rPr>
+          <w:szCs w:val="24"/>
+        </w:rPr>
+        <w:t xml:space="preserve"> typically much shorter than in journals. This makes it crucial for recommendation system</w:t>
+      </w:r>
+      <w:r>
+        <w:rPr>
+          <w:szCs w:val="24"/>
+        </w:rPr>
+        <w:t>s</w:t>
+      </w:r>
+      <w:r>
+        <w:rPr>
+          <w:szCs w:val="24"/>
+        </w:rPr>
         <w:t xml:space="preserve"> to quickly scan the d</w:t>
       </w:r>
       <w:r>
@@ -1093,7 +1409,13 @@
         <w:t xml:space="preserve"> fast.</w:t>
       </w:r>
       <w:r>
-        <w:t xml:space="preserve"> This is one reason why we focus on testing our system using a conference. </w:t>
+        <w:t xml:space="preserve"> This is one reason why we focus on testing our system using conference</w:t>
+      </w:r>
+      <w:r>
+        <w:t xml:space="preserve"> data</w:t>
+      </w:r>
+      <w:r>
+        <w:t xml:space="preserve">. </w:t>
       </w:r>
     </w:p>
     <w:p>
@@ -1112,7 +1434,10 @@
         <w:t xml:space="preserve">) </w:t>
       </w:r>
       <w:r>
-        <w:t xml:space="preserve">on the Neuroscience 2015 conference. This is the largest conference in Neuroscience in the world. This dataset included </w:t>
+        <w:t xml:space="preserve">for </w:t>
+      </w:r>
+      <w:r>
+        <w:t xml:space="preserve">the Neuroscience 2015 conference. This is the largest conference in Neuroscience in the world. This dataset included </w:t>
       </w:r>
       <w:r>
         <w:t>14</w:t>
@@ -1130,7 +1455,13 @@
         <w:t>d</w:t>
       </w:r>
       <w:r>
-        <w:t xml:space="preserve"> talks distributed around </w:t>
+        <w:t xml:space="preserve"> talks distributed </w:t>
+      </w:r>
+      <w:r>
+        <w:t>over</w:t>
+      </w:r>
+      <w:r>
+        <w:t xml:space="preserve"> </w:t>
       </w:r>
       <w:r>
         <w:t>500</w:t>
@@ -1158,6 +1489,9 @@
       </w:r>
       <w:r>
         <w:t>the Society</w:t>
+      </w:r>
+      <w:r>
+        <w:t xml:space="preserve"> (http://www.sfn.org)</w:t>
       </w:r>
       <w:r>
         <w:t>.</w:t>
@@ -1223,18 +1557,6 @@
         <w:rPr>
           <w:szCs w:val="24"/>
         </w:rPr>
-        <w:t xml:space="preserve"> based on the idea that it should work well for </w:t>
-      </w:r>
-      <w:r>
-        <w:rPr>
-          <w:szCs w:val="24"/>
-        </w:rPr>
-        <w:t>scientific literature</w:t>
-      </w:r>
-      <w:r>
-        <w:rPr>
-          <w:szCs w:val="24"/>
-        </w:rPr>
         <w:t>.</w:t>
       </w:r>
       <w:r>
@@ -1290,7 +1612,31 @@
         <w:rPr>
           <w:szCs w:val="24"/>
         </w:rPr>
-        <w:t>collaborative filter to avoid the Mathew effect in recommendation systems</w:t>
+        <w:t xml:space="preserve">collaborative filter to </w:t>
+      </w:r>
+      <w:r>
+        <w:rPr>
+          <w:szCs w:val="24"/>
+        </w:rPr>
+        <w:t>prevent</w:t>
+      </w:r>
+      <w:r>
+        <w:rPr>
+          <w:szCs w:val="24"/>
+        </w:rPr>
+        <w:t xml:space="preserve"> the Mathew effect</w:t>
+      </w:r>
+      <w:r>
+        <w:rPr>
+          <w:szCs w:val="24"/>
+        </w:rPr>
+        <w:t xml:space="preserve">, commonly found </w:t>
+      </w:r>
+      <w:r>
+        <w:rPr>
+          <w:szCs w:val="24"/>
+        </w:rPr>
+        <w:t>in recommendation systems</w:t>
       </w:r>
       <w:r>
         <w:rPr>
@@ -1393,25 +1739,21 @@
         <w:rPr>
           <w:szCs w:val="24"/>
         </w:rPr>
-        <w:t>valid</w:t>
-      </w:r>
-      <w:r>
-        <w:rPr>
-          <w:szCs w:val="24"/>
-        </w:rPr>
-        <w:t xml:space="preserve">, which means that we </w:t>
-      </w:r>
-      <w:r>
-        <w:rPr>
-          <w:szCs w:val="24"/>
-        </w:rPr>
-        <w:t>will</w:t>
-      </w:r>
-      <w:r>
-        <w:rPr>
-          <w:szCs w:val="24"/>
-        </w:rPr>
-        <w:t xml:space="preserve"> validate suggestions using some external input. </w:t>
+        <w:t xml:space="preserve">validated using </w:t>
+      </w:r>
+      <w:r>
+        <w:rPr>
+          <w:szCs w:val="24"/>
+        </w:rPr>
+        <w:t>some e</w:t>
+      </w:r>
+      <w:bookmarkStart w:id="6" w:name="_GoBack"/>
+      <w:bookmarkEnd w:id="6"/>
+      <w:r>
+        <w:rPr>
+          <w:szCs w:val="24"/>
+        </w:rPr>
+        <w:t xml:space="preserve">xternal input. </w:t>
       </w:r>
       <w:r>
         <w:rPr>
@@ -1430,6 +1772,12 @@
           <w:szCs w:val="24"/>
         </w:rPr>
         <w:t xml:space="preserve"> three goals</w:t>
+      </w:r>
+      <w:r>
+        <w:rPr>
+          <w:szCs w:val="24"/>
+        </w:rPr>
+        <w:t>.</w:t>
       </w:r>
     </w:p>
     <w:p>
@@ -1440,11 +1788,12 @@
         <w:rPr>
           <w:noProof/>
         </w:rPr>
+        <w:lastRenderedPageBreak/>
         <w:drawing>
-          <wp:inline distT="0" distB="0" distL="0" distR="0" wp14:anchorId="5197A9B4" wp14:editId="0E83919F">
-            <wp:extent cx="3336671" cy="2716494"/>
-            <wp:effectExtent l="0" t="0" r="0" b="1905"/>
-            <wp:docPr id="4" name="Picture 4" descr="Macintosh HD:Users:titipat:Desktop:fig_1.png"/>
+          <wp:inline distT="0" distB="0" distL="0" distR="0" wp14:anchorId="7716F773" wp14:editId="41AB76A5">
+            <wp:extent cx="2900759" cy="4457700"/>
+            <wp:effectExtent l="0" t="0" r="0" b="0"/>
+            <wp:docPr id="5" name="Picture 5" descr="Macintosh HD:Users:titipat:Desktop:Git:scholarfy:article:figures:fig_1.png"/>
             <wp:cNvGraphicFramePr>
               <a:graphicFrameLocks xmlns:a="http://schemas.openxmlformats.org/drawingml/2006/main" noChangeAspect="1"/>
             </wp:cNvGraphicFramePr>
@@ -1452,13 +1801,13 @@
               <a:graphicData uri="http://schemas.openxmlformats.org/drawingml/2006/picture">
                 <pic:pic xmlns:pic="http://schemas.openxmlformats.org/drawingml/2006/picture">
                   <pic:nvPicPr>
-                    <pic:cNvPr id="0" name="Picture 1" descr="Macintosh HD:Users:titipat:Desktop:fig_1.png"/>
+                    <pic:cNvPr id="0" name="Picture 2" descr="Macintosh HD:Users:titipat:Desktop:Git:scholarfy:article:figures:fig_1.png"/>
                     <pic:cNvPicPr>
                       <a:picLocks noChangeAspect="1" noChangeArrowheads="1"/>
                     </pic:cNvPicPr>
                   </pic:nvPicPr>
                   <pic:blipFill>
-                    <a:blip r:embed="rId12">
+                    <a:blip r:embed="rId11">
                       <a:extLst>
                         <a:ext uri="{28A0092B-C50C-407E-A947-70E740481C1C}">
                           <a14:useLocalDpi xmlns:a14="http://schemas.microsoft.com/office/drawing/2010/main" val="0"/>
@@ -1473,7 +1822,7 @@
                   <pic:spPr bwMode="auto">
                     <a:xfrm>
                       <a:off x="0" y="0"/>
-                      <a:ext cx="3337843" cy="2717448"/>
+                      <a:ext cx="2901094" cy="4458215"/>
                     </a:xfrm>
                     <a:prstGeom prst="rect">
                       <a:avLst/>
@@ -1492,64 +1841,6 @@
     </w:p>
     <w:p>
       <w:pPr>
-        <w:jc w:val="center"/>
-      </w:pPr>
-      <w:r>
-        <w:rPr>
-          <w:noProof/>
-        </w:rPr>
-        <w:drawing>
-          <wp:inline distT="0" distB="0" distL="0" distR="0" wp14:anchorId="68A37D9E" wp14:editId="7181EF64">
-            <wp:extent cx="3160888" cy="1896533"/>
-            <wp:effectExtent l="0" t="0" r="0" b="8890"/>
-            <wp:docPr id="1" name="Picture 1" descr="Macintosh HD:Users:titipat:Desktop:Git:scholarfy:article:figures:component_visualization.pdf"/>
-            <wp:cNvGraphicFramePr>
-              <a:graphicFrameLocks xmlns:a="http://schemas.openxmlformats.org/drawingml/2006/main" noChangeAspect="1"/>
-            </wp:cNvGraphicFramePr>
-            <a:graphic xmlns:a="http://schemas.openxmlformats.org/drawingml/2006/main">
-              <a:graphicData uri="http://schemas.openxmlformats.org/drawingml/2006/picture">
-                <pic:pic xmlns:pic="http://schemas.openxmlformats.org/drawingml/2006/picture">
-                  <pic:nvPicPr>
-                    <pic:cNvPr id="0" name="Picture 1" descr="Macintosh HD:Users:titipat:Desktop:Git:scholarfy:article:figures:component_visualization.pdf"/>
-                    <pic:cNvPicPr>
-                      <a:picLocks noChangeAspect="1" noChangeArrowheads="1"/>
-                    </pic:cNvPicPr>
-                  </pic:nvPicPr>
-                  <pic:blipFill>
-                    <a:blip r:embed="rId13">
-                      <a:extLst>
-                        <a:ext uri="{28A0092B-C50C-407E-A947-70E740481C1C}">
-                          <a14:useLocalDpi xmlns:a14="http://schemas.microsoft.com/office/drawing/2010/main" val="0"/>
-                        </a:ext>
-                      </a:extLst>
-                    </a:blip>
-                    <a:srcRect/>
-                    <a:stretch>
-                      <a:fillRect/>
-                    </a:stretch>
-                  </pic:blipFill>
-                  <pic:spPr bwMode="auto">
-                    <a:xfrm>
-                      <a:off x="0" y="0"/>
-                      <a:ext cx="3161953" cy="1897172"/>
-                    </a:xfrm>
-                    <a:prstGeom prst="rect">
-                      <a:avLst/>
-                    </a:prstGeom>
-                    <a:noFill/>
-                    <a:ln>
-                      <a:noFill/>
-                    </a:ln>
-                  </pic:spPr>
-                </pic:pic>
-              </a:graphicData>
-            </a:graphic>
-          </wp:inline>
-        </w:drawing>
-      </w:r>
-    </w:p>
-    <w:p>
-      <w:pPr>
         <w:pStyle w:val="Caption"/>
       </w:pPr>
       <w:r>
@@ -1583,40 +1874,22 @@
         <w:t>(B) Schematic of Rocchio Algorithm</w:t>
       </w:r>
       <w:r>
-        <w:t xml:space="preserve"> (C) 2</w:t>
-      </w:r>
-      <w:r>
-        <w:t xml:space="preserve">D </w:t>
-      </w:r>
-      <w:r>
-        <w:t>dimensionality reduction using t-SNE</w:t>
-      </w:r>
-      <w:r>
-        <w:t xml:space="preserve"> of </w:t>
+        <w:t xml:space="preserve"> (C) </w:t>
+      </w:r>
+      <w:r>
+        <w:t xml:space="preserve">Visualization of topics colored by human curated sessions using </w:t>
+      </w:r>
+      <w:r>
+        <w:t>t-SNE</w:t>
+      </w:r>
+      <w:r>
+        <w:t xml:space="preserve"> </w:t>
+      </w:r>
+      <w:r>
+        <w:t xml:space="preserve">on </w:t>
       </w:r>
       <w:r>
         <w:t>abstract vector</w:t>
-      </w:r>
-      <w:r>
-        <w:t>s,</w:t>
-      </w:r>
-      <w:r>
-        <w:t xml:space="preserve"> </w:t>
-      </w:r>
-      <w:r>
-        <w:t xml:space="preserve">color coded </w:t>
-      </w:r>
-      <w:r>
-        <w:t>by</w:t>
-      </w:r>
-      <w:r>
-        <w:t xml:space="preserve"> h</w:t>
-      </w:r>
-      <w:r>
-        <w:t>uman curated</w:t>
-      </w:r>
-      <w:r>
-        <w:t xml:space="preserve"> topic</w:t>
       </w:r>
       <w:r>
         <w:t>s.</w:t>
@@ -1626,14 +1899,14 @@
       <w:pPr>
         <w:pStyle w:val="Heading3"/>
       </w:pPr>
-      <w:bookmarkStart w:id="6" w:name="_Toc308191520"/>
+      <w:bookmarkStart w:id="7" w:name="_Toc308191520"/>
       <w:r>
         <w:t xml:space="preserve">Text </w:t>
       </w:r>
       <w:r>
         <w:t>preprocessing</w:t>
       </w:r>
-      <w:bookmarkEnd w:id="6"/>
+      <w:bookmarkEnd w:id="7"/>
     </w:p>
     <w:p>
       <w:pPr>
@@ -1657,7 +1930,19 @@
         <w:rPr>
           <w:szCs w:val="24"/>
         </w:rPr>
-        <w:t xml:space="preserve">processing steps will be explained in that context. </w:t>
+        <w:t xml:space="preserve">processing steps will be explained </w:t>
+      </w:r>
+      <w:r>
+        <w:rPr>
+          <w:szCs w:val="24"/>
+        </w:rPr>
+        <w:t>on</w:t>
+      </w:r>
+      <w:r>
+        <w:rPr>
+          <w:szCs w:val="24"/>
+        </w:rPr>
+        <w:t xml:space="preserve"> that context. </w:t>
       </w:r>
       <w:r>
         <w:rPr>
@@ -1675,7 +1960,25 @@
         <w:rPr>
           <w:szCs w:val="24"/>
         </w:rPr>
-        <w:t xml:space="preserve">enized removing English stop words and stemming using </w:t>
+        <w:t>enized</w:t>
+      </w:r>
+      <w:r>
+        <w:rPr>
+          <w:szCs w:val="24"/>
+        </w:rPr>
+        <w:t xml:space="preserve"> by</w:t>
+      </w:r>
+      <w:r>
+        <w:rPr>
+          <w:szCs w:val="24"/>
+        </w:rPr>
+        <w:t xml:space="preserve"> removing English stop words and stemming using </w:t>
+      </w:r>
+      <w:r>
+        <w:rPr>
+          <w:szCs w:val="24"/>
+        </w:rPr>
+        <w:t xml:space="preserve">the </w:t>
       </w:r>
       <w:r>
         <w:rPr>
@@ -1742,7 +2045,7 @@
         <w:rPr>
           <w:szCs w:val="24"/>
         </w:rPr>
-        <w:t xml:space="preserve">. The terms in the documents are the </w:t>
+        <w:t xml:space="preserve">. The terms in the documents are </w:t>
       </w:r>
       <w:proofErr w:type="spellStart"/>
       <w:r>
@@ -1762,7 +2065,13 @@
         <w:rPr>
           <w:szCs w:val="24"/>
         </w:rPr>
-        <w:t xml:space="preserve"> and bi-grams. This term document matrix is transformed by a</w:t>
+        <w:t xml:space="preserve">gram </w:t>
+      </w:r>
+      <w:r>
+        <w:rPr>
+          <w:szCs w:val="24"/>
+        </w:rPr>
+        <w:t>and bi-grams. This term document matrix is transformed by a</w:t>
       </w:r>
       <w:r>
         <w:rPr>
@@ -1842,13 +2151,13 @@
         <w:rPr>
           <w:szCs w:val="24"/>
         </w:rPr>
-        <w:t xml:space="preserve"> </w:t>
-      </w:r>
-      <w:r>
-        <w:rPr>
-          <w:szCs w:val="24"/>
-        </w:rPr>
-        <w:t xml:space="preserve">where terms that appear fewer than </w:t>
+        <w:t>. T</w:t>
+      </w:r>
+      <w:r>
+        <w:rPr>
+          <w:szCs w:val="24"/>
+        </w:rPr>
+        <w:t xml:space="preserve">erms that appear fewer than </w:t>
       </w:r>
       <w:r>
         <w:rPr>
@@ -1887,11 +2196,12 @@
       <w:pPr>
         <w:pStyle w:val="Heading3"/>
       </w:pPr>
-      <w:bookmarkStart w:id="7" w:name="_Toc308191521"/>
-      <w:r>
+      <w:bookmarkStart w:id="8" w:name="_Toc308191521"/>
+      <w:r>
+        <w:lastRenderedPageBreak/>
         <w:t>Latent Semantic Analysis</w:t>
       </w:r>
-      <w:bookmarkEnd w:id="7"/>
+      <w:bookmarkEnd w:id="8"/>
     </w:p>
     <w:p>
       <w:pPr>
@@ -1903,6 +2213,73 @@
         <w:rPr>
           <w:szCs w:val="24"/>
         </w:rPr>
+        <w:t>LSA</w:t>
+      </w:r>
+      <w:r>
+        <w:rPr>
+          <w:szCs w:val="24"/>
+        </w:rPr>
+        <w:t xml:space="preserve"> is a </w:t>
+      </w:r>
+      <w:r>
+        <w:rPr>
+          <w:szCs w:val="24"/>
+        </w:rPr>
+        <w:t xml:space="preserve">simple </w:t>
+      </w:r>
+      <w:r>
+        <w:rPr>
+          <w:szCs w:val="24"/>
+        </w:rPr>
+        <w:t>topic modeling technique based on singular value decomposition</w:t>
+      </w:r>
+      <w:r>
+        <w:rPr>
+          <w:szCs w:val="24"/>
+        </w:rPr>
+        <w:t xml:space="preserve"> </w:t>
+      </w:r>
+      <w:r>
+        <w:rPr>
+          <w:szCs w:val="24"/>
+        </w:rPr>
+        <w:fldChar w:fldCharType="begin"/>
+      </w:r>
+      <w:r>
+        <w:rPr>
+          <w:szCs w:val="24"/>
+        </w:rPr>
+        <w:instrText xml:space="preserve"> ADDIN EN.CITE &lt;EndNote&gt;&lt;Cite&gt;&lt;Author&gt;Landauer&lt;/Author&gt;&lt;Year&gt;1998&lt;/Year&gt;&lt;RecNum&gt;25&lt;/RecNum&gt;&lt;DisplayText&gt;[13]&lt;/DisplayText&gt;&lt;record&gt;&lt;rec-number&gt;25&lt;/rec-number&gt;&lt;foreign-keys&gt;&lt;key app="EN" db-id="0vrevtevet550fexzvy5frfps5a0tzt0tpz2" timestamp="1445292439"&gt;25&lt;/key&gt;&lt;/foreign-keys&gt;&lt;ref-type name="Journal Article"&gt;17&lt;/ref-type&gt;&lt;contributors&gt;&lt;authors&gt;&lt;author&gt;Landauer, T. K.&lt;/author&gt;&lt;author&gt;Foltz, P. W.&lt;/author&gt;&lt;author&gt;Laham, D.&lt;/author&gt;&lt;/authors&gt;&lt;/contributors&gt;&lt;auth-address&gt;Landauer, TK&amp;#xD;Univ Colorado, Dept Psychol, Campus Box 345, Boulder, CO 80309 USA&amp;#xD;Univ Colorado, Dept Psychol, Campus Box 345, Boulder, CO 80309 USA&amp;#xD;Univ Colorado, Dept Psychol, Boulder, CO 80309 USA&amp;#xD;New Mexico State Univ, Dept Psychol, Las Cruces, NM 88003 USA&lt;/auth-address&gt;&lt;titles&gt;&lt;title&gt;An introduction to latent semantic analysis&lt;/title&gt;&lt;secondary-title&gt;Discourse Processes&lt;/secondary-title&gt;&lt;alt-title&gt;Discourse Process&lt;/alt-title&gt;&lt;/titles&gt;&lt;periodical&gt;&lt;full-title&gt;Discourse Processes&lt;/full-title&gt;&lt;abbr-1&gt;Discourse Process&lt;/abbr-1&gt;&lt;/periodical&gt;&lt;alt-periodical&gt;&lt;full-title&gt;Discourse Processes&lt;/full-title&gt;&lt;abbr-1&gt;Discourse Process&lt;/abbr-1&gt;&lt;/alt-periodical&gt;&lt;pages&gt;259-284&lt;/pages&gt;&lt;volume&gt;25&lt;/volume&gt;&lt;number&gt;2-3&lt;/number&gt;&lt;keywords&gt;&lt;keyword&gt;text&lt;/keyword&gt;&lt;keyword&gt;comprehension&lt;/keyword&gt;&lt;keyword&gt;knowledge&lt;/keyword&gt;&lt;/keywords&gt;&lt;dates&gt;&lt;year&gt;1998&lt;/year&gt;&lt;/dates&gt;&lt;isbn&gt;0163-853x&lt;/isbn&gt;&lt;accession-num&gt;WOS:000075118800005&lt;/accession-num&gt;&lt;urls&gt;&lt;related-urls&gt;&lt;url&gt;&amp;lt;Go to ISI&amp;gt;://WOS:000075118800005&lt;/url&gt;&lt;/related-urls&gt;&lt;/urls&gt;&lt;language&gt;English&lt;/language&gt;&lt;/record&gt;&lt;/Cite&gt;&lt;/EndNote&gt;</w:instrText>
+      </w:r>
+      <w:r>
+        <w:rPr>
+          <w:szCs w:val="24"/>
+        </w:rPr>
+        <w:fldChar w:fldCharType="separate"/>
+      </w:r>
+      <w:r>
+        <w:rPr>
+          <w:noProof/>
+          <w:szCs w:val="24"/>
+        </w:rPr>
+        <w:t>[13]</w:t>
+      </w:r>
+      <w:r>
+        <w:rPr>
+          <w:szCs w:val="24"/>
+        </w:rPr>
+        <w:fldChar w:fldCharType="end"/>
+      </w:r>
+      <w:r>
+        <w:rPr>
+          <w:szCs w:val="24"/>
+        </w:rPr>
+        <w:t xml:space="preserve">. </w:t>
+      </w:r>
+      <w:r>
+        <w:rPr>
+          <w:szCs w:val="24"/>
+        </w:rPr>
         <w:t xml:space="preserve">The </w:t>
       </w:r>
       <w:proofErr w:type="spellStart"/>
@@ -1917,25 +2294,31 @@
         <w:rPr>
           <w:szCs w:val="24"/>
         </w:rPr>
-        <w:t xml:space="preserve"> matrix is transformed using Latent Semantic Analysis (LSA) to reduce noise and improve smoothness. LSA</w:t>
-      </w:r>
-      <w:r>
-        <w:rPr>
-          <w:szCs w:val="24"/>
-        </w:rPr>
-        <w:t xml:space="preserve"> is a </w:t>
-      </w:r>
-      <w:r>
-        <w:rPr>
-          <w:szCs w:val="24"/>
-        </w:rPr>
-        <w:t xml:space="preserve">simple </w:t>
-      </w:r>
-      <w:r>
-        <w:rPr>
-          <w:szCs w:val="24"/>
-        </w:rPr>
-        <w:t>topic modeling technique based on singular value decomposition</w:t>
+        <w:t xml:space="preserve"> matrix is transformed using Latent Semantic Analysis (LSA) to reduce noise and improve smoothness. </w:t>
+      </w:r>
+      <w:r>
+        <w:rPr>
+          <w:szCs w:val="24"/>
+        </w:rPr>
+        <w:t xml:space="preserve">This technique </w:t>
+      </w:r>
+      <w:r>
+        <w:rPr>
+          <w:szCs w:val="24"/>
+        </w:rPr>
+        <w:t>decomposes</w:t>
+      </w:r>
+      <w:r>
+        <w:rPr>
+          <w:szCs w:val="24"/>
+        </w:rPr>
+        <w:t xml:space="preserve"> the document term matrix or, in our case, the</w:t>
+      </w:r>
+      <w:r>
+        <w:rPr>
+          <w:szCs w:val="24"/>
+        </w:rPr>
+        <w:t xml:space="preserve"> sparse</w:t>
       </w:r>
       <w:r>
         <w:rPr>
@@ -1943,6 +2326,189 @@
         </w:rPr>
         <w:t xml:space="preserve"> </w:t>
       </w:r>
+      <w:proofErr w:type="spellStart"/>
+      <w:r>
+        <w:rPr>
+          <w:szCs w:val="24"/>
+        </w:rPr>
+        <w:t>tf-idf</w:t>
+      </w:r>
+      <w:proofErr w:type="spellEnd"/>
+      <w:r>
+        <w:rPr>
+          <w:szCs w:val="24"/>
+        </w:rPr>
+        <w:t xml:space="preserve"> matrix </w:t>
+      </w:r>
+      <w:r>
+        <w:rPr>
+          <w:szCs w:val="24"/>
+        </w:rPr>
+        <w:t>X</w:t>
+      </w:r>
+      <w:r>
+        <w:rPr>
+          <w:i/>
+          <w:szCs w:val="24"/>
+        </w:rPr>
+        <w:t xml:space="preserve"> </w:t>
+      </w:r>
+      <w:r>
+        <w:rPr>
+          <w:szCs w:val="24"/>
+        </w:rPr>
+        <w:t xml:space="preserve">as </w:t>
+      </w:r>
+      <w:r>
+        <w:rPr>
+          <w:szCs w:val="24"/>
+        </w:rPr>
+        <w:t xml:space="preserve">a </w:t>
+      </w:r>
+      <w:r>
+        <w:rPr>
+          <w:szCs w:val="24"/>
+        </w:rPr>
+        <w:t xml:space="preserve">product of </w:t>
+      </w:r>
+      <w:r>
+        <w:rPr>
+          <w:szCs w:val="24"/>
+        </w:rPr>
+        <w:t xml:space="preserve">a </w:t>
+      </w:r>
+      <w:r>
+        <w:rPr>
+          <w:szCs w:val="24"/>
+        </w:rPr>
+        <w:t>left singular vector (</w:t>
+      </w:r>
+      <w:r>
+        <w:rPr>
+          <w:szCs w:val="24"/>
+        </w:rPr>
+        <w:t>U</w:t>
+      </w:r>
+      <w:r>
+        <w:rPr>
+          <w:szCs w:val="24"/>
+        </w:rPr>
+        <w:t xml:space="preserve">), </w:t>
+      </w:r>
+      <w:r>
+        <w:rPr>
+          <w:szCs w:val="24"/>
+        </w:rPr>
+        <w:t xml:space="preserve">a </w:t>
+      </w:r>
+      <w:r>
+        <w:rPr>
+          <w:szCs w:val="24"/>
+        </w:rPr>
+        <w:t xml:space="preserve">diagonal singular value matrix (S) and </w:t>
+      </w:r>
+      <w:r>
+        <w:rPr>
+          <w:szCs w:val="24"/>
+        </w:rPr>
+        <w:t xml:space="preserve">a </w:t>
+      </w:r>
+      <w:r>
+        <w:rPr>
+          <w:szCs w:val="24"/>
+        </w:rPr>
+        <w:t xml:space="preserve">right singular vector (V) </w:t>
+      </w:r>
+      <w:r>
+        <w:rPr>
+          <w:szCs w:val="24"/>
+        </w:rPr>
+        <w:t>as</w:t>
+      </w:r>
+      <w:r>
+        <w:rPr>
+          <w:szCs w:val="24"/>
+        </w:rPr>
+        <w:t xml:space="preserve"> X = USV</w:t>
+      </w:r>
+      <w:r>
+        <w:rPr>
+          <w:szCs w:val="24"/>
+        </w:rPr>
+        <w:t>’</w:t>
+      </w:r>
+      <w:r>
+        <w:rPr>
+          <w:szCs w:val="24"/>
+        </w:rPr>
+        <w:t>,</w:t>
+      </w:r>
+      <w:r>
+        <w:rPr>
+          <w:szCs w:val="24"/>
+        </w:rPr>
+        <w:t xml:space="preserve"> where </w:t>
+      </w:r>
+      <w:r>
+        <w:rPr>
+          <w:szCs w:val="24"/>
+        </w:rPr>
+        <w:t xml:space="preserve">the </w:t>
+      </w:r>
+      <w:r>
+        <w:rPr>
+          <w:szCs w:val="24"/>
+        </w:rPr>
+        <w:t>diagonal singular value</w:t>
+      </w:r>
+      <w:r>
+        <w:rPr>
+          <w:szCs w:val="24"/>
+        </w:rPr>
+        <w:t>s</w:t>
+      </w:r>
+      <w:r>
+        <w:rPr>
+          <w:szCs w:val="24"/>
+        </w:rPr>
+        <w:t xml:space="preserve"> in S</w:t>
+      </w:r>
+      <w:r>
+        <w:rPr>
+          <w:szCs w:val="24"/>
+        </w:rPr>
+        <w:t xml:space="preserve"> are ranked from highest to lowest.</w:t>
+      </w:r>
+      <w:r>
+        <w:rPr>
+          <w:szCs w:val="24"/>
+        </w:rPr>
+        <w:t xml:space="preserve"> </w:t>
+      </w:r>
+      <w:r>
+        <w:rPr>
+          <w:szCs w:val="24"/>
+        </w:rPr>
+        <w:t xml:space="preserve">The number of vectors to choose depends on how </w:t>
+      </w:r>
+      <w:r>
+        <w:rPr>
+          <w:szCs w:val="24"/>
+        </w:rPr>
+        <w:t>accurately</w:t>
+      </w:r>
+      <w:r>
+        <w:rPr>
+          <w:szCs w:val="24"/>
+        </w:rPr>
+        <w:t xml:space="preserve"> we want to capture the matrix X</w:t>
+      </w:r>
+      <w:r>
+        <w:rPr>
+          <w:szCs w:val="24"/>
+        </w:rPr>
+        <w:t xml:space="preserve"> </w:t>
+      </w:r>
       <w:r>
         <w:rPr>
           <w:szCs w:val="24"/>
@@ -1953,7 +2519,7 @@
         <w:rPr>
           <w:szCs w:val="24"/>
         </w:rPr>
-        <w:instrText xml:space="preserve"> ADDIN EN.CITE &lt;EndNote&gt;&lt;Cite&gt;&lt;Author&gt;Landauer&lt;/Author&gt;&lt;Year&gt;1998&lt;/Year&gt;&lt;RecNum&gt;25&lt;/RecNum&gt;&lt;DisplayText&gt;[13]&lt;/DisplayText&gt;&lt;record&gt;&lt;rec-number&gt;25&lt;/rec-number&gt;&lt;foreign-keys&gt;&lt;key app="EN" db-id="0vrevtevet550fexzvy5frfps5a0tzt0tpz2" timestamp="1445292439"&gt;25&lt;/key&gt;&lt;/foreign-keys&gt;&lt;ref-type name="Journal Article"&gt;17&lt;/ref-type&gt;&lt;contributors&gt;&lt;authors&gt;&lt;author&gt;Landauer, T. K.&lt;/author&gt;&lt;author&gt;Foltz, P. W.&lt;/author&gt;&lt;author&gt;Laham, D.&lt;/author&gt;&lt;/authors&gt;&lt;/contributors&gt;&lt;auth-address&gt;Landauer, TK&amp;#xD;Univ Colorado, Dept Psychol, Campus Box 345, Boulder, CO 80309 USA&amp;#xD;Univ Colorado, Dept Psychol, Campus Box 345, Boulder, CO 80309 USA&amp;#xD;Univ Colorado, Dept Psychol, Boulder, CO 80309 USA&amp;#xD;New Mexico State Univ, Dept Psychol, Las Cruces, NM 88003 USA&lt;/auth-address&gt;&lt;titles&gt;&lt;title&gt;An introduction to latent semantic analysis&lt;/title&gt;&lt;secondary-title&gt;Discourse Processes&lt;/secondary-title&gt;&lt;alt-title&gt;Discourse Process&lt;/alt-title&gt;&lt;/titles&gt;&lt;periodical&gt;&lt;full-title&gt;Discourse Processes&lt;/full-title&gt;&lt;abbr-1&gt;Discourse Process&lt;/abbr-1&gt;&lt;/periodical&gt;&lt;alt-periodical&gt;&lt;full-title&gt;Discourse Processes&lt;/full-title&gt;&lt;abbr-1&gt;Discourse Process&lt;/abbr-1&gt;&lt;/alt-periodical&gt;&lt;pages&gt;259-284&lt;/pages&gt;&lt;volume&gt;25&lt;/volume&gt;&lt;number&gt;2-3&lt;/number&gt;&lt;keywords&gt;&lt;keyword&gt;text&lt;/keyword&gt;&lt;keyword&gt;comprehension&lt;/keyword&gt;&lt;keyword&gt;knowledge&lt;/keyword&gt;&lt;/keywords&gt;&lt;dates&gt;&lt;year&gt;1998&lt;/year&gt;&lt;/dates&gt;&lt;isbn&gt;0163-853x&lt;/isbn&gt;&lt;accession-num&gt;WOS:000075118800005&lt;/accession-num&gt;&lt;urls&gt;&lt;related-urls&gt;&lt;url&gt;&amp;lt;Go to ISI&amp;gt;://WOS:000075118800005&lt;/url&gt;&lt;/related-urls&gt;&lt;/urls&gt;&lt;language&gt;English&lt;/language&gt;&lt;/record&gt;&lt;/Cite&gt;&lt;/EndNote&gt;</w:instrText>
+        <w:instrText xml:space="preserve"> ADDIN EN.CITE &lt;EndNote&gt;&lt;Cite&gt;&lt;Author&gt;Bishop&lt;/Author&gt;&lt;Year&gt;2006&lt;/Year&gt;&lt;RecNum&gt;15&lt;/RecNum&gt;&lt;DisplayText&gt;[14]&lt;/DisplayText&gt;&lt;record&gt;&lt;rec-number&gt;15&lt;/rec-number&gt;&lt;foreign-keys&gt;&lt;key app="EN" db-id="dzdffxrxf55zxveex2mpwpzh2zs9vfr050xd" timestamp="1446504947"&gt;15&lt;/key&gt;&lt;/foreign-keys&gt;&lt;ref-type name="Book"&gt;6&lt;/ref-type&gt;&lt;contributors&gt;&lt;authors&gt;&lt;author&gt;Bishop, Christopher M.&lt;/author&gt;&lt;/authors&gt;&lt;/contributors&gt;&lt;titles&gt;&lt;title&gt;Pattern recognition and machine learning&lt;/title&gt;&lt;secondary-title&gt;Information science and statistics&lt;/secondary-title&gt;&lt;/titles&gt;&lt;pages&gt;xx, 738 p.&lt;/pages&gt;&lt;keywords&gt;&lt;keyword&gt;Pattern perception.&lt;/keyword&gt;&lt;keyword&gt;Machine learning.&lt;/keyword&gt;&lt;/keywords&gt;&lt;dates&gt;&lt;year&gt;2006&lt;/year&gt;&lt;/dates&gt;&lt;pub-location&gt;New York&lt;/pub-location&gt;&lt;publisher&gt;Springer&lt;/publisher&gt;&lt;isbn&gt;0387310738 (hd.bd.)&amp;#xD;9780387310732&lt;/isbn&gt;&lt;accession-num&gt;14268798&lt;/accession-num&gt;&lt;call-num&gt;Q327 .B52 2006&lt;/call-num&gt;&lt;urls&gt;&lt;related-urls&gt;&lt;url&gt;Publisher description http://www.loc.gov/catdir/enhancements/fy0818/2006922522-d.html&lt;/url&gt;&lt;url&gt;Table of contents only http://www.loc.gov/catdir/enhancements/fy0818/2006922522-t.html&lt;/url&gt;&lt;/related-urls&gt;&lt;/urls&gt;&lt;/record&gt;&lt;/Cite&gt;&lt;/EndNote&gt;</w:instrText>
       </w:r>
       <w:r>
         <w:rPr>
@@ -1966,7 +2532,7 @@
           <w:noProof/>
           <w:szCs w:val="24"/>
         </w:rPr>
-        <w:t>[13]</w:t>
+        <w:t>[14]</w:t>
       </w:r>
       <w:r>
         <w:rPr>
@@ -1984,184 +2550,25 @@
         <w:rPr>
           <w:szCs w:val="24"/>
         </w:rPr>
-        <w:t>This technique transform</w:t>
-      </w:r>
-      <w:r>
-        <w:rPr>
-          <w:szCs w:val="24"/>
-        </w:rPr>
-        <w:t>s</w:t>
-      </w:r>
-      <w:r>
-        <w:rPr>
-          <w:szCs w:val="24"/>
-        </w:rPr>
-        <w:t xml:space="preserve"> the document term matrix or, in our case, the</w:t>
-      </w:r>
-      <w:r>
-        <w:rPr>
-          <w:szCs w:val="24"/>
-        </w:rPr>
-        <w:t xml:space="preserve"> sparse</w:t>
-      </w:r>
-      <w:r>
-        <w:rPr>
-          <w:szCs w:val="24"/>
-        </w:rPr>
-        <w:t xml:space="preserve"> </w:t>
-      </w:r>
-      <w:proofErr w:type="spellStart"/>
-      <w:r>
-        <w:rPr>
-          <w:szCs w:val="24"/>
-        </w:rPr>
-        <w:t>tf-idf</w:t>
-      </w:r>
-      <w:proofErr w:type="spellEnd"/>
-      <w:r>
-        <w:rPr>
-          <w:szCs w:val="24"/>
-        </w:rPr>
-        <w:t xml:space="preserve"> matrix </w:t>
-      </w:r>
-      <w:r>
-        <w:rPr>
-          <w:szCs w:val="24"/>
-        </w:rPr>
-        <w:t>X</w:t>
-      </w:r>
-      <w:r>
-        <w:rPr>
-          <w:i/>
-          <w:szCs w:val="24"/>
-        </w:rPr>
-        <w:t xml:space="preserve"> </w:t>
-      </w:r>
-      <w:r>
-        <w:rPr>
-          <w:szCs w:val="24"/>
-        </w:rPr>
-        <w:t xml:space="preserve">as product of </w:t>
-      </w:r>
-      <w:r>
-        <w:rPr>
-          <w:szCs w:val="24"/>
-        </w:rPr>
-        <w:t xml:space="preserve">a </w:t>
-      </w:r>
-      <w:r>
-        <w:rPr>
-          <w:szCs w:val="24"/>
-        </w:rPr>
-        <w:t>left singular vector (</w:t>
-      </w:r>
-      <w:r>
-        <w:rPr>
-          <w:szCs w:val="24"/>
-        </w:rPr>
-        <w:t>U</w:t>
-      </w:r>
-      <w:r>
-        <w:rPr>
-          <w:szCs w:val="24"/>
-        </w:rPr>
-        <w:t xml:space="preserve">), </w:t>
-      </w:r>
-      <w:r>
-        <w:rPr>
-          <w:szCs w:val="24"/>
-        </w:rPr>
-        <w:t xml:space="preserve">a </w:t>
-      </w:r>
-      <w:r>
-        <w:rPr>
-          <w:szCs w:val="24"/>
-        </w:rPr>
-        <w:t xml:space="preserve">diagonal singular value matrix (S) and </w:t>
-      </w:r>
-      <w:r>
-        <w:rPr>
-          <w:szCs w:val="24"/>
-        </w:rPr>
-        <w:t xml:space="preserve">a </w:t>
-      </w:r>
-      <w:r>
-        <w:rPr>
-          <w:szCs w:val="24"/>
-        </w:rPr>
-        <w:t xml:space="preserve">right singular vector (V) </w:t>
-      </w:r>
-      <w:r>
-        <w:rPr>
-          <w:szCs w:val="24"/>
-        </w:rPr>
-        <w:t>as</w:t>
-      </w:r>
-      <w:r>
-        <w:rPr>
-          <w:szCs w:val="24"/>
-        </w:rPr>
-        <w:t xml:space="preserve"> X = USV</w:t>
-      </w:r>
-      <w:r>
-        <w:rPr>
-          <w:szCs w:val="24"/>
-        </w:rPr>
-        <w:t>’</w:t>
-      </w:r>
-      <w:r>
-        <w:rPr>
-          <w:szCs w:val="24"/>
-        </w:rPr>
-        <w:t>,</w:t>
-      </w:r>
-      <w:r>
-        <w:rPr>
-          <w:szCs w:val="24"/>
-        </w:rPr>
-        <w:t xml:space="preserve"> where diagonal singular value</w:t>
-      </w:r>
-      <w:r>
-        <w:rPr>
-          <w:szCs w:val="24"/>
-        </w:rPr>
-        <w:t>s</w:t>
-      </w:r>
-      <w:r>
-        <w:rPr>
-          <w:szCs w:val="24"/>
-        </w:rPr>
-        <w:t xml:space="preserve"> in S</w:t>
-      </w:r>
-      <w:r>
-        <w:rPr>
-          <w:szCs w:val="24"/>
-        </w:rPr>
-        <w:t xml:space="preserve"> are ranked from highest to lowest.</w:t>
-      </w:r>
-      <w:r>
-        <w:rPr>
-          <w:szCs w:val="24"/>
-        </w:rPr>
-        <w:t xml:space="preserve"> </w:t>
-      </w:r>
-      <w:r>
-        <w:rPr>
-          <w:szCs w:val="24"/>
-        </w:rPr>
-        <w:t>The number of vectors to choose depends on how accurate we want to capture the matrix X</w:t>
-      </w:r>
-      <w:r>
-        <w:rPr>
-          <w:szCs w:val="24"/>
-        </w:rPr>
-        <w:t xml:space="preserve">. </w:t>
-      </w:r>
-      <w:r>
-        <w:rPr>
-          <w:szCs w:val="24"/>
-        </w:rPr>
-        <w:t>This number will be chosen based using cross validation.</w:t>
+        <w:t>In our case, t</w:t>
+      </w:r>
+      <w:r>
+        <w:rPr>
+          <w:szCs w:val="24"/>
+        </w:rPr>
+        <w:t xml:space="preserve">his number will be chosen </w:t>
+      </w:r>
+      <w:r>
+        <w:rPr>
+          <w:szCs w:val="24"/>
+        </w:rPr>
+        <w:t>by</w:t>
+      </w:r>
+      <w:r>
+        <w:rPr>
+          <w:szCs w:val="24"/>
+        </w:rPr>
+        <w:t xml:space="preserve"> cross validation.</w:t>
       </w:r>
     </w:p>
     <w:p>
@@ -2222,7 +2629,13 @@
         <w:rPr>
           <w:szCs w:val="24"/>
         </w:rPr>
-        <w:t xml:space="preserve">changes in the </w:t>
+        <w:t>changes</w:t>
+      </w:r>
+      <w:r>
+        <w:rPr>
+          <w:szCs w:val="24"/>
+        </w:rPr>
+        <w:t xml:space="preserve"> in the </w:t>
       </w:r>
       <w:r>
         <w:rPr>
@@ -2234,7 +2647,19 @@
         <w:rPr>
           <w:szCs w:val="24"/>
         </w:rPr>
-        <w:t>. Even with simple level of preprocessing</w:t>
+        <w:t xml:space="preserve">. Even with </w:t>
+      </w:r>
+      <w:r>
+        <w:rPr>
+          <w:szCs w:val="24"/>
+        </w:rPr>
+        <w:t xml:space="preserve">the </w:t>
+      </w:r>
+      <w:r>
+        <w:rPr>
+          <w:szCs w:val="24"/>
+        </w:rPr>
+        <w:t>simple level of preprocessing</w:t>
       </w:r>
       <w:r>
         <w:rPr>
@@ -2246,7 +2671,33 @@
         <w:rPr>
           <w:szCs w:val="24"/>
         </w:rPr>
-        <w:t xml:space="preserve">, we can already start understanding posters </w:t>
+        <w:t xml:space="preserve">, we </w:t>
+      </w:r>
+      <w:proofErr w:type="gramStart"/>
+      <w:r>
+        <w:rPr>
+          <w:szCs w:val="24"/>
+        </w:rPr>
+        <w:t>can</w:t>
+      </w:r>
+      <w:proofErr w:type="gramEnd"/>
+      <w:r>
+        <w:rPr>
+          <w:szCs w:val="24"/>
+        </w:rPr>
+        <w:t xml:space="preserve"> already start understanding </w:t>
+      </w:r>
+      <w:r>
+        <w:rPr>
+          <w:szCs w:val="24"/>
+        </w:rPr>
+        <w:t xml:space="preserve">how </w:t>
+      </w:r>
+      <w:r>
+        <w:rPr>
+          <w:szCs w:val="24"/>
+        </w:rPr>
+        <w:t xml:space="preserve">posters </w:t>
       </w:r>
       <w:r>
         <w:rPr>
@@ -2320,7 +2771,7 @@
         <w:rPr>
           <w:szCs w:val="24"/>
         </w:rPr>
-        <w:instrText xml:space="preserve"> ADDIN EN.CITE &lt;EndNote&gt;&lt;Cite&gt;&lt;Author&gt;Van der Maaten&lt;/Author&gt;&lt;Year&gt;2008&lt;/Year&gt;&lt;RecNum&gt;17&lt;/RecNum&gt;&lt;DisplayText&gt;[14]&lt;/DisplayText&gt;&lt;record&gt;&lt;rec-number&gt;17&lt;/rec-number&gt;&lt;foreign-keys&gt;&lt;key app="EN" db-id="0vrevtevet550fexzvy5frfps5a0tzt0tpz2" timestamp="1446595985"&gt;17&lt;/key&gt;&lt;/foreign-keys&gt;&lt;ref-type name="Journal Article"&gt;17&lt;/ref-type&gt;&lt;contributors&gt;&lt;authors&gt;&lt;author&gt;Van der Maaten, Laurens&lt;/author&gt;&lt;author&gt;Hinton, Geoffrey&lt;/author&gt;&lt;/authors&gt;&lt;/contributors&gt;&lt;titles&gt;&lt;title&gt;Visualizing data using t-SNE&lt;/title&gt;&lt;secondary-title&gt;Journal of Machine Learning Research&lt;/secondary-title&gt;&lt;/titles&gt;&lt;periodical&gt;&lt;full-title&gt;Journal of Machine Learning Research&lt;/full-title&gt;&lt;/periodical&gt;&lt;pages&gt;85&lt;/pages&gt;&lt;volume&gt;9&lt;/volume&gt;&lt;number&gt;2579-2605&lt;/number&gt;&lt;dates&gt;&lt;year&gt;2008&lt;/year&gt;&lt;/dates&gt;&lt;urls&gt;&lt;/urls&gt;&lt;/record&gt;&lt;/Cite&gt;&lt;/EndNote&gt;</w:instrText>
+        <w:instrText xml:space="preserve"> ADDIN EN.CITE &lt;EndNote&gt;&lt;Cite&gt;&lt;Author&gt;Van der Maaten&lt;/Author&gt;&lt;Year&gt;2008&lt;/Year&gt;&lt;RecNum&gt;17&lt;/RecNum&gt;&lt;DisplayText&gt;[15]&lt;/DisplayText&gt;&lt;record&gt;&lt;rec-number&gt;17&lt;/rec-number&gt;&lt;foreign-keys&gt;&lt;key app="EN" db-id="0vrevtevet550fexzvy5frfps5a0tzt0tpz2" timestamp="1446595985"&gt;17&lt;/key&gt;&lt;/foreign-keys&gt;&lt;ref-type name="Journal Article"&gt;17&lt;/ref-type&gt;&lt;contributors&gt;&lt;authors&gt;&lt;author&gt;Van der Maaten, Laurens&lt;/author&gt;&lt;author&gt;Hinton, Geoffrey&lt;/author&gt;&lt;/authors&gt;&lt;/contributors&gt;&lt;titles&gt;&lt;title&gt;Visualizing data using t-SNE&lt;/title&gt;&lt;secondary-title&gt;Journal of Machine Learning Research&lt;/secondary-title&gt;&lt;/titles&gt;&lt;periodical&gt;&lt;full-title&gt;Journal of Machine Learning Research&lt;/full-title&gt;&lt;/periodical&gt;&lt;pages&gt;85&lt;/pages&gt;&lt;volume&gt;9&lt;/volume&gt;&lt;number&gt;2579-2605&lt;/number&gt;&lt;dates&gt;&lt;year&gt;2008&lt;/year&gt;&lt;/dates&gt;&lt;urls&gt;&lt;/urls&gt;&lt;/record&gt;&lt;/Cite&gt;&lt;/EndNote&gt;</w:instrText>
       </w:r>
       <w:r>
         <w:rPr>
@@ -2333,7 +2784,7 @@
           <w:noProof/>
           <w:szCs w:val="24"/>
         </w:rPr>
-        <w:t>[14]</w:t>
+        <w:t>[15]</w:t>
       </w:r>
       <w:r>
         <w:rPr>
@@ -2345,28 +2796,94 @@
         <w:rPr>
           <w:szCs w:val="24"/>
         </w:rPr>
-        <w:t xml:space="preserve">, Fig. 1B), coloring each poster with the topical area described in </w:t>
-      </w:r>
-      <w:r>
-        <w:rPr>
-          <w:szCs w:val="24"/>
-        </w:rPr>
-        <w:t>the program (from A through G). Some topics are more clearly separated than others.</w:t>
+        <w:t xml:space="preserve">, Fig. 1B), coloring each poster with </w:t>
+      </w:r>
+      <w:r>
+        <w:rPr>
+          <w:szCs w:val="24"/>
+        </w:rPr>
+        <w:t>its curated</w:t>
+      </w:r>
+      <w:r>
+        <w:rPr>
+          <w:szCs w:val="24"/>
+        </w:rPr>
+        <w:t xml:space="preserve"> topical area </w:t>
+      </w:r>
+      <w:r>
+        <w:rPr>
+          <w:szCs w:val="24"/>
+        </w:rPr>
+        <w:t xml:space="preserve">from </w:t>
+      </w:r>
+      <w:r>
+        <w:rPr>
+          <w:szCs w:val="24"/>
+        </w:rPr>
+        <w:t xml:space="preserve">letter </w:t>
+      </w:r>
+      <w:r>
+        <w:rPr>
+          <w:szCs w:val="24"/>
+        </w:rPr>
+        <w:t xml:space="preserve">A through G. </w:t>
+      </w:r>
+      <w:r>
+        <w:rPr>
+          <w:szCs w:val="24"/>
+        </w:rPr>
+        <w:t>From the visualization, it is apparent that s</w:t>
+      </w:r>
+      <w:r>
+        <w:rPr>
+          <w:szCs w:val="24"/>
+        </w:rPr>
+        <w:t xml:space="preserve">ome topics are more clearly </w:t>
+      </w:r>
+      <w:r>
+        <w:rPr>
+          <w:szCs w:val="24"/>
+        </w:rPr>
+        <w:t>separable</w:t>
+      </w:r>
+      <w:r>
+        <w:rPr>
+          <w:szCs w:val="24"/>
+        </w:rPr>
+        <w:t xml:space="preserve"> than others.</w:t>
       </w:r>
     </w:p>
     <w:p>
       <w:pPr>
         <w:pStyle w:val="Heading3"/>
       </w:pPr>
-      <w:bookmarkStart w:id="8" w:name="_Toc308191522"/>
+      <w:bookmarkStart w:id="9" w:name="_Toc308191522"/>
       <w:r>
         <w:t>Poster representation based on keywords</w:t>
       </w:r>
-      <w:bookmarkEnd w:id="8"/>
+      <w:bookmarkEnd w:id="9"/>
     </w:p>
     <w:p>
       <w:r>
-        <w:t xml:space="preserve">The dataset used here also contained keywords. Search by keyword is a popular way used by scientists to discover topics at conferences and use it as a based comparison. In this algorithm, the LSA analysis is applied to the keyword vector of each poster and all the rest of the analysis </w:t>
+        <w:t>The dataset used here also contained keywords. Search</w:t>
+      </w:r>
+      <w:r>
+        <w:t>ing</w:t>
+      </w:r>
+      <w:r>
+        <w:t xml:space="preserve"> by keyword</w:t>
+      </w:r>
+      <w:r>
+        <w:t>s</w:t>
+      </w:r>
+      <w:r>
+        <w:t xml:space="preserve"> is a popular way to discover topics at conferences</w:t>
+      </w:r>
+      <w:r>
+        <w:t>. We compare our methods to this type of search</w:t>
+      </w:r>
+      <w:r>
+        <w:t xml:space="preserve">. In this algorithm, the LSA analysis is applied to the keyword vector of each poster and all the rest of the analysis </w:t>
       </w:r>
       <w:r>
         <w:t xml:space="preserve">described below </w:t>
@@ -2379,11 +2896,11 @@
       <w:pPr>
         <w:pStyle w:val="Heading3"/>
       </w:pPr>
-      <w:bookmarkStart w:id="9" w:name="_Toc308191523"/>
+      <w:bookmarkStart w:id="10" w:name="_Toc308191523"/>
       <w:r>
         <w:t>Rocchio Algorithm and Nearest Neighbor Assignment</w:t>
       </w:r>
-      <w:bookmarkEnd w:id="9"/>
+      <w:bookmarkEnd w:id="10"/>
     </w:p>
     <w:p>
       <w:pPr>
@@ -2413,7 +2930,19 @@
         <w:rPr>
           <w:szCs w:val="24"/>
         </w:rPr>
-        <w:t xml:space="preserve"> recommendations based on relevant and non-relevant document previously voted by the user</w:t>
+        <w:t xml:space="preserve"> recommendations based on relevant and non-relevant document</w:t>
+      </w:r>
+      <w:r>
+        <w:rPr>
+          <w:szCs w:val="24"/>
+        </w:rPr>
+        <w:t>s</w:t>
+      </w:r>
+      <w:r>
+        <w:rPr>
+          <w:szCs w:val="24"/>
+        </w:rPr>
+        <w:t xml:space="preserve"> previously voted by the user</w:t>
       </w:r>
       <w:r>
         <w:rPr>
@@ -2431,7 +2960,7 @@
         <w:rPr>
           <w:szCs w:val="24"/>
         </w:rPr>
-        <w:instrText xml:space="preserve"> ADDIN EN.CITE &lt;EndNote&gt;&lt;Cite&gt;&lt;Author&gt;Rocchio&lt;/Author&gt;&lt;Year&gt;1971&lt;/Year&gt;&lt;RecNum&gt;18&lt;/RecNum&gt;&lt;DisplayText&gt;[15]&lt;/DisplayText&gt;&lt;record&gt;&lt;rec-number&gt;18&lt;/rec-number&gt;&lt;foreign-keys&gt;&lt;key app="EN" db-id="0vrevtevet550fexzvy5frfps5a0tzt0tpz2" timestamp="1446596678"&gt;18&lt;/key&gt;&lt;/foreign-keys&gt;&lt;ref-type name="Book Section"&gt;5&lt;/ref-type&gt;&lt;contributors&gt;&lt;authors&gt;&lt;author&gt;Rocchio, J.&lt;/author&gt;&lt;/authors&gt;&lt;secondary-authors&gt;&lt;author&gt;Salton&lt;/author&gt;&lt;/secondary-authors&gt;&lt;/contributors&gt;&lt;titles&gt;&lt;title&gt;Relevance feedback in Information Retrieval&lt;/title&gt;&lt;secondary-title&gt;The SMART Retrieval System: Experiments in Automatic Document Processing&lt;/secondary-title&gt;&lt;/titles&gt;&lt;section&gt;14&lt;/section&gt;&lt;dates&gt;&lt;year&gt;1971&lt;/year&gt;&lt;/dates&gt;&lt;publisher&gt;Prentice-Hall&lt;/publisher&gt;&lt;reviewed-item&gt;&amp;#xD;&lt;/reviewed-item&gt;&lt;urls&gt;&lt;/urls&gt;&lt;/record&gt;&lt;/Cite&gt;&lt;/EndNote&gt;</w:instrText>
+        <w:instrText xml:space="preserve"> ADDIN EN.CITE &lt;EndNote&gt;&lt;Cite&gt;&lt;Author&gt;Rocchio&lt;/Author&gt;&lt;Year&gt;1971&lt;/Year&gt;&lt;RecNum&gt;18&lt;/RecNum&gt;&lt;DisplayText&gt;[16]&lt;/DisplayText&gt;&lt;record&gt;&lt;rec-number&gt;18&lt;/rec-number&gt;&lt;foreign-keys&gt;&lt;key app="EN" db-id="0vrevtevet550fexzvy5frfps5a0tzt0tpz2" timestamp="1446596678"&gt;18&lt;/key&gt;&lt;/foreign-keys&gt;&lt;ref-type name="Book Section"&gt;5&lt;/ref-type&gt;&lt;contributors&gt;&lt;authors&gt;&lt;author&gt;Rocchio, J.&lt;/author&gt;&lt;/authors&gt;&lt;secondary-authors&gt;&lt;author&gt;Salton&lt;/author&gt;&lt;/secondary-authors&gt;&lt;/contributors&gt;&lt;titles&gt;&lt;title&gt;Relevance feedback in Information Retrieval&lt;/title&gt;&lt;secondary-title&gt;The SMART Retrieval System: Experiments in Automatic Document Processing&lt;/secondary-title&gt;&lt;/titles&gt;&lt;section&gt;14&lt;/section&gt;&lt;dates&gt;&lt;year&gt;1971&lt;/year&gt;&lt;/dates&gt;&lt;publisher&gt;Prentice-Hall&lt;/publisher&gt;&lt;reviewed-item&gt;&amp;#xD;&lt;/reviewed-item&gt;&lt;urls&gt;&lt;/urls&gt;&lt;/record&gt;&lt;/Cite&gt;&lt;/EndNote&gt;</w:instrText>
       </w:r>
       <w:r>
         <w:rPr>
@@ -2444,7 +2973,7 @@
           <w:noProof/>
           <w:szCs w:val="24"/>
         </w:rPr>
-        <w:t>[15]</w:t>
+        <w:t>[16]</w:t>
       </w:r>
       <w:r>
         <w:rPr>
@@ -2456,49 +2985,19 @@
         <w:rPr>
           <w:szCs w:val="24"/>
         </w:rPr>
-        <w:t>. It compute</w:t>
-      </w:r>
-      <w:r>
-        <w:rPr>
-          <w:szCs w:val="24"/>
-        </w:rPr>
-        <w:t>s</w:t>
-      </w:r>
-      <w:r>
-        <w:rPr>
-          <w:szCs w:val="24"/>
-        </w:rPr>
-        <w:t xml:space="preserve"> a vector </w:t>
-      </w:r>
-      <w:r>
-        <w:rPr>
-          <w:szCs w:val="24"/>
-        </w:rPr>
-        <w:t xml:space="preserve">of the user’s preferences </w:t>
-      </w:r>
-      <w:r>
-        <w:rPr>
-          <w:szCs w:val="24"/>
-        </w:rPr>
-        <w:t xml:space="preserve">based on </w:t>
-      </w:r>
-      <w:r>
-        <w:rPr>
-          <w:szCs w:val="24"/>
-        </w:rPr>
-        <w:t xml:space="preserve">a set of previously voted </w:t>
-      </w:r>
-      <w:r>
-        <w:rPr>
-          <w:szCs w:val="24"/>
-        </w:rPr>
-        <w:t>relevant and non-relevant documents</w:t>
-      </w:r>
-      <w:r>
-        <w:rPr>
-          <w:szCs w:val="24"/>
-        </w:rPr>
-        <w:t xml:space="preserve">. The nearest neighbors of such resulting </w:t>
+        <w:t xml:space="preserve">. </w:t>
+      </w:r>
+      <w:r>
+        <w:rPr>
+          <w:szCs w:val="24"/>
+        </w:rPr>
+        <w:t>The original method works by using the term count vector but instead we use the LSA vectors. The method computes a preference vector by combining the vectors of the voted documents. Finally, t</w:t>
+      </w:r>
+      <w:r>
+        <w:rPr>
+          <w:szCs w:val="24"/>
+        </w:rPr>
+        <w:t xml:space="preserve">he nearest neighbors of such resulting </w:t>
       </w:r>
       <w:r>
         <w:rPr>
@@ -2510,19 +3009,19 @@
         <w:rPr>
           <w:szCs w:val="24"/>
         </w:rPr>
-        <w:t xml:space="preserve">vector would be documents </w:t>
-      </w:r>
-      <w:r>
-        <w:rPr>
-          <w:szCs w:val="24"/>
-        </w:rPr>
-        <w:t>to be suggested</w:t>
-      </w:r>
-      <w:r>
-        <w:rPr>
-          <w:szCs w:val="24"/>
-        </w:rPr>
-        <w:t>.</w:t>
+        <w:t xml:space="preserve">vector would be </w:t>
+      </w:r>
+      <w:r>
+        <w:rPr>
+          <w:szCs w:val="24"/>
+        </w:rPr>
+        <w:t xml:space="preserve">the </w:t>
+      </w:r>
+      <w:r>
+        <w:rPr>
+          <w:szCs w:val="24"/>
+        </w:rPr>
+        <w:t>suggestions.</w:t>
       </w:r>
     </w:p>
     <w:p>
@@ -2757,6 +3256,9 @@
       </m:oMath>
       <w:r>
         <w:t xml:space="preserve">, the Rocchio algorithm finds a document vector that combines both types of documents </w:t>
+      </w:r>
+      <w:r>
+        <w:t>as follows</w:t>
       </w:r>
     </w:p>
     <w:tbl>
@@ -2914,27 +3416,14 @@
             <w:r>
               <w:t>(</w:t>
             </w:r>
-            <w:r>
-              <w:fldChar w:fldCharType="begin"/>
-            </w:r>
-            <w:r>
-              <w:instrText xml:space="preserve"> SEQ Equation \* MERGEFORMAT </w:instrText>
-            </w:r>
-            <w:r>
-              <w:fldChar w:fldCharType="separate"/>
-            </w:r>
-            <w:r>
-              <w:rPr>
-                <w:noProof/>
-              </w:rPr>
-              <w:t>1</w:t>
-            </w:r>
-            <w:r>
-              <w:rPr>
-                <w:noProof/>
-              </w:rPr>
-              <w:fldChar w:fldCharType="end"/>
-            </w:r>
+            <w:fldSimple w:instr=" SEQ Equation \* MERGEFORMAT ">
+              <w:r>
+                <w:rPr>
+                  <w:noProof/>
+                </w:rPr>
+                <w:t>1</w:t>
+              </w:r>
+            </w:fldSimple>
             <w:r>
               <w:t>)</w:t>
             </w:r>
@@ -3133,7 +3622,19 @@
         <w:t>q</w:t>
       </w:r>
       <w:r>
-        <w:t xml:space="preserve"> has been defined for a user, a nearest neighbor search will be performed to retrieve suggested elements. In our implementation, we rely on an approximated approach based on ball trees, which tradeoff</w:t>
+        <w:t xml:space="preserve"> has been defined for a user, a nearest neighbor search will be performed to retrieve suggested elements. In our implementation, we </w:t>
+      </w:r>
+      <w:r>
+        <w:t>use</w:t>
+      </w:r>
+      <w:r>
+        <w:t xml:space="preserve"> ball trees</w:t>
+      </w:r>
+      <w:r>
+        <w:t xml:space="preserve"> to approximate a nearest neighbor search</w:t>
+      </w:r>
+      <w:r>
+        <w:t>, which tradeoff</w:t>
       </w:r>
       <w:r>
         <w:t>s</w:t>
@@ -3176,26 +3677,23 @@
         <w:rPr>
           <w:szCs w:val="24"/>
         </w:rPr>
-        <w:t xml:space="preserve">. If more documents are added, then the nearest neighbor approach could be approximated even more to scale well, or similarly, if more accuracy is needed, then a </w:t>
-      </w:r>
-      <w:r>
-        <w:rPr>
-          <w:szCs w:val="24"/>
-        </w:rPr>
-        <w:t>more accurate but lower nearest neighbor approach could be used.</w:t>
+        <w:t xml:space="preserve">. </w:t>
       </w:r>
     </w:p>
     <w:p>
       <w:pPr>
         <w:pStyle w:val="Heading2"/>
       </w:pPr>
-      <w:bookmarkStart w:id="10" w:name="h.3gbk79u8os03" w:colFirst="0" w:colLast="0"/>
-      <w:bookmarkStart w:id="11" w:name="_Toc308191524"/>
-      <w:bookmarkEnd w:id="10"/>
-      <w:r>
-        <w:t>A measure of topic distance to human curated classification</w:t>
-      </w:r>
+      <w:bookmarkStart w:id="11" w:name="h.3gbk79u8os03" w:colFirst="0" w:colLast="0"/>
+      <w:bookmarkStart w:id="12" w:name="_Toc308191524"/>
       <w:bookmarkEnd w:id="11"/>
+      <w:r>
+        <w:t xml:space="preserve">Measuring suggestion performance by using </w:t>
+      </w:r>
+      <w:r>
+        <w:t>human curated classification</w:t>
+      </w:r>
+      <w:bookmarkEnd w:id="12"/>
     </w:p>
     <w:p>
       <w:r>
@@ -3324,7 +3822,13 @@
     </w:p>
     <w:p>
       <w:r>
-        <w:t>We assume that attendees would be highly interested in one topic only and not interested in others</w:t>
+        <w:t>We assume that</w:t>
+      </w:r>
+      <w:r>
+        <w:t xml:space="preserve"> random attendee </w:t>
+      </w:r>
+      <w:r>
+        <w:t>would be highly interested in one topic only and not interested in others</w:t>
       </w:r>
       <w:r>
         <w:t xml:space="preserve">. This </w:t>
@@ -3359,16 +3863,19 @@
         <w:t>compute</w:t>
       </w:r>
       <w:r>
-        <w:t xml:space="preserve"> the distance of </w:t>
-      </w:r>
-      <w:r>
-        <w:t xml:space="preserve">the suggestion’s </w:t>
-      </w:r>
-      <w:r>
-        <w:t xml:space="preserve">topic to </w:t>
-      </w:r>
-      <w:r>
-        <w:t xml:space="preserve">the topic of the liked posters, using as distance measure the </w:t>
+        <w:t xml:space="preserve"> the distance </w:t>
+      </w:r>
+      <w:r>
+        <w:t xml:space="preserve">between its </w:t>
+      </w:r>
+      <w:r>
+        <w:t xml:space="preserve">topic </w:t>
+      </w:r>
+      <w:r>
+        <w:t xml:space="preserve">and the </w:t>
+      </w:r>
+      <w:r>
+        <w:t xml:space="preserve">topic of the liked posters, using as distance measure the </w:t>
       </w:r>
       <w:r>
         <w:t xml:space="preserve">lowest </w:t>
@@ -3389,13 +3896,19 @@
         <w:t xml:space="preserve"> </w:t>
       </w:r>
       <w:r>
-        <w:t xml:space="preserve">in the topic tree </w:t>
+        <w:t xml:space="preserve">in the </w:t>
+      </w:r>
+      <w:r>
+        <w:t xml:space="preserve">topic </w:t>
+      </w:r>
+      <w:r>
+        <w:t xml:space="preserve">tree </w:t>
       </w:r>
       <w:r>
         <w:fldChar w:fldCharType="begin"/>
       </w:r>
       <w:r>
-        <w:instrText xml:space="preserve"> ADDIN EN.CITE &lt;EndNote&gt;&lt;Cite&gt;&lt;Author&gt;Aho&lt;/Author&gt;&lt;Year&gt;1976&lt;/Year&gt;&lt;RecNum&gt;14&lt;/RecNum&gt;&lt;DisplayText&gt;[16]&lt;/DisplayText&gt;&lt;record&gt;&lt;rec-number&gt;14&lt;/rec-number&gt;&lt;foreign-keys&gt;&lt;key app="EN" db-id="dzdffxrxf55zxveex2mpwpzh2zs9vfr050xd" timestamp="1446504046"&gt;14&lt;/key&gt;&lt;/foreign-keys&gt;&lt;ref-type name="Journal Article"&gt;17&lt;/ref-type&gt;&lt;contributors&gt;&lt;authors&gt;&lt;author&gt;Aho, Alfred V&lt;/author&gt;&lt;author&gt;Hopcroft, John E&lt;/author&gt;&lt;author&gt;Ullman, Jeffrey D&lt;/author&gt;&lt;/authors&gt;&lt;/contributors&gt;&lt;titles&gt;&lt;title&gt;On finding lowest common ancestors in trees&lt;/title&gt;&lt;secondary-title&gt;SIAM Journal on computing&lt;/secondary-title&gt;&lt;/titles&gt;&lt;periodical&gt;&lt;full-title&gt;SIAM Journal on computing&lt;/full-title&gt;&lt;/periodical&gt;&lt;pages&gt;115-132&lt;/pages&gt;&lt;volume&gt;5&lt;/volume&gt;&lt;number&gt;1&lt;/number&gt;&lt;dates&gt;&lt;year&gt;1976&lt;/year&gt;&lt;/dates&gt;&lt;isbn&gt;0097-5397&lt;/isbn&gt;&lt;urls&gt;&lt;/urls&gt;&lt;/record&gt;&lt;/Cite&gt;&lt;/EndNote&gt;</w:instrText>
+        <w:instrText xml:space="preserve"> ADDIN EN.CITE &lt;EndNote&gt;&lt;Cite&gt;&lt;Author&gt;Aho&lt;/Author&gt;&lt;Year&gt;1976&lt;/Year&gt;&lt;RecNum&gt;14&lt;/RecNum&gt;&lt;DisplayText&gt;[17]&lt;/DisplayText&gt;&lt;record&gt;&lt;rec-number&gt;14&lt;/rec-number&gt;&lt;foreign-keys&gt;&lt;key app="EN" db-id="dzdffxrxf55zxveex2mpwpzh2zs9vfr050xd" timestamp="1446504046"&gt;14&lt;/key&gt;&lt;/foreign-keys&gt;&lt;ref-type name="Journal Article"&gt;17&lt;/ref-type&gt;&lt;contributors&gt;&lt;authors&gt;&lt;author&gt;Aho, Alfred V&lt;/author&gt;&lt;author&gt;Hopcroft, John E&lt;/author&gt;&lt;author&gt;Ullman, Jeffrey D&lt;/author&gt;&lt;/authors&gt;&lt;/contributors&gt;&lt;titles&gt;&lt;title&gt;On finding lowest common ancestors in trees&lt;/title&gt;&lt;secondary-title&gt;SIAM Journal on computing&lt;/secondary-title&gt;&lt;/titles&gt;&lt;periodical&gt;&lt;full-title&gt;SIAM Journal on computing&lt;/full-title&gt;&lt;/periodical&gt;&lt;pages&gt;115-132&lt;/pages&gt;&lt;volume&gt;5&lt;/volume&gt;&lt;number&gt;1&lt;/number&gt;&lt;dates&gt;&lt;year&gt;1976&lt;/year&gt;&lt;/dates&gt;&lt;isbn&gt;0097-5397&lt;/isbn&gt;&lt;urls&gt;&lt;/urls&gt;&lt;/record&gt;&lt;/Cite&gt;&lt;/EndNote&gt;</w:instrText>
       </w:r>
       <w:r>
         <w:fldChar w:fldCharType="separate"/>
@@ -3404,7 +3917,7 @@
         <w:rPr>
           <w:noProof/>
         </w:rPr>
-        <w:t>[16]</w:t>
+        <w:t>[17]</w:t>
       </w:r>
       <w:r>
         <w:fldChar w:fldCharType="end"/>
@@ -3435,33 +3948,34 @@
       <w:pPr>
         <w:pStyle w:val="Heading1"/>
       </w:pPr>
-      <w:bookmarkStart w:id="12" w:name="_Toc308191525"/>
-      <w:r>
+      <w:bookmarkStart w:id="13" w:name="_Toc308191525"/>
+      <w:r>
+        <w:lastRenderedPageBreak/>
         <w:t>Results</w:t>
       </w:r>
-      <w:bookmarkEnd w:id="12"/>
+      <w:bookmarkEnd w:id="13"/>
     </w:p>
     <w:p>
       <w:pPr>
         <w:pStyle w:val="Heading2"/>
       </w:pPr>
-      <w:bookmarkStart w:id="13" w:name="h.qtt1qw4uvvfs" w:colFirst="0" w:colLast="0"/>
-      <w:bookmarkStart w:id="14" w:name="_Toc308191526"/>
-      <w:bookmarkEnd w:id="13"/>
+      <w:bookmarkStart w:id="14" w:name="h.qtt1qw4uvvfs" w:colFirst="0" w:colLast="0"/>
+      <w:bookmarkStart w:id="15" w:name="_Toc308191526"/>
+      <w:bookmarkEnd w:id="14"/>
       <w:r>
         <w:t>Parameter optimization</w:t>
       </w:r>
-      <w:bookmarkEnd w:id="14"/>
+      <w:bookmarkEnd w:id="15"/>
     </w:p>
     <w:p>
       <w:pPr>
         <w:pStyle w:val="Heading3"/>
       </w:pPr>
-      <w:bookmarkStart w:id="15" w:name="_Toc308191527"/>
+      <w:bookmarkStart w:id="16" w:name="_Toc308191527"/>
       <w:r>
         <w:t>Number of components for LSA</w:t>
       </w:r>
-      <w:bookmarkEnd w:id="15"/>
+      <w:bookmarkEnd w:id="16"/>
     </w:p>
     <w:p>
       <w:pPr>
@@ -3491,7 +4005,19 @@
         <w:rPr>
           <w:szCs w:val="24"/>
         </w:rPr>
-        <w:t xml:space="preserve"> of the SVD </w:t>
+        <w:t xml:space="preserve"> of the SVD</w:t>
+      </w:r>
+      <w:r>
+        <w:rPr>
+          <w:szCs w:val="24"/>
+        </w:rPr>
+        <w:t xml:space="preserve"> decomposition</w:t>
+      </w:r>
+      <w:r>
+        <w:rPr>
+          <w:szCs w:val="24"/>
+        </w:rPr>
+        <w:t xml:space="preserve"> </w:t>
       </w:r>
       <w:r>
         <w:rPr>
@@ -3503,7 +4029,7 @@
         <w:rPr>
           <w:szCs w:val="24"/>
         </w:rPr>
-        <w:instrText xml:space="preserve"> ADDIN EN.CITE &lt;EndNote&gt;&lt;Cite&gt;&lt;Author&gt;Bishop&lt;/Author&gt;&lt;Year&gt;2006&lt;/Year&gt;&lt;RecNum&gt;15&lt;/RecNum&gt;&lt;DisplayText&gt;[17]&lt;/DisplayText&gt;&lt;record&gt;&lt;rec-number&gt;15&lt;/rec-number&gt;&lt;foreign-keys&gt;&lt;key app="EN" db-id="dzdffxrxf55zxveex2mpwpzh2zs9vfr050xd" timestamp="1446504947"&gt;15&lt;/key&gt;&lt;/foreign-keys&gt;&lt;ref-type name="Book"&gt;6&lt;/ref-type&gt;&lt;contributors&gt;&lt;authors&gt;&lt;author&gt;Bishop, Christopher M.&lt;/author&gt;&lt;/authors&gt;&lt;/contributors&gt;&lt;titles&gt;&lt;title&gt;Pattern recognition and machine learning&lt;/title&gt;&lt;secondary-title&gt;Information science and statistics&lt;/secondary-title&gt;&lt;/titles&gt;&lt;pages&gt;xx, 738 p.&lt;/pages&gt;&lt;keywords&gt;&lt;keyword&gt;Pattern perception.&lt;/keyword&gt;&lt;keyword&gt;Machine learning.&lt;/keyword&gt;&lt;/keywords&gt;&lt;dates&gt;&lt;year&gt;2006&lt;/year&gt;&lt;/dates&gt;&lt;pub-location&gt;New York&lt;/pub-location&gt;&lt;publisher&gt;Springer&lt;/publisher&gt;&lt;isbn&gt;0387310738 (hd.bd.)&amp;#xD;9780387310732&lt;/isbn&gt;&lt;accession-num&gt;14268798&lt;/accession-num&gt;&lt;call-num&gt;Q327 .B52 2006&lt;/call-num&gt;&lt;urls&gt;&lt;related-urls&gt;&lt;url&gt;Publisher description http://www.loc.gov/catdir/enhancements/fy0818/2006922522-d.html&lt;/url&gt;&lt;url&gt;Table of contents only http://www.loc.gov/catdir/enhancements/fy0818/2006922522-t.html&lt;/url&gt;&lt;/related-urls&gt;&lt;/urls&gt;&lt;/record&gt;&lt;/Cite&gt;&lt;/EndNote&gt;</w:instrText>
+        <w:instrText xml:space="preserve"> ADDIN EN.CITE &lt;EndNote&gt;&lt;Cite&gt;&lt;Author&gt;Bishop&lt;/Author&gt;&lt;Year&gt;2006&lt;/Year&gt;&lt;RecNum&gt;15&lt;/RecNum&gt;&lt;DisplayText&gt;[14]&lt;/DisplayText&gt;&lt;record&gt;&lt;rec-number&gt;15&lt;/rec-number&gt;&lt;foreign-keys&gt;&lt;key app="EN" db-id="dzdffxrxf55zxveex2mpwpzh2zs9vfr050xd" timestamp="1446504947"&gt;15&lt;/key&gt;&lt;/foreign-keys&gt;&lt;ref-type name="Book"&gt;6&lt;/ref-type&gt;&lt;contributors&gt;&lt;authors&gt;&lt;author&gt;Bishop, Christopher M.&lt;/author&gt;&lt;/authors&gt;&lt;/contributors&gt;&lt;titles&gt;&lt;title&gt;Pattern recognition and machine learning&lt;/title&gt;&lt;secondary-title&gt;Information science and statistics&lt;/secondary-title&gt;&lt;/titles&gt;&lt;pages&gt;xx, 738 p.&lt;/pages&gt;&lt;keywords&gt;&lt;keyword&gt;Pattern perception.&lt;/keyword&gt;&lt;keyword&gt;Machine learning.&lt;/keyword&gt;&lt;/keywords&gt;&lt;dates&gt;&lt;year&gt;2006&lt;/year&gt;&lt;/dates&gt;&lt;pub-location&gt;New York&lt;/pub-location&gt;&lt;publisher&gt;Springer&lt;/publisher&gt;&lt;isbn&gt;0387310738 (hd.bd.)&amp;#xD;9780387310732&lt;/isbn&gt;&lt;accession-num&gt;14268798&lt;/accession-num&gt;&lt;call-num&gt;Q327 .B52 2006&lt;/call-num&gt;&lt;urls&gt;&lt;related-urls&gt;&lt;url&gt;Publisher description http://www.loc.gov/catdir/enhancements/fy0818/2006922522-d.html&lt;/url&gt;&lt;url&gt;Table of contents only http://www.loc.gov/catdir/enhancements/fy0818/2006922522-t.html&lt;/url&gt;&lt;/related-urls&gt;&lt;/urls&gt;&lt;/record&gt;&lt;/Cite&gt;&lt;/EndNote&gt;</w:instrText>
       </w:r>
       <w:r>
         <w:rPr>
@@ -3516,7 +4042,7 @@
           <w:noProof/>
           <w:szCs w:val="24"/>
         </w:rPr>
-        <w:t>[17]</w:t>
+        <w:t>[14]</w:t>
       </w:r>
       <w:r>
         <w:rPr>
@@ -3540,13 +4066,19 @@
         <w:rPr>
           <w:szCs w:val="24"/>
         </w:rPr>
-        <w:t xml:space="preserve">Fig. 3A, </w:t>
-      </w:r>
-      <w:r>
-        <w:rPr>
-          <w:szCs w:val="24"/>
-        </w:rPr>
-        <w:t xml:space="preserve">see Methods). In this way, we were able to find </w:t>
+        <w:t xml:space="preserve">Fig. </w:t>
+      </w:r>
+      <w:r>
+        <w:rPr>
+          <w:szCs w:val="24"/>
+        </w:rPr>
+        <w:t>2</w:t>
+      </w:r>
+      <w:r>
+        <w:rPr>
+          <w:szCs w:val="24"/>
+        </w:rPr>
+        <w:t xml:space="preserve">). In this way, we were able to find </w:t>
       </w:r>
       <w:r>
         <w:rPr>
@@ -3605,7 +4137,7 @@
                     </pic:cNvPicPr>
                   </pic:nvPicPr>
                   <pic:blipFill>
-                    <a:blip r:embed="rId14">
+                    <a:blip r:embed="rId12">
                       <a:extLst>
                         <a:ext uri="{28A0092B-C50C-407E-A947-70E740481C1C}">
                           <a14:useLocalDpi xmlns:a14="http://schemas.microsoft.com/office/drawing/2010/main" val="0"/>
@@ -3685,36 +4217,18 @@
       <w:pPr>
         <w:pStyle w:val="Heading3"/>
       </w:pPr>
-      <w:bookmarkStart w:id="16" w:name="_Toc308191528"/>
+      <w:bookmarkStart w:id="17" w:name="_Toc308191528"/>
       <w:r>
         <w:t xml:space="preserve">Weight of relevant and non-relevant </w:t>
       </w:r>
       <w:r>
         <w:t>documents for Rocchio algorithm</w:t>
       </w:r>
-      <w:bookmarkEnd w:id="16"/>
+      <w:bookmarkEnd w:id="17"/>
     </w:p>
     <w:p>
       <w:r>
-        <w:t xml:space="preserve">The Rocchio algorithm </w:t>
-      </w:r>
-      <w:r>
-        <w:t xml:space="preserve">provides suggestions using two sets of documents, one </w:t>
-      </w:r>
-      <w:r>
-        <w:t xml:space="preserve">found to be relevant </w:t>
-      </w:r>
-      <w:r>
-        <w:t xml:space="preserve">and another </w:t>
-      </w:r>
-      <w:r>
-        <w:t>found to be non-</w:t>
-      </w:r>
-      <w:r>
-        <w:t>relevant</w:t>
-      </w:r>
-      <w:r>
-        <w:t xml:space="preserve">. The algorithm differently weighs the importance of relevant documents with a parameter </w:t>
+        <w:t xml:space="preserve">The Rocchio algorithm differently weighs the importance of relevant documents with a parameter </w:t>
       </w:r>
       <m:oMath>
         <m:r>
@@ -3778,7 +4292,11 @@
         <w:t xml:space="preserve">non-relevant a poster from a different topic. </w:t>
       </w:r>
       <w:r>
-        <w:t xml:space="preserve">We performed three experiments where we tested three distances of the non-relevant voted posters: distance 1 (1 subdivision away), distance 2 (in a difference subarea), and distance 3 (in a different area of study). For each of these experiments, we tried a grid of </w:t>
+        <w:t xml:space="preserve">We performed three experiments where we tested three distances of the non-relevant voted posters: distance 1 (1 subdivision away), distance 2 (in a difference subarea), and distance 3 (in a different area of study). For each of these experiments, </w:t>
+      </w:r>
+      <w:r>
+        <w:lastRenderedPageBreak/>
+        <w:t xml:space="preserve">we tried a grid of </w:t>
       </w:r>
       <m:oMath>
         <m:r>
@@ -3803,7 +4321,10 @@
         <w:t xml:space="preserve"> parameters and computed the average topic distance over a set of 1,000 </w:t>
       </w:r>
       <w:r>
-        <w:t xml:space="preserve">simulations (Fig. 4). </w:t>
+        <w:t>simulations (Fig. 3</w:t>
+      </w:r>
+      <w:r>
+        <w:t xml:space="preserve">). </w:t>
       </w:r>
     </w:p>
     <w:p>
@@ -3863,13 +4384,11 @@
       <w:r>
         <w:t xml:space="preserve"> the best </w:t>
       </w:r>
-      <w:proofErr w:type="spellStart"/>
-      <w:r>
-        <w:t>alues</w:t>
-      </w:r>
-      <w:proofErr w:type="spellEnd"/>
-      <w:r>
-        <w:t xml:space="preserve"> for the parameter</w:t>
+      <w:r>
+        <w:t>v</w:t>
+      </w:r>
+      <w:r>
+        <w:t>alues for the parameter</w:t>
       </w:r>
       <w:r>
         <w:t xml:space="preserve"> </w:t>
@@ -3901,7 +4420,42 @@
         <w:t xml:space="preserve">. </w:t>
       </w:r>
       <w:r>
-        <w:t xml:space="preserve">Additionally, we found that non-relevant posters that away 3 distance in topic space have little effect on the suggestions (Fig. 4C). This is intuitive because disliking posters that are far away gives little information about the topic that a user may like.  </w:t>
+        <w:t xml:space="preserve">Additionally, we found that non-relevant posters that </w:t>
+      </w:r>
+      <w:r>
+        <w:t xml:space="preserve">are </w:t>
+      </w:r>
+      <w:r>
+        <w:t xml:space="preserve">3 </w:t>
+      </w:r>
+      <w:proofErr w:type="gramStart"/>
+      <w:r>
+        <w:t>distance</w:t>
+      </w:r>
+      <w:proofErr w:type="gramEnd"/>
+      <w:r>
+        <w:t xml:space="preserve"> </w:t>
+      </w:r>
+      <w:r>
+        <w:t xml:space="preserve">away </w:t>
+      </w:r>
+      <w:r>
+        <w:t xml:space="preserve">in topic space have little effect on </w:t>
+      </w:r>
+      <w:r>
+        <w:t>performance</w:t>
+      </w:r>
+      <w:r>
+        <w:t xml:space="preserve"> (Fig. </w:t>
+      </w:r>
+      <w:r>
+        <w:t>3</w:t>
+      </w:r>
+      <w:r>
+        <w:t>). This is intuitive because disliking posters that are far away gives little information about the topic that a u</w:t>
+      </w:r>
+      <w:r>
+        <w:t xml:space="preserve">ser may like. </w:t>
       </w:r>
       <w:r>
         <w:t xml:space="preserve">At the end, the best combination of parameters for non-relevant posters that are away 1 distance is </w:t>
@@ -3928,8 +4482,6 @@
       <w:r>
         <w:t xml:space="preserve">. </w:t>
       </w:r>
-      <w:bookmarkStart w:id="17" w:name="_GoBack"/>
-      <w:bookmarkEnd w:id="17"/>
     </w:p>
     <w:p>
       <w:pPr>
@@ -3940,10 +4492,10 @@
           <w:noProof/>
         </w:rPr>
         <w:drawing>
-          <wp:inline distT="0" distB="0" distL="0" distR="0" wp14:anchorId="1F26C8E8" wp14:editId="225E6108">
+          <wp:inline distT="0" distB="0" distL="0" distR="0" wp14:anchorId="1DAEF950" wp14:editId="11A33F1E">
             <wp:extent cx="5939155" cy="1982470"/>
             <wp:effectExtent l="0" t="0" r="0" b="0"/>
-            <wp:docPr id="7" name="Picture 7" descr="Macintosh HD:Users:daniel:Documents:workspace:scholarfy:article:figures:alpha_beta_relation_plot.pdf"/>
+            <wp:docPr id="3" name="Picture 3" descr="Macintosh HD:Users:titipat:Desktop:Git:scholarfy:article:figures:alpha_beta_relation_plot.pdf"/>
             <wp:cNvGraphicFramePr>
               <a:graphicFrameLocks xmlns:a="http://schemas.openxmlformats.org/drawingml/2006/main" noChangeAspect="1"/>
             </wp:cNvGraphicFramePr>
@@ -3951,13 +4503,13 @@
               <a:graphicData uri="http://schemas.openxmlformats.org/drawingml/2006/picture">
                 <pic:pic xmlns:pic="http://schemas.openxmlformats.org/drawingml/2006/picture">
                   <pic:nvPicPr>
-                    <pic:cNvPr id="0" name="Picture 2" descr="Macintosh HD:Users:daniel:Documents:workspace:scholarfy:article:figures:alpha_beta_relation_plot.pdf"/>
+                    <pic:cNvPr id="0" name="Picture 1" descr="Macintosh HD:Users:titipat:Desktop:Git:scholarfy:article:figures:alpha_beta_relation_plot.pdf"/>
                     <pic:cNvPicPr>
                       <a:picLocks noChangeAspect="1" noChangeArrowheads="1"/>
                     </pic:cNvPicPr>
                   </pic:nvPicPr>
                   <pic:blipFill>
-                    <a:blip r:embed="rId15">
+                    <a:blip r:embed="rId13">
                       <a:extLst>
                         <a:ext uri="{28A0092B-C50C-407E-A947-70E740481C1C}">
                           <a14:useLocalDpi xmlns:a14="http://schemas.microsoft.com/office/drawing/2010/main" val="0"/>
@@ -4013,14 +4565,26 @@
         <w:rPr>
           <w:b/>
         </w:rPr>
-        <w:t>Finding</w:t>
+        <w:t>F</w:t>
+      </w:r>
+      <w:r>
+        <w:rPr>
+          <w:b/>
+        </w:rPr>
+        <w:t>inding</w:t>
       </w:r>
       <w:proofErr w:type="gramEnd"/>
       <w:r>
         <w:rPr>
           <w:b/>
         </w:rPr>
-        <w:t xml:space="preserve"> best parameters to weight relevant and non-relevant votes.</w:t>
+        <w:t xml:space="preserve"> best parameters to weigh</w:t>
+      </w:r>
+      <w:r>
+        <w:rPr>
+          <w:b/>
+        </w:rPr>
+        <w:t xml:space="preserve"> relevant and non-relevant votes.</w:t>
       </w:r>
       <w:r>
         <w:t xml:space="preserve"> Performance of the system as a function alpha and beta parameters for non-relevant documents that are 1 </w:t>
@@ -4030,6 +4594,9 @@
       </w:r>
       <w:r>
         <w:t xml:space="preserve"> in human curated topics</w:t>
+      </w:r>
+      <w:r>
+        <w:t>.</w:t>
       </w:r>
     </w:p>
     <w:p>
@@ -4064,10 +4631,11 @@
     </w:p>
     <w:p>
       <w:r>
+        <w:lastRenderedPageBreak/>
         <w:t xml:space="preserve">For each of the algorithms tested below, we </w:t>
       </w:r>
       <w:r>
-        <w:t>perform</w:t>
+        <w:t>do</w:t>
       </w:r>
       <w:r>
         <w:t xml:space="preserve"> the following simulation to estimate their performance</w:t>
@@ -4138,7 +4706,10 @@
         <w:t>stant wit</w:t>
       </w:r>
       <w:r>
-        <w:t>h the number of votes (Fig. 5, Random line) but it was below 3, which is the farthest possible</w:t>
+        <w:t>h the number of votes (Fig. 4</w:t>
+      </w:r>
+      <w:r>
+        <w:t>, Random) but it was below 3, which is the farthest possible</w:t>
       </w:r>
       <w:r>
         <w:t xml:space="preserve"> distance</w:t>
@@ -4149,7 +4720,13 @@
     </w:p>
     <w:p>
       <w:r>
-        <w:t>Keywords are another common recommendation technique that relies on using human curated “tags” for each document. In our dataset (see Materials and Methods), the authors themselves assigned multiple keywords by picking</w:t>
+        <w:t xml:space="preserve">Keywords are </w:t>
+      </w:r>
+      <w:r>
+        <w:t>a</w:t>
+      </w:r>
+      <w:r>
+        <w:t xml:space="preserve"> common recommendation technique that relies on using human curated “tags” for each document. In our dataset (see Materials), the authors themselves assigned multiple keywords by picking</w:t>
       </w:r>
       <w:r>
         <w:t xml:space="preserve"> them</w:t>
@@ -4170,7 +4747,25 @@
         <w:t xml:space="preserve">simply using them as </w:t>
       </w:r>
       <w:r>
-        <w:t xml:space="preserve">documents. Therefore, we model keyword counts using a </w:t>
+        <w:t xml:space="preserve">documents. </w:t>
+      </w:r>
+      <w:r>
+        <w:t>We</w:t>
+      </w:r>
+      <w:r>
+        <w:t xml:space="preserve"> </w:t>
+      </w:r>
+      <w:r>
+        <w:t xml:space="preserve">then </w:t>
+      </w:r>
+      <w:r>
+        <w:t xml:space="preserve">model keyword counts </w:t>
+      </w:r>
+      <w:r>
+        <w:t>by transforming them from the</w:t>
+      </w:r>
+      <w:r>
+        <w:t xml:space="preserve"> </w:t>
       </w:r>
       <w:proofErr w:type="spellStart"/>
       <w:r>
@@ -4178,55 +4773,106 @@
       </w:r>
       <w:proofErr w:type="spellEnd"/>
       <w:r>
-        <w:t xml:space="preserve"> to 30 SVD dimensions. Preliminary analysis </w:t>
-      </w:r>
-      <w:proofErr w:type="spellStart"/>
-      <w:r>
-        <w:t>revealted</w:t>
-      </w:r>
-      <w:proofErr w:type="spellEnd"/>
+        <w:t xml:space="preserve"> </w:t>
+      </w:r>
+      <w:r>
+        <w:t xml:space="preserve">matrix </w:t>
+      </w:r>
+      <w:r>
+        <w:t xml:space="preserve">to 30 SVD dimensions. Preliminary analysis </w:t>
+      </w:r>
+      <w:r>
+        <w:t>revealed</w:t>
+      </w:r>
       <w:r>
         <w:t xml:space="preserve"> that</w:t>
       </w:r>
       <w:r>
-        <w:t xml:space="preserve"> 30 </w:t>
+        <w:t xml:space="preserve"> 30 dimensions </w:t>
+      </w:r>
+      <w:r>
+        <w:t xml:space="preserve">was an appropriate </w:t>
+      </w:r>
+      <w:r>
+        <w:t xml:space="preserve">number </w:t>
+      </w:r>
+      <w:r>
+        <w:t xml:space="preserve">to capture </w:t>
+      </w:r>
+      <w:r>
+        <w:t>most of the variability. Suggestion</w:t>
+      </w:r>
+      <w:r>
+        <w:t>s</w:t>
+      </w:r>
+      <w:r>
+        <w:t xml:space="preserve"> using keywords perform significantly better than random suggestions (</w:t>
+      </w:r>
+      <w:r>
+        <w:t xml:space="preserve">paired </w:t>
       </w:r>
       <w:proofErr w:type="gramStart"/>
       <w:r>
-        <w:t>dimensions</w:t>
+        <w:rPr>
+          <w:i/>
+        </w:rPr>
+        <w:t>t</w:t>
+      </w:r>
+      <w:r>
+        <w:t>(</w:t>
       </w:r>
       <w:proofErr w:type="gramEnd"/>
       <w:r>
+        <w:t>4999</w:t>
+      </w:r>
+      <w:r>
+        <w:t xml:space="preserve">) = </w:t>
+      </w:r>
+      <w:r>
+        <w:t>74.74</w:t>
+      </w:r>
+      <w:r>
+        <w:t xml:space="preserve">, </w:t>
+      </w:r>
+      <w:r>
+        <w:rPr>
+          <w:i/>
+        </w:rPr>
+        <w:t>p</w:t>
+      </w:r>
+      <w:r>
+        <w:t xml:space="preserve"> &lt; 0.0</w:t>
+      </w:r>
+      <w:r>
+        <w:t>0</w:t>
+      </w:r>
+      <w:r>
+        <w:t xml:space="preserve">01) </w:t>
+      </w:r>
+      <w:r>
+        <w:t>and</w:t>
+      </w:r>
+      <w:r>
+        <w:t xml:space="preserve"> keyword suggestion performance improve</w:t>
+      </w:r>
+      <w:r>
+        <w:t>s</w:t>
+      </w:r>
+      <w:r>
         <w:t xml:space="preserve"> </w:t>
       </w:r>
       <w:r>
-        <w:t xml:space="preserve">was an appropriate </w:t>
-      </w:r>
-      <w:r>
-        <w:t xml:space="preserve">number </w:t>
-      </w:r>
-      <w:r>
-        <w:t xml:space="preserve">to capture </w:t>
-      </w:r>
-      <w:r>
-        <w:t>most of the variability. Suggestion</w:t>
-      </w:r>
-      <w:r>
-        <w:t>s</w:t>
-      </w:r>
-      <w:r>
-        <w:t xml:space="preserve"> using keywords perform</w:t>
-      </w:r>
-      <w:r>
-        <w:t>s</w:t>
-      </w:r>
-      <w:r>
-        <w:t xml:space="preserve"> significantly better than random suggestions (</w:t>
-      </w:r>
-      <w:r>
-        <w:t xml:space="preserve">paired </w:t>
-      </w:r>
-      <w:proofErr w:type="gramStart"/>
+        <w:t>with</w:t>
+      </w:r>
+      <w:r>
+        <w:t xml:space="preserve"> </w:t>
+      </w:r>
+      <w:r>
+        <w:t xml:space="preserve">the </w:t>
+      </w:r>
+      <w:r>
+        <w:t>number of votes (</w:t>
+      </w:r>
       <w:r>
         <w:rPr>
           <w:i/>
@@ -4236,15 +4882,14 @@
       <w:r>
         <w:t>(</w:t>
       </w:r>
-      <w:proofErr w:type="gramEnd"/>
-      <w:r>
-        <w:t>4999</w:t>
+      <w:r>
+        <w:t>4998</w:t>
       </w:r>
       <w:r>
         <w:t xml:space="preserve">) = </w:t>
       </w:r>
       <w:r>
-        <w:t>74.74</w:t>
+        <w:t>-4.428</w:t>
       </w:r>
       <w:r>
         <w:t xml:space="preserve">, </w:t>
@@ -4256,76 +4901,19 @@
         <w:t>p</w:t>
       </w:r>
       <w:r>
-        <w:t xml:space="preserve"> &lt; 0.0</w:t>
-      </w:r>
-      <w:r>
-        <w:t>0</w:t>
-      </w:r>
-      <w:r>
-        <w:t xml:space="preserve">01) </w:t>
-      </w:r>
-      <w:r>
-        <w:t>and</w:t>
-      </w:r>
-      <w:r>
-        <w:t xml:space="preserve"> keyword suggestion performance improve</w:t>
-      </w:r>
-      <w:r>
-        <w:t>s</w:t>
-      </w:r>
-      <w:r>
         <w:t xml:space="preserve"> </w:t>
       </w:r>
       <w:r>
-        <w:t>with</w:t>
+        <w:t>&lt;</w:t>
       </w:r>
       <w:r>
         <w:t xml:space="preserve"> </w:t>
       </w:r>
       <w:r>
-        <w:t xml:space="preserve">the </w:t>
-      </w:r>
-      <w:r>
-        <w:t xml:space="preserve">number of votes (Fig. 5, </w:t>
-      </w:r>
-      <w:r>
-        <w:rPr>
-          <w:i/>
-        </w:rPr>
-        <w:t>t</w:t>
-      </w:r>
-      <w:r>
-        <w:t>(</w:t>
-      </w:r>
-      <w:r>
-        <w:t>4998</w:t>
-      </w:r>
-      <w:r>
-        <w:t xml:space="preserve">) = </w:t>
-      </w:r>
-      <w:r>
-        <w:t>-4.428</w:t>
-      </w:r>
-      <w:r>
-        <w:t xml:space="preserve">, </w:t>
-      </w:r>
-      <w:r>
-        <w:rPr>
-          <w:i/>
-        </w:rPr>
-        <w:t>p</w:t>
-      </w:r>
-      <w:r>
-        <w:t xml:space="preserve"> </w:t>
-      </w:r>
-      <w:r>
-        <w:t>&lt;</w:t>
-      </w:r>
-      <w:r>
-        <w:t xml:space="preserve"> </w:t>
-      </w:r>
-      <w:r>
         <w:t>0.0001</w:t>
+      </w:r>
+      <w:r>
+        <w:t>, Fig. 5</w:t>
       </w:r>
       <w:r>
         <w:t>). While keywords allows for better suggestions</w:t>
@@ -4345,7 +4933,16 @@
     </w:p>
     <w:p>
       <w:r>
-        <w:t xml:space="preserve">Scholar Concierge uses the abstracts to automatically extract topics and provide suggestions. We found that Scholar Concierge produces significantly better suggestions than keywords (Fig. 5, </w:t>
+        <w:t>Science</w:t>
+      </w:r>
+      <w:r>
+        <w:t xml:space="preserve"> Concierge uses the abstracts to automatically extract topics and provide suggestions. We found that </w:t>
+      </w:r>
+      <w:r>
+        <w:t xml:space="preserve">Science </w:t>
+      </w:r>
+      <w:r>
+        <w:t xml:space="preserve">Concierge produces significantly better suggestions than keywords (Fig. 5, </w:t>
       </w:r>
       <w:proofErr w:type="gramStart"/>
       <w:r>
@@ -4383,7 +4980,13 @@
         <w:t>0</w:t>
       </w:r>
       <w:r>
-        <w:t>01). Also, we found that the performance significantly improves as the system learns more about a user (</w:t>
+        <w:t>01).</w:t>
+      </w:r>
+      <w:r>
+        <w:t xml:space="preserve"> W</w:t>
+      </w:r>
+      <w:r>
+        <w:t>e found that the performance significantly improves as the system learns more about a user (</w:t>
       </w:r>
       <w:proofErr w:type="gramStart"/>
       <w:r>
@@ -4420,11 +5023,9 @@
       <w:r>
         <w:t xml:space="preserve">Moreover, we found that </w:t>
       </w:r>
-      <w:proofErr w:type="spellStart"/>
-      <w:r>
-        <w:t>Scholarfy</w:t>
-      </w:r>
-      <w:proofErr w:type="spellEnd"/>
+      <w:r>
+        <w:t>Science Concierge</w:t>
+      </w:r>
       <w:r>
         <w:t xml:space="preserve"> improves with votes significantly faster than the keyword model (</w:t>
       </w:r>
@@ -4449,7 +5050,11 @@
         <w:t>p</w:t>
       </w:r>
       <w:r>
-        <w:t xml:space="preserve"> &lt; 0.0001). </w:t>
+        <w:t xml:space="preserve"> </w:t>
+      </w:r>
+      <w:r>
+        <w:lastRenderedPageBreak/>
+        <w:t xml:space="preserve">&lt; 0.0001). </w:t>
       </w:r>
       <w:r>
         <w:t>Scholar Concierge thus does not require humans to provide keywords and improves the recommendation as more votes are provided.</w:t>
@@ -4481,7 +5086,7 @@
                     </pic:cNvPicPr>
                   </pic:nvPicPr>
                   <pic:blipFill rotWithShape="1">
-                    <a:blip r:embed="rId16">
+                    <a:blip r:embed="rId14">
                       <a:extLst>
                         <a:ext uri="{28A0092B-C50C-407E-A947-70E740481C1C}">
                           <a14:useLocalDpi xmlns:a14="http://schemas.microsoft.com/office/drawing/2010/main" val="0"/>
@@ -4556,21 +5161,25 @@
       </w:r>
       <w:proofErr w:type="gramEnd"/>
       <w:r>
-        <w:t xml:space="preserve"> away in the topic tree, but remain constant with more votes. Keywords improve their suggestions. </w:t>
-      </w:r>
-      <w:proofErr w:type="spellStart"/>
-      <w:r>
-        <w:t>Scholarfy</w:t>
-      </w:r>
-      <w:proofErr w:type="spellEnd"/>
+        <w:t xml:space="preserve"> away in the topic tree, but remain constant with more votes. Keywords improve </w:t>
+      </w:r>
+      <w:r>
+        <w:t>suggestions but Science concierge</w:t>
+      </w:r>
       <w:r>
         <w:t xml:space="preserve"> significantly impro</w:t>
       </w:r>
       <w:r>
-        <w:t>ves on keywords and event fu</w:t>
-      </w:r>
-      <w:r>
-        <w:t>rther with more votes.</w:t>
+        <w:t xml:space="preserve">ves </w:t>
+      </w:r>
+      <w:r>
+        <w:t xml:space="preserve">upon that </w:t>
+      </w:r>
+      <w:r>
+        <w:t>and event fu</w:t>
+      </w:r>
+      <w:r>
+        <w:t>rther with votes.</w:t>
       </w:r>
     </w:p>
     <w:p>
@@ -4633,7 +5242,10 @@
         <w:t>search system</w:t>
       </w:r>
       <w:r>
-        <w:t>s that cannot learn from previous searchers</w:t>
+        <w:t>s that cannot learn</w:t>
+      </w:r>
+      <w:r>
+        <w:t xml:space="preserve"> from previous searchers</w:t>
       </w:r>
       <w:r>
         <w:t xml:space="preserve">. </w:t>
@@ -4671,33 +5283,79 @@
         <w:t xml:space="preserve">. </w:t>
       </w:r>
       <w:r>
-        <w:t xml:space="preserve">We publish our </w:t>
-      </w:r>
-      <w:r>
-        <w:t xml:space="preserve">source code of the system so others can expand its functionality. In sum, </w:t>
+        <w:t xml:space="preserve">We publish </w:t>
+      </w:r>
+      <w:r>
+        <w:t>the</w:t>
+      </w:r>
+      <w:r>
+        <w:t xml:space="preserve"> </w:t>
+      </w:r>
+      <w:r>
+        <w:t>source code of the system so others can expand its functionality</w:t>
+      </w:r>
+      <w:r>
+        <w:t xml:space="preserve"> (http://github.com/titipata/science_concierge)</w:t>
+      </w:r>
+      <w:r>
+        <w:t xml:space="preserve">. In sum, </w:t>
       </w:r>
       <w:r>
         <w:t xml:space="preserve">this article presents </w:t>
       </w:r>
       <w:r>
-        <w:t>a system that can make scientific discovery faster and more accurate than what is possible today.</w:t>
+        <w:t xml:space="preserve">a system that can make scientific discovery faster and </w:t>
+      </w:r>
+      <w:r>
+        <w:t>it is openly available for other scientists to expand</w:t>
+      </w:r>
+      <w:r>
+        <w:t>.</w:t>
+      </w:r>
+      <w:r>
+        <w:t xml:space="preserve"> </w:t>
       </w:r>
     </w:p>
     <w:p>
       <w:r>
+        <w:lastRenderedPageBreak/>
         <w:t xml:space="preserve">One surprising finding in our analysis is that the posters voted as non-relevant were better left not influencing the final preference </w:t>
       </w:r>
       <w:r>
         <w:t>vector</w:t>
       </w:r>
       <w:r>
-        <w:t xml:space="preserve">. In particular, when voted non-relevant posters were close in topic space to the liked posters, then the system degraded. If those non-relevant posters were far away, then the degradation </w:t>
-      </w:r>
-      <w:r>
-        <w:t>disappeared. For the ranges of parameters tried here, the non-relevant posters are better used as a way for the user to remove recommendations from the list of suggested posters. In the future, we will expand the experiment to include real world data on more posters that were relevant. This may allow the algorithm to better understand the topic preference vector better and ther</w:t>
+        <w:t xml:space="preserve">. In particular, when voted non-relevant posters were close in topic space to the liked posters, then the </w:t>
+      </w:r>
+      <w:r>
+        <w:t>performance</w:t>
+      </w:r>
+      <w:r>
+        <w:t xml:space="preserve"> degraded. If those non-relevant posters were far away, then the </w:t>
+      </w:r>
+      <w:r>
+        <w:t xml:space="preserve">performance remains unchanged. </w:t>
+      </w:r>
+      <w:r>
+        <w:t xml:space="preserve">In the future, we will expand the experiment </w:t>
+      </w:r>
+      <w:r>
+        <w:t>to domains in which a large number of votes is casted</w:t>
+      </w:r>
+      <w:r>
+        <w:t>. This may allow the algorithm to better understand topic preference</w:t>
+      </w:r>
+      <w:r>
+        <w:t>s</w:t>
+      </w:r>
+      <w:r>
+        <w:t xml:space="preserve"> and ther</w:t>
       </w:r>
       <w:r>
         <w:t>efore offer suggestions that exploit the knowledge built in non-relevant votes</w:t>
+      </w:r>
+      <w:r>
+        <w:t>.</w:t>
       </w:r>
     </w:p>
     <w:p>
@@ -4731,7 +5389,7 @@
         <w:fldChar w:fldCharType="begin"/>
       </w:r>
       <w:r>
-        <w:instrText xml:space="preserve"> ADDIN EN.CITE &lt;EndNote&gt;&lt;Cite&gt;&lt;Author&gt;Blei&lt;/Author&gt;&lt;Year&gt;2003&lt;/Year&gt;&lt;RecNum&gt;17&lt;/RecNum&gt;&lt;DisplayText&gt;[18, 19]&lt;/DisplayText&gt;&lt;record&gt;&lt;rec-number&gt;17&lt;/rec-number&gt;&lt;foreign-keys&gt;&lt;key app="EN" db-id="0vrevtevet550fexzvy5frfps5a0tzt0tpz2" timestamp="1446591845"&gt;17&lt;/key&gt;&lt;/foreign-keys&gt;&lt;ref-type name="Journal Article"&gt;17&lt;/ref-type&gt;&lt;contributors&gt;&lt;authors&gt;&lt;author&gt;Blei, David M&lt;/author&gt;&lt;author&gt;Ng, Andrew Y&lt;/author&gt;&lt;author&gt;Jordan, Michael I&lt;/author&gt;&lt;/authors&gt;&lt;/contributors&gt;&lt;titles&gt;&lt;title&gt;Latent dirichlet allocation&lt;/title&gt;&lt;secondary-title&gt;the Journal of machine Learning research&lt;/secondary-title&gt;&lt;/titles&gt;&lt;periodical&gt;&lt;full-title&gt;the Journal of machine Learning research&lt;/full-title&gt;&lt;/periodical&gt;&lt;pages&gt;993-1022&lt;/pages&gt;&lt;volume&gt;3&lt;/volume&gt;&lt;dates&gt;&lt;year&gt;2003&lt;/year&gt;&lt;/dates&gt;&lt;isbn&gt;1532-4435&lt;/isbn&gt;&lt;urls&gt;&lt;/urls&gt;&lt;/record&gt;&lt;/Cite&gt;&lt;Cite&gt;&lt;Author&gt;Lancichinetti&lt;/Author&gt;&lt;Year&gt;2015&lt;/Year&gt;&lt;RecNum&gt;21&lt;/RecNum&gt;&lt;record&gt;&lt;rec-number&gt;21&lt;/rec-number&gt;&lt;foreign-keys&gt;&lt;key app="EN" db-id="0vrevtevet550fexzvy5frfps5a0tzt0tpz2" timestamp="1446592416"&gt;21&lt;/key&gt;&lt;/foreign-keys&gt;&lt;ref-type name="Journal Article"&gt;17&lt;/ref-type&gt;&lt;contributors&gt;&lt;authors&gt;&lt;author&gt;Lancichinetti, Andrea&lt;/author&gt;&lt;author&gt;Sirer, M Irmak&lt;/author&gt;&lt;author&gt;Wang, Jane X&lt;/author&gt;&lt;author&gt;Acuna, Daniel&lt;/author&gt;&lt;author&gt;Körding, Konrad&lt;/author&gt;&lt;author&gt;Amaral, Luís A Nunes&lt;/author&gt;&lt;/authors&gt;&lt;/contributors&gt;&lt;titles&gt;&lt;title&gt;High-Reproducibility and High-Accuracy Method for Automated Topic Classification&lt;/title&gt;&lt;secondary-title&gt;Physical Review X&lt;/secondary-title&gt;&lt;/titles&gt;&lt;periodical&gt;&lt;full-title&gt;Physical Review X&lt;/full-title&gt;&lt;/periodical&gt;&lt;pages&gt;011007&lt;/pages&gt;&lt;volume&gt;5&lt;/volume&gt;&lt;number&gt;1&lt;/number&gt;&lt;dates&gt;&lt;year&gt;2015&lt;/year&gt;&lt;/dates&gt;&lt;urls&gt;&lt;/urls&gt;&lt;/record&gt;&lt;/Cite&gt;&lt;/EndNote&gt;</w:instrText>
+        <w:instrText xml:space="preserve"> ADDIN EN.CITE &lt;EndNote&gt;&lt;Cite&gt;&lt;Author&gt;Blei&lt;/Author&gt;&lt;Year&gt;2003&lt;/Year&gt;&lt;RecNum&gt;17&lt;/RecNum&gt;&lt;DisplayText&gt;[18, 19]&lt;/DisplayText&gt;&lt;record&gt;&lt;rec-number&gt;17&lt;/rec-number&gt;&lt;foreign-keys&gt;&lt;key app="EN" db-id="0vrevtevet550fexzvy5frfps5a0tzt0tpz2" timestamp="1446591845"&gt;17&lt;/key&gt;&lt;/foreign-keys&gt;&lt;ref-type name="Journal Article"&gt;17&lt;/ref-type&gt;&lt;contributors&gt;&lt;authors&gt;&lt;author&gt;Blei, David M&lt;/author&gt;&lt;author&gt;Ng, Andrew Y&lt;/author&gt;&lt;author&gt;Jordan, Michael I&lt;/author&gt;&lt;/authors&gt;&lt;/contributors&gt;&lt;titles&gt;&lt;title&gt;Latent dirichlet allocation&lt;/title&gt;&lt;secondary-title&gt;the Journal of machine Learning research&lt;/secondary-title&gt;&lt;/titles&gt;&lt;periodical&gt;&lt;full-title&gt;the Journal of machine Learning research&lt;/full-title&gt;&lt;/periodical&gt;&lt;pages&gt;993-1022&lt;/pages&gt;&lt;volume&gt;3&lt;/volume&gt;&lt;dates&gt;&lt;year&gt;2003&lt;/year&gt;&lt;/dates&gt;&lt;isbn&gt;1532-4435&lt;/isbn&gt;&lt;urls&gt;&lt;/urls&gt;&lt;/record&gt;&lt;/Cite&gt;&lt;Cite&gt;&lt;Author&gt;Lancichinetti&lt;/Author&gt;&lt;Year&gt;2015&lt;/Year&gt;&lt;RecNum&gt;3&lt;/RecNum&gt;&lt;record&gt;&lt;rec-number&gt;3&lt;/rec-number&gt;&lt;foreign-keys&gt;&lt;key app="EN" db-id="dzdffxrxf55zxveex2mpwpzh2zs9vfr050xd" timestamp="1440028035"&gt;3&lt;/key&gt;&lt;/foreign-keys&gt;&lt;ref-type name="Journal Article"&gt;17&lt;/ref-type&gt;&lt;contributors&gt;&lt;authors&gt;&lt;author&gt;Lancichinetti, Andrea&lt;/author&gt;&lt;author&gt;Sirer, M Irmak&lt;/author&gt;&lt;author&gt;Wang, Jane X&lt;/author&gt;&lt;author&gt;Acuna, Daniel&lt;/author&gt;&lt;author&gt;Körding, Konrad&lt;/author&gt;&lt;author&gt;Amaral, Luís A Nunes&lt;/author&gt;&lt;/authors&gt;&lt;/contributors&gt;&lt;titles&gt;&lt;title&gt;High-Reproducibility and High-Accuracy Method for Automated Topic Classification&lt;/title&gt;&lt;secondary-title&gt;Physical Review X&lt;/secondary-title&gt;&lt;/titles&gt;&lt;periodical&gt;&lt;full-title&gt;Physical Review X&lt;/full-title&gt;&lt;/periodical&gt;&lt;pages&gt;011007&lt;/pages&gt;&lt;volume&gt;5&lt;/volume&gt;&lt;number&gt;1&lt;/number&gt;&lt;dates&gt;&lt;year&gt;2015&lt;/year&gt;&lt;/dates&gt;&lt;urls&gt;&lt;/urls&gt;&lt;/record&gt;&lt;/Cite&gt;&lt;/EndNote&gt;</w:instrText>
       </w:r>
       <w:r>
         <w:fldChar w:fldCharType="separate"/>
@@ -4788,10 +5446,13 @@
         <w:fldChar w:fldCharType="end"/>
       </w:r>
       <w:r>
-        <w:t xml:space="preserve">. However, it is unclear how many of the more sophisticated modeling of topics or word embedding </w:t>
-      </w:r>
-      <w:r>
-        <w:t>provides significant improves while coping with scalability</w:t>
+        <w:t xml:space="preserve">. However, it is unclear how </w:t>
+      </w:r>
+      <w:r>
+        <w:t xml:space="preserve">these methods cope </w:t>
+      </w:r>
+      <w:r>
+        <w:t>with scalability</w:t>
       </w:r>
       <w:r>
         <w:t xml:space="preserve">. Our system </w:t>
@@ -4800,7 +5461,13 @@
         <w:t>may already provide</w:t>
       </w:r>
       <w:r>
-        <w:t xml:space="preserve"> an appropriate level of speed and accuracy for our application.</w:t>
+        <w:t xml:space="preserve"> an appropriate level of speed and accuracy for</w:t>
+      </w:r>
+      <w:r>
+        <w:t xml:space="preserve"> our domain</w:t>
+      </w:r>
+      <w:r>
+        <w:t>.</w:t>
       </w:r>
     </w:p>
     <w:p>
@@ -4847,7 +5514,13 @@
         <w:t xml:space="preserve">. </w:t>
       </w:r>
       <w:r>
-        <w:t xml:space="preserve">With long term users that provide hundreds or </w:t>
+        <w:t xml:space="preserve">With long term users </w:t>
+      </w:r>
+      <w:r>
+        <w:t>who</w:t>
+      </w:r>
+      <w:r>
+        <w:t xml:space="preserve"> provide hundreds or </w:t>
       </w:r>
       <w:r>
         <w:t>even</w:t>
@@ -4859,12 +5532,24 @@
         <w:t>thousands</w:t>
       </w:r>
       <w:r>
-        <w:t xml:space="preserve"> of votes, it may be more accurate to cast the recommendation problem as one of </w:t>
+        <w:t xml:space="preserve"> of votes, it may be more accurate to cast the recommendation</w:t>
+      </w:r>
+      <w:r>
+        <w:t>s</w:t>
+      </w:r>
+      <w:r>
+        <w:t xml:space="preserve"> as </w:t>
+      </w:r>
+      <w:r>
+        <w:t xml:space="preserve">a </w:t>
       </w:r>
       <w:r>
         <w:t xml:space="preserve">classification </w:t>
       </w:r>
       <w:r>
+        <w:t xml:space="preserve">problem </w:t>
+      </w:r>
+      <w:r>
         <w:fldChar w:fldCharType="begin"/>
       </w:r>
       <w:r>
@@ -4890,6 +5575,9 @@
       </w:r>
       <w:r>
         <w:t>when would be the right time to make such as switch</w:t>
+      </w:r>
+      <w:r>
+        <w:t>.</w:t>
       </w:r>
     </w:p>
     <w:p>
@@ -4900,75 +5588,81 @@
         <w:t>similar systems</w:t>
       </w:r>
       <w:r>
-        <w:t xml:space="preserve"> (e.g., Google Scholar) do not make their algorithms or corpora openly available</w:t>
-      </w:r>
-      <w:r>
-        <w:t>, making them almost impossible to study</w:t>
-      </w:r>
-      <w:r>
-        <w:t>. By opening the way in which we suggest items</w:t>
-      </w:r>
-      <w:r>
-        <w:t xml:space="preserve"> (i.e., </w:t>
-      </w:r>
-      <w:hyperlink r:id="rId17" w:history="1">
-        <w:r>
-          <w:rPr>
-            <w:rStyle w:val="Hyperlink"/>
-          </w:rPr>
-          <w:t>http://www.github.com/titipata/science_concierge</w:t>
-        </w:r>
-      </w:hyperlink>
+        <w:t xml:space="preserve"> (e.g., Google Scholar) do not </w:t>
+      </w:r>
+      <w:r>
+        <w:t>release</w:t>
+      </w:r>
+      <w:r>
+        <w:t xml:space="preserve"> their algorithms or corpora</w:t>
+      </w:r>
+      <w:r>
+        <w:t xml:space="preserve">, making them </w:t>
+      </w:r>
+      <w:r>
+        <w:t xml:space="preserve">difficult </w:t>
+      </w:r>
+      <w:r>
+        <w:t>to study</w:t>
+      </w:r>
+      <w:r>
+        <w:t xml:space="preserve">. By opening </w:t>
+      </w:r>
+      <w:r>
+        <w:t>our algorithm,</w:t>
+      </w:r>
+      <w:r>
+        <w:t xml:space="preserve"> </w:t>
+      </w:r>
+      <w:r>
+        <w:t>we will engage the scientific community to collabo</w:t>
+      </w:r>
+      <w:r>
+        <w:t>rate</w:t>
+      </w:r>
+      <w:r>
+        <w:t xml:space="preserve">. </w:t>
+      </w:r>
+      <w:r>
+        <w:t>Moreover</w:t>
+      </w:r>
+      <w:r>
+        <w:t>, our algorithm does not n</w:t>
+      </w:r>
+      <w:r>
+        <w:t>ecessarily need to be constrained</w:t>
+      </w:r>
+      <w:r>
+        <w:t xml:space="preserve"> to scientific text as any document that can be represented as a vector can be fed into</w:t>
+      </w:r>
+      <w:r>
+        <w:t xml:space="preserve"> it (e.g., </w:t>
+      </w:r>
+      <w:r>
+        <w:t xml:space="preserve">scientific figures, </w:t>
+      </w:r>
+      <w:r>
+        <w:t>audio</w:t>
+      </w:r>
       <w:r>
         <w:t>)</w:t>
       </w:r>
       <w:r>
-        <w:t>, we will engage the scientific community to collabo</w:t>
-      </w:r>
-      <w:r>
-        <w:t>rate on our source code base</w:t>
-      </w:r>
-      <w:r>
-        <w:t xml:space="preserve">. </w:t>
-      </w:r>
-      <w:r>
-        <w:t>Moreover</w:t>
-      </w:r>
-      <w:r>
-        <w:t>, our algorithm does not n</w:t>
-      </w:r>
-      <w:r>
-        <w:t>ecessarily need to be constrained</w:t>
-      </w:r>
-      <w:r>
-        <w:t xml:space="preserve"> to scientific text as any document that can be represented as a vector can be fed into</w:t>
-      </w:r>
-      <w:r>
-        <w:t xml:space="preserve"> it (e.g., </w:t>
-      </w:r>
-      <w:r>
-        <w:t>scientific figures, datasets, and others</w:t>
-      </w:r>
-      <w:r>
-        <w:t>)</w:t>
-      </w:r>
-      <w:r>
         <w:t xml:space="preserve">. In sum, </w:t>
       </w:r>
       <w:r>
-        <w:t>our systems provide an open and fast approach to accurately d</w:t>
-      </w:r>
-      <w:r>
-        <w:t xml:space="preserve">iscover new research questions and promises to accelerate </w:t>
-      </w:r>
-      <w:r>
-        <w:t>science</w:t>
-      </w:r>
-      <w:r>
-        <w:t xml:space="preserve"> in many ways.</w:t>
+        <w:t>our system provide</w:t>
+      </w:r>
+      <w:r>
+        <w:t>s</w:t>
+      </w:r>
+      <w:r>
+        <w:t xml:space="preserve"> an open and fast approach to accurately d</w:t>
+      </w:r>
+      <w:r>
+        <w:t>iscover new research.</w:t>
       </w:r>
     </w:p>
-    <w:p/>
     <w:p>
       <w:pPr>
         <w:rPr>
@@ -4985,18 +5679,50 @@
       </w:r>
     </w:p>
     <w:p>
+      <w:r>
+        <w:rPr>
+          <w:szCs w:val="24"/>
+        </w:rPr>
+        <w:t>Titipat Achakulvisut was supported by Royal Thai Government Scholarship grant #50AC002. D</w:t>
+      </w:r>
+      <w:r>
+        <w:rPr>
+          <w:szCs w:val="24"/>
+        </w:rPr>
+        <w:t>a</w:t>
+      </w:r>
+      <w:r>
+        <w:rPr>
+          <w:szCs w:val="24"/>
+        </w:rPr>
+        <w:t xml:space="preserve">niel E. </w:t>
+      </w:r>
       <w:proofErr w:type="spellStart"/>
       <w:r>
         <w:rPr>
           <w:szCs w:val="24"/>
         </w:rPr>
-        <w:t>Titipat</w:t>
+        <w:t>Acuna</w:t>
       </w:r>
       <w:proofErr w:type="spellEnd"/>
       <w:r>
         <w:rPr>
           <w:szCs w:val="24"/>
         </w:rPr>
+        <w:t xml:space="preserve"> was supposed by the John Templeton Foundation grant #. </w:t>
+      </w:r>
+      <w:proofErr w:type="spellStart"/>
+      <w:r>
+        <w:rPr>
+          <w:szCs w:val="24"/>
+        </w:rPr>
+        <w:t>Tulakan</w:t>
+      </w:r>
+      <w:proofErr w:type="spellEnd"/>
+      <w:r>
+        <w:rPr>
+          <w:szCs w:val="24"/>
+        </w:rPr>
         <w:t xml:space="preserve"> </w:t>
       </w:r>
       <w:proofErr w:type="spellStart"/>
@@ -5004,98 +5730,79 @@
         <w:rPr>
           <w:szCs w:val="24"/>
         </w:rPr>
-        <w:t>Achakulvisut</w:t>
+        <w:t>Ruangrong</w:t>
       </w:r>
       <w:proofErr w:type="spellEnd"/>
       <w:r>
         <w:rPr>
           <w:szCs w:val="24"/>
         </w:rPr>
-        <w:t xml:space="preserve"> was supported by Royal Thai Government Scholarship grant #50AC002. </w:t>
+        <w:t xml:space="preserve"> </w:t>
+      </w:r>
+      <w:r>
+        <w:rPr>
+          <w:szCs w:val="24"/>
+        </w:rPr>
+        <w:lastRenderedPageBreak/>
+        <w:t xml:space="preserve">would like to thank… </w:t>
       </w:r>
       <w:proofErr w:type="spellStart"/>
       <w:r>
         <w:rPr>
           <w:szCs w:val="24"/>
         </w:rPr>
-        <w:t>DAniel</w:t>
+        <w:t>Konrad</w:t>
       </w:r>
       <w:proofErr w:type="spellEnd"/>
       <w:r>
         <w:rPr>
           <w:szCs w:val="24"/>
         </w:rPr>
-        <w:t xml:space="preserve"> E. </w:t>
+        <w:t xml:space="preserve"> Kording was </w:t>
+      </w:r>
+      <w:r>
+        <w:rPr>
+          <w:szCs w:val="24"/>
+        </w:rPr>
+        <w:t xml:space="preserve">supported </w:t>
+      </w:r>
+      <w:r>
+        <w:rPr>
+          <w:szCs w:val="24"/>
+        </w:rPr>
+        <w:t xml:space="preserve">by NIH # and John Templeton Foundation #. </w:t>
+      </w:r>
+      <w:r>
+        <w:rPr>
+          <w:szCs w:val="24"/>
+        </w:rPr>
+        <w:t xml:space="preserve">We thank </w:t>
       </w:r>
       <w:proofErr w:type="spellStart"/>
       <w:r>
         <w:rPr>
           <w:szCs w:val="24"/>
         </w:rPr>
-        <w:t>Acuna</w:t>
+        <w:t>SfN</w:t>
       </w:r>
       <w:proofErr w:type="spellEnd"/>
       <w:r>
         <w:rPr>
           <w:szCs w:val="24"/>
         </w:rPr>
-        <w:t xml:space="preserve"> was supposed by the John Templeton Foundation grant #. </w:t>
-      </w:r>
-      <w:proofErr w:type="spellStart"/>
-      <w:r>
-        <w:rPr>
-          <w:szCs w:val="24"/>
-        </w:rPr>
-        <w:t>Tulakan</w:t>
-      </w:r>
-      <w:proofErr w:type="spellEnd"/>
-      <w:r>
-        <w:rPr>
-          <w:szCs w:val="24"/>
-        </w:rPr>
-        <w:t xml:space="preserve"> </w:t>
-      </w:r>
-      <w:proofErr w:type="spellStart"/>
-      <w:r>
-        <w:rPr>
-          <w:szCs w:val="24"/>
-        </w:rPr>
-        <w:t>Ruangrong</w:t>
-      </w:r>
-      <w:proofErr w:type="spellEnd"/>
-      <w:r>
-        <w:rPr>
-          <w:szCs w:val="24"/>
-        </w:rPr>
-        <w:t xml:space="preserve"> would like to thank… </w:t>
-      </w:r>
-      <w:proofErr w:type="spellStart"/>
-      <w:r>
-        <w:rPr>
-          <w:szCs w:val="24"/>
-        </w:rPr>
-        <w:t>Konrad</w:t>
-      </w:r>
-      <w:proofErr w:type="spellEnd"/>
-      <w:r>
-        <w:rPr>
-          <w:szCs w:val="24"/>
-        </w:rPr>
-        <w:t xml:space="preserve"> Kording was supposed by NIH # and John Templeton Foundation #. Thanks to </w:t>
-      </w:r>
-      <w:proofErr w:type="spellStart"/>
-      <w:r>
-        <w:rPr>
-          <w:szCs w:val="24"/>
-        </w:rPr>
-        <w:t>SfN</w:t>
-      </w:r>
-      <w:proofErr w:type="spellEnd"/>
-      <w:r>
-        <w:rPr>
-          <w:szCs w:val="24"/>
-        </w:rPr>
-        <w:t xml:space="preserve"> for providing the abstract dataset for testing.</w:t>
+        <w:t xml:space="preserve"> for providing the abstract dataset for </w:t>
+      </w:r>
+      <w:r>
+        <w:rPr>
+          <w:szCs w:val="24"/>
+        </w:rPr>
+        <w:t>our tests</w:t>
+      </w:r>
+      <w:r>
+        <w:rPr>
+          <w:szCs w:val="24"/>
+        </w:rPr>
+        <w:t>.</w:t>
       </w:r>
     </w:p>
     <w:p>
@@ -5113,33 +5820,17 @@
           <w:szCs w:val="24"/>
         </w:rPr>
       </w:pPr>
-      <w:proofErr w:type="spellStart"/>
-      <w:r>
-        <w:rPr>
-          <w:szCs w:val="24"/>
-        </w:rPr>
-        <w:t>Titipat</w:t>
-      </w:r>
-      <w:proofErr w:type="spellEnd"/>
-      <w:r>
-        <w:rPr>
-          <w:szCs w:val="24"/>
-        </w:rPr>
-        <w:t xml:space="preserve"> </w:t>
-      </w:r>
-      <w:proofErr w:type="spellStart"/>
-      <w:r>
-        <w:rPr>
-          <w:szCs w:val="24"/>
-        </w:rPr>
-        <w:t>Achakulvisut</w:t>
-      </w:r>
-      <w:proofErr w:type="spellEnd"/>
-      <w:r>
-        <w:rPr>
-          <w:szCs w:val="24"/>
-        </w:rPr>
-        <w:t xml:space="preserve"> (writing, programming, concept), Daniel </w:t>
+      <w:r>
+        <w:rPr>
+          <w:szCs w:val="24"/>
+        </w:rPr>
+        <w:t xml:space="preserve">Titipat Achakulvisut (writing, programming, concept), Daniel </w:t>
+      </w:r>
+      <w:r>
+        <w:rPr>
+          <w:szCs w:val="24"/>
+        </w:rPr>
+        <w:t xml:space="preserve">E. </w:t>
       </w:r>
       <w:proofErr w:type="spellStart"/>
       <w:r>
@@ -5458,7 +6149,7 @@
         </w:rPr>
         <w:t xml:space="preserve">. 2011; Available from: </w:t>
       </w:r>
-      <w:hyperlink r:id="rId18" w:history="1">
+      <w:hyperlink r:id="rId15" w:history="1">
         <w:r>
           <w:rPr>
             <w:rStyle w:val="Hyperlink"/>
@@ -5707,6 +6398,7 @@
         <w:rPr>
           <w:noProof/>
         </w:rPr>
+        <w:lastRenderedPageBreak/>
         <w:t>11.</w:t>
       </w:r>
       <w:r>
@@ -5861,33 +6553,20 @@
           <w:noProof/>
         </w:rPr>
         <w:tab/>
-        <w:t xml:space="preserve">Van der Maaten, L. and G. Hinton, </w:t>
+        <w:t xml:space="preserve">Bishop, C.M., </w:t>
       </w:r>
       <w:r>
         <w:rPr>
           <w:i/>
           <w:noProof/>
         </w:rPr>
-        <w:t>Visualizing data using t-SNE.</w:t>
-      </w:r>
-      <w:r>
-        <w:rPr>
-          <w:noProof/>
-        </w:rPr>
-        <w:t xml:space="preserve"> Journal of Machine Learning Research, 2008. </w:t>
-      </w:r>
-      <w:r>
-        <w:rPr>
-          <w:b/>
-          <w:noProof/>
-        </w:rPr>
-        <w:t>9</w:t>
-      </w:r>
-      <w:r>
-        <w:rPr>
-          <w:noProof/>
-        </w:rPr>
-        <w:t>(2579-2605): p. 85.</w:t>
+        <w:t>Pattern recognition and machine learning</w:t>
+      </w:r>
+      <w:r>
+        <w:rPr>
+          <w:noProof/>
+        </w:rPr>
+        <w:t>. Information science and statistics. 2006, New York: Springer. xx, 738 p.</w:t>
       </w:r>
     </w:p>
     <w:p>
@@ -5910,33 +6589,33 @@
           <w:noProof/>
         </w:rPr>
         <w:tab/>
-        <w:t xml:space="preserve">Rocchio, J., </w:t>
+        <w:t xml:space="preserve">Van der Maaten, L. and G. Hinton, </w:t>
       </w:r>
       <w:r>
         <w:rPr>
           <w:i/>
           <w:noProof/>
         </w:rPr>
-        <w:t>Relevance feedback in Information Retrieval</w:t>
-      </w:r>
-      <w:r>
-        <w:rPr>
-          <w:noProof/>
-        </w:rPr>
-        <w:t xml:space="preserve">, in </w:t>
-      </w:r>
-      <w:r>
-        <w:rPr>
-          <w:i/>
-          <w:noProof/>
-        </w:rPr>
-        <w:t>The SMART Retrieval System: Experiments in Automatic Document Processing</w:t>
-      </w:r>
-      <w:r>
-        <w:rPr>
-          <w:noProof/>
-        </w:rPr>
-        <w:t>, Salton, Editor. 1971, Prentice-Hall.</w:t>
+        <w:t>Visualizing data using t-SNE.</w:t>
+      </w:r>
+      <w:r>
+        <w:rPr>
+          <w:noProof/>
+        </w:rPr>
+        <w:t xml:space="preserve"> Journal of Machine Learning Research, 2008. </w:t>
+      </w:r>
+      <w:r>
+        <w:rPr>
+          <w:b/>
+          <w:noProof/>
+        </w:rPr>
+        <w:t>9</w:t>
+      </w:r>
+      <w:r>
+        <w:rPr>
+          <w:noProof/>
+        </w:rPr>
+        <w:t>(2579-2605): p. 85.</w:t>
       </w:r>
     </w:p>
     <w:p>
@@ -5959,33 +6638,33 @@
           <w:noProof/>
         </w:rPr>
         <w:tab/>
-        <w:t xml:space="preserve">Aho, A.V., J.E. Hopcroft, and J.D. Ullman, </w:t>
+        <w:t xml:space="preserve">Rocchio, J., </w:t>
       </w:r>
       <w:r>
         <w:rPr>
           <w:i/>
           <w:noProof/>
         </w:rPr>
-        <w:t>On finding lowest common ancestors in trees.</w:t>
-      </w:r>
-      <w:r>
-        <w:rPr>
-          <w:noProof/>
-        </w:rPr>
-        <w:t xml:space="preserve"> SIAM Journal on computing, 1976. </w:t>
-      </w:r>
-      <w:r>
-        <w:rPr>
-          <w:b/>
-          <w:noProof/>
-        </w:rPr>
-        <w:t>5</w:t>
-      </w:r>
-      <w:r>
-        <w:rPr>
-          <w:noProof/>
-        </w:rPr>
-        <w:t>(1): p. 115-132.</w:t>
+        <w:t>Relevance feedback in Information Retrieval</w:t>
+      </w:r>
+      <w:r>
+        <w:rPr>
+          <w:noProof/>
+        </w:rPr>
+        <w:t xml:space="preserve">, in </w:t>
+      </w:r>
+      <w:r>
+        <w:rPr>
+          <w:i/>
+          <w:noProof/>
+        </w:rPr>
+        <w:t>The SMART Retrieval System: Experiments in Automatic Document Processing</w:t>
+      </w:r>
+      <w:r>
+        <w:rPr>
+          <w:noProof/>
+        </w:rPr>
+        <w:t>, Salton, Editor. 1971, Prentice-Hall.</w:t>
       </w:r>
     </w:p>
     <w:p>
@@ -6008,20 +6687,33 @@
           <w:noProof/>
         </w:rPr>
         <w:tab/>
-        <w:t xml:space="preserve">Bishop, C.M., </w:t>
+        <w:t xml:space="preserve">Aho, A.V., J.E. Hopcroft, and J.D. Ullman, </w:t>
       </w:r>
       <w:r>
         <w:rPr>
           <w:i/>
           <w:noProof/>
         </w:rPr>
-        <w:t>Pattern recognition and machine learning</w:t>
-      </w:r>
-      <w:r>
-        <w:rPr>
-          <w:noProof/>
-        </w:rPr>
-        <w:t>. Information science and statistics. 2006, New York: Springer. xx, 738 p.</w:t>
+        <w:t>On finding lowest common ancestors in trees.</w:t>
+      </w:r>
+      <w:r>
+        <w:rPr>
+          <w:noProof/>
+        </w:rPr>
+        <w:t xml:space="preserve"> SIAM Journal on computing, 1976. </w:t>
+      </w:r>
+      <w:r>
+        <w:rPr>
+          <w:b/>
+          <w:noProof/>
+        </w:rPr>
+        <w:t>5</w:t>
+      </w:r>
+      <w:r>
+        <w:rPr>
+          <w:noProof/>
+        </w:rPr>
+        <w:t>(1): p. 115-132.</w:t>
       </w:r>
     </w:p>
     <w:p>
@@ -6304,6 +6996,7 @@
         <w:rPr>
           <w:noProof/>
         </w:rPr>
+        <w:lastRenderedPageBreak/>
         <w:t>24.</w:t>
       </w:r>
       <w:r>
@@ -6346,8 +7039,8 @@
       </w:r>
     </w:p>
     <w:sectPr>
-      <w:footerReference w:type="even" r:id="rId19"/>
-      <w:footerReference w:type="default" r:id="rId20"/>
+      <w:footerReference w:type="even" r:id="rId16"/>
+      <w:footerReference w:type="default" r:id="rId17"/>
       <w:footnotePr>
         <w:numFmt w:val="chicago"/>
       </w:footnotePr>
@@ -6456,7 +7149,7 @@
         <w:rStyle w:val="PageNumber"/>
         <w:noProof/>
       </w:rPr>
-      <w:t>8</w:t>
+      <w:t>4</w:t>
     </w:r>
     <w:r>
       <w:rPr>
@@ -7154,7 +7847,6 @@
   <w:style w:type="character" w:default="1" w:styleId="DefaultParagraphFont">
     <w:name w:val="Default Paragraph Font"/>
     <w:uiPriority w:val="1"/>
-    <w:semiHidden/>
     <w:unhideWhenUsed/>
   </w:style>
   <w:style w:type="table" w:default="1" w:styleId="TableNormal">
@@ -8080,7 +8772,6 @@
   <w:style w:type="character" w:default="1" w:styleId="DefaultParagraphFont">
     <w:name w:val="Default Paragraph Font"/>
     <w:uiPriority w:val="1"/>
-    <w:semiHidden/>
     <w:unhideWhenUsed/>
   </w:style>
   <w:style w:type="table" w:default="1" w:styleId="TableNormal">
@@ -9039,7 +9730,7 @@
 </file>
 
 <file path=customXml/itemProps1.xml><?xml version="1.0" encoding="utf-8"?>
-<ds:datastoreItem xmlns:ds="http://schemas.openxmlformats.org/officeDocument/2006/customXml" ds:itemID="{058C1593-69C3-8A4A-931C-36BEE27E7CF5}">
+<ds:datastoreItem xmlns:ds="http://schemas.openxmlformats.org/officeDocument/2006/customXml" ds:itemID="{1DD79BE0-4B04-3843-9BD5-8992948A58F6}">
   <ds:schemaRefs>
     <ds:schemaRef ds:uri="http://schemas.openxmlformats.org/officeDocument/2006/bibliography"/>
   </ds:schemaRefs>

</xml_diff>

<commit_message>
Improve explanation of correlation analysis. Fixed acknowledgements
</commit_message>
<xml_diff>
--- a/article/scholarfy_achakulvisut_et_al.docx
+++ b/article/scholarfy_achakulvisut_et_al.docx
@@ -1,6 +1,6 @@
 
 <file path=word/document.xml><?xml version="1.0" encoding="utf-8"?>
-<w:document xmlns:wpc="http://schemas.microsoft.com/office/word/2010/wordprocessingCanvas" xmlns:mo="http://schemas.microsoft.com/office/mac/office/2008/main" xmlns:mc="http://schemas.openxmlformats.org/markup-compatibility/2006" xmlns:mv="urn:schemas-microsoft-com:mac:vml" xmlns:o="urn:schemas-microsoft-com:office:office" xmlns:r="http://schemas.openxmlformats.org/officeDocument/2006/relationships" xmlns:m="http://schemas.openxmlformats.org/officeDocument/2006/math" xmlns:v="urn:schemas-microsoft-com:vml" xmlns:wp14="http://schemas.microsoft.com/office/word/2010/wordprocessingDrawing" xmlns:wp="http://schemas.openxmlformats.org/drawingml/2006/wordprocessingDrawing" xmlns:w10="urn:schemas-microsoft-com:office:word" xmlns:w="http://schemas.openxmlformats.org/wordprocessingml/2006/main" xmlns:w14="http://schemas.microsoft.com/office/word/2010/wordml" xmlns:w15="http://schemas.microsoft.com/office/word/2012/wordml" xmlns:wpg="http://schemas.microsoft.com/office/word/2010/wordprocessingGroup" xmlns:wpi="http://schemas.microsoft.com/office/word/2010/wordprocessingInk" xmlns:wne="http://schemas.microsoft.com/office/word/2006/wordml" xmlns:wps="http://schemas.microsoft.com/office/word/2010/wordprocessingShape" mc:Ignorable="w14 w15 wp14">
+<w:document xmlns:wpc="http://schemas.microsoft.com/office/word/2010/wordprocessingCanvas" xmlns:mo="http://schemas.microsoft.com/office/mac/office/2008/main" xmlns:mc="http://schemas.openxmlformats.org/markup-compatibility/2006" xmlns:mv="urn:schemas-microsoft-com:mac:vml" xmlns:o="urn:schemas-microsoft-com:office:office" xmlns:r="http://schemas.openxmlformats.org/officeDocument/2006/relationships" xmlns:m="http://schemas.openxmlformats.org/officeDocument/2006/math" xmlns:v="urn:schemas-microsoft-com:vml" xmlns:wp14="http://schemas.microsoft.com/office/word/2010/wordprocessingDrawing" xmlns:wp="http://schemas.openxmlformats.org/drawingml/2006/wordprocessingDrawing" xmlns:w10="urn:schemas-microsoft-com:office:word" xmlns:w="http://schemas.openxmlformats.org/wordprocessingml/2006/main" xmlns:w14="http://schemas.microsoft.com/office/word/2010/wordml" xmlns:wpg="http://schemas.microsoft.com/office/word/2010/wordprocessingGroup" xmlns:wpi="http://schemas.microsoft.com/office/word/2010/wordprocessingInk" xmlns:wne="http://schemas.microsoft.com/office/word/2006/wordml" xmlns:wps="http://schemas.microsoft.com/office/word/2010/wordprocessingShape" mc:Ignorable="w14 wp14">
   <w:background w:color="FFFFFF"/>
   <w:body>
     <w:p>
@@ -8,6 +8,12 @@
         <w:pStyle w:val="Title"/>
       </w:pPr>
       <w:r>
+        <w:softHyphen/>
+      </w:r>
+      <w:r>
+        <w:softHyphen/>
+      </w:r>
+      <w:r>
         <w:t>Science Concierge</w:t>
       </w:r>
       <w:r>
@@ -40,8 +46,16 @@
         <w:rPr>
           <w:vertAlign w:val="superscript"/>
         </w:rPr>
-        <w:t>1,*</w:t>
-      </w:r>
+        <w:t>1</w:t>
+      </w:r>
+      <w:proofErr w:type="gramStart"/>
+      <w:r>
+        <w:rPr>
+          <w:vertAlign w:val="superscript"/>
+        </w:rPr>
+        <w:t>,*</w:t>
+      </w:r>
+      <w:proofErr w:type="gramEnd"/>
       <w:r>
         <w:t>, Daniel E. Acuna</w:t>
       </w:r>
@@ -58,8 +72,13 @@
       <w:r>
         <w:t xml:space="preserve">, </w:t>
       </w:r>
-      <w:r>
-        <w:t>Tulakan Ruangrong</w:t>
+      <w:proofErr w:type="spellStart"/>
+      <w:r>
+        <w:t>Tulakan</w:t>
+      </w:r>
+      <w:proofErr w:type="spellEnd"/>
+      <w:r>
+        <w:t xml:space="preserve"> Ruangrong</w:t>
       </w:r>
       <w:r>
         <w:rPr>
@@ -70,8 +89,13 @@
       <w:r>
         <w:t xml:space="preserve">, </w:t>
       </w:r>
-      <w:r>
-        <w:t>Konrad Kording</w:t>
+      <w:proofErr w:type="spellStart"/>
+      <w:r>
+        <w:t>Konrad</w:t>
+      </w:r>
+      <w:proofErr w:type="spellEnd"/>
+      <w:r>
+        <w:t xml:space="preserve"> Kording</w:t>
       </w:r>
       <w:r>
         <w:rPr>
@@ -390,15 +414,6 @@
         <w:fldChar w:fldCharType="end"/>
       </w:r>
       <w:r>
-        <w:rPr>
-          <w:szCs w:val="24"/>
-        </w:rPr>
-        <w:t xml:space="preserve">. </w:t>
-      </w:r>
-      <w:r>
-        <w:t xml:space="preserve"> (cite)</w:t>
-      </w:r>
-      <w:r>
         <w:t xml:space="preserve">. </w:t>
       </w:r>
       <w:r>
@@ -708,6 +723,7 @@
         </w:rPr>
         <w:t xml:space="preserve">the </w:t>
       </w:r>
+      <w:proofErr w:type="spellStart"/>
       <w:r>
         <w:rPr>
           <w:i/>
@@ -715,6 +731,7 @@
         </w:rPr>
         <w:t>Scienstein</w:t>
       </w:r>
+      <w:proofErr w:type="spellEnd"/>
       <w:r>
         <w:rPr>
           <w:szCs w:val="24"/>
@@ -780,7 +797,21 @@
         <w:rPr>
           <w:szCs w:val="24"/>
         </w:rPr>
-        <w:t xml:space="preserve"> a topic-based recommendation system based on a Latent Dirichlet Allocation (LDA) model. It is unclear, h</w:t>
+        <w:t xml:space="preserve"> a topic-based recommendation system based on a Latent </w:t>
+      </w:r>
+      <w:proofErr w:type="spellStart"/>
+      <w:r>
+        <w:rPr>
+          <w:szCs w:val="24"/>
+        </w:rPr>
+        <w:t>Dirichlet</w:t>
+      </w:r>
+      <w:proofErr w:type="spellEnd"/>
+      <w:r>
+        <w:rPr>
+          <w:szCs w:val="24"/>
+        </w:rPr>
+        <w:t xml:space="preserve"> Allocation (LDA) model. It is unclear, h</w:t>
       </w:r>
       <w:r>
         <w:rPr>
@@ -845,34 +876,34 @@
         </w:rPr>
         <w:t>(</w:t>
       </w:r>
-      <w:hyperlink r:id="rId8" w:history="1">
+      <w:hyperlink r:id="rId9" w:history="1">
         <w:r>
           <w:rPr>
             <w:rStyle w:val="Hyperlink"/>
             <w:szCs w:val="24"/>
           </w:rPr>
-          <w:t>http://www.github.com/titipata/science_conc</w:t>
-        </w:r>
-        <w:r>
-          <w:rPr>
-            <w:rStyle w:val="Hyperlink"/>
-            <w:szCs w:val="24"/>
-          </w:rPr>
-          <w:t>i</w:t>
-        </w:r>
-        <w:r>
-          <w:rPr>
-            <w:rStyle w:val="Hyperlink"/>
-            <w:szCs w:val="24"/>
-          </w:rPr>
-          <w:t>erge</w:t>
+          <w:t>http://www.github.com/titipata/science_concierge</w:t>
         </w:r>
       </w:hyperlink>
       <w:r>
         <w:rPr>
           <w:szCs w:val="24"/>
         </w:rPr>
-        <w:t xml:space="preserve">), an open source Python library that implements a fast and accurate recommendation system for literature search. Briefly, the library uses a scalable vectorization of documents through online Latent Semantic Analysis (LSA) </w:t>
+        <w:t xml:space="preserve">), an open source Python library that implements a fast and accurate recommendation system for literature search. Briefly, the library uses a scalable </w:t>
+      </w:r>
+      <w:proofErr w:type="spellStart"/>
+      <w:r>
+        <w:rPr>
+          <w:szCs w:val="24"/>
+        </w:rPr>
+        <w:t>vectorization</w:t>
+      </w:r>
+      <w:proofErr w:type="spellEnd"/>
+      <w:r>
+        <w:rPr>
+          <w:szCs w:val="24"/>
+        </w:rPr>
+        <w:t xml:space="preserve"> of documents through online Latent Semantic Analysis (LSA) </w:t>
       </w:r>
       <w:r>
         <w:rPr>
@@ -909,7 +940,21 @@
         <w:rPr>
           <w:szCs w:val="24"/>
         </w:rPr>
-        <w:t xml:space="preserve">. For the recommendation part, it pairs the Rocchio Algorithm </w:t>
+        <w:t xml:space="preserve">. For the recommendation part, it pairs the </w:t>
+      </w:r>
+      <w:proofErr w:type="spellStart"/>
+      <w:r>
+        <w:rPr>
+          <w:szCs w:val="24"/>
+        </w:rPr>
+        <w:t>Rocchio</w:t>
+      </w:r>
+      <w:proofErr w:type="spellEnd"/>
+      <w:r>
+        <w:rPr>
+          <w:szCs w:val="24"/>
+        </w:rPr>
+        <w:t xml:space="preserve"> Algorithm </w:t>
       </w:r>
       <w:r>
         <w:rPr>
@@ -1063,7 +1108,21 @@
         <w:rPr>
           <w:szCs w:val="24"/>
         </w:rPr>
-        <w:t xml:space="preserve"> the algorithm on a collection of scientific posters from the largest Neuroscience conference in the world, Society for Neuroscience (SfN) 2015. </w:t>
+        <w:t xml:space="preserve"> the algorithm on a collection of scientific posters from the largest Neuroscience conference in the world, Society for Neuroscience (</w:t>
+      </w:r>
+      <w:proofErr w:type="spellStart"/>
+      <w:r>
+        <w:rPr>
+          <w:szCs w:val="24"/>
+        </w:rPr>
+        <w:t>SfN</w:t>
+      </w:r>
+      <w:proofErr w:type="spellEnd"/>
+      <w:r>
+        <w:rPr>
+          <w:szCs w:val="24"/>
+        </w:rPr>
+        <w:t xml:space="preserve">) 2015. </w:t>
       </w:r>
       <w:r>
         <w:rPr>
@@ -1215,7 +1274,7 @@
         </w:rPr>
         <w:t xml:space="preserve"> </w:t>
       </w:r>
-      <w:hyperlink r:id="rId9" w:history="1">
+      <w:hyperlink r:id="rId10" w:history="1">
         <w:r>
           <w:rPr>
             <w:rStyle w:val="Hyperlink"/>
@@ -1253,7 +1312,21 @@
         <w:rPr>
           <w:szCs w:val="24"/>
         </w:rPr>
-        <w:t xml:space="preserve"> data from Society for Neuroscience (SfN) </w:t>
+        <w:t xml:space="preserve"> data from Society for Neuroscience (</w:t>
+      </w:r>
+      <w:proofErr w:type="spellStart"/>
+      <w:r>
+        <w:rPr>
+          <w:szCs w:val="24"/>
+        </w:rPr>
+        <w:t>SfN</w:t>
+      </w:r>
+      <w:proofErr w:type="spellEnd"/>
+      <w:r>
+        <w:rPr>
+          <w:szCs w:val="24"/>
+        </w:rPr>
+        <w:t xml:space="preserve">) </w:t>
       </w:r>
       <w:r>
         <w:rPr>
@@ -1430,7 +1503,15 @@
         <w:t xml:space="preserve">We obtained a license from the Society for Neuroscience </w:t>
       </w:r>
       <w:r>
-        <w:t xml:space="preserve">(SfN) </w:t>
+        <w:t>(</w:t>
+      </w:r>
+      <w:proofErr w:type="spellStart"/>
+      <w:r>
+        <w:t>SfN</w:t>
+      </w:r>
+      <w:proofErr w:type="spellEnd"/>
+      <w:r>
+        <w:t xml:space="preserve">) </w:t>
       </w:r>
       <w:r>
         <w:t xml:space="preserve">for </w:t>
@@ -1775,7 +1856,6 @@
       <w:pPr>
         <w:jc w:val="center"/>
         <w:rPr>
-          <w:rFonts w:hint="cs"/>
           <w:cs/>
           <w:lang w:bidi="th-TH"/>
         </w:rPr>
@@ -1803,7 +1883,7 @@
                     </pic:cNvPicPr>
                   </pic:nvPicPr>
                   <pic:blipFill>
-                    <a:blip r:embed="rId10">
+                    <a:blip r:embed="rId11">
                       <a:extLst>
                         <a:ext uri="{28A0092B-C50C-407E-A947-70E740481C1C}">
                           <a14:useLocalDpi xmlns:a14="http://schemas.microsoft.com/office/drawing/2010/main" val="0"/>
@@ -1866,7 +1946,15 @@
         <w:t xml:space="preserve"> </w:t>
       </w:r>
       <w:r>
-        <w:t>(B) Schematic of Rocchio Algorithm</w:t>
+        <w:t xml:space="preserve">(B) Schematic of </w:t>
+      </w:r>
+      <w:proofErr w:type="spellStart"/>
+      <w:r>
+        <w:t>Rocchio</w:t>
+      </w:r>
+      <w:proofErr w:type="spellEnd"/>
+      <w:r>
+        <w:t xml:space="preserve"> Algorithm</w:t>
       </w:r>
       <w:r>
         <w:t xml:space="preserve"> (C) </w:t>
@@ -2012,31 +2100,41 @@
         </w:rPr>
         <w:t xml:space="preserve">. The terms in the documents are </w:t>
       </w:r>
-      <w:r>
-        <w:rPr>
-          <w:szCs w:val="24"/>
-          <w:highlight w:val="yellow"/>
+      <w:proofErr w:type="spellStart"/>
+      <w:r>
+        <w:rPr>
+          <w:szCs w:val="24"/>
         </w:rPr>
         <w:t>uni</w:t>
       </w:r>
-      <w:r>
-        <w:rPr>
-          <w:szCs w:val="24"/>
-          <w:highlight w:val="yellow"/>
+      <w:proofErr w:type="spellEnd"/>
+      <w:r>
+        <w:rPr>
+          <w:szCs w:val="24"/>
         </w:rPr>
         <w:t>-</w:t>
       </w:r>
       <w:r>
         <w:rPr>
           <w:szCs w:val="24"/>
-          <w:highlight w:val="yellow"/>
-        </w:rPr>
-        <w:t xml:space="preserve">gram </w:t>
-      </w:r>
-      <w:r>
-        <w:rPr>
-          <w:szCs w:val="24"/>
-          <w:highlight w:val="yellow"/>
+        </w:rPr>
+        <w:t>gram</w:t>
+      </w:r>
+      <w:r>
+        <w:rPr>
+          <w:szCs w:val="24"/>
+        </w:rPr>
+        <w:t>s</w:t>
+      </w:r>
+      <w:r>
+        <w:rPr>
+          <w:szCs w:val="24"/>
+        </w:rPr>
+        <w:t xml:space="preserve"> </w:t>
+      </w:r>
+      <w:r>
+        <w:rPr>
+          <w:szCs w:val="24"/>
         </w:rPr>
         <w:t>and bi-grams.</w:t>
       </w:r>
@@ -2049,7 +2147,6 @@
       <w:r>
         <w:rPr>
           <w:szCs w:val="24"/>
-          <w:highlight w:val="yellow"/>
         </w:rPr>
         <w:t>term document matrix</w:t>
       </w:r>
@@ -2113,12 +2210,14 @@
         </w:rPr>
         <w:t>(</w:t>
       </w:r>
+      <w:proofErr w:type="spellStart"/>
       <w:r>
         <w:rPr>
           <w:szCs w:val="24"/>
         </w:rPr>
         <w:t>tf-idf</w:t>
       </w:r>
+      <w:proofErr w:type="spellEnd"/>
       <w:r>
         <w:rPr>
           <w:szCs w:val="24"/>
@@ -2159,8 +2258,16 @@
         <w:rPr>
           <w:szCs w:val="24"/>
         </w:rPr>
-        <w:t>have tf-idf</w:t>
-      </w:r>
+        <w:t xml:space="preserve">have </w:t>
+      </w:r>
+      <w:proofErr w:type="spellStart"/>
+      <w:r>
+        <w:rPr>
+          <w:szCs w:val="24"/>
+        </w:rPr>
+        <w:t>tf-idf</w:t>
+      </w:r>
+      <w:proofErr w:type="spellEnd"/>
       <w:r>
         <w:rPr>
           <w:szCs w:val="24"/>
@@ -2185,13 +2292,14 @@
       </w:r>
       <w:bookmarkEnd w:id="7"/>
     </w:p>
-    <w:p/>
     <w:p>
       <w:pPr>
         <w:rPr>
           <w:szCs w:val="24"/>
         </w:rPr>
       </w:pPr>
+      <w:bookmarkStart w:id="8" w:name="_GoBack"/>
+      <w:bookmarkEnd w:id="8"/>
       <w:r>
         <w:rPr>
           <w:szCs w:val="24"/>
@@ -2263,7 +2371,21 @@
         <w:rPr>
           <w:szCs w:val="24"/>
         </w:rPr>
-        <w:t xml:space="preserve">The tf-idf matrix is transformed using Latent Semantic Analysis (LSA) to reduce noise and improve smoothness. </w:t>
+        <w:t xml:space="preserve">The </w:t>
+      </w:r>
+      <w:proofErr w:type="spellStart"/>
+      <w:r>
+        <w:rPr>
+          <w:szCs w:val="24"/>
+        </w:rPr>
+        <w:t>tf-idf</w:t>
+      </w:r>
+      <w:proofErr w:type="spellEnd"/>
+      <w:r>
+        <w:rPr>
+          <w:szCs w:val="24"/>
+        </w:rPr>
+        <w:t xml:space="preserve"> matrix is transformed using Latent Semantic Analysis (LSA) to reduce noise and improve smoothness. </w:t>
       </w:r>
       <w:r>
         <w:rPr>
@@ -2293,7 +2415,21 @@
         <w:rPr>
           <w:szCs w:val="24"/>
         </w:rPr>
-        <w:t xml:space="preserve"> tf-idf matrix </w:t>
+        <w:t xml:space="preserve"> </w:t>
+      </w:r>
+      <w:proofErr w:type="spellStart"/>
+      <w:r>
+        <w:rPr>
+          <w:szCs w:val="24"/>
+        </w:rPr>
+        <w:t>tf-idf</w:t>
+      </w:r>
+      <w:proofErr w:type="spellEnd"/>
+      <w:r>
+        <w:rPr>
+          <w:szCs w:val="24"/>
+        </w:rPr>
+        <w:t xml:space="preserve"> matrix </w:t>
       </w:r>
       <w:r>
         <w:rPr>
@@ -2389,7 +2525,6 @@
       <w:r>
         <w:rPr>
           <w:szCs w:val="24"/>
-          <w:highlight w:val="yellow"/>
         </w:rPr>
         <w:t>’</w:t>
       </w:r>
@@ -2633,7 +2768,21 @@
         <w:rPr>
           <w:szCs w:val="24"/>
         </w:rPr>
-        <w:t xml:space="preserve">, we can already start understanding </w:t>
+        <w:t xml:space="preserve">, we </w:t>
+      </w:r>
+      <w:proofErr w:type="gramStart"/>
+      <w:r>
+        <w:rPr>
+          <w:szCs w:val="24"/>
+        </w:rPr>
+        <w:t>can</w:t>
+      </w:r>
+      <w:proofErr w:type="gramEnd"/>
+      <w:r>
+        <w:rPr>
+          <w:szCs w:val="24"/>
+        </w:rPr>
+        <w:t xml:space="preserve"> already start understanding </w:t>
       </w:r>
       <w:r>
         <w:rPr>
@@ -2817,11 +2966,11 @@
       <w:pPr>
         <w:pStyle w:val="Heading3"/>
       </w:pPr>
-      <w:bookmarkStart w:id="8" w:name="_Toc308191522"/>
+      <w:bookmarkStart w:id="9" w:name="_Toc308191522"/>
       <w:r>
         <w:t>Poster representation based on keywords</w:t>
       </w:r>
-      <w:bookmarkEnd w:id="8"/>
+      <w:bookmarkEnd w:id="9"/>
     </w:p>
     <w:p>
       <w:r>
@@ -2856,11 +3005,16 @@
       <w:pPr>
         <w:pStyle w:val="Heading3"/>
       </w:pPr>
-      <w:bookmarkStart w:id="9" w:name="_Toc308191523"/>
-      <w:r>
-        <w:t>Rocchio Algorithm and Nearest Neighbor Assignment</w:t>
-      </w:r>
-      <w:bookmarkEnd w:id="9"/>
+      <w:bookmarkStart w:id="10" w:name="_Toc308191523"/>
+      <w:proofErr w:type="spellStart"/>
+      <w:r>
+        <w:t>Rocchio</w:t>
+      </w:r>
+      <w:proofErr w:type="spellEnd"/>
+      <w:r>
+        <w:t xml:space="preserve"> Algorithm and Nearest Neighbor Assignment</w:t>
+      </w:r>
+      <w:bookmarkEnd w:id="10"/>
     </w:p>
     <w:p>
       <w:pPr>
@@ -2874,11 +3028,19 @@
         </w:rPr>
         <w:t xml:space="preserve">The </w:t>
       </w:r>
-      <w:r>
-        <w:rPr>
-          <w:szCs w:val="24"/>
-        </w:rPr>
-        <w:t xml:space="preserve">Rocchio algorithm </w:t>
+      <w:proofErr w:type="spellStart"/>
+      <w:r>
+        <w:rPr>
+          <w:szCs w:val="24"/>
+        </w:rPr>
+        <w:t>Rocchio</w:t>
+      </w:r>
+      <w:proofErr w:type="spellEnd"/>
+      <w:r>
+        <w:rPr>
+          <w:szCs w:val="24"/>
+        </w:rPr>
+        <w:t xml:space="preserve"> algorithm </w:t>
       </w:r>
       <w:r>
         <w:rPr>
@@ -3382,6 +3544,9 @@
               <w:instrText xml:space="preserve"> SEQ Equation \* MERGEFORMAT </w:instrText>
             </w:r>
             <w:r>
+              <w:rPr>
+                <w:sz w:val="24"/>
+              </w:rPr>
               <w:fldChar w:fldCharType="separate"/>
             </w:r>
             <w:r>
@@ -3409,11 +3574,19 @@
           <w:szCs w:val="24"/>
         </w:rPr>
       </w:pPr>
-      <w:r>
-        <w:rPr>
-          <w:szCs w:val="24"/>
-        </w:rPr>
-        <w:t xml:space="preserve">where </w:t>
+      <w:proofErr w:type="gramStart"/>
+      <w:r>
+        <w:rPr>
+          <w:szCs w:val="24"/>
+        </w:rPr>
+        <w:t>where</w:t>
+      </w:r>
+      <w:proofErr w:type="gramEnd"/>
+      <w:r>
+        <w:rPr>
+          <w:szCs w:val="24"/>
+        </w:rPr>
+        <w:t xml:space="preserve"> </w:t>
       </w:r>
       <m:oMath>
         <m:sSub>
@@ -3648,16 +3821,16 @@
       <w:pPr>
         <w:pStyle w:val="Heading2"/>
       </w:pPr>
-      <w:bookmarkStart w:id="10" w:name="h.3gbk79u8os03" w:colFirst="0" w:colLast="0"/>
-      <w:bookmarkStart w:id="11" w:name="_Toc308191524"/>
-      <w:bookmarkEnd w:id="10"/>
+      <w:bookmarkStart w:id="11" w:name="h.3gbk79u8os03" w:colFirst="0" w:colLast="0"/>
+      <w:bookmarkStart w:id="12" w:name="_Toc308191524"/>
+      <w:bookmarkEnd w:id="11"/>
       <w:r>
         <w:t xml:space="preserve">Measuring suggestion performance by using </w:t>
       </w:r>
       <w:r>
         <w:t>human curated classification</w:t>
       </w:r>
-      <w:bookmarkEnd w:id="11"/>
+      <w:bookmarkEnd w:id="12"/>
     </w:p>
     <w:p>
       <w:r>
@@ -3819,7 +3992,15 @@
         <w:t>tend to like poster from the same area</w:t>
       </w:r>
       <w:r>
-        <w:t xml:space="preserve">. While this assumption may not be accurate for a large number of attendees, we believe in captures the intention behind the classification of topics in this particular SfN conference. To measure the quality of suggestions, then, </w:t>
+        <w:t xml:space="preserve">. While this assumption may not be accurate for a large number of attendees, we believe in captures the intention behind the classification of topics in this particular </w:t>
+      </w:r>
+      <w:proofErr w:type="spellStart"/>
+      <w:r>
+        <w:t>SfN</w:t>
+      </w:r>
+      <w:proofErr w:type="spellEnd"/>
+      <w:r>
+        <w:t xml:space="preserve"> conference. To measure the quality of suggestions, then, </w:t>
       </w:r>
       <w:r>
         <w:t>we ask the system to suggest ten posters based on a set of “liked” posters from a particular topic</w:t>
@@ -3920,33 +4101,33 @@
       <w:pPr>
         <w:pStyle w:val="Heading1"/>
       </w:pPr>
-      <w:bookmarkStart w:id="12" w:name="_Toc308191525"/>
+      <w:bookmarkStart w:id="13" w:name="_Toc308191525"/>
       <w:r>
         <w:t>Results</w:t>
       </w:r>
-      <w:bookmarkEnd w:id="12"/>
+      <w:bookmarkEnd w:id="13"/>
     </w:p>
     <w:p>
       <w:pPr>
         <w:pStyle w:val="Heading2"/>
       </w:pPr>
-      <w:bookmarkStart w:id="13" w:name="h.qtt1qw4uvvfs" w:colFirst="0" w:colLast="0"/>
-      <w:bookmarkStart w:id="14" w:name="_Toc308191526"/>
-      <w:bookmarkEnd w:id="13"/>
+      <w:bookmarkStart w:id="14" w:name="h.qtt1qw4uvvfs" w:colFirst="0" w:colLast="0"/>
+      <w:bookmarkStart w:id="15" w:name="_Toc308191526"/>
+      <w:bookmarkEnd w:id="14"/>
       <w:r>
         <w:t>Parameter optimization</w:t>
       </w:r>
-      <w:bookmarkEnd w:id="14"/>
+      <w:bookmarkEnd w:id="15"/>
     </w:p>
     <w:p>
       <w:pPr>
         <w:pStyle w:val="Heading3"/>
       </w:pPr>
-      <w:bookmarkStart w:id="15" w:name="_Toc308191527"/>
+      <w:bookmarkStart w:id="16" w:name="_Toc308191527"/>
       <w:r>
         <w:t>Number of components for LSA</w:t>
       </w:r>
-      <w:bookmarkEnd w:id="15"/>
+      <w:bookmarkEnd w:id="16"/>
     </w:p>
     <w:p>
       <w:pPr>
@@ -4120,7 +4301,7 @@
                     </pic:cNvPicPr>
                   </pic:nvPicPr>
                   <pic:blipFill>
-                    <a:blip r:embed="rId11">
+                    <a:blip r:embed="rId12">
                       <a:extLst>
                         <a:ext uri="{28A0092B-C50C-407E-A947-70E740481C1C}">
                           <a14:useLocalDpi xmlns:a14="http://schemas.microsoft.com/office/drawing/2010/main" val="0"/>
@@ -4203,18 +4384,34 @@
       <w:pPr>
         <w:pStyle w:val="Heading3"/>
       </w:pPr>
-      <w:bookmarkStart w:id="16" w:name="_Toc308191528"/>
+      <w:bookmarkStart w:id="17" w:name="_Toc308191528"/>
       <w:r>
         <w:t xml:space="preserve">Weight of relevant and non-relevant </w:t>
       </w:r>
       <w:r>
-        <w:t>documents for Rocchio algorithm</w:t>
-      </w:r>
-      <w:bookmarkEnd w:id="16"/>
+        <w:t xml:space="preserve">documents for </w:t>
+      </w:r>
+      <w:proofErr w:type="spellStart"/>
+      <w:r>
+        <w:t>Rocchio</w:t>
+      </w:r>
+      <w:proofErr w:type="spellEnd"/>
+      <w:r>
+        <w:t xml:space="preserve"> algorithm</w:t>
+      </w:r>
+      <w:bookmarkEnd w:id="17"/>
     </w:p>
     <w:p>
       <w:r>
-        <w:t xml:space="preserve">The Rocchio algorithm differently weighs the importance of relevant documents with a parameter </w:t>
+        <w:t xml:space="preserve">The </w:t>
+      </w:r>
+      <w:proofErr w:type="spellStart"/>
+      <w:r>
+        <w:t>Rocchio</w:t>
+      </w:r>
+      <w:proofErr w:type="spellEnd"/>
+      <w:r>
+        <w:t xml:space="preserve"> algorithm differently weighs the importance of relevant documents with a parameter </w:t>
       </w:r>
       <m:oMath>
         <m:r>
@@ -4427,7 +4624,15 @@
         <w:t xml:space="preserve">are </w:t>
       </w:r>
       <w:r>
-        <w:t xml:space="preserve">3 distance </w:t>
+        <w:t xml:space="preserve">3 </w:t>
+      </w:r>
+      <w:proofErr w:type="gramStart"/>
+      <w:r>
+        <w:t>distance</w:t>
+      </w:r>
+      <w:proofErr w:type="gramEnd"/>
+      <w:r>
+        <w:t xml:space="preserve"> </w:t>
       </w:r>
       <w:r>
         <w:t xml:space="preserve">away </w:t>
@@ -4502,7 +4707,7 @@
                     </pic:cNvPicPr>
                   </pic:nvPicPr>
                   <pic:blipFill>
-                    <a:blip r:embed="rId12">
+                    <a:blip r:embed="rId13">
                       <a:extLst>
                         <a:ext uri="{28A0092B-C50C-407E-A947-70E740481C1C}">
                           <a14:useLocalDpi xmlns:a14="http://schemas.microsoft.com/office/drawing/2010/main" val="0"/>
@@ -4553,6 +4758,7 @@
       <w:r>
         <w:t xml:space="preserve"> </w:t>
       </w:r>
+      <w:proofErr w:type="gramStart"/>
       <w:r>
         <w:rPr>
           <w:b/>
@@ -4563,7 +4769,14 @@
         <w:rPr>
           <w:b/>
         </w:rPr>
-        <w:t>inding best parameters to weigh</w:t>
+        <w:t>inding</w:t>
+      </w:r>
+      <w:proofErr w:type="gramEnd"/>
+      <w:r>
+        <w:rPr>
+          <w:b/>
+        </w:rPr>
+        <w:t xml:space="preserve"> best parameters to weigh</w:t>
       </w:r>
       <w:r>
         <w:rPr>
@@ -4588,11 +4801,11 @@
       <w:pPr>
         <w:pStyle w:val="Heading2"/>
       </w:pPr>
-      <w:bookmarkStart w:id="17" w:name="_Toc308191529"/>
+      <w:bookmarkStart w:id="18" w:name="_Toc308191529"/>
       <w:r>
         <w:t>Algorithm comparison</w:t>
       </w:r>
-      <w:bookmarkEnd w:id="17"/>
+      <w:bookmarkEnd w:id="18"/>
     </w:p>
     <w:p>
       <w:r>
@@ -4753,7 +4966,15 @@
         <w:t>by transforming them from the</w:t>
       </w:r>
       <w:r>
-        <w:t xml:space="preserve"> tf-idf </w:t>
+        <w:t xml:space="preserve"> </w:t>
+      </w:r>
+      <w:proofErr w:type="spellStart"/>
+      <w:r>
+        <w:t>tf-idf</w:t>
+      </w:r>
+      <w:proofErr w:type="spellEnd"/>
+      <w:r>
+        <w:t xml:space="preserve"> </w:t>
       </w:r>
       <w:r>
         <w:t xml:space="preserve">matrix </w:t>
@@ -4791,6 +5012,7 @@
       <w:r>
         <w:t xml:space="preserve">paired </w:t>
       </w:r>
+      <w:proofErr w:type="gramStart"/>
       <w:r>
         <w:rPr>
           <w:i/>
@@ -4800,6 +5022,7 @@
       <w:r>
         <w:t>(</w:t>
       </w:r>
+      <w:proofErr w:type="gramEnd"/>
       <w:r>
         <w:t>4999</w:t>
       </w:r>
@@ -4894,16 +5117,16 @@
         <w:t>0.0001</w:t>
       </w:r>
       <w:r>
-        <w:t>, Fig. 5</w:t>
+        <w:t xml:space="preserve">, Fig. </w:t>
+      </w:r>
+      <w:r>
+        <w:t>4</w:t>
       </w:r>
       <w:r>
         <w:t xml:space="preserve">). While </w:t>
       </w:r>
       <w:r>
-        <w:rPr>
-          <w:highlight w:val="yellow"/>
-        </w:rPr>
-        <w:t>keywords allows</w:t>
+        <w:t>keywords allow</w:t>
       </w:r>
       <w:r>
         <w:t xml:space="preserve"> for better suggestions</w:t>
@@ -4938,11 +5161,18 @@
         <w:t xml:space="preserve">Science </w:t>
       </w:r>
       <w:r>
-        <w:t xml:space="preserve">Concierge produces significantly better suggestions than keywords (Fig. 5, </w:t>
+        <w:t xml:space="preserve">Concierge produces significantly better suggestions than keywords (Fig. </w:t>
+      </w:r>
+      <w:r>
+        <w:t>4</w:t>
+      </w:r>
+      <w:r>
+        <w:t xml:space="preserve">, </w:t>
       </w:r>
       <w:r>
         <w:t xml:space="preserve">paired </w:t>
       </w:r>
+      <w:proofErr w:type="gramStart"/>
       <w:r>
         <w:rPr>
           <w:i/>
@@ -4952,6 +5182,7 @@
       <w:r>
         <w:t>(</w:t>
       </w:r>
+      <w:proofErr w:type="gramEnd"/>
       <w:r>
         <w:t>4999</w:t>
       </w:r>
@@ -4989,6 +5220,7 @@
         <w:lastRenderedPageBreak/>
         <w:t>system learns more about a user (</w:t>
       </w:r>
+      <w:proofErr w:type="gramStart"/>
       <w:r>
         <w:rPr>
           <w:i/>
@@ -4998,6 +5230,7 @@
       <w:r>
         <w:t>(</w:t>
       </w:r>
+      <w:proofErr w:type="gramEnd"/>
       <w:r>
         <w:t>4998</w:t>
       </w:r>
@@ -5028,6 +5261,7 @@
       <w:r>
         <w:t xml:space="preserve"> improves with votes significantly faster than the keyword model (</w:t>
       </w:r>
+      <w:proofErr w:type="gramStart"/>
       <w:r>
         <w:rPr>
           <w:i/>
@@ -5035,7 +5269,11 @@
         <w:t>t</w:t>
       </w:r>
       <w:r>
-        <w:t xml:space="preserve">(9997) = –66.28, </w:t>
+        <w:t>(</w:t>
+      </w:r>
+      <w:proofErr w:type="gramEnd"/>
+      <w:r>
+        <w:t xml:space="preserve">9997) = –66.28, </w:t>
       </w:r>
       <w:r>
         <w:rPr>
@@ -5059,10 +5297,10 @@
           <w:noProof/>
         </w:rPr>
         <w:drawing>
-          <wp:inline distT="0" distB="0" distL="0" distR="0" wp14:anchorId="2E9CAE92" wp14:editId="3D32A732">
-            <wp:extent cx="3220566" cy="1990531"/>
-            <wp:effectExtent l="0" t="0" r="5715" b="0"/>
-            <wp:docPr id="6" name="Picture 6" descr="Macintosh HD:Users:titipat:Desktop:Git:scholarfy:article:figures:performance_vs_votes.pdf"/>
+          <wp:inline distT="0" distB="0" distL="0" distR="0" wp14:anchorId="51E521DD" wp14:editId="591F3D9E">
+            <wp:extent cx="3690620" cy="1845310"/>
+            <wp:effectExtent l="0" t="0" r="0" b="8890"/>
+            <wp:docPr id="9" name="Picture 9" descr="Macintosh HD:Users:titipat:Desktop:Git:scholarfy:article:figures:performance_vs_votes.pdf"/>
             <wp:cNvGraphicFramePr>
               <a:graphicFrameLocks xmlns:a="http://schemas.openxmlformats.org/drawingml/2006/main" noChangeAspect="1"/>
             </wp:cNvGraphicFramePr>
@@ -5070,26 +5308,28 @@
               <a:graphicData uri="http://schemas.openxmlformats.org/drawingml/2006/picture">
                 <pic:pic xmlns:pic="http://schemas.openxmlformats.org/drawingml/2006/picture">
                   <pic:nvPicPr>
-                    <pic:cNvPr id="0" name="Picture 1" descr="Macintosh HD:Users:titipat:Desktop:Git:scholarfy:article:figures:performance_vs_votes.pdf"/>
+                    <pic:cNvPr id="0" name="Picture 4" descr="Macintosh HD:Users:titipat:Desktop:Git:scholarfy:article:figures:performance_vs_votes.pdf"/>
                     <pic:cNvPicPr>
                       <a:picLocks noChangeAspect="1" noChangeArrowheads="1"/>
                     </pic:cNvPicPr>
                   </pic:nvPicPr>
-                  <pic:blipFill rotWithShape="1">
-                    <a:blip r:embed="rId13">
+                  <pic:blipFill>
+                    <a:blip r:embed="rId14">
                       <a:extLst>
                         <a:ext uri="{28A0092B-C50C-407E-A947-70E740481C1C}">
                           <a14:useLocalDpi xmlns:a14="http://schemas.microsoft.com/office/drawing/2010/main" val="0"/>
                         </a:ext>
                       </a:extLst>
                     </a:blip>
-                    <a:srcRect l="2612" t="3774" r="7206" b="3328"/>
-                    <a:stretch/>
+                    <a:srcRect/>
+                    <a:stretch>
+                      <a:fillRect/>
+                    </a:stretch>
                   </pic:blipFill>
                   <pic:spPr bwMode="auto">
                     <a:xfrm>
                       <a:off x="0" y="0"/>
-                      <a:ext cx="3222417" cy="1991675"/>
+                      <a:ext cx="3690620" cy="1845310"/>
                     </a:xfrm>
                     <a:prstGeom prst="rect">
                       <a:avLst/>
@@ -5098,11 +5338,6 @@
                     <a:ln>
                       <a:noFill/>
                     </a:ln>
-                    <a:extLst>
-                      <a:ext uri="{53640926-AAD7-44d8-BBD7-CCE9431645EC}">
-                        <a14:shadowObscured xmlns:a14="http://schemas.microsoft.com/office/drawing/2010/main" xmlns:w="http://schemas.openxmlformats.org/wordprocessingml/2006/main" xmlns:w10="urn:schemas-microsoft-com:office:word" xmlns:v="urn:schemas-microsoft-com:vml" xmlns:o="urn:schemas-microsoft-com:office:office" xmlns=""/>
-                      </a:ext>
-                    </a:extLst>
                   </pic:spPr>
                 </pic:pic>
               </a:graphicData>
@@ -5143,8 +5378,13 @@
         <w:t>performance is</w:t>
       </w:r>
       <w:r>
-        <w:t xml:space="preserve"> not necessarily 3 distance</w:t>
-      </w:r>
+        <w:t xml:space="preserve"> not necessarily 3 </w:t>
+      </w:r>
+      <w:proofErr w:type="gramStart"/>
+      <w:r>
+        <w:t>distance</w:t>
+      </w:r>
+      <w:proofErr w:type="gramEnd"/>
       <w:r>
         <w:t xml:space="preserve"> away in the topic tree, but remain constant with more votes. Keywords improve </w:t>
       </w:r>
@@ -5165,17 +5405,239 @@
       </w:r>
       <w:r>
         <w:t>rther with votes.</w:t>
+      </w:r>
+    </w:p>
+    <w:p>
+      <w:bookmarkStart w:id="19" w:name="_Toc308191530"/>
+      <w:r>
+        <w:t xml:space="preserve">Ideally, we want </w:t>
+      </w:r>
+      <w:r>
+        <w:t>distances</w:t>
+      </w:r>
+      <w:r>
+        <w:t xml:space="preserve"> between documents induced by an algorithm to closely match the distances induced by human curated topics. Here, we tested this idea using the keyword model and the </w:t>
+      </w:r>
+      <w:r>
+        <w:t>S</w:t>
+      </w:r>
+      <w:r>
+        <w:t xml:space="preserve">cience </w:t>
+      </w:r>
+      <w:r>
+        <w:t>C</w:t>
+      </w:r>
+      <w:r>
+        <w:t xml:space="preserve">oncierge model. </w:t>
+      </w:r>
+      <w:r>
+        <w:t xml:space="preserve">This is, we tested </w:t>
+      </w:r>
+      <w:r>
+        <w:t>the correlation between the distance of two random documents using a model and the distance of those same documents in human curated topic space</w:t>
+      </w:r>
+      <w:r>
+        <w:t xml:space="preserve">. We found that the Spearman rank correlation between </w:t>
+      </w:r>
+      <w:r>
+        <w:t xml:space="preserve">these measures was significantly positive for both </w:t>
+      </w:r>
+      <w:r>
+        <w:t>models</w:t>
+      </w:r>
+      <w:r>
+        <w:t xml:space="preserve"> (</w:t>
+      </w:r>
+      <w:r>
+        <w:rPr>
+          <w:i/>
+        </w:rPr>
+        <w:t>p</w:t>
+      </w:r>
+      <w:r>
+        <w:t xml:space="preserve"> &lt; 0.0001) and that the correlation of </w:t>
+      </w:r>
+      <w:r>
+        <w:t xml:space="preserve">the </w:t>
+      </w:r>
+      <w:r>
+        <w:t>Science Concierge model (</w:t>
+      </w:r>
+      <m:oMath>
+        <m:r>
+          <w:rPr>
+            <w:rFonts w:ascii="Cambria Math" w:hAnsi="Cambria Math"/>
+          </w:rPr>
+          <m:t>ρ=0.442</m:t>
+        </m:r>
+      </m:oMath>
+      <w:r>
+        <w:t>) was significantly higher than the correlation of the keyword model (</w:t>
+      </w:r>
+      <m:oMath>
+        <m:r>
+          <w:rPr>
+            <w:rFonts w:ascii="Cambria Math" w:hAnsi="Cambria Math"/>
+          </w:rPr>
+          <m:t>ρ=0.164</m:t>
+        </m:r>
+      </m:oMath>
+      <w:r>
+        <w:t xml:space="preserve">), </w:t>
+      </w:r>
+      <w:r>
+        <w:rPr>
+          <w:i/>
+        </w:rPr>
+        <w:t xml:space="preserve">p </w:t>
+      </w:r>
+      <w:r>
+        <w:t xml:space="preserve">&lt; 0.001. To compare these relationships </w:t>
+      </w:r>
+      <w:r>
+        <w:t>on</w:t>
+      </w:r>
+      <w:r>
+        <w:t xml:space="preserve"> a similar scale, we visualize</w:t>
+      </w:r>
+      <w:r>
+        <w:t>d</w:t>
+      </w:r>
+      <w:r>
+        <w:t xml:space="preserve"> the human curated distance vs</w:t>
+      </w:r>
+      <w:r>
+        <w:t>.</w:t>
+      </w:r>
+      <w:r>
+        <w:t xml:space="preserve"> the </w:t>
+      </w:r>
+      <w:proofErr w:type="gramStart"/>
+      <w:r>
+        <w:rPr>
+          <w:i/>
+        </w:rPr>
+        <w:t>z</w:t>
+      </w:r>
+      <w:r>
+        <w:t>-score</w:t>
+      </w:r>
+      <w:proofErr w:type="gramEnd"/>
+      <w:r>
+        <w:t xml:space="preserve"> of the model’s distances (Fig. 5)</w:t>
+      </w:r>
+      <w:r>
+        <w:t>.</w:t>
+      </w:r>
+      <w:r>
+        <w:t xml:space="preserve"> Both measures reproduce human distances, but Science Concierge is better</w:t>
+      </w:r>
+      <w:r>
+        <w:t xml:space="preserve"> overall</w:t>
+      </w:r>
+      <w:r>
+        <w:t>.</w:t>
+      </w:r>
+    </w:p>
+    <w:p>
+      <w:pPr>
+        <w:jc w:val="center"/>
+      </w:pPr>
+      <w:r>
+        <w:rPr>
+          <w:noProof/>
+        </w:rPr>
+        <w:lastRenderedPageBreak/>
+        <w:drawing>
+          <wp:inline distT="0" distB="0" distL="0" distR="0" wp14:anchorId="211AC072" wp14:editId="1A55A703">
+            <wp:extent cx="3662680" cy="1831340"/>
+            <wp:effectExtent l="0" t="0" r="0" b="0"/>
+            <wp:docPr id="8" name="Picture 8" descr="Macintosh HD:Users:titipat:Desktop:Git:scholarfy:article:figures:human_vs_topic_distance.pdf"/>
+            <wp:cNvGraphicFramePr>
+              <a:graphicFrameLocks xmlns:a="http://schemas.openxmlformats.org/drawingml/2006/main" noChangeAspect="1"/>
+            </wp:cNvGraphicFramePr>
+            <a:graphic xmlns:a="http://schemas.openxmlformats.org/drawingml/2006/main">
+              <a:graphicData uri="http://schemas.openxmlformats.org/drawingml/2006/picture">
+                <pic:pic xmlns:pic="http://schemas.openxmlformats.org/drawingml/2006/picture">
+                  <pic:nvPicPr>
+                    <pic:cNvPr id="0" name="Picture 3" descr="Macintosh HD:Users:titipat:Desktop:Git:scholarfy:article:figures:human_vs_topic_distance.pdf"/>
+                    <pic:cNvPicPr>
+                      <a:picLocks noChangeAspect="1" noChangeArrowheads="1"/>
+                    </pic:cNvPicPr>
+                  </pic:nvPicPr>
+                  <pic:blipFill>
+                    <a:blip r:embed="rId15">
+                      <a:extLst>
+                        <a:ext uri="{28A0092B-C50C-407E-A947-70E740481C1C}">
+                          <a14:useLocalDpi xmlns:a14="http://schemas.microsoft.com/office/drawing/2010/main" val="0"/>
+                        </a:ext>
+                      </a:extLst>
+                    </a:blip>
+                    <a:srcRect/>
+                    <a:stretch>
+                      <a:fillRect/>
+                    </a:stretch>
+                  </pic:blipFill>
+                  <pic:spPr bwMode="auto">
+                    <a:xfrm>
+                      <a:off x="0" y="0"/>
+                      <a:ext cx="3662680" cy="1831340"/>
+                    </a:xfrm>
+                    <a:prstGeom prst="rect">
+                      <a:avLst/>
+                    </a:prstGeom>
+                    <a:noFill/>
+                    <a:ln>
+                      <a:noFill/>
+                    </a:ln>
+                  </pic:spPr>
+                </pic:pic>
+              </a:graphicData>
+            </a:graphic>
+          </wp:inline>
+        </w:drawing>
+      </w:r>
+    </w:p>
+    <w:p>
+      <w:pPr>
+        <w:pStyle w:val="Caption"/>
+      </w:pPr>
+      <w:r>
+        <w:t xml:space="preserve">Fig. </w:t>
+      </w:r>
+      <w:r>
+        <w:t>5</w:t>
+      </w:r>
+      <w:r>
+        <w:t xml:space="preserve"> </w:t>
+      </w:r>
+      <w:r>
+        <w:rPr>
+          <w:b/>
+        </w:rPr>
+        <w:t xml:space="preserve">Relationship between human curated distance and topic distance </w:t>
+      </w:r>
+      <w:r>
+        <w:rPr>
+          <w:b/>
+        </w:rPr>
+        <w:t>induced by the keyword and Science Concierge models</w:t>
+      </w:r>
+      <w:r>
+        <w:t>.</w:t>
+      </w:r>
+      <w:r>
+        <w:t xml:space="preserve"> Both models correlate well, but Science Concierge is significantly better. </w:t>
       </w:r>
     </w:p>
     <w:p>
       <w:pPr>
         <w:pStyle w:val="Heading1"/>
       </w:pPr>
-      <w:bookmarkStart w:id="18" w:name="_Toc308191530"/>
       <w:r>
         <w:t>Discussion and conclusion</w:t>
       </w:r>
-      <w:bookmarkEnd w:id="18"/>
+      <w:bookmarkEnd w:id="19"/>
     </w:p>
     <w:p>
       <w:r>
@@ -5193,11 +5655,16 @@
       <w:r>
         <w:t xml:space="preserve">. For some time now, </w:t>
       </w:r>
+      <w:proofErr w:type="gramStart"/>
       <w:r>
         <w:t>i</w:t>
       </w:r>
       <w:r>
-        <w:t xml:space="preserve">nternet users have enjoyed </w:t>
+        <w:t>nternet</w:t>
+      </w:r>
+      <w:proofErr w:type="gramEnd"/>
+      <w:r>
+        <w:t xml:space="preserve"> users have enjoyed </w:t>
       </w:r>
       <w:r>
         <w:t>websites</w:t>
@@ -5245,8 +5712,13 @@
         <w:t>documents</w:t>
       </w:r>
       <w:r>
-        <w:t>. We tested the system on a set of posters presented at the Society for Neuroscience 2015 conference. We found that our system significantly improves on suggestions based on author-assigned keywords. We also found that our system significantly improves its performance as the user provides more votes. The system returns a complete schedule of posters to visit within 100 ms</w:t>
-      </w:r>
+        <w:t xml:space="preserve">. We tested the system on a set of posters presented at the Society for Neuroscience 2015 conference. We found that our system significantly improves on suggestions based on author-assigned keywords. We also found that our system significantly improves its performance as the user provides more votes. The system returns a complete schedule of posters to visit within 100 </w:t>
+      </w:r>
+      <w:proofErr w:type="spellStart"/>
+      <w:r>
+        <w:t>ms</w:t>
+      </w:r>
+      <w:proofErr w:type="spellEnd"/>
       <w:r>
         <w:t xml:space="preserve"> for a conference of around 15K posters</w:t>
       </w:r>
@@ -5289,38 +5761,41 @@
     </w:p>
     <w:p>
       <w:r>
+        <w:t xml:space="preserve">One surprising finding in our analysis is that the posters voted as non-relevant were better left not influencing the final preference </w:t>
+      </w:r>
+      <w:r>
+        <w:t>vector</w:t>
+      </w:r>
+      <w:r>
+        <w:t xml:space="preserve">. In particular, when voted non-relevant posters were close in topic space to the liked posters, then the </w:t>
+      </w:r>
+      <w:r>
+        <w:t>performance</w:t>
+      </w:r>
+      <w:r>
+        <w:t xml:space="preserve"> degraded. If those non-relevant posters were far away, then the </w:t>
+      </w:r>
+      <w:r>
+        <w:t xml:space="preserve">performance remains unchanged. </w:t>
+      </w:r>
+      <w:r>
+        <w:t xml:space="preserve">In the future, we </w:t>
+      </w:r>
+      <w:r>
+        <w:t>want to</w:t>
+      </w:r>
+      <w:r>
+        <w:t xml:space="preserve"> expand the experiment </w:t>
+      </w:r>
+      <w:r>
+        <w:t>to domains in which a large number of votes is casted</w:t>
+      </w:r>
+      <w:r>
+        <w:t xml:space="preserve">. This may allow </w:t>
+      </w:r>
+      <w:r>
         <w:lastRenderedPageBreak/>
-        <w:t xml:space="preserve">One surprising finding in our analysis is that the posters voted as non-relevant were better left not influencing the final preference </w:t>
-      </w:r>
-      <w:r>
-        <w:t>vector</w:t>
-      </w:r>
-      <w:r>
-        <w:t xml:space="preserve">. In particular, when voted non-relevant posters were close in topic space to the liked posters, then the </w:t>
-      </w:r>
-      <w:r>
-        <w:t>performance</w:t>
-      </w:r>
-      <w:r>
-        <w:t xml:space="preserve"> degraded. If those non-relevant posters were far away, then the </w:t>
-      </w:r>
-      <w:r>
-        <w:t xml:space="preserve">performance remains unchanged. </w:t>
-      </w:r>
-      <w:r>
-        <w:t xml:space="preserve">In the future, we </w:t>
-      </w:r>
-      <w:r>
-        <w:t>want to</w:t>
-      </w:r>
-      <w:r>
-        <w:t xml:space="preserve"> expand the experiment </w:t>
-      </w:r>
-      <w:r>
-        <w:t>to domains in which a large number of votes is casted</w:t>
-      </w:r>
-      <w:r>
-        <w:t>. This may allow the algorithm to better understand topic preference</w:t>
+        <w:t>the algorithm to better understand topic preference</w:t>
       </w:r>
       <w:r>
         <w:t>s</w:t>
@@ -5349,7 +5824,15 @@
         <w:t>topical relationships</w:t>
       </w:r>
       <w:r>
-        <w:t xml:space="preserve">. In the future, we will try non-linear probabilistic approaches such as Latent Dirichlet Allocation (LDA) </w:t>
+        <w:t xml:space="preserve">. In the future, we will try non-linear probabilistic approaches such as Latent </w:t>
+      </w:r>
+      <w:proofErr w:type="spellStart"/>
+      <w:r>
+        <w:t>Dirichlet</w:t>
+      </w:r>
+      <w:proofErr w:type="spellEnd"/>
+      <w:r>
+        <w:t xml:space="preserve"> Allocation (LDA) </w:t>
       </w:r>
       <w:r>
         <w:t xml:space="preserve">or similar methods </w:t>
@@ -5453,7 +5936,15 @@
         <w:t xml:space="preserve"> in many ways</w:t>
       </w:r>
       <w:r>
-        <w:t xml:space="preserve">. The Rocchio algorithm’s dependency on nearest neighbors makes it </w:t>
+        <w:t xml:space="preserve">. The </w:t>
+      </w:r>
+      <w:proofErr w:type="spellStart"/>
+      <w:r>
+        <w:t>Rocchio</w:t>
+      </w:r>
+      <w:proofErr w:type="spellEnd"/>
+      <w:r>
+        <w:t xml:space="preserve"> algorithm’s dependency on nearest neighbors makes it </w:t>
       </w:r>
       <w:r>
         <w:t xml:space="preserve">inappropriate to exploit the potential </w:t>
@@ -5644,79 +6135,13 @@
           <w:b/>
         </w:rPr>
       </w:pPr>
-      <w:bookmarkStart w:id="19" w:name="h.58zxlelw1upq" w:colFirst="0" w:colLast="0"/>
-      <w:bookmarkEnd w:id="19"/>
+      <w:bookmarkStart w:id="20" w:name="h.58zxlelw1upq" w:colFirst="0" w:colLast="0"/>
+      <w:bookmarkEnd w:id="20"/>
       <w:r>
         <w:rPr>
           <w:b/>
         </w:rPr>
         <w:t>Acknowledgements</w:t>
-      </w:r>
-    </w:p>
-    <w:p>
-      <w:r>
-        <w:rPr>
-          <w:szCs w:val="24"/>
-        </w:rPr>
-        <w:lastRenderedPageBreak/>
-        <w:t>Titipat Achakulvisut was supported by Royal Thai Government Scholarship grant #50AC002. D</w:t>
-      </w:r>
-      <w:r>
-        <w:rPr>
-          <w:szCs w:val="24"/>
-        </w:rPr>
-        <w:t>a</w:t>
-      </w:r>
-      <w:r>
-        <w:rPr>
-          <w:szCs w:val="24"/>
-        </w:rPr>
-        <w:t xml:space="preserve">niel E. Acuna was supposed by the John Templeton Foundation grant #. Tulakan Ruangrong would like to thank… Konrad Kording was </w:t>
-      </w:r>
-      <w:r>
-        <w:rPr>
-          <w:szCs w:val="24"/>
-        </w:rPr>
-        <w:t xml:space="preserve">supported </w:t>
-      </w:r>
-      <w:r>
-        <w:rPr>
-          <w:szCs w:val="24"/>
-        </w:rPr>
-        <w:t xml:space="preserve">by NIH # and John Templeton Foundation #. </w:t>
-      </w:r>
-      <w:r>
-        <w:rPr>
-          <w:szCs w:val="24"/>
-        </w:rPr>
-        <w:t xml:space="preserve">We thank </w:t>
-      </w:r>
-      <w:r>
-        <w:rPr>
-          <w:szCs w:val="24"/>
-        </w:rPr>
-        <w:t xml:space="preserve">SfN for providing the abstract dataset for </w:t>
-      </w:r>
-      <w:r>
-        <w:rPr>
-          <w:szCs w:val="24"/>
-        </w:rPr>
-        <w:t>our tests</w:t>
-      </w:r>
-      <w:r>
-        <w:rPr>
-          <w:szCs w:val="24"/>
-        </w:rPr>
-        <w:t>.</w:t>
-      </w:r>
-    </w:p>
-    <w:p>
-      <w:r>
-        <w:rPr>
-          <w:b/>
-          <w:szCs w:val="24"/>
-        </w:rPr>
-        <w:t>Author Contributions</w:t>
       </w:r>
     </w:p>
     <w:p>
@@ -5729,45 +6154,101 @@
         <w:rPr>
           <w:szCs w:val="24"/>
         </w:rPr>
-        <w:t xml:space="preserve">Titipat Achakulvisut (writing, programming, concept), Daniel </w:t>
-      </w:r>
-      <w:r>
-        <w:rPr>
-          <w:szCs w:val="24"/>
-        </w:rPr>
-        <w:t xml:space="preserve">E. </w:t>
-      </w:r>
-      <w:r>
-        <w:rPr>
-          <w:szCs w:val="24"/>
-        </w:rPr>
-        <w:t>Acuna (writing, programming, concept)</w:t>
-      </w:r>
-      <w:r>
-        <w:rPr>
-          <w:szCs w:val="24"/>
-        </w:rPr>
-        <w:t>, Tulakan Ruangron</w:t>
-      </w:r>
-      <w:r>
-        <w:rPr>
-          <w:szCs w:val="24"/>
-        </w:rPr>
-        <w:t>g</w:t>
-      </w:r>
-      <w:bookmarkStart w:id="20" w:name="_GoBack"/>
-      <w:bookmarkEnd w:id="20"/>
-      <w:r>
-        <w:rPr>
-          <w:szCs w:val="24"/>
-        </w:rPr>
-        <w:t xml:space="preserve"> (programming</w:t>
-      </w:r>
-      <w:r>
-        <w:rPr>
-          <w:szCs w:val="24"/>
-        </w:rPr>
-        <w:t>), Konrad Kording (writing, concept)</w:t>
+        <w:t xml:space="preserve">Titipat Achakulvisut was supported by </w:t>
+      </w:r>
+      <w:r>
+        <w:rPr>
+          <w:szCs w:val="24"/>
+        </w:rPr>
+        <w:t xml:space="preserve">the </w:t>
+      </w:r>
+      <w:r>
+        <w:rPr>
+          <w:szCs w:val="24"/>
+        </w:rPr>
+        <w:t>Royal Thai Government Scholarship grant #50AC002. D</w:t>
+      </w:r>
+      <w:r>
+        <w:rPr>
+          <w:szCs w:val="24"/>
+        </w:rPr>
+        <w:t>a</w:t>
+      </w:r>
+      <w:r>
+        <w:rPr>
+          <w:szCs w:val="24"/>
+        </w:rPr>
+        <w:t xml:space="preserve">niel E. Acuna was </w:t>
+      </w:r>
+      <w:r>
+        <w:rPr>
+          <w:szCs w:val="24"/>
+        </w:rPr>
+        <w:t>supported</w:t>
+      </w:r>
+      <w:r>
+        <w:rPr>
+          <w:szCs w:val="24"/>
+        </w:rPr>
+        <w:t xml:space="preserve"> by the John Templeton Foundation grant </w:t>
+      </w:r>
+      <w:r>
+        <w:rPr>
+          <w:szCs w:val="24"/>
+        </w:rPr>
+        <w:t xml:space="preserve">to </w:t>
+      </w:r>
+      <w:r>
+        <w:rPr>
+          <w:szCs w:val="24"/>
+        </w:rPr>
+        <w:t xml:space="preserve">the </w:t>
+      </w:r>
+      <w:proofErr w:type="spellStart"/>
+      <w:r>
+        <w:rPr>
+          <w:szCs w:val="24"/>
+        </w:rPr>
+        <w:t>Metaknowledge</w:t>
+      </w:r>
+      <w:proofErr w:type="spellEnd"/>
+      <w:r>
+        <w:rPr>
+          <w:szCs w:val="24"/>
+        </w:rPr>
+        <w:t xml:space="preserve"> Research Network</w:t>
+      </w:r>
+      <w:r>
+        <w:rPr>
+          <w:szCs w:val="24"/>
+        </w:rPr>
+        <w:t xml:space="preserve">. </w:t>
+      </w:r>
+      <w:r>
+        <w:rPr>
+          <w:szCs w:val="24"/>
+        </w:rPr>
+        <w:t xml:space="preserve">We thank </w:t>
+      </w:r>
+      <w:proofErr w:type="spellStart"/>
+      <w:r>
+        <w:rPr>
+          <w:szCs w:val="24"/>
+        </w:rPr>
+        <w:t>SfN</w:t>
+      </w:r>
+      <w:proofErr w:type="spellEnd"/>
+      <w:r>
+        <w:rPr>
+          <w:szCs w:val="24"/>
+        </w:rPr>
+        <w:t xml:space="preserve"> for providing the abstract dataset for </w:t>
+      </w:r>
+      <w:r>
+        <w:rPr>
+          <w:szCs w:val="24"/>
+        </w:rPr>
+        <w:t>our tests</w:t>
       </w:r>
       <w:r>
         <w:rPr>
@@ -5776,67 +6257,134 @@
         <w:t>.</w:t>
       </w:r>
     </w:p>
+    <w:p/>
     <w:p>
       <w:r>
         <w:rPr>
           <w:b/>
           <w:szCs w:val="24"/>
         </w:rPr>
-        <w:t>References</w:t>
+        <w:lastRenderedPageBreak/>
+        <w:t>Author Contributions</w:t>
       </w:r>
     </w:p>
     <w:p>
       <w:pPr>
-        <w:spacing w:after="0"/>
-        <w:ind w:left="720" w:hanging="720"/>
-        <w:rPr>
-          <w:noProof/>
+        <w:rPr>
+          <w:szCs w:val="24"/>
         </w:rPr>
       </w:pPr>
       <w:r>
         <w:rPr>
-          <w:rFonts w:ascii="Arial" w:hAnsi="Arial"/>
-        </w:rPr>
-        <w:fldChar w:fldCharType="begin"/>
-      </w:r>
-      <w:r>
-        <w:instrText xml:space="preserve"> ADDIN EN.REFLIST </w:instrText>
-      </w:r>
-      <w:r>
-        <w:rPr>
-          <w:rFonts w:ascii="Arial" w:hAnsi="Arial"/>
-        </w:rPr>
-        <w:fldChar w:fldCharType="separate"/>
-      </w:r>
-      <w:r>
-        <w:rPr>
-          <w:noProof/>
-        </w:rPr>
-        <w:t>1.</w:t>
-      </w:r>
-      <w:r>
-        <w:rPr>
-          <w:noProof/>
-        </w:rPr>
-        <w:tab/>
-        <w:t xml:space="preserve">Manning, C.D., P. Raghavan, and H. Schütze, </w:t>
-      </w:r>
-      <w:r>
-        <w:rPr>
-          <w:i/>
-          <w:noProof/>
-        </w:rPr>
-        <w:t>Introduction to information retrieval</w:t>
-      </w:r>
-      <w:r>
-        <w:rPr>
-          <w:noProof/>
-        </w:rPr>
-        <w:t>. 2008, New York: Cambridge University Press. xxi, 482 p.</w:t>
+          <w:szCs w:val="24"/>
+        </w:rPr>
+        <w:t xml:space="preserve">Titipat Achakulvisut (writing, programming, concept), Daniel </w:t>
+      </w:r>
+      <w:r>
+        <w:rPr>
+          <w:szCs w:val="24"/>
+        </w:rPr>
+        <w:t xml:space="preserve">E. </w:t>
+      </w:r>
+      <w:r>
+        <w:rPr>
+          <w:szCs w:val="24"/>
+        </w:rPr>
+        <w:t>Acuna (writing, programming, concept)</w:t>
+      </w:r>
+      <w:r>
+        <w:rPr>
+          <w:szCs w:val="24"/>
+        </w:rPr>
+        <w:t xml:space="preserve">, </w:t>
+      </w:r>
+      <w:proofErr w:type="spellStart"/>
+      <w:r>
+        <w:rPr>
+          <w:szCs w:val="24"/>
+        </w:rPr>
+        <w:t>Tulakan</w:t>
+      </w:r>
+      <w:proofErr w:type="spellEnd"/>
+      <w:r>
+        <w:rPr>
+          <w:szCs w:val="24"/>
+        </w:rPr>
+        <w:t xml:space="preserve"> </w:t>
+      </w:r>
+      <w:proofErr w:type="spellStart"/>
+      <w:r>
+        <w:rPr>
+          <w:szCs w:val="24"/>
+        </w:rPr>
+        <w:t>Ruangron</w:t>
+      </w:r>
+      <w:r>
+        <w:rPr>
+          <w:szCs w:val="24"/>
+        </w:rPr>
+        <w:t>g</w:t>
+      </w:r>
+      <w:proofErr w:type="spellEnd"/>
+      <w:r>
+        <w:rPr>
+          <w:szCs w:val="24"/>
+        </w:rPr>
+        <w:t xml:space="preserve"> (programming</w:t>
+      </w:r>
+      <w:r>
+        <w:rPr>
+          <w:szCs w:val="24"/>
+        </w:rPr>
+        <w:t xml:space="preserve">), </w:t>
+      </w:r>
+      <w:proofErr w:type="spellStart"/>
+      <w:r>
+        <w:rPr>
+          <w:szCs w:val="24"/>
+        </w:rPr>
+        <w:t>Konrad</w:t>
+      </w:r>
+      <w:proofErr w:type="spellEnd"/>
+      <w:r>
+        <w:rPr>
+          <w:szCs w:val="24"/>
+        </w:rPr>
+        <w:t xml:space="preserve"> </w:t>
+      </w:r>
+      <w:proofErr w:type="spellStart"/>
+      <w:r>
+        <w:rPr>
+          <w:szCs w:val="24"/>
+        </w:rPr>
+        <w:t>Kording</w:t>
+      </w:r>
+      <w:proofErr w:type="spellEnd"/>
+      <w:r>
+        <w:rPr>
+          <w:szCs w:val="24"/>
+        </w:rPr>
+        <w:t xml:space="preserve"> (writing, concept)</w:t>
+      </w:r>
+      <w:r>
+        <w:rPr>
+          <w:szCs w:val="24"/>
+        </w:rPr>
+        <w:t>.</w:t>
+      </w:r>
+    </w:p>
+    <w:p>
+      <w:r>
+        <w:rPr>
+          <w:b/>
+          <w:szCs w:val="24"/>
+        </w:rPr>
+        <w:t>References</w:t>
       </w:r>
     </w:p>
     <w:p>
       <w:pPr>
+        <w:pStyle w:val="EndNoteBibliography"/>
         <w:spacing w:after="0"/>
         <w:ind w:left="720" w:hanging="720"/>
         <w:rPr>
@@ -5845,46 +6393,49 @@
       </w:pPr>
       <w:r>
         <w:rPr>
-          <w:noProof/>
-        </w:rPr>
-        <w:t>2.</w:t>
+          <w:rFonts w:ascii="Arial" w:hAnsi="Arial"/>
+        </w:rPr>
+        <w:fldChar w:fldCharType="begin"/>
+      </w:r>
+      <w:r>
+        <w:instrText xml:space="preserve"> ADDIN EN.REFLIST </w:instrText>
+      </w:r>
+      <w:r>
+        <w:rPr>
+          <w:rFonts w:ascii="Arial" w:hAnsi="Arial"/>
+        </w:rPr>
+        <w:fldChar w:fldCharType="separate"/>
+      </w:r>
+      <w:r>
+        <w:rPr>
+          <w:noProof/>
+        </w:rPr>
+        <w:t>1.</w:t>
       </w:r>
       <w:r>
         <w:rPr>
           <w:noProof/>
         </w:rPr>
         <w:tab/>
-        <w:t xml:space="preserve">Chavalarias, D. and J.P. Ioannidis, </w:t>
+        <w:t xml:space="preserve">Manning, C.D., P. Raghavan, and H. Schütze, </w:t>
       </w:r>
       <w:r>
         <w:rPr>
           <w:i/>
           <w:noProof/>
         </w:rPr>
-        <w:t>Science mapping analysis characterizes 235 biases in biomedical research.</w:t>
-      </w:r>
-      <w:r>
-        <w:rPr>
-          <w:noProof/>
-        </w:rPr>
-        <w:t xml:space="preserve"> J Clin Epidemiol, 2010. </w:t>
-      </w:r>
-      <w:r>
-        <w:rPr>
-          <w:b/>
-          <w:noProof/>
-        </w:rPr>
-        <w:t>63</w:t>
-      </w:r>
-      <w:r>
-        <w:rPr>
-          <w:noProof/>
-        </w:rPr>
-        <w:t>(11): p. 1205-15.</w:t>
+        <w:t>Introduction to information retrieval</w:t>
+      </w:r>
+      <w:r>
+        <w:rPr>
+          <w:noProof/>
+        </w:rPr>
+        <w:t>. 2008, New York: Cambridge University Press. xxi, 482 p.</w:t>
       </w:r>
     </w:p>
     <w:p>
       <w:pPr>
+        <w:pStyle w:val="EndNoteBibliography"/>
         <w:spacing w:after="0"/>
         <w:ind w:left="720" w:hanging="720"/>
         <w:rPr>
@@ -5895,44 +6446,45 @@
         <w:rPr>
           <w:noProof/>
         </w:rPr>
-        <w:t>3.</w:t>
+        <w:t>2.</w:t>
       </w:r>
       <w:r>
         <w:rPr>
           <w:noProof/>
         </w:rPr>
         <w:tab/>
-        <w:t xml:space="preserve">Petersen, A.M., et al., </w:t>
+        <w:t xml:space="preserve">Chavalarias, D. and J.P. Ioannidis, </w:t>
       </w:r>
       <w:r>
         <w:rPr>
           <w:i/>
           <w:noProof/>
         </w:rPr>
-        <w:t>Quantitative and empirical demonstration of the Matthew effect in a study of career longevity.</w:t>
-      </w:r>
-      <w:r>
-        <w:rPr>
-          <w:noProof/>
-        </w:rPr>
-        <w:t xml:space="preserve"> Proc Natl Acad Sci U S A, 2011. </w:t>
+        <w:t>Science mapping analysis characterizes 235 biases in biomedical research.</w:t>
+      </w:r>
+      <w:r>
+        <w:rPr>
+          <w:noProof/>
+        </w:rPr>
+        <w:t xml:space="preserve"> J Clin Epidemiol, 2010. </w:t>
       </w:r>
       <w:r>
         <w:rPr>
           <w:b/>
           <w:noProof/>
         </w:rPr>
-        <w:t>108</w:t>
-      </w:r>
-      <w:r>
-        <w:rPr>
-          <w:noProof/>
-        </w:rPr>
-        <w:t>(1): p. 18-23.</w:t>
+        <w:t>63</w:t>
+      </w:r>
+      <w:r>
+        <w:rPr>
+          <w:noProof/>
+        </w:rPr>
+        <w:t>(11): p. 1205-15.</w:t>
       </w:r>
     </w:p>
     <w:p>
       <w:pPr>
+        <w:pStyle w:val="EndNoteBibliography"/>
         <w:spacing w:after="0"/>
         <w:ind w:left="720" w:hanging="720"/>
         <w:rPr>
@@ -5943,44 +6495,45 @@
         <w:rPr>
           <w:noProof/>
         </w:rPr>
-        <w:t>4.</w:t>
+        <w:t>3.</w:t>
       </w:r>
       <w:r>
         <w:rPr>
           <w:noProof/>
         </w:rPr>
         <w:tab/>
-        <w:t xml:space="preserve">Li, L., et al. </w:t>
+        <w:t xml:space="preserve">Petersen, A.M., et al., </w:t>
       </w:r>
       <w:r>
         <w:rPr>
           <w:i/>
           <w:noProof/>
         </w:rPr>
-        <w:t>A contextual-bandit approach to personalized news article recommendation</w:t>
-      </w:r>
-      <w:r>
-        <w:rPr>
-          <w:noProof/>
-        </w:rPr>
-        <w:t xml:space="preserve">. in </w:t>
-      </w:r>
-      <w:r>
-        <w:rPr>
-          <w:i/>
-          <w:noProof/>
-        </w:rPr>
-        <w:t>Proceedings of the 19th international conference on World wide web</w:t>
-      </w:r>
-      <w:r>
-        <w:rPr>
-          <w:noProof/>
-        </w:rPr>
-        <w:t>. 2010. ACM.</w:t>
+        <w:t>Quantitative and empirical demonstration of the Matthew effect in a study of career longevity.</w:t>
+      </w:r>
+      <w:r>
+        <w:rPr>
+          <w:noProof/>
+        </w:rPr>
+        <w:t xml:space="preserve"> Proc Natl Acad Sci U S A, 2011. </w:t>
+      </w:r>
+      <w:r>
+        <w:rPr>
+          <w:b/>
+          <w:noProof/>
+        </w:rPr>
+        <w:t>108</w:t>
+      </w:r>
+      <w:r>
+        <w:rPr>
+          <w:noProof/>
+        </w:rPr>
+        <w:t>(1): p. 18-23.</w:t>
       </w:r>
     </w:p>
     <w:p>
       <w:pPr>
+        <w:pStyle w:val="EndNoteBibliography"/>
         <w:spacing w:after="0"/>
         <w:ind w:left="720" w:hanging="720"/>
         <w:rPr>
@@ -5991,44 +6544,45 @@
         <w:rPr>
           <w:noProof/>
         </w:rPr>
-        <w:t>5.</w:t>
+        <w:t>4.</w:t>
       </w:r>
       <w:r>
         <w:rPr>
           <w:noProof/>
         </w:rPr>
         <w:tab/>
-        <w:t xml:space="preserve">Bell, R.M. and Y. Koren, </w:t>
+        <w:t xml:space="preserve">Li, L., et al. </w:t>
       </w:r>
       <w:r>
         <w:rPr>
           <w:i/>
           <w:noProof/>
         </w:rPr>
-        <w:t>Lessons from the Netflix prize challenge.</w:t>
-      </w:r>
-      <w:r>
-        <w:rPr>
-          <w:noProof/>
-        </w:rPr>
-        <w:t xml:space="preserve"> ACM SIGKDD Explorations Newsletter, 2007. </w:t>
-      </w:r>
-      <w:r>
-        <w:rPr>
-          <w:b/>
-          <w:noProof/>
-        </w:rPr>
-        <w:t>9</w:t>
-      </w:r>
-      <w:r>
-        <w:rPr>
-          <w:noProof/>
-        </w:rPr>
-        <w:t>(2): p. 75-79.</w:t>
+        <w:t>A contextual-bandit approach to personalized news article recommendation</w:t>
+      </w:r>
+      <w:r>
+        <w:rPr>
+          <w:noProof/>
+        </w:rPr>
+        <w:t xml:space="preserve">. in </w:t>
+      </w:r>
+      <w:r>
+        <w:rPr>
+          <w:i/>
+          <w:noProof/>
+        </w:rPr>
+        <w:t>Proceedings of the 19th international conference on World wide web</w:t>
+      </w:r>
+      <w:r>
+        <w:rPr>
+          <w:noProof/>
+        </w:rPr>
+        <w:t>. 2010. ACM.</w:t>
       </w:r>
     </w:p>
     <w:p>
       <w:pPr>
+        <w:pStyle w:val="EndNoteBibliography"/>
         <w:spacing w:after="0"/>
         <w:ind w:left="720" w:hanging="720"/>
         <w:rPr>
@@ -6039,31 +6593,45 @@
         <w:rPr>
           <w:noProof/>
         </w:rPr>
-        <w:t>6.</w:t>
+        <w:t>5.</w:t>
       </w:r>
       <w:r>
         <w:rPr>
           <w:noProof/>
         </w:rPr>
         <w:tab/>
-        <w:t xml:space="preserve">Ali, M., C.C. Johnson, and A.K. Tang. </w:t>
+        <w:t xml:space="preserve">Bell, R.M. and Y. Koren, </w:t>
       </w:r>
       <w:r>
         <w:rPr>
           <w:i/>
           <w:noProof/>
         </w:rPr>
-        <w:t>Parallel Collaborative Filtering for Streaming Data</w:t>
-      </w:r>
-      <w:r>
-        <w:rPr>
-          <w:noProof/>
-        </w:rPr>
-        <w:t>. 2011; Available from: https://github.com/MrChrisJohnson/CollabStream.</w:t>
+        <w:t>Lessons from the Netflix prize challenge.</w:t>
+      </w:r>
+      <w:r>
+        <w:rPr>
+          <w:noProof/>
+        </w:rPr>
+        <w:t xml:space="preserve"> ACM SIGKDD Explorations Newsletter, 2007. </w:t>
+      </w:r>
+      <w:r>
+        <w:rPr>
+          <w:b/>
+          <w:noProof/>
+        </w:rPr>
+        <w:t>9</w:t>
+      </w:r>
+      <w:r>
+        <w:rPr>
+          <w:noProof/>
+        </w:rPr>
+        <w:t>(2): p. 75-79.</w:t>
       </w:r>
     </w:p>
     <w:p>
       <w:pPr>
+        <w:pStyle w:val="EndNoteBibliography"/>
         <w:spacing w:after="0"/>
         <w:ind w:left="720" w:hanging="720"/>
         <w:rPr>
@@ -6074,44 +6642,48 @@
         <w:rPr>
           <w:noProof/>
         </w:rPr>
-        <w:t>7.</w:t>
+        <w:t>6.</w:t>
       </w:r>
       <w:r>
         <w:rPr>
           <w:noProof/>
         </w:rPr>
         <w:tab/>
-        <w:t xml:space="preserve">Yoneya, T. and H. Mamitsuka. </w:t>
+        <w:t xml:space="preserve">Ali, M., C.C. Johnson, and A.K. Tang. </w:t>
       </w:r>
       <w:r>
         <w:rPr>
           <w:i/>
           <w:noProof/>
         </w:rPr>
-        <w:t>PURE: a PubMed article recommendation system based on content-based filtering</w:t>
-      </w:r>
-      <w:r>
-        <w:rPr>
-          <w:noProof/>
-        </w:rPr>
-        <w:t xml:space="preserve">. in </w:t>
-      </w:r>
-      <w:r>
-        <w:rPr>
-          <w:i/>
-          <w:noProof/>
-        </w:rPr>
-        <w:t>Genome Inform</w:t>
-      </w:r>
-      <w:r>
-        <w:rPr>
-          <w:noProof/>
-        </w:rPr>
-        <w:t>. 2007. World Scientific.</w:t>
+        <w:t>Parallel Collaborative Filtering for Streaming Data</w:t>
+      </w:r>
+      <w:r>
+        <w:rPr>
+          <w:noProof/>
+        </w:rPr>
+        <w:t xml:space="preserve">. 2011; Available from: </w:t>
+      </w:r>
+      <w:hyperlink r:id="rId16" w:history="1">
+        <w:r>
+          <w:rPr>
+            <w:rStyle w:val="Hyperlink"/>
+            <w:rFonts w:cs="Arial"/>
+            <w:noProof/>
+          </w:rPr>
+          <w:t>https://github.com/MrChrisJohnson/CollabStream</w:t>
+        </w:r>
+      </w:hyperlink>
+      <w:r>
+        <w:rPr>
+          <w:noProof/>
+        </w:rPr>
+        <w:t>.</w:t>
       </w:r>
     </w:p>
     <w:p>
       <w:pPr>
+        <w:pStyle w:val="EndNoteBibliography"/>
         <w:spacing w:after="0"/>
         <w:ind w:left="720" w:hanging="720"/>
         <w:rPr>
@@ -6122,21 +6694,21 @@
         <w:rPr>
           <w:noProof/>
         </w:rPr>
-        <w:t>8.</w:t>
+        <w:t>7.</w:t>
       </w:r>
       <w:r>
         <w:rPr>
           <w:noProof/>
         </w:rPr>
         <w:tab/>
-        <w:t xml:space="preserve">Gipp, B., J. Beel, and C. Hentschel. </w:t>
+        <w:t xml:space="preserve">Yoneya, T. and H. Mamitsuka. </w:t>
       </w:r>
       <w:r>
         <w:rPr>
           <w:i/>
           <w:noProof/>
         </w:rPr>
-        <w:t>Scienstein: A research paper recommender system</w:t>
+        <w:t>PURE: a PubMed article recommendation system based on content-based filtering</w:t>
       </w:r>
       <w:r>
         <w:rPr>
@@ -6149,17 +6721,18 @@
           <w:i/>
           <w:noProof/>
         </w:rPr>
-        <w:t>Proceedings of the international conference on emerging trends in computing (ICETiC’09)</w:t>
-      </w:r>
-      <w:r>
-        <w:rPr>
-          <w:noProof/>
-        </w:rPr>
-        <w:t>. 2009.</w:t>
+        <w:t>Genome Inform</w:t>
+      </w:r>
+      <w:r>
+        <w:rPr>
+          <w:noProof/>
+        </w:rPr>
+        <w:t>. 2007. World Scientific.</w:t>
       </w:r>
     </w:p>
     <w:p>
       <w:pPr>
+        <w:pStyle w:val="EndNoteBibliography"/>
         <w:spacing w:after="0"/>
         <w:ind w:left="720" w:hanging="720"/>
         <w:rPr>
@@ -6170,21 +6743,21 @@
         <w:rPr>
           <w:noProof/>
         </w:rPr>
-        <w:t>9.</w:t>
+        <w:t>8.</w:t>
       </w:r>
       <w:r>
         <w:rPr>
           <w:noProof/>
         </w:rPr>
         <w:tab/>
-        <w:t xml:space="preserve">Wang, C. and D.M. Blei. </w:t>
+        <w:t xml:space="preserve">Gipp, B., J. Beel, and C. Hentschel. </w:t>
       </w:r>
       <w:r>
         <w:rPr>
           <w:i/>
           <w:noProof/>
         </w:rPr>
-        <w:t>Collaborative topic modeling for recommending scientific articles</w:t>
+        <w:t>Scienstein: A research paper recommender system</w:t>
       </w:r>
       <w:r>
         <w:rPr>
@@ -6197,17 +6770,18 @@
           <w:i/>
           <w:noProof/>
         </w:rPr>
-        <w:t>Proceedings of the 17th ACM SIGKDD international conference on Knowledge discovery and data mining</w:t>
-      </w:r>
-      <w:r>
-        <w:rPr>
-          <w:noProof/>
-        </w:rPr>
-        <w:t>. 2011. ACM.</w:t>
+        <w:t>Proceedings of the international conference on emerging trends in computing (ICETiC’09)</w:t>
+      </w:r>
+      <w:r>
+        <w:rPr>
+          <w:noProof/>
+        </w:rPr>
+        <w:t>. 2009.</w:t>
       </w:r>
     </w:p>
     <w:p>
       <w:pPr>
+        <w:pStyle w:val="EndNoteBibliography"/>
         <w:spacing w:after="0"/>
         <w:ind w:left="720" w:hanging="720"/>
         <w:rPr>
@@ -6218,32 +6792,45 @@
         <w:rPr>
           <w:noProof/>
         </w:rPr>
-        <w:lastRenderedPageBreak/>
-        <w:t>10.</w:t>
+        <w:t>9.</w:t>
       </w:r>
       <w:r>
         <w:rPr>
           <w:noProof/>
         </w:rPr>
         <w:tab/>
-        <w:t xml:space="preserve">Rocchio, J.J., </w:t>
+        <w:t xml:space="preserve">Wang, C. and D.M. Blei. </w:t>
       </w:r>
       <w:r>
         <w:rPr>
           <w:i/>
           <w:noProof/>
         </w:rPr>
-        <w:t>Relevance feedback in information retrieval.</w:t>
-      </w:r>
-      <w:r>
-        <w:rPr>
-          <w:noProof/>
-        </w:rPr>
-        <w:t xml:space="preserve"> 1971.</w:t>
+        <w:t>Collaborative topic modeling for recommending scientific articles</w:t>
+      </w:r>
+      <w:r>
+        <w:rPr>
+          <w:noProof/>
+        </w:rPr>
+        <w:t xml:space="preserve">. in </w:t>
+      </w:r>
+      <w:r>
+        <w:rPr>
+          <w:i/>
+          <w:noProof/>
+        </w:rPr>
+        <w:t>Proceedings of the 17th ACM SIGKDD international conference on Knowledge discovery and data mining</w:t>
+      </w:r>
+      <w:r>
+        <w:rPr>
+          <w:noProof/>
+        </w:rPr>
+        <w:t>. 2011. ACM.</w:t>
       </w:r>
     </w:p>
     <w:p>
       <w:pPr>
+        <w:pStyle w:val="EndNoteBibliography"/>
         <w:spacing w:after="0"/>
         <w:ind w:left="720" w:hanging="720"/>
         <w:rPr>
@@ -6254,31 +6841,32 @@
         <w:rPr>
           <w:noProof/>
         </w:rPr>
-        <w:t>11.</w:t>
+        <w:t>10.</w:t>
       </w:r>
       <w:r>
         <w:rPr>
           <w:noProof/>
         </w:rPr>
         <w:tab/>
-        <w:t xml:space="preserve">Shakhnarovich, G., T. Darrell, and P. Indyk, </w:t>
+        <w:t xml:space="preserve">Rocchio, J.J., </w:t>
       </w:r>
       <w:r>
         <w:rPr>
           <w:i/>
           <w:noProof/>
         </w:rPr>
-        <w:t>Nearest-Neighbors methods in Learning and Vision: Theory and Practice</w:t>
-      </w:r>
-      <w:r>
-        <w:rPr>
-          <w:noProof/>
-        </w:rPr>
-        <w:t>. 2006: MIT Press.</w:t>
+        <w:t>Relevance feedback in information retrieval.</w:t>
+      </w:r>
+      <w:r>
+        <w:rPr>
+          <w:noProof/>
+        </w:rPr>
+        <w:t xml:space="preserve"> 1971.</w:t>
       </w:r>
     </w:p>
     <w:p>
       <w:pPr>
+        <w:pStyle w:val="EndNoteBibliography"/>
         <w:spacing w:after="0"/>
         <w:ind w:left="720" w:hanging="720"/>
         <w:rPr>
@@ -6289,44 +6877,32 @@
         <w:rPr>
           <w:noProof/>
         </w:rPr>
-        <w:t>12.</w:t>
+        <w:t>11.</w:t>
       </w:r>
       <w:r>
         <w:rPr>
           <w:noProof/>
         </w:rPr>
         <w:tab/>
-        <w:t xml:space="preserve">Porter, M.F., </w:t>
+        <w:t xml:space="preserve">Shakhnarovich, G., T. Darrell, and P. Indyk, </w:t>
       </w:r>
       <w:r>
         <w:rPr>
           <w:i/>
           <w:noProof/>
         </w:rPr>
-        <w:t>An Algorithm for Suffix Stripping.</w:t>
-      </w:r>
-      <w:r>
-        <w:rPr>
-          <w:noProof/>
-        </w:rPr>
-        <w:t xml:space="preserve"> Program-Automated Library and Information Systems, 1980. </w:t>
-      </w:r>
-      <w:r>
-        <w:rPr>
-          <w:b/>
-          <w:noProof/>
-        </w:rPr>
-        <w:t>14</w:t>
-      </w:r>
-      <w:r>
-        <w:rPr>
-          <w:noProof/>
-        </w:rPr>
-        <w:t>(3): p. 130-137.</w:t>
+        <w:t>Nearest-Neighbors methods in Learning and Vision: Theory and Practice</w:t>
+      </w:r>
+      <w:r>
+        <w:rPr>
+          <w:noProof/>
+        </w:rPr>
+        <w:t>. 2006: MIT Press.</w:t>
       </w:r>
     </w:p>
     <w:p>
       <w:pPr>
+        <w:pStyle w:val="EndNoteBibliography"/>
         <w:spacing w:after="0"/>
         <w:ind w:left="720" w:hanging="720"/>
         <w:rPr>
@@ -6337,44 +6913,46 @@
         <w:rPr>
           <w:noProof/>
         </w:rPr>
-        <w:t>13.</w:t>
+        <w:lastRenderedPageBreak/>
+        <w:t>12.</w:t>
       </w:r>
       <w:r>
         <w:rPr>
           <w:noProof/>
         </w:rPr>
         <w:tab/>
-        <w:t xml:space="preserve">Landauer, T.K., P.W. Foltz, and D. Laham, </w:t>
+        <w:t xml:space="preserve">Porter, M.F., </w:t>
       </w:r>
       <w:r>
         <w:rPr>
           <w:i/>
           <w:noProof/>
         </w:rPr>
-        <w:t>An introduction to latent semantic analysis.</w:t>
-      </w:r>
-      <w:r>
-        <w:rPr>
-          <w:noProof/>
-        </w:rPr>
-        <w:t xml:space="preserve"> Discourse Processes, 1998. </w:t>
+        <w:t>An Algorithm for Suffix Stripping.</w:t>
+      </w:r>
+      <w:r>
+        <w:rPr>
+          <w:noProof/>
+        </w:rPr>
+        <w:t xml:space="preserve"> Program-Automated Library and Information Systems, 1980. </w:t>
       </w:r>
       <w:r>
         <w:rPr>
           <w:b/>
           <w:noProof/>
         </w:rPr>
-        <w:t>25</w:t>
-      </w:r>
-      <w:r>
-        <w:rPr>
-          <w:noProof/>
-        </w:rPr>
-        <w:t>(2-3): p. 259-284.</w:t>
+        <w:t>14</w:t>
+      </w:r>
+      <w:r>
+        <w:rPr>
+          <w:noProof/>
+        </w:rPr>
+        <w:t>(3): p. 130-137.</w:t>
       </w:r>
     </w:p>
     <w:p>
       <w:pPr>
+        <w:pStyle w:val="EndNoteBibliography"/>
         <w:spacing w:after="0"/>
         <w:ind w:left="720" w:hanging="720"/>
         <w:rPr>
@@ -6385,31 +6963,45 @@
         <w:rPr>
           <w:noProof/>
         </w:rPr>
-        <w:t>14.</w:t>
+        <w:t>13.</w:t>
       </w:r>
       <w:r>
         <w:rPr>
           <w:noProof/>
         </w:rPr>
         <w:tab/>
-        <w:t xml:space="preserve">Bishop, C.M., </w:t>
+        <w:t xml:space="preserve">Landauer, T.K., P.W. Foltz, and D. Laham, </w:t>
       </w:r>
       <w:r>
         <w:rPr>
           <w:i/>
           <w:noProof/>
         </w:rPr>
-        <w:t>Pattern recognition and machine learning</w:t>
-      </w:r>
-      <w:r>
-        <w:rPr>
-          <w:noProof/>
-        </w:rPr>
-        <w:t>. Information science and statistics. 2006, New York: Springer. xx, 738 p.</w:t>
+        <w:t>An introduction to latent semantic analysis.</w:t>
+      </w:r>
+      <w:r>
+        <w:rPr>
+          <w:noProof/>
+        </w:rPr>
+        <w:t xml:space="preserve"> Discourse Processes, 1998. </w:t>
+      </w:r>
+      <w:r>
+        <w:rPr>
+          <w:b/>
+          <w:noProof/>
+        </w:rPr>
+        <w:t>25</w:t>
+      </w:r>
+      <w:r>
+        <w:rPr>
+          <w:noProof/>
+        </w:rPr>
+        <w:t>(2-3): p. 259-284.</w:t>
       </w:r>
     </w:p>
     <w:p>
       <w:pPr>
+        <w:pStyle w:val="EndNoteBibliography"/>
         <w:spacing w:after="0"/>
         <w:ind w:left="720" w:hanging="720"/>
         <w:rPr>
@@ -6420,44 +7012,32 @@
         <w:rPr>
           <w:noProof/>
         </w:rPr>
-        <w:t>15.</w:t>
+        <w:t>14.</w:t>
       </w:r>
       <w:r>
         <w:rPr>
           <w:noProof/>
         </w:rPr>
         <w:tab/>
-        <w:t xml:space="preserve">Van der Maaten, L. and G. Hinton, </w:t>
+        <w:t xml:space="preserve">Bishop, C.M., </w:t>
       </w:r>
       <w:r>
         <w:rPr>
           <w:i/>
           <w:noProof/>
         </w:rPr>
-        <w:t>Visualizing data using t-SNE.</w:t>
-      </w:r>
-      <w:r>
-        <w:rPr>
-          <w:noProof/>
-        </w:rPr>
-        <w:t xml:space="preserve"> Journal of Machine Learning Research, 2008. </w:t>
-      </w:r>
-      <w:r>
-        <w:rPr>
-          <w:b/>
-          <w:noProof/>
-        </w:rPr>
-        <w:t>9</w:t>
-      </w:r>
-      <w:r>
-        <w:rPr>
-          <w:noProof/>
-        </w:rPr>
-        <w:t>(2579-2605): p. 85.</w:t>
+        <w:t>Pattern recognition and machine learning</w:t>
+      </w:r>
+      <w:r>
+        <w:rPr>
+          <w:noProof/>
+        </w:rPr>
+        <w:t>. Information science and statistics. 2006, New York: Springer. xx, 738 p.</w:t>
       </w:r>
     </w:p>
     <w:p>
       <w:pPr>
+        <w:pStyle w:val="EndNoteBibliography"/>
         <w:spacing w:after="0"/>
         <w:ind w:left="720" w:hanging="720"/>
         <w:rPr>
@@ -6468,44 +7048,45 @@
         <w:rPr>
           <w:noProof/>
         </w:rPr>
-        <w:t>16.</w:t>
+        <w:t>15.</w:t>
       </w:r>
       <w:r>
         <w:rPr>
           <w:noProof/>
         </w:rPr>
         <w:tab/>
-        <w:t xml:space="preserve">Rocchio, J., </w:t>
+        <w:t xml:space="preserve">Van der Maaten, L. and G. Hinton, </w:t>
       </w:r>
       <w:r>
         <w:rPr>
           <w:i/>
           <w:noProof/>
         </w:rPr>
-        <w:t>Relevance feedback in Information Retrieval</w:t>
-      </w:r>
-      <w:r>
-        <w:rPr>
-          <w:noProof/>
-        </w:rPr>
-        <w:t xml:space="preserve">, in </w:t>
-      </w:r>
-      <w:r>
-        <w:rPr>
-          <w:i/>
-          <w:noProof/>
-        </w:rPr>
-        <w:t>The SMART Retrieval System: Experiments in Automatic Document Processing</w:t>
-      </w:r>
-      <w:r>
-        <w:rPr>
-          <w:noProof/>
-        </w:rPr>
-        <w:t>, Salton, Editor. 1971, Prentice-Hall.</w:t>
+        <w:t>Visualizing data using t-SNE.</w:t>
+      </w:r>
+      <w:r>
+        <w:rPr>
+          <w:noProof/>
+        </w:rPr>
+        <w:t xml:space="preserve"> Journal of Machine Learning Research, 2008. </w:t>
+      </w:r>
+      <w:r>
+        <w:rPr>
+          <w:b/>
+          <w:noProof/>
+        </w:rPr>
+        <w:t>9</w:t>
+      </w:r>
+      <w:r>
+        <w:rPr>
+          <w:noProof/>
+        </w:rPr>
+        <w:t>(2579-2605): p. 85.</w:t>
       </w:r>
     </w:p>
     <w:p>
       <w:pPr>
+        <w:pStyle w:val="EndNoteBibliography"/>
         <w:spacing w:after="0"/>
         <w:ind w:left="720" w:hanging="720"/>
         <w:rPr>
@@ -6516,44 +7097,45 @@
         <w:rPr>
           <w:noProof/>
         </w:rPr>
-        <w:t>17.</w:t>
+        <w:t>16.</w:t>
       </w:r>
       <w:r>
         <w:rPr>
           <w:noProof/>
         </w:rPr>
         <w:tab/>
-        <w:t xml:space="preserve">Aho, A.V., J.E. Hopcroft, and J.D. Ullman, </w:t>
+        <w:t xml:space="preserve">Rocchio, J., </w:t>
       </w:r>
       <w:r>
         <w:rPr>
           <w:i/>
           <w:noProof/>
         </w:rPr>
-        <w:t>On finding lowest common ancestors in trees.</w:t>
-      </w:r>
-      <w:r>
-        <w:rPr>
-          <w:noProof/>
-        </w:rPr>
-        <w:t xml:space="preserve"> SIAM Journal on computing, 1976. </w:t>
-      </w:r>
-      <w:r>
-        <w:rPr>
-          <w:b/>
-          <w:noProof/>
-        </w:rPr>
-        <w:t>5</w:t>
-      </w:r>
-      <w:r>
-        <w:rPr>
-          <w:noProof/>
-        </w:rPr>
-        <w:t>(1): p. 115-132.</w:t>
+        <w:t>Relevance feedback in Information Retrieval</w:t>
+      </w:r>
+      <w:r>
+        <w:rPr>
+          <w:noProof/>
+        </w:rPr>
+        <w:t xml:space="preserve">, in </w:t>
+      </w:r>
+      <w:r>
+        <w:rPr>
+          <w:i/>
+          <w:noProof/>
+        </w:rPr>
+        <w:t>The SMART Retrieval System: Experiments in Automatic Document Processing</w:t>
+      </w:r>
+      <w:r>
+        <w:rPr>
+          <w:noProof/>
+        </w:rPr>
+        <w:t>, Salton, Editor. 1971, Prentice-Hall.</w:t>
       </w:r>
     </w:p>
     <w:p>
       <w:pPr>
+        <w:pStyle w:val="EndNoteBibliography"/>
         <w:spacing w:after="0"/>
         <w:ind w:left="720" w:hanging="720"/>
         <w:rPr>
@@ -6564,44 +7146,45 @@
         <w:rPr>
           <w:noProof/>
         </w:rPr>
-        <w:t>18.</w:t>
+        <w:t>17.</w:t>
       </w:r>
       <w:r>
         <w:rPr>
           <w:noProof/>
         </w:rPr>
         <w:tab/>
-        <w:t xml:space="preserve">Blei, D.M., A.Y. Ng, and M.I. Jordan, </w:t>
+        <w:t xml:space="preserve">Aho, A.V., J.E. Hopcroft, and J.D. Ullman, </w:t>
       </w:r>
       <w:r>
         <w:rPr>
           <w:i/>
           <w:noProof/>
         </w:rPr>
-        <w:t>Latent dirichlet allocation.</w:t>
-      </w:r>
-      <w:r>
-        <w:rPr>
-          <w:noProof/>
-        </w:rPr>
-        <w:t xml:space="preserve"> the Journal of machine Learning research, 2003. </w:t>
+        <w:t>On finding lowest common ancestors in trees.</w:t>
+      </w:r>
+      <w:r>
+        <w:rPr>
+          <w:noProof/>
+        </w:rPr>
+        <w:t xml:space="preserve"> SIAM Journal on computing, 1976. </w:t>
       </w:r>
       <w:r>
         <w:rPr>
           <w:b/>
           <w:noProof/>
         </w:rPr>
-        <w:t>3</w:t>
-      </w:r>
-      <w:r>
-        <w:rPr>
-          <w:noProof/>
-        </w:rPr>
-        <w:t>: p. 993-1022.</w:t>
+        <w:t>5</w:t>
+      </w:r>
+      <w:r>
+        <w:rPr>
+          <w:noProof/>
+        </w:rPr>
+        <w:t>(1): p. 115-132.</w:t>
       </w:r>
     </w:p>
     <w:p>
       <w:pPr>
+        <w:pStyle w:val="EndNoteBibliography"/>
         <w:spacing w:after="0"/>
         <w:ind w:left="720" w:hanging="720"/>
         <w:rPr>
@@ -6612,44 +7195,45 @@
         <w:rPr>
           <w:noProof/>
         </w:rPr>
-        <w:t>19.</w:t>
+        <w:t>18.</w:t>
       </w:r>
       <w:r>
         <w:rPr>
           <w:noProof/>
         </w:rPr>
         <w:tab/>
-        <w:t xml:space="preserve">Lancichinetti, A., et al., </w:t>
+        <w:t xml:space="preserve">Blei, D.M., A.Y. Ng, and M.I. Jordan, </w:t>
       </w:r>
       <w:r>
         <w:rPr>
           <w:i/>
           <w:noProof/>
         </w:rPr>
-        <w:t>High-Reproducibility and High-Accuracy Method for Automated Topic Classification.</w:t>
-      </w:r>
-      <w:r>
-        <w:rPr>
-          <w:noProof/>
-        </w:rPr>
-        <w:t xml:space="preserve"> Physical Review X, 2015. </w:t>
+        <w:t>Latent dirichlet allocation.</w:t>
+      </w:r>
+      <w:r>
+        <w:rPr>
+          <w:noProof/>
+        </w:rPr>
+        <w:t xml:space="preserve"> the Journal of machine Learning research, 2003. </w:t>
       </w:r>
       <w:r>
         <w:rPr>
           <w:b/>
           <w:noProof/>
         </w:rPr>
-        <w:t>5</w:t>
-      </w:r>
-      <w:r>
-        <w:rPr>
-          <w:noProof/>
-        </w:rPr>
-        <w:t>(1): p. 011007.</w:t>
+        <w:t>3</w:t>
+      </w:r>
+      <w:r>
+        <w:rPr>
+          <w:noProof/>
+        </w:rPr>
+        <w:t>: p. 993-1022.</w:t>
       </w:r>
     </w:p>
     <w:p>
       <w:pPr>
+        <w:pStyle w:val="EndNoteBibliography"/>
         <w:spacing w:after="0"/>
         <w:ind w:left="720" w:hanging="720"/>
         <w:rPr>
@@ -6660,44 +7244,45 @@
         <w:rPr>
           <w:noProof/>
         </w:rPr>
-        <w:t>20.</w:t>
+        <w:t>19.</w:t>
       </w:r>
       <w:r>
         <w:rPr>
           <w:noProof/>
         </w:rPr>
         <w:tab/>
-        <w:t xml:space="preserve">Hoffman, M., F.R. Bach, and D.M. Blei. </w:t>
+        <w:t xml:space="preserve">Lancichinetti, A., et al., </w:t>
       </w:r>
       <w:r>
         <w:rPr>
           <w:i/>
           <w:noProof/>
         </w:rPr>
-        <w:t>Online learning for latent dirichlet allocation</w:t>
-      </w:r>
-      <w:r>
-        <w:rPr>
-          <w:noProof/>
-        </w:rPr>
-        <w:t xml:space="preserve">. in </w:t>
-      </w:r>
-      <w:r>
-        <w:rPr>
-          <w:i/>
-          <w:noProof/>
-        </w:rPr>
-        <w:t>advances in neural information processing systems</w:t>
-      </w:r>
-      <w:r>
-        <w:rPr>
-          <w:noProof/>
-        </w:rPr>
-        <w:t>. 2010.</w:t>
+        <w:t>High-Reproducibility and High-Accuracy Method for Automated Topic Classification.</w:t>
+      </w:r>
+      <w:r>
+        <w:rPr>
+          <w:noProof/>
+        </w:rPr>
+        <w:t xml:space="preserve"> Physical Review X, 2015. </w:t>
+      </w:r>
+      <w:r>
+        <w:rPr>
+          <w:b/>
+          <w:noProof/>
+        </w:rPr>
+        <w:t>5</w:t>
+      </w:r>
+      <w:r>
+        <w:rPr>
+          <w:noProof/>
+        </w:rPr>
+        <w:t>(1): p. 011007.</w:t>
       </w:r>
     </w:p>
     <w:p>
       <w:pPr>
+        <w:pStyle w:val="EndNoteBibliography"/>
         <w:spacing w:after="0"/>
         <w:ind w:left="720" w:hanging="720"/>
         <w:rPr>
@@ -6708,31 +7293,45 @@
         <w:rPr>
           <w:noProof/>
         </w:rPr>
-        <w:t>21.</w:t>
+        <w:t>20.</w:t>
       </w:r>
       <w:r>
         <w:rPr>
           <w:noProof/>
         </w:rPr>
         <w:tab/>
-        <w:t xml:space="preserve">Mikolov, T., et al., </w:t>
+        <w:t xml:space="preserve">Hoffman, M., F.R. Bach, and D.M. Blei. </w:t>
       </w:r>
       <w:r>
         <w:rPr>
           <w:i/>
           <w:noProof/>
         </w:rPr>
-        <w:t>Efficient estimation of word representations in vector space.</w:t>
-      </w:r>
-      <w:r>
-        <w:rPr>
-          <w:noProof/>
-        </w:rPr>
-        <w:t xml:space="preserve"> arXiv preprint arXiv:1301.3781, 2013.</w:t>
+        <w:t>Online learning for latent dirichlet allocation</w:t>
+      </w:r>
+      <w:r>
+        <w:rPr>
+          <w:noProof/>
+        </w:rPr>
+        <w:t xml:space="preserve">. in </w:t>
+      </w:r>
+      <w:r>
+        <w:rPr>
+          <w:i/>
+          <w:noProof/>
+        </w:rPr>
+        <w:t>advances in neural information processing systems</w:t>
+      </w:r>
+      <w:r>
+        <w:rPr>
+          <w:noProof/>
+        </w:rPr>
+        <w:t>. 2010.</w:t>
       </w:r>
     </w:p>
     <w:p>
       <w:pPr>
+        <w:pStyle w:val="EndNoteBibliography"/>
         <w:spacing w:after="0"/>
         <w:ind w:left="720" w:hanging="720"/>
         <w:rPr>
@@ -6743,44 +7342,32 @@
         <w:rPr>
           <w:noProof/>
         </w:rPr>
-        <w:t>22.</w:t>
+        <w:t>21.</w:t>
       </w:r>
       <w:r>
         <w:rPr>
           <w:noProof/>
         </w:rPr>
         <w:tab/>
-        <w:t xml:space="preserve">Pennington, J., R. Socher, and C.D. Manning, </w:t>
+        <w:t xml:space="preserve">Mikolov, T., et al., </w:t>
       </w:r>
       <w:r>
         <w:rPr>
           <w:i/>
           <w:noProof/>
         </w:rPr>
-        <w:t>Glove: Global vectors for word representation.</w:t>
-      </w:r>
-      <w:r>
-        <w:rPr>
-          <w:noProof/>
-        </w:rPr>
-        <w:t xml:space="preserve"> Proceedings of the Empiricial Methods in Natural Language Processing (EMNLP 2014), 2014. </w:t>
-      </w:r>
-      <w:r>
-        <w:rPr>
-          <w:b/>
-          <w:noProof/>
-        </w:rPr>
-        <w:t>12</w:t>
-      </w:r>
-      <w:r>
-        <w:rPr>
-          <w:noProof/>
-        </w:rPr>
-        <w:t>: p. 1532-1543.</w:t>
+        <w:t>Efficient estimation of word representations in vector space.</w:t>
+      </w:r>
+      <w:r>
+        <w:rPr>
+          <w:noProof/>
+        </w:rPr>
+        <w:t xml:space="preserve"> arXiv preprint arXiv:1301.3781, 2013.</w:t>
       </w:r>
     </w:p>
     <w:p>
       <w:pPr>
+        <w:pStyle w:val="EndNoteBibliography"/>
         <w:spacing w:after="0"/>
         <w:ind w:left="720" w:hanging="720"/>
         <w:rPr>
@@ -6791,32 +7378,46 @@
         <w:rPr>
           <w:noProof/>
         </w:rPr>
-        <w:lastRenderedPageBreak/>
-        <w:t>23.</w:t>
+        <w:t>22.</w:t>
       </w:r>
       <w:r>
         <w:rPr>
           <w:noProof/>
         </w:rPr>
         <w:tab/>
-        <w:t xml:space="preserve">Friedman, J., T. Hastie, and R. Tibshirani, </w:t>
+        <w:t xml:space="preserve">Pennington, J., R. Socher, and C.D. Manning, </w:t>
       </w:r>
       <w:r>
         <w:rPr>
           <w:i/>
           <w:noProof/>
         </w:rPr>
-        <w:t>The elements of statistical learning</w:t>
-      </w:r>
-      <w:r>
-        <w:rPr>
-          <w:noProof/>
-        </w:rPr>
-        <w:t>. Vol. 1. 2001: Springer series in statistics Springer, Berlin.</w:t>
+        <w:t>Glove: Global vectors for word representation.</w:t>
+      </w:r>
+      <w:r>
+        <w:rPr>
+          <w:noProof/>
+        </w:rPr>
+        <w:t xml:space="preserve"> Proceedings of the Empiricial Methods in Natural Language Processing (EMNLP 2014), 2014. </w:t>
+      </w:r>
+      <w:r>
+        <w:rPr>
+          <w:b/>
+          <w:noProof/>
+        </w:rPr>
+        <w:t>12</w:t>
+      </w:r>
+      <w:r>
+        <w:rPr>
+          <w:noProof/>
+        </w:rPr>
+        <w:t>: p. 1532-1543.</w:t>
       </w:r>
     </w:p>
     <w:p>
       <w:pPr>
+        <w:pStyle w:val="EndNoteBibliography"/>
+        <w:spacing w:after="0"/>
         <w:ind w:left="720" w:hanging="720"/>
         <w:rPr>
           <w:noProof/>
@@ -6826,49 +7427,77 @@
         <w:rPr>
           <w:noProof/>
         </w:rPr>
-        <w:t>24.</w:t>
+        <w:t>23.</w:t>
       </w:r>
       <w:r>
         <w:rPr>
           <w:noProof/>
         </w:rPr>
         <w:tab/>
-        <w:t xml:space="preserve">Lavrenko, V. and W.B. Croft. </w:t>
+        <w:t xml:space="preserve">Friedman, J., T. Hastie, and R. Tibshirani, </w:t>
       </w:r>
       <w:r>
         <w:rPr>
           <w:i/>
           <w:noProof/>
         </w:rPr>
-        <w:t>Relevance based language models</w:t>
-      </w:r>
-      <w:r>
-        <w:rPr>
-          <w:noProof/>
-        </w:rPr>
-        <w:t xml:space="preserve">. in </w:t>
-      </w:r>
-      <w:r>
-        <w:rPr>
-          <w:i/>
-          <w:noProof/>
-        </w:rPr>
-        <w:t>Proceedings of the 24th annual international ACM SIGIR conference on Research and development in information retrieval</w:t>
-      </w:r>
-      <w:r>
-        <w:rPr>
-          <w:noProof/>
-        </w:rPr>
-        <w:t>. 2001. ACM.</w:t>
+        <w:t>The elements of statistical learning</w:t>
+      </w:r>
+      <w:r>
+        <w:rPr>
+          <w:noProof/>
+        </w:rPr>
+        <w:t>. Vol. 1. 2001: Springer series in statistics Springer, Berlin.</w:t>
       </w:r>
     </w:p>
     <w:p>
       <w:pPr>
-        <w:rPr>
-          <w:rFonts w:cs="Times New Roman"/>
+        <w:pStyle w:val="EndNoteBibliography"/>
+        <w:ind w:left="720" w:hanging="720"/>
+        <w:rPr>
           <w:noProof/>
         </w:rPr>
       </w:pPr>
+      <w:r>
+        <w:rPr>
+          <w:noProof/>
+        </w:rPr>
+        <w:lastRenderedPageBreak/>
+        <w:t>24.</w:t>
+      </w:r>
+      <w:r>
+        <w:rPr>
+          <w:noProof/>
+        </w:rPr>
+        <w:tab/>
+        <w:t xml:space="preserve">Lavrenko, V. and W.B. Croft. </w:t>
+      </w:r>
+      <w:r>
+        <w:rPr>
+          <w:i/>
+          <w:noProof/>
+        </w:rPr>
+        <w:t>Relevance based language models</w:t>
+      </w:r>
+      <w:r>
+        <w:rPr>
+          <w:noProof/>
+        </w:rPr>
+        <w:t xml:space="preserve">. in </w:t>
+      </w:r>
+      <w:r>
+        <w:rPr>
+          <w:i/>
+          <w:noProof/>
+        </w:rPr>
+        <w:t>Proceedings of the 24th annual international ACM SIGIR conference on Research and development in information retrieval</w:t>
+      </w:r>
+      <w:r>
+        <w:rPr>
+          <w:noProof/>
+        </w:rPr>
+        <w:t>. 2001. ACM.</w:t>
+      </w:r>
     </w:p>
     <w:p>
       <w:r>
@@ -6876,8 +7505,8 @@
       </w:r>
     </w:p>
     <w:sectPr>
-      <w:footerReference w:type="even" r:id="rId14"/>
-      <w:footerReference w:type="default" r:id="rId15"/>
+      <w:footerReference w:type="even" r:id="rId17"/>
+      <w:footerReference w:type="default" r:id="rId18"/>
       <w:footnotePr>
         <w:numFmt w:val="chicago"/>
       </w:footnotePr>
@@ -6891,7 +7520,7 @@
 </file>
 
 <file path=word/endnotes.xml><?xml version="1.0" encoding="utf-8"?>
-<w:endnotes xmlns:wpc="http://schemas.microsoft.com/office/word/2010/wordprocessingCanvas" xmlns:mo="http://schemas.microsoft.com/office/mac/office/2008/main" xmlns:mc="http://schemas.openxmlformats.org/markup-compatibility/2006" xmlns:mv="urn:schemas-microsoft-com:mac:vml" xmlns:o="urn:schemas-microsoft-com:office:office" xmlns:r="http://schemas.openxmlformats.org/officeDocument/2006/relationships" xmlns:m="http://schemas.openxmlformats.org/officeDocument/2006/math" xmlns:v="urn:schemas-microsoft-com:vml" xmlns:wp14="http://schemas.microsoft.com/office/word/2010/wordprocessingDrawing" xmlns:wp="http://schemas.openxmlformats.org/drawingml/2006/wordprocessingDrawing" xmlns:w10="urn:schemas-microsoft-com:office:word" xmlns:w="http://schemas.openxmlformats.org/wordprocessingml/2006/main" xmlns:w14="http://schemas.microsoft.com/office/word/2010/wordml" xmlns:w15="http://schemas.microsoft.com/office/word/2012/wordml" xmlns:wpg="http://schemas.microsoft.com/office/word/2010/wordprocessingGroup" xmlns:wpi="http://schemas.microsoft.com/office/word/2010/wordprocessingInk" xmlns:wne="http://schemas.microsoft.com/office/word/2006/wordml" xmlns:wps="http://schemas.microsoft.com/office/word/2010/wordprocessingShape" mc:Ignorable="w14 w15 wp14">
+<w:endnotes xmlns:wpc="http://schemas.microsoft.com/office/word/2010/wordprocessingCanvas" xmlns:mo="http://schemas.microsoft.com/office/mac/office/2008/main" xmlns:mc="http://schemas.openxmlformats.org/markup-compatibility/2006" xmlns:mv="urn:schemas-microsoft-com:mac:vml" xmlns:o="urn:schemas-microsoft-com:office:office" xmlns:r="http://schemas.openxmlformats.org/officeDocument/2006/relationships" xmlns:m="http://schemas.openxmlformats.org/officeDocument/2006/math" xmlns:v="urn:schemas-microsoft-com:vml" xmlns:wp14="http://schemas.microsoft.com/office/word/2010/wordprocessingDrawing" xmlns:wp="http://schemas.openxmlformats.org/drawingml/2006/wordprocessingDrawing" xmlns:w10="urn:schemas-microsoft-com:office:word" xmlns:w="http://schemas.openxmlformats.org/wordprocessingml/2006/main" xmlns:w14="http://schemas.microsoft.com/office/word/2010/wordml" xmlns:wpg="http://schemas.microsoft.com/office/word/2010/wordprocessingGroup" xmlns:wpi="http://schemas.microsoft.com/office/word/2010/wordprocessingInk" xmlns:wne="http://schemas.microsoft.com/office/word/2006/wordml" xmlns:wps="http://schemas.microsoft.com/office/word/2010/wordprocessingShape" mc:Ignorable="w14 wp14">
   <w:endnote w:type="separator" w:id="-1">
     <w:p>
       <w:pPr>
@@ -6916,7 +7545,7 @@
 </file>
 
 <file path=word/footer1.xml><?xml version="1.0" encoding="utf-8"?>
-<w:ftr xmlns:wpc="http://schemas.microsoft.com/office/word/2010/wordprocessingCanvas" xmlns:mo="http://schemas.microsoft.com/office/mac/office/2008/main" xmlns:mc="http://schemas.openxmlformats.org/markup-compatibility/2006" xmlns:mv="urn:schemas-microsoft-com:mac:vml" xmlns:o="urn:schemas-microsoft-com:office:office" xmlns:r="http://schemas.openxmlformats.org/officeDocument/2006/relationships" xmlns:m="http://schemas.openxmlformats.org/officeDocument/2006/math" xmlns:v="urn:schemas-microsoft-com:vml" xmlns:wp14="http://schemas.microsoft.com/office/word/2010/wordprocessingDrawing" xmlns:wp="http://schemas.openxmlformats.org/drawingml/2006/wordprocessingDrawing" xmlns:w10="urn:schemas-microsoft-com:office:word" xmlns:w="http://schemas.openxmlformats.org/wordprocessingml/2006/main" xmlns:w14="http://schemas.microsoft.com/office/word/2010/wordml" xmlns:w15="http://schemas.microsoft.com/office/word/2012/wordml" xmlns:wpg="http://schemas.microsoft.com/office/word/2010/wordprocessingGroup" xmlns:wpi="http://schemas.microsoft.com/office/word/2010/wordprocessingInk" xmlns:wne="http://schemas.microsoft.com/office/word/2006/wordml" xmlns:wps="http://schemas.microsoft.com/office/word/2010/wordprocessingShape" mc:Ignorable="w14 w15 wp14">
+<w:ftr xmlns:wpc="http://schemas.microsoft.com/office/word/2010/wordprocessingCanvas" xmlns:mo="http://schemas.microsoft.com/office/mac/office/2008/main" xmlns:mc="http://schemas.openxmlformats.org/markup-compatibility/2006" xmlns:mv="urn:schemas-microsoft-com:mac:vml" xmlns:o="urn:schemas-microsoft-com:office:office" xmlns:r="http://schemas.openxmlformats.org/officeDocument/2006/relationships" xmlns:m="http://schemas.openxmlformats.org/officeDocument/2006/math" xmlns:v="urn:schemas-microsoft-com:vml" xmlns:wp14="http://schemas.microsoft.com/office/word/2010/wordprocessingDrawing" xmlns:wp="http://schemas.openxmlformats.org/drawingml/2006/wordprocessingDrawing" xmlns:w10="urn:schemas-microsoft-com:office:word" xmlns:w="http://schemas.openxmlformats.org/wordprocessingml/2006/main" xmlns:w14="http://schemas.microsoft.com/office/word/2010/wordml" xmlns:wpg="http://schemas.microsoft.com/office/word/2010/wordprocessingGroup" xmlns:wpi="http://schemas.microsoft.com/office/word/2010/wordprocessingInk" xmlns:wne="http://schemas.microsoft.com/office/word/2006/wordml" xmlns:wps="http://schemas.microsoft.com/office/word/2010/wordprocessingShape" mc:Ignorable="w14 wp14">
   <w:p>
     <w:pPr>
       <w:pStyle w:val="Footer"/>
@@ -6954,7 +7583,7 @@
 </file>
 
 <file path=word/footer2.xml><?xml version="1.0" encoding="utf-8"?>
-<w:ftr xmlns:wpc="http://schemas.microsoft.com/office/word/2010/wordprocessingCanvas" xmlns:mo="http://schemas.microsoft.com/office/mac/office/2008/main" xmlns:mc="http://schemas.openxmlformats.org/markup-compatibility/2006" xmlns:mv="urn:schemas-microsoft-com:mac:vml" xmlns:o="urn:schemas-microsoft-com:office:office" xmlns:r="http://schemas.openxmlformats.org/officeDocument/2006/relationships" xmlns:m="http://schemas.openxmlformats.org/officeDocument/2006/math" xmlns:v="urn:schemas-microsoft-com:vml" xmlns:wp14="http://schemas.microsoft.com/office/word/2010/wordprocessingDrawing" xmlns:wp="http://schemas.openxmlformats.org/drawingml/2006/wordprocessingDrawing" xmlns:w10="urn:schemas-microsoft-com:office:word" xmlns:w="http://schemas.openxmlformats.org/wordprocessingml/2006/main" xmlns:w14="http://schemas.microsoft.com/office/word/2010/wordml" xmlns:w15="http://schemas.microsoft.com/office/word/2012/wordml" xmlns:wpg="http://schemas.microsoft.com/office/word/2010/wordprocessingGroup" xmlns:wpi="http://schemas.microsoft.com/office/word/2010/wordprocessingInk" xmlns:wne="http://schemas.microsoft.com/office/word/2006/wordml" xmlns:wps="http://schemas.microsoft.com/office/word/2010/wordprocessingShape" mc:Ignorable="w14 w15 wp14">
+<w:ftr xmlns:wpc="http://schemas.microsoft.com/office/word/2010/wordprocessingCanvas" xmlns:mo="http://schemas.microsoft.com/office/mac/office/2008/main" xmlns:mc="http://schemas.openxmlformats.org/markup-compatibility/2006" xmlns:mv="urn:schemas-microsoft-com:mac:vml" xmlns:o="urn:schemas-microsoft-com:office:office" xmlns:r="http://schemas.openxmlformats.org/officeDocument/2006/relationships" xmlns:m="http://schemas.openxmlformats.org/officeDocument/2006/math" xmlns:v="urn:schemas-microsoft-com:vml" xmlns:wp14="http://schemas.microsoft.com/office/word/2010/wordprocessingDrawing" xmlns:wp="http://schemas.openxmlformats.org/drawingml/2006/wordprocessingDrawing" xmlns:w10="urn:schemas-microsoft-com:office:word" xmlns:w="http://schemas.openxmlformats.org/wordprocessingml/2006/main" xmlns:w14="http://schemas.microsoft.com/office/word/2010/wordml" xmlns:wpg="http://schemas.microsoft.com/office/word/2010/wordprocessingGroup" xmlns:wpi="http://schemas.microsoft.com/office/word/2010/wordprocessingInk" xmlns:wne="http://schemas.microsoft.com/office/word/2006/wordml" xmlns:wps="http://schemas.microsoft.com/office/word/2010/wordprocessingShape" mc:Ignorable="w14 wp14">
   <w:p>
     <w:pPr>
       <w:pStyle w:val="Footer"/>
@@ -6986,7 +7615,7 @@
         <w:rStyle w:val="PageNumber"/>
         <w:noProof/>
       </w:rPr>
-      <w:t>11</w:t>
+      <w:t>5</w:t>
     </w:r>
     <w:r>
       <w:rPr>
@@ -7005,7 +7634,7 @@
 </file>
 
 <file path=word/footnotes.xml><?xml version="1.0" encoding="utf-8"?>
-<w:footnotes xmlns:wpc="http://schemas.microsoft.com/office/word/2010/wordprocessingCanvas" xmlns:mo="http://schemas.microsoft.com/office/mac/office/2008/main" xmlns:mc="http://schemas.openxmlformats.org/markup-compatibility/2006" xmlns:mv="urn:schemas-microsoft-com:mac:vml" xmlns:o="urn:schemas-microsoft-com:office:office" xmlns:r="http://schemas.openxmlformats.org/officeDocument/2006/relationships" xmlns:m="http://schemas.openxmlformats.org/officeDocument/2006/math" xmlns:v="urn:schemas-microsoft-com:vml" xmlns:wp14="http://schemas.microsoft.com/office/word/2010/wordprocessingDrawing" xmlns:wp="http://schemas.openxmlformats.org/drawingml/2006/wordprocessingDrawing" xmlns:w10="urn:schemas-microsoft-com:office:word" xmlns:w="http://schemas.openxmlformats.org/wordprocessingml/2006/main" xmlns:w14="http://schemas.microsoft.com/office/word/2010/wordml" xmlns:w15="http://schemas.microsoft.com/office/word/2012/wordml" xmlns:wpg="http://schemas.microsoft.com/office/word/2010/wordprocessingGroup" xmlns:wpi="http://schemas.microsoft.com/office/word/2010/wordprocessingInk" xmlns:wne="http://schemas.microsoft.com/office/word/2006/wordml" xmlns:wps="http://schemas.microsoft.com/office/word/2010/wordprocessingShape" mc:Ignorable="w14 w15 wp14">
+<w:footnotes xmlns:wpc="http://schemas.microsoft.com/office/word/2010/wordprocessingCanvas" xmlns:mo="http://schemas.microsoft.com/office/mac/office/2008/main" xmlns:mc="http://schemas.openxmlformats.org/markup-compatibility/2006" xmlns:mv="urn:schemas-microsoft-com:mac:vml" xmlns:o="urn:schemas-microsoft-com:office:office" xmlns:r="http://schemas.openxmlformats.org/officeDocument/2006/relationships" xmlns:m="http://schemas.openxmlformats.org/officeDocument/2006/math" xmlns:v="urn:schemas-microsoft-com:vml" xmlns:wp14="http://schemas.microsoft.com/office/word/2010/wordprocessingDrawing" xmlns:wp="http://schemas.openxmlformats.org/drawingml/2006/wordprocessingDrawing" xmlns:w10="urn:schemas-microsoft-com:office:word" xmlns:w="http://schemas.openxmlformats.org/wordprocessingml/2006/main" xmlns:w14="http://schemas.microsoft.com/office/word/2010/wordml" xmlns:wpg="http://schemas.microsoft.com/office/word/2010/wordprocessingGroup" xmlns:wpi="http://schemas.microsoft.com/office/word/2010/wordprocessingInk" xmlns:wne="http://schemas.microsoft.com/office/word/2006/wordml" xmlns:wps="http://schemas.microsoft.com/office/word/2010/wordprocessingShape" mc:Ignorable="w14 wp14">
   <w:footnote w:type="separator" w:id="-1">
     <w:p>
       <w:pPr>
@@ -7030,7 +7659,7 @@
 </file>
 
 <file path=word/numbering.xml><?xml version="1.0" encoding="utf-8"?>
-<w:numbering xmlns:wpc="http://schemas.microsoft.com/office/word/2010/wordprocessingCanvas" xmlns:mo="http://schemas.microsoft.com/office/mac/office/2008/main" xmlns:mc="http://schemas.openxmlformats.org/markup-compatibility/2006" xmlns:mv="urn:schemas-microsoft-com:mac:vml" xmlns:o="urn:schemas-microsoft-com:office:office" xmlns:r="http://schemas.openxmlformats.org/officeDocument/2006/relationships" xmlns:m="http://schemas.openxmlformats.org/officeDocument/2006/math" xmlns:v="urn:schemas-microsoft-com:vml" xmlns:wp14="http://schemas.microsoft.com/office/word/2010/wordprocessingDrawing" xmlns:wp="http://schemas.openxmlformats.org/drawingml/2006/wordprocessingDrawing" xmlns:w10="urn:schemas-microsoft-com:office:word" xmlns:w="http://schemas.openxmlformats.org/wordprocessingml/2006/main" xmlns:w14="http://schemas.microsoft.com/office/word/2010/wordml" xmlns:w15="http://schemas.microsoft.com/office/word/2012/wordml" xmlns:wpg="http://schemas.microsoft.com/office/word/2010/wordprocessingGroup" xmlns:wpi="http://schemas.microsoft.com/office/word/2010/wordprocessingInk" xmlns:wne="http://schemas.microsoft.com/office/word/2006/wordml" xmlns:wps="http://schemas.microsoft.com/office/word/2010/wordprocessingShape" mc:Ignorable="w14 w15 wp14">
+<w:numbering xmlns:wpc="http://schemas.microsoft.com/office/word/2010/wordprocessingCanvas" xmlns:mo="http://schemas.microsoft.com/office/mac/office/2008/main" xmlns:mc="http://schemas.openxmlformats.org/markup-compatibility/2006" xmlns:mv="urn:schemas-microsoft-com:mac:vml" xmlns:o="urn:schemas-microsoft-com:office:office" xmlns:r="http://schemas.openxmlformats.org/officeDocument/2006/relationships" xmlns:m="http://schemas.openxmlformats.org/officeDocument/2006/math" xmlns:v="urn:schemas-microsoft-com:vml" xmlns:wp14="http://schemas.microsoft.com/office/word/2010/wordprocessingDrawing" xmlns:wp="http://schemas.openxmlformats.org/drawingml/2006/wordprocessingDrawing" xmlns:w10="urn:schemas-microsoft-com:office:word" xmlns:w="http://schemas.openxmlformats.org/wordprocessingml/2006/main" xmlns:w14="http://schemas.microsoft.com/office/word/2010/wordml" xmlns:wpg="http://schemas.microsoft.com/office/word/2010/wordprocessingGroup" xmlns:wpi="http://schemas.microsoft.com/office/word/2010/wordprocessingInk" xmlns:wne="http://schemas.microsoft.com/office/word/2006/wordml" xmlns:wps="http://schemas.microsoft.com/office/word/2010/wordprocessingShape" mc:Ignorable="w14 wp14">
   <w:abstractNum w:abstractNumId="0">
     <w:nsid w:val="FFFFFF1D"/>
     <w:multiLevelType w:val="multilevel"/>
@@ -7393,7 +8022,7 @@
 </file>
 
 <file path=word/styles.xml><?xml version="1.0" encoding="utf-8"?>
-<w:styles xmlns:mc="http://schemas.openxmlformats.org/markup-compatibility/2006" xmlns:r="http://schemas.openxmlformats.org/officeDocument/2006/relationships" xmlns:w="http://schemas.openxmlformats.org/wordprocessingml/2006/main" xmlns:w14="http://schemas.microsoft.com/office/word/2010/wordml" xmlns:w15="http://schemas.microsoft.com/office/word/2012/wordml" mc:Ignorable="w14 w15">
+<w:styles xmlns:mc="http://schemas.openxmlformats.org/markup-compatibility/2006" xmlns:r="http://schemas.openxmlformats.org/officeDocument/2006/relationships" xmlns:w="http://schemas.openxmlformats.org/wordprocessingml/2006/main" xmlns:w14="http://schemas.microsoft.com/office/word/2010/wordml" mc:Ignorable="w14">
   <w:docDefaults>
     <w:rPrDefault>
       <w:rPr>
@@ -7410,387 +8039,144 @@
       </w:pPr>
     </w:pPrDefault>
   </w:docDefaults>
-  <w:latentStyles w:defLockedState="0" w:defUIPriority="99" w:defSemiHidden="0" w:defUnhideWhenUsed="0" w:defQFormat="0" w:count="380">
-    <w:lsdException w:name="Normal" w:uiPriority="0" w:qFormat="1"/>
-    <w:lsdException w:name="heading 1" w:uiPriority="9" w:qFormat="1"/>
-    <w:lsdException w:name="heading 2" w:semiHidden="1" w:uiPriority="9" w:unhideWhenUsed="1" w:qFormat="1"/>
-    <w:lsdException w:name="heading 3" w:semiHidden="1" w:uiPriority="9" w:unhideWhenUsed="1" w:qFormat="1"/>
-    <w:lsdException w:name="heading 4" w:semiHidden="1" w:uiPriority="9" w:unhideWhenUsed="1" w:qFormat="1"/>
-    <w:lsdException w:name="heading 5" w:semiHidden="1" w:uiPriority="9" w:unhideWhenUsed="1" w:qFormat="1"/>
-    <w:lsdException w:name="heading 6" w:semiHidden="1" w:uiPriority="9" w:unhideWhenUsed="1" w:qFormat="1"/>
-    <w:lsdException w:name="heading 7" w:semiHidden="1" w:uiPriority="9" w:unhideWhenUsed="1" w:qFormat="1"/>
-    <w:lsdException w:name="heading 8" w:semiHidden="1" w:uiPriority="9" w:unhideWhenUsed="1" w:qFormat="1"/>
-    <w:lsdException w:name="heading 9" w:semiHidden="1" w:uiPriority="9" w:unhideWhenUsed="1" w:qFormat="1"/>
-    <w:lsdException w:name="index 1" w:semiHidden="1" w:unhideWhenUsed="1"/>
-    <w:lsdException w:name="index 2" w:semiHidden="1" w:unhideWhenUsed="1"/>
-    <w:lsdException w:name="index 3" w:semiHidden="1" w:unhideWhenUsed="1"/>
-    <w:lsdException w:name="index 4" w:semiHidden="1" w:unhideWhenUsed="1"/>
-    <w:lsdException w:name="index 5" w:semiHidden="1" w:unhideWhenUsed="1"/>
-    <w:lsdException w:name="index 6" w:semiHidden="1" w:unhideWhenUsed="1"/>
-    <w:lsdException w:name="index 7" w:semiHidden="1" w:unhideWhenUsed="1"/>
-    <w:lsdException w:name="index 8" w:semiHidden="1" w:unhideWhenUsed="1"/>
-    <w:lsdException w:name="index 9" w:semiHidden="1" w:unhideWhenUsed="1"/>
-    <w:lsdException w:name="toc 1" w:semiHidden="1" w:uiPriority="39" w:unhideWhenUsed="1"/>
-    <w:lsdException w:name="toc 2" w:semiHidden="1" w:uiPriority="39" w:unhideWhenUsed="1"/>
-    <w:lsdException w:name="toc 3" w:semiHidden="1" w:uiPriority="39" w:unhideWhenUsed="1"/>
-    <w:lsdException w:name="toc 4" w:semiHidden="1" w:uiPriority="39" w:unhideWhenUsed="1"/>
-    <w:lsdException w:name="toc 5" w:semiHidden="1" w:uiPriority="39" w:unhideWhenUsed="1"/>
-    <w:lsdException w:name="toc 6" w:semiHidden="1" w:uiPriority="39" w:unhideWhenUsed="1"/>
-    <w:lsdException w:name="toc 7" w:semiHidden="1" w:uiPriority="39" w:unhideWhenUsed="1"/>
-    <w:lsdException w:name="toc 8" w:semiHidden="1" w:uiPriority="39" w:unhideWhenUsed="1"/>
-    <w:lsdException w:name="toc 9" w:semiHidden="1" w:uiPriority="39" w:unhideWhenUsed="1"/>
-    <w:lsdException w:name="Normal Indent" w:semiHidden="1" w:unhideWhenUsed="1"/>
-    <w:lsdException w:name="footnote text" w:semiHidden="1" w:unhideWhenUsed="1"/>
-    <w:lsdException w:name="annotation text" w:semiHidden="1" w:unhideWhenUsed="1"/>
-    <w:lsdException w:name="header" w:semiHidden="1" w:unhideWhenUsed="1"/>
-    <w:lsdException w:name="footer" w:semiHidden="1" w:unhideWhenUsed="1"/>
-    <w:lsdException w:name="index heading" w:semiHidden="1" w:unhideWhenUsed="1"/>
-    <w:lsdException w:name="caption" w:semiHidden="1" w:uiPriority="35" w:unhideWhenUsed="1" w:qFormat="1"/>
-    <w:lsdException w:name="table of figures" w:semiHidden="1" w:unhideWhenUsed="1"/>
-    <w:lsdException w:name="envelope address" w:semiHidden="1" w:unhideWhenUsed="1"/>
-    <w:lsdException w:name="envelope return" w:semiHidden="1" w:unhideWhenUsed="1"/>
-    <w:lsdException w:name="footnote reference" w:semiHidden="1" w:unhideWhenUsed="1"/>
-    <w:lsdException w:name="annotation reference" w:semiHidden="1" w:unhideWhenUsed="1"/>
-    <w:lsdException w:name="line number" w:semiHidden="1" w:unhideWhenUsed="1"/>
-    <w:lsdException w:name="page number" w:semiHidden="1" w:unhideWhenUsed="1"/>
-    <w:lsdException w:name="endnote reference" w:semiHidden="1" w:unhideWhenUsed="1"/>
-    <w:lsdException w:name="endnote text" w:semiHidden="1" w:unhideWhenUsed="1"/>
-    <w:lsdException w:name="table of authorities" w:semiHidden="1" w:unhideWhenUsed="1"/>
-    <w:lsdException w:name="macro" w:semiHidden="1" w:unhideWhenUsed="1"/>
-    <w:lsdException w:name="toa heading" w:semiHidden="1" w:unhideWhenUsed="1"/>
-    <w:lsdException w:name="List" w:semiHidden="1" w:unhideWhenUsed="1"/>
-    <w:lsdException w:name="List Bullet" w:semiHidden="1" w:unhideWhenUsed="1"/>
-    <w:lsdException w:name="List Number" w:semiHidden="1" w:unhideWhenUsed="1"/>
-    <w:lsdException w:name="List 2" w:semiHidden="1" w:unhideWhenUsed="1"/>
-    <w:lsdException w:name="List 3" w:semiHidden="1" w:unhideWhenUsed="1"/>
-    <w:lsdException w:name="List 4" w:semiHidden="1" w:unhideWhenUsed="1"/>
-    <w:lsdException w:name="List 5" w:semiHidden="1" w:unhideWhenUsed="1"/>
-    <w:lsdException w:name="List Bullet 2" w:semiHidden="1" w:unhideWhenUsed="1"/>
-    <w:lsdException w:name="List Bullet 3" w:semiHidden="1" w:unhideWhenUsed="1"/>
-    <w:lsdException w:name="List Bullet 4" w:semiHidden="1" w:unhideWhenUsed="1"/>
-    <w:lsdException w:name="List Bullet 5" w:semiHidden="1" w:unhideWhenUsed="1"/>
-    <w:lsdException w:name="List Number 2" w:semiHidden="1" w:unhideWhenUsed="1"/>
-    <w:lsdException w:name="List Number 3" w:semiHidden="1" w:unhideWhenUsed="1"/>
-    <w:lsdException w:name="List Number 4" w:semiHidden="1" w:unhideWhenUsed="1"/>
-    <w:lsdException w:name="List Number 5" w:semiHidden="1" w:unhideWhenUsed="1"/>
-    <w:lsdException w:name="Title" w:uiPriority="10" w:qFormat="1"/>
-    <w:lsdException w:name="Closing" w:semiHidden="1" w:unhideWhenUsed="1"/>
-    <w:lsdException w:name="Signature" w:semiHidden="1" w:unhideWhenUsed="1"/>
-    <w:lsdException w:name="Default Paragraph Font" w:semiHidden="1" w:uiPriority="1" w:unhideWhenUsed="1"/>
-    <w:lsdException w:name="Body Text" w:semiHidden="1" w:unhideWhenUsed="1"/>
-    <w:lsdException w:name="Body Text Indent" w:semiHidden="1" w:unhideWhenUsed="1"/>
-    <w:lsdException w:name="List Continue" w:semiHidden="1" w:unhideWhenUsed="1"/>
-    <w:lsdException w:name="List Continue 2" w:semiHidden="1" w:unhideWhenUsed="1"/>
-    <w:lsdException w:name="List Continue 3" w:semiHidden="1" w:unhideWhenUsed="1"/>
-    <w:lsdException w:name="List Continue 4" w:semiHidden="1" w:unhideWhenUsed="1"/>
-    <w:lsdException w:name="List Continue 5" w:semiHidden="1" w:unhideWhenUsed="1"/>
-    <w:lsdException w:name="Message Header" w:semiHidden="1" w:unhideWhenUsed="1"/>
-    <w:lsdException w:name="Subtitle" w:uiPriority="11" w:qFormat="1"/>
-    <w:lsdException w:name="Salutation" w:semiHidden="1" w:unhideWhenUsed="1"/>
-    <w:lsdException w:name="Date" w:semiHidden="1" w:unhideWhenUsed="1"/>
-    <w:lsdException w:name="Body Text First Indent" w:semiHidden="1" w:unhideWhenUsed="1"/>
-    <w:lsdException w:name="Body Text First Indent 2" w:semiHidden="1" w:unhideWhenUsed="1"/>
-    <w:lsdException w:name="Note Heading" w:semiHidden="1" w:unhideWhenUsed="1"/>
-    <w:lsdException w:name="Body Text 2" w:semiHidden="1" w:unhideWhenUsed="1"/>
-    <w:lsdException w:name="Body Text 3" w:semiHidden="1" w:unhideWhenUsed="1"/>
-    <w:lsdException w:name="Body Text Indent 2" w:semiHidden="1" w:unhideWhenUsed="1"/>
-    <w:lsdException w:name="Body Text Indent 3" w:semiHidden="1" w:unhideWhenUsed="1"/>
-    <w:lsdException w:name="Block Text" w:semiHidden="1" w:unhideWhenUsed="1"/>
-    <w:lsdException w:name="Hyperlink" w:semiHidden="1" w:unhideWhenUsed="1"/>
-    <w:lsdException w:name="FollowedHyperlink" w:semiHidden="1" w:unhideWhenUsed="1"/>
-    <w:lsdException w:name="Strong" w:uiPriority="22" w:qFormat="1"/>
-    <w:lsdException w:name="Emphasis" w:uiPriority="20" w:qFormat="1"/>
-    <w:lsdException w:name="Document Map" w:semiHidden="1" w:unhideWhenUsed="1"/>
-    <w:lsdException w:name="Plain Text" w:semiHidden="1" w:unhideWhenUsed="1"/>
-    <w:lsdException w:name="E-mail Signature" w:semiHidden="1" w:unhideWhenUsed="1"/>
-    <w:lsdException w:name="HTML Top of Form" w:semiHidden="1" w:unhideWhenUsed="1"/>
-    <w:lsdException w:name="HTML Bottom of Form" w:semiHidden="1" w:unhideWhenUsed="1"/>
-    <w:lsdException w:name="Normal (Web)" w:semiHidden="1" w:unhideWhenUsed="1"/>
-    <w:lsdException w:name="HTML Acronym" w:semiHidden="1" w:unhideWhenUsed="1"/>
-    <w:lsdException w:name="HTML Address" w:semiHidden="1" w:unhideWhenUsed="1"/>
-    <w:lsdException w:name="HTML Cite" w:semiHidden="1" w:unhideWhenUsed="1"/>
-    <w:lsdException w:name="HTML Code" w:semiHidden="1" w:unhideWhenUsed="1"/>
-    <w:lsdException w:name="HTML Definition" w:semiHidden="1" w:unhideWhenUsed="1"/>
-    <w:lsdException w:name="HTML Keyboard" w:semiHidden="1" w:unhideWhenUsed="1"/>
-    <w:lsdException w:name="HTML Preformatted" w:semiHidden="1" w:unhideWhenUsed="1"/>
-    <w:lsdException w:name="HTML Sample" w:semiHidden="1" w:unhideWhenUsed="1"/>
-    <w:lsdException w:name="HTML Typewriter" w:semiHidden="1" w:unhideWhenUsed="1"/>
-    <w:lsdException w:name="HTML Variable" w:semiHidden="1" w:unhideWhenUsed="1"/>
-    <w:lsdException w:name="Normal Table" w:semiHidden="1" w:unhideWhenUsed="1"/>
-    <w:lsdException w:name="annotation subject" w:semiHidden="1" w:unhideWhenUsed="1"/>
-    <w:lsdException w:name="No List" w:semiHidden="1" w:unhideWhenUsed="1"/>
-    <w:lsdException w:name="Outline List 1" w:semiHidden="1" w:unhideWhenUsed="1"/>
-    <w:lsdException w:name="Outline List 2" w:semiHidden="1" w:unhideWhenUsed="1"/>
-    <w:lsdException w:name="Outline List 3" w:semiHidden="1" w:unhideWhenUsed="1"/>
-    <w:lsdException w:name="Table Simple 1" w:semiHidden="1" w:unhideWhenUsed="1"/>
-    <w:lsdException w:name="Table Simple 2" w:semiHidden="1" w:unhideWhenUsed="1"/>
-    <w:lsdException w:name="Table Simple 3" w:semiHidden="1" w:unhideWhenUsed="1"/>
-    <w:lsdException w:name="Table Classic 1" w:semiHidden="1" w:unhideWhenUsed="1"/>
-    <w:lsdException w:name="Table Classic 2" w:semiHidden="1" w:unhideWhenUsed="1"/>
-    <w:lsdException w:name="Table Classic 3" w:semiHidden="1" w:unhideWhenUsed="1"/>
-    <w:lsdException w:name="Table Classic 4" w:semiHidden="1" w:unhideWhenUsed="1"/>
-    <w:lsdException w:name="Table Colorful 1" w:semiHidden="1" w:unhideWhenUsed="1"/>
-    <w:lsdException w:name="Table Colorful 2" w:semiHidden="1" w:unhideWhenUsed="1"/>
-    <w:lsdException w:name="Table Colorful 3" w:semiHidden="1" w:unhideWhenUsed="1"/>
-    <w:lsdException w:name="Table Columns 1" w:semiHidden="1" w:unhideWhenUsed="1"/>
-    <w:lsdException w:name="Table Columns 2" w:semiHidden="1" w:unhideWhenUsed="1"/>
-    <w:lsdException w:name="Table Columns 3" w:semiHidden="1" w:unhideWhenUsed="1"/>
-    <w:lsdException w:name="Table Columns 4" w:semiHidden="1" w:unhideWhenUsed="1"/>
-    <w:lsdException w:name="Table Columns 5" w:semiHidden="1" w:unhideWhenUsed="1"/>
-    <w:lsdException w:name="Table Grid 1" w:semiHidden="1" w:unhideWhenUsed="1"/>
-    <w:lsdException w:name="Table Grid 2" w:semiHidden="1" w:unhideWhenUsed="1"/>
-    <w:lsdException w:name="Table Grid 3" w:semiHidden="1" w:unhideWhenUsed="1"/>
-    <w:lsdException w:name="Table Grid 4" w:semiHidden="1" w:unhideWhenUsed="1"/>
-    <w:lsdException w:name="Table Grid 5" w:semiHidden="1" w:unhideWhenUsed="1"/>
-    <w:lsdException w:name="Table Grid 6" w:semiHidden="1" w:unhideWhenUsed="1"/>
-    <w:lsdException w:name="Table Grid 7" w:semiHidden="1" w:unhideWhenUsed="1"/>
-    <w:lsdException w:name="Table Grid 8" w:semiHidden="1" w:unhideWhenUsed="1"/>
-    <w:lsdException w:name="Table List 1" w:semiHidden="1" w:unhideWhenUsed="1"/>
-    <w:lsdException w:name="Table List 2" w:semiHidden="1" w:unhideWhenUsed="1"/>
-    <w:lsdException w:name="Table List 3" w:semiHidden="1" w:unhideWhenUsed="1"/>
-    <w:lsdException w:name="Table List 4" w:semiHidden="1" w:unhideWhenUsed="1"/>
-    <w:lsdException w:name="Table List 5" w:semiHidden="1" w:unhideWhenUsed="1"/>
-    <w:lsdException w:name="Table List 6" w:semiHidden="1" w:unhideWhenUsed="1"/>
-    <w:lsdException w:name="Table List 7" w:semiHidden="1" w:unhideWhenUsed="1"/>
-    <w:lsdException w:name="Table List 8" w:semiHidden="1" w:unhideWhenUsed="1"/>
-    <w:lsdException w:name="Table 3D effects 1" w:semiHidden="1" w:unhideWhenUsed="1"/>
-    <w:lsdException w:name="Table 3D effects 2" w:semiHidden="1" w:unhideWhenUsed="1"/>
-    <w:lsdException w:name="Table 3D effects 3" w:semiHidden="1" w:unhideWhenUsed="1"/>
-    <w:lsdException w:name="Table Contemporary" w:semiHidden="1" w:unhideWhenUsed="1"/>
-    <w:lsdException w:name="Table Elegant" w:semiHidden="1" w:unhideWhenUsed="1"/>
-    <w:lsdException w:name="Table Professional" w:semiHidden="1" w:unhideWhenUsed="1"/>
-    <w:lsdException w:name="Table Subtle 1" w:semiHidden="1" w:unhideWhenUsed="1"/>
-    <w:lsdException w:name="Table Subtle 2" w:semiHidden="1" w:unhideWhenUsed="1"/>
-    <w:lsdException w:name="Table Web 1" w:semiHidden="1" w:unhideWhenUsed="1"/>
-    <w:lsdException w:name="Table Web 2" w:semiHidden="1" w:unhideWhenUsed="1"/>
-    <w:lsdException w:name="Table Web 3" w:semiHidden="1" w:unhideWhenUsed="1"/>
-    <w:lsdException w:name="Balloon Text" w:semiHidden="1" w:unhideWhenUsed="1"/>
-    <w:lsdException w:name="Table Grid" w:uiPriority="59"/>
-    <w:lsdException w:name="Table Theme" w:semiHidden="1" w:unhideWhenUsed="1"/>
-    <w:lsdException w:name="Note Level 1" w:semiHidden="1" w:unhideWhenUsed="1"/>
-    <w:lsdException w:name="Note Level 2" w:semiHidden="1" w:unhideWhenUsed="1"/>
-    <w:lsdException w:name="Note Level 3" w:semiHidden="1" w:unhideWhenUsed="1"/>
-    <w:lsdException w:name="Note Level 4" w:semiHidden="1" w:unhideWhenUsed="1"/>
-    <w:lsdException w:name="Note Level 5" w:semiHidden="1" w:unhideWhenUsed="1"/>
-    <w:lsdException w:name="Note Level 6" w:semiHidden="1" w:unhideWhenUsed="1"/>
-    <w:lsdException w:name="Note Level 7" w:semiHidden="1" w:unhideWhenUsed="1"/>
-    <w:lsdException w:name="Note Level 8" w:semiHidden="1" w:unhideWhenUsed="1"/>
-    <w:lsdException w:name="Note Level 9" w:semiHidden="1" w:unhideWhenUsed="1"/>
-    <w:lsdException w:name="Placeholder Text" w:semiHidden="1"/>
-    <w:lsdException w:name="No Spacing" w:uiPriority="1" w:qFormat="1"/>
-    <w:lsdException w:name="Light Shading" w:uiPriority="60"/>
-    <w:lsdException w:name="Light List" w:uiPriority="61"/>
-    <w:lsdException w:name="Light Grid" w:uiPriority="62"/>
-    <w:lsdException w:name="Medium Shading 1" w:uiPriority="63"/>
-    <w:lsdException w:name="Medium Shading 2" w:uiPriority="64"/>
-    <w:lsdException w:name="Medium List 1" w:uiPriority="65"/>
-    <w:lsdException w:name="Medium List 2" w:uiPriority="66"/>
-    <w:lsdException w:name="Medium Grid 1" w:uiPriority="67"/>
-    <w:lsdException w:name="Medium Grid 2" w:uiPriority="68"/>
-    <w:lsdException w:name="Medium Grid 3" w:uiPriority="69"/>
-    <w:lsdException w:name="Dark List" w:uiPriority="70"/>
-    <w:lsdException w:name="Colorful Shading" w:uiPriority="71"/>
-    <w:lsdException w:name="Colorful List" w:uiPriority="72"/>
-    <w:lsdException w:name="Colorful Grid" w:uiPriority="73"/>
-    <w:lsdException w:name="Light Shading Accent 1" w:uiPriority="60"/>
-    <w:lsdException w:name="Light List Accent 1" w:uiPriority="61"/>
-    <w:lsdException w:name="Light Grid Accent 1" w:uiPriority="62"/>
-    <w:lsdException w:name="Medium Shading 1 Accent 1" w:uiPriority="63"/>
-    <w:lsdException w:name="Medium Shading 2 Accent 1" w:uiPriority="64"/>
-    <w:lsdException w:name="Medium List 1 Accent 1" w:uiPriority="65"/>
-    <w:lsdException w:name="Revision" w:semiHidden="1"/>
-    <w:lsdException w:name="List Paragraph" w:uiPriority="34" w:qFormat="1"/>
-    <w:lsdException w:name="Quote" w:uiPriority="29" w:qFormat="1"/>
-    <w:lsdException w:name="Intense Quote" w:uiPriority="30" w:qFormat="1"/>
-    <w:lsdException w:name="Medium List 2 Accent 1" w:uiPriority="66"/>
-    <w:lsdException w:name="Medium Grid 1 Accent 1" w:uiPriority="67"/>
-    <w:lsdException w:name="Medium Grid 2 Accent 1" w:uiPriority="68"/>
-    <w:lsdException w:name="Medium Grid 3 Accent 1" w:uiPriority="69"/>
-    <w:lsdException w:name="Dark List Accent 1" w:uiPriority="70"/>
-    <w:lsdException w:name="Colorful Shading Accent 1" w:uiPriority="71"/>
-    <w:lsdException w:name="Colorful List Accent 1" w:uiPriority="72"/>
-    <w:lsdException w:name="Colorful Grid Accent 1" w:uiPriority="73"/>
-    <w:lsdException w:name="Light Shading Accent 2" w:uiPriority="60"/>
-    <w:lsdException w:name="Light List Accent 2" w:uiPriority="61"/>
-    <w:lsdException w:name="Light Grid Accent 2" w:uiPriority="62"/>
-    <w:lsdException w:name="Medium Shading 1 Accent 2" w:uiPriority="63"/>
-    <w:lsdException w:name="Medium Shading 2 Accent 2" w:uiPriority="64"/>
-    <w:lsdException w:name="Medium List 1 Accent 2" w:uiPriority="65"/>
-    <w:lsdException w:name="Medium List 2 Accent 2" w:uiPriority="66"/>
-    <w:lsdException w:name="Medium Grid 1 Accent 2" w:uiPriority="67"/>
-    <w:lsdException w:name="Medium Grid 2 Accent 2" w:uiPriority="68"/>
-    <w:lsdException w:name="Medium Grid 3 Accent 2" w:uiPriority="69"/>
-    <w:lsdException w:name="Dark List Accent 2" w:uiPriority="70"/>
-    <w:lsdException w:name="Colorful Shading Accent 2" w:uiPriority="71"/>
-    <w:lsdException w:name="Colorful List Accent 2" w:uiPriority="72"/>
-    <w:lsdException w:name="Colorful Grid Accent 2" w:uiPriority="73"/>
-    <w:lsdException w:name="Light Shading Accent 3" w:uiPriority="60"/>
-    <w:lsdException w:name="Light List Accent 3" w:uiPriority="61"/>
-    <w:lsdException w:name="Light Grid Accent 3" w:uiPriority="62"/>
-    <w:lsdException w:name="Medium Shading 1 Accent 3" w:uiPriority="63"/>
-    <w:lsdException w:name="Medium Shading 2 Accent 3" w:uiPriority="64"/>
-    <w:lsdException w:name="Medium List 1 Accent 3" w:uiPriority="65"/>
-    <w:lsdException w:name="Medium List 2 Accent 3" w:uiPriority="66"/>
-    <w:lsdException w:name="Medium Grid 1 Accent 3" w:uiPriority="67"/>
-    <w:lsdException w:name="Medium Grid 2 Accent 3" w:uiPriority="68"/>
-    <w:lsdException w:name="Medium Grid 3 Accent 3" w:uiPriority="69"/>
-    <w:lsdException w:name="Dark List Accent 3" w:uiPriority="70"/>
-    <w:lsdException w:name="Colorful Shading Accent 3" w:uiPriority="71"/>
-    <w:lsdException w:name="Colorful List Accent 3" w:uiPriority="72"/>
-    <w:lsdException w:name="Colorful Grid Accent 3" w:uiPriority="73"/>
-    <w:lsdException w:name="Light Shading Accent 4" w:uiPriority="60"/>
-    <w:lsdException w:name="Light List Accent 4" w:uiPriority="61"/>
-    <w:lsdException w:name="Light Grid Accent 4" w:uiPriority="62"/>
-    <w:lsdException w:name="Medium Shading 1 Accent 4" w:uiPriority="63"/>
-    <w:lsdException w:name="Medium Shading 2 Accent 4" w:uiPriority="64"/>
-    <w:lsdException w:name="Medium List 1 Accent 4" w:uiPriority="65"/>
-    <w:lsdException w:name="Medium List 2 Accent 4" w:uiPriority="66"/>
-    <w:lsdException w:name="Medium Grid 1 Accent 4" w:uiPriority="67"/>
-    <w:lsdException w:name="Medium Grid 2 Accent 4" w:uiPriority="68"/>
-    <w:lsdException w:name="Medium Grid 3 Accent 4" w:uiPriority="69"/>
-    <w:lsdException w:name="Dark List Accent 4" w:uiPriority="70"/>
-    <w:lsdException w:name="Colorful Shading Accent 4" w:uiPriority="71"/>
-    <w:lsdException w:name="Colorful List Accent 4" w:uiPriority="72"/>
-    <w:lsdException w:name="Colorful Grid Accent 4" w:uiPriority="73"/>
-    <w:lsdException w:name="Light Shading Accent 5" w:uiPriority="60"/>
-    <w:lsdException w:name="Light List Accent 5" w:uiPriority="61"/>
-    <w:lsdException w:name="Light Grid Accent 5" w:uiPriority="62"/>
-    <w:lsdException w:name="Medium Shading 1 Accent 5" w:uiPriority="63"/>
-    <w:lsdException w:name="Medium Shading 2 Accent 5" w:uiPriority="64"/>
-    <w:lsdException w:name="Medium List 1 Accent 5" w:uiPriority="65"/>
-    <w:lsdException w:name="Medium List 2 Accent 5" w:uiPriority="66"/>
-    <w:lsdException w:name="Medium Grid 1 Accent 5" w:uiPriority="67"/>
-    <w:lsdException w:name="Medium Grid 2 Accent 5" w:uiPriority="68"/>
-    <w:lsdException w:name="Medium Grid 3 Accent 5" w:uiPriority="69"/>
-    <w:lsdException w:name="Dark List Accent 5" w:uiPriority="70"/>
-    <w:lsdException w:name="Colorful Shading Accent 5" w:uiPriority="71"/>
-    <w:lsdException w:name="Colorful List Accent 5" w:uiPriority="72"/>
-    <w:lsdException w:name="Colorful Grid Accent 5" w:uiPriority="73"/>
-    <w:lsdException w:name="Light Shading Accent 6" w:uiPriority="60"/>
-    <w:lsdException w:name="Light List Accent 6" w:uiPriority="61"/>
-    <w:lsdException w:name="Light Grid Accent 6" w:uiPriority="62"/>
-    <w:lsdException w:name="Medium Shading 1 Accent 6" w:uiPriority="63"/>
-    <w:lsdException w:name="Medium Shading 2 Accent 6" w:uiPriority="64"/>
-    <w:lsdException w:name="Medium List 1 Accent 6" w:uiPriority="65"/>
-    <w:lsdException w:name="Medium List 2 Accent 6" w:uiPriority="66"/>
-    <w:lsdException w:name="Medium Grid 1 Accent 6" w:uiPriority="67"/>
-    <w:lsdException w:name="Medium Grid 2 Accent 6" w:uiPriority="68"/>
-    <w:lsdException w:name="Medium Grid 3 Accent 6" w:uiPriority="69"/>
-    <w:lsdException w:name="Dark List Accent 6" w:uiPriority="70"/>
-    <w:lsdException w:name="Colorful Shading Accent 6" w:uiPriority="71"/>
-    <w:lsdException w:name="Colorful List Accent 6" w:uiPriority="72"/>
-    <w:lsdException w:name="Colorful Grid Accent 6" w:uiPriority="73"/>
-    <w:lsdException w:name="Subtle Emphasis" w:uiPriority="19" w:qFormat="1"/>
-    <w:lsdException w:name="Intense Emphasis" w:uiPriority="21" w:qFormat="1"/>
-    <w:lsdException w:name="Subtle Reference" w:uiPriority="31" w:qFormat="1"/>
-    <w:lsdException w:name="Intense Reference" w:uiPriority="32" w:qFormat="1"/>
-    <w:lsdException w:name="Book Title" w:uiPriority="33" w:qFormat="1"/>
-    <w:lsdException w:name="Bibliography" w:semiHidden="1" w:uiPriority="37" w:unhideWhenUsed="1"/>
-    <w:lsdException w:name="TOC Heading" w:semiHidden="1" w:uiPriority="39" w:unhideWhenUsed="1" w:qFormat="1"/>
-    <w:lsdException w:name="Plain Table 1" w:uiPriority="41"/>
-    <w:lsdException w:name="Plain Table 2" w:uiPriority="42"/>
-    <w:lsdException w:name="Plain Table 3" w:uiPriority="43"/>
-    <w:lsdException w:name="Plain Table 4" w:uiPriority="44"/>
-    <w:lsdException w:name="Plain Table 5" w:uiPriority="45"/>
-    <w:lsdException w:name="Grid Table Light" w:uiPriority="40"/>
-    <w:lsdException w:name="Grid Table 1 Light" w:uiPriority="46"/>
-    <w:lsdException w:name="Grid Table 2" w:uiPriority="47"/>
-    <w:lsdException w:name="Grid Table 3" w:uiPriority="48"/>
-    <w:lsdException w:name="Grid Table 4" w:uiPriority="49"/>
-    <w:lsdException w:name="Grid Table 5 Dark" w:uiPriority="50"/>
-    <w:lsdException w:name="Grid Table 6 Colorful" w:uiPriority="51"/>
-    <w:lsdException w:name="Grid Table 7 Colorful" w:uiPriority="52"/>
-    <w:lsdException w:name="Grid Table 1 Light Accent 1" w:uiPriority="46"/>
-    <w:lsdException w:name="Grid Table 2 Accent 1" w:uiPriority="47"/>
-    <w:lsdException w:name="Grid Table 3 Accent 1" w:uiPriority="48"/>
-    <w:lsdException w:name="Grid Table 4 Accent 1" w:uiPriority="49"/>
-    <w:lsdException w:name="Grid Table 5 Dark Accent 1" w:uiPriority="50"/>
-    <w:lsdException w:name="Grid Table 6 Colorful Accent 1" w:uiPriority="51"/>
-    <w:lsdException w:name="Grid Table 7 Colorful Accent 1" w:uiPriority="52"/>
-    <w:lsdException w:name="Grid Table 1 Light Accent 2" w:uiPriority="46"/>
-    <w:lsdException w:name="Grid Table 2 Accent 2" w:uiPriority="47"/>
-    <w:lsdException w:name="Grid Table 3 Accent 2" w:uiPriority="48"/>
-    <w:lsdException w:name="Grid Table 4 Accent 2" w:uiPriority="49"/>
-    <w:lsdException w:name="Grid Table 5 Dark Accent 2" w:uiPriority="50"/>
-    <w:lsdException w:name="Grid Table 6 Colorful Accent 2" w:uiPriority="51"/>
-    <w:lsdException w:name="Grid Table 7 Colorful Accent 2" w:uiPriority="52"/>
-    <w:lsdException w:name="Grid Table 1 Light Accent 3" w:uiPriority="46"/>
-    <w:lsdException w:name="Grid Table 2 Accent 3" w:uiPriority="47"/>
-    <w:lsdException w:name="Grid Table 3 Accent 3" w:uiPriority="48"/>
-    <w:lsdException w:name="Grid Table 4 Accent 3" w:uiPriority="49"/>
-    <w:lsdException w:name="Grid Table 5 Dark Accent 3" w:uiPriority="50"/>
-    <w:lsdException w:name="Grid Table 6 Colorful Accent 3" w:uiPriority="51"/>
-    <w:lsdException w:name="Grid Table 7 Colorful Accent 3" w:uiPriority="52"/>
-    <w:lsdException w:name="Grid Table 1 Light Accent 4" w:uiPriority="46"/>
-    <w:lsdException w:name="Grid Table 2 Accent 4" w:uiPriority="47"/>
-    <w:lsdException w:name="Grid Table 3 Accent 4" w:uiPriority="48"/>
-    <w:lsdException w:name="Grid Table 4 Accent 4" w:uiPriority="49"/>
-    <w:lsdException w:name="Grid Table 5 Dark Accent 4" w:uiPriority="50"/>
-    <w:lsdException w:name="Grid Table 6 Colorful Accent 4" w:uiPriority="51"/>
-    <w:lsdException w:name="Grid Table 7 Colorful Accent 4" w:uiPriority="52"/>
-    <w:lsdException w:name="Grid Table 1 Light Accent 5" w:uiPriority="46"/>
-    <w:lsdException w:name="Grid Table 2 Accent 5" w:uiPriority="47"/>
-    <w:lsdException w:name="Grid Table 3 Accent 5" w:uiPriority="48"/>
-    <w:lsdException w:name="Grid Table 4 Accent 5" w:uiPriority="49"/>
-    <w:lsdException w:name="Grid Table 5 Dark Accent 5" w:uiPriority="50"/>
-    <w:lsdException w:name="Grid Table 6 Colorful Accent 5" w:uiPriority="51"/>
-    <w:lsdException w:name="Grid Table 7 Colorful Accent 5" w:uiPriority="52"/>
-    <w:lsdException w:name="Grid Table 1 Light Accent 6" w:uiPriority="46"/>
-    <w:lsdException w:name="Grid Table 2 Accent 6" w:uiPriority="47"/>
-    <w:lsdException w:name="Grid Table 3 Accent 6" w:uiPriority="48"/>
-    <w:lsdException w:name="Grid Table 4 Accent 6" w:uiPriority="49"/>
-    <w:lsdException w:name="Grid Table 5 Dark Accent 6" w:uiPriority="50"/>
-    <w:lsdException w:name="Grid Table 6 Colorful Accent 6" w:uiPriority="51"/>
-    <w:lsdException w:name="Grid Table 7 Colorful Accent 6" w:uiPriority="52"/>
-    <w:lsdException w:name="List Table 1 Light" w:uiPriority="46"/>
-    <w:lsdException w:name="List Table 2" w:uiPriority="47"/>
-    <w:lsdException w:name="List Table 3" w:uiPriority="48"/>
-    <w:lsdException w:name="List Table 4" w:uiPriority="49"/>
-    <w:lsdException w:name="List Table 5 Dark" w:uiPriority="50"/>
-    <w:lsdException w:name="List Table 6 Colorful" w:uiPriority="51"/>
-    <w:lsdException w:name="List Table 7 Colorful" w:uiPriority="52"/>
-    <w:lsdException w:name="List Table 1 Light Accent 1" w:uiPriority="46"/>
-    <w:lsdException w:name="List Table 2 Accent 1" w:uiPriority="47"/>
-    <w:lsdException w:name="List Table 3 Accent 1" w:uiPriority="48"/>
-    <w:lsdException w:name="List Table 4 Accent 1" w:uiPriority="49"/>
-    <w:lsdException w:name="List Table 5 Dark Accent 1" w:uiPriority="50"/>
-    <w:lsdException w:name="List Table 6 Colorful Accent 1" w:uiPriority="51"/>
-    <w:lsdException w:name="List Table 7 Colorful Accent 1" w:uiPriority="52"/>
-    <w:lsdException w:name="List Table 1 Light Accent 2" w:uiPriority="46"/>
-    <w:lsdException w:name="List Table 2 Accent 2" w:uiPriority="47"/>
-    <w:lsdException w:name="List Table 3 Accent 2" w:uiPriority="48"/>
-    <w:lsdException w:name="List Table 4 Accent 2" w:uiPriority="49"/>
-    <w:lsdException w:name="List Table 5 Dark Accent 2" w:uiPriority="50"/>
-    <w:lsdException w:name="List Table 6 Colorful Accent 2" w:uiPriority="51"/>
-    <w:lsdException w:name="List Table 7 Colorful Accent 2" w:uiPriority="52"/>
-    <w:lsdException w:name="List Table 1 Light Accent 3" w:uiPriority="46"/>
-    <w:lsdException w:name="List Table 2 Accent 3" w:uiPriority="47"/>
-    <w:lsdException w:name="List Table 3 Accent 3" w:uiPriority="48"/>
-    <w:lsdException w:name="List Table 4 Accent 3" w:uiPriority="49"/>
-    <w:lsdException w:name="List Table 5 Dark Accent 3" w:uiPriority="50"/>
-    <w:lsdException w:name="List Table 6 Colorful Accent 3" w:uiPriority="51"/>
-    <w:lsdException w:name="List Table 7 Colorful Accent 3" w:uiPriority="52"/>
-    <w:lsdException w:name="List Table 1 Light Accent 4" w:uiPriority="46"/>
-    <w:lsdException w:name="List Table 2 Accent 4" w:uiPriority="47"/>
-    <w:lsdException w:name="List Table 3 Accent 4" w:uiPriority="48"/>
-    <w:lsdException w:name="List Table 4 Accent 4" w:uiPriority="49"/>
-    <w:lsdException w:name="List Table 5 Dark Accent 4" w:uiPriority="50"/>
-    <w:lsdException w:name="List Table 6 Colorful Accent 4" w:uiPriority="51"/>
-    <w:lsdException w:name="List Table 7 Colorful Accent 4" w:uiPriority="52"/>
-    <w:lsdException w:name="List Table 1 Light Accent 5" w:uiPriority="46"/>
-    <w:lsdException w:name="List Table 2 Accent 5" w:uiPriority="47"/>
-    <w:lsdException w:name="List Table 3 Accent 5" w:uiPriority="48"/>
-    <w:lsdException w:name="List Table 4 Accent 5" w:uiPriority="49"/>
-    <w:lsdException w:name="List Table 5 Dark Accent 5" w:uiPriority="50"/>
-    <w:lsdException w:name="List Table 6 Colorful Accent 5" w:uiPriority="51"/>
-    <w:lsdException w:name="List Table 7 Colorful Accent 5" w:uiPriority="52"/>
-    <w:lsdException w:name="List Table 1 Light Accent 6" w:uiPriority="46"/>
-    <w:lsdException w:name="List Table 2 Accent 6" w:uiPriority="47"/>
-    <w:lsdException w:name="List Table 3 Accent 6" w:uiPriority="48"/>
-    <w:lsdException w:name="List Table 4 Accent 6" w:uiPriority="49"/>
-    <w:lsdException w:name="List Table 5 Dark Accent 6" w:uiPriority="50"/>
-    <w:lsdException w:name="List Table 6 Colorful Accent 6" w:uiPriority="51"/>
-    <w:lsdException w:name="List Table 7 Colorful Accent 6" w:uiPriority="52"/>
+  <w:latentStyles w:defLockedState="0" w:defUIPriority="99" w:defSemiHidden="1" w:defUnhideWhenUsed="1" w:defQFormat="0" w:count="276">
+    <w:lsdException w:name="Normal" w:semiHidden="0" w:uiPriority="0" w:unhideWhenUsed="0" w:qFormat="1"/>
+    <w:lsdException w:name="heading 1" w:semiHidden="0" w:uiPriority="9" w:unhideWhenUsed="0" w:qFormat="1"/>
+    <w:lsdException w:name="heading 2" w:uiPriority="9" w:qFormat="1"/>
+    <w:lsdException w:name="heading 3" w:uiPriority="9" w:qFormat="1"/>
+    <w:lsdException w:name="heading 4" w:uiPriority="9" w:qFormat="1"/>
+    <w:lsdException w:name="heading 5" w:uiPriority="9" w:qFormat="1"/>
+    <w:lsdException w:name="heading 6" w:uiPriority="9" w:qFormat="1"/>
+    <w:lsdException w:name="heading 7" w:uiPriority="9" w:qFormat="1"/>
+    <w:lsdException w:name="heading 8" w:uiPriority="9" w:qFormat="1"/>
+    <w:lsdException w:name="heading 9" w:uiPriority="9" w:qFormat="1"/>
+    <w:lsdException w:name="toc 1" w:uiPriority="39"/>
+    <w:lsdException w:name="toc 2" w:uiPriority="39"/>
+    <w:lsdException w:name="toc 3" w:uiPriority="39"/>
+    <w:lsdException w:name="toc 4" w:uiPriority="39"/>
+    <w:lsdException w:name="toc 5" w:uiPriority="39"/>
+    <w:lsdException w:name="toc 6" w:uiPriority="39"/>
+    <w:lsdException w:name="toc 7" w:uiPriority="39"/>
+    <w:lsdException w:name="toc 8" w:uiPriority="39"/>
+    <w:lsdException w:name="toc 9" w:uiPriority="39"/>
+    <w:lsdException w:name="caption" w:uiPriority="35" w:qFormat="1"/>
+    <w:lsdException w:name="Title" w:semiHidden="0" w:uiPriority="10" w:unhideWhenUsed="0" w:qFormat="1"/>
+    <w:lsdException w:name="Default Paragraph Font" w:uiPriority="1"/>
+    <w:lsdException w:name="Subtitle" w:semiHidden="0" w:uiPriority="11" w:unhideWhenUsed="0" w:qFormat="1"/>
+    <w:lsdException w:name="Strong" w:semiHidden="0" w:uiPriority="22" w:unhideWhenUsed="0" w:qFormat="1"/>
+    <w:lsdException w:name="Emphasis" w:semiHidden="0" w:uiPriority="20" w:unhideWhenUsed="0" w:qFormat="1"/>
+    <w:lsdException w:name="Table Grid" w:semiHidden="0" w:uiPriority="59" w:unhideWhenUsed="0"/>
+    <w:lsdException w:name="Placeholder Text" w:unhideWhenUsed="0"/>
+    <w:lsdException w:name="No Spacing" w:semiHidden="0" w:uiPriority="1" w:unhideWhenUsed="0" w:qFormat="1"/>
+    <w:lsdException w:name="Light Shading" w:semiHidden="0" w:uiPriority="60" w:unhideWhenUsed="0"/>
+    <w:lsdException w:name="Light List" w:semiHidden="0" w:uiPriority="61" w:unhideWhenUsed="0"/>
+    <w:lsdException w:name="Light Grid" w:semiHidden="0" w:uiPriority="62" w:unhideWhenUsed="0"/>
+    <w:lsdException w:name="Medium Shading 1" w:semiHidden="0" w:uiPriority="63" w:unhideWhenUsed="0"/>
+    <w:lsdException w:name="Medium Shading 2" w:semiHidden="0" w:uiPriority="64" w:unhideWhenUsed="0"/>
+    <w:lsdException w:name="Medium List 1" w:semiHidden="0" w:uiPriority="65" w:unhideWhenUsed="0"/>
+    <w:lsdException w:name="Medium List 2" w:semiHidden="0" w:uiPriority="66" w:unhideWhenUsed="0"/>
+    <w:lsdException w:name="Medium Grid 1" w:semiHidden="0" w:uiPriority="67" w:unhideWhenUsed="0"/>
+    <w:lsdException w:name="Medium Grid 2" w:semiHidden="0" w:uiPriority="68" w:unhideWhenUsed="0"/>
+    <w:lsdException w:name="Medium Grid 3" w:semiHidden="0" w:uiPriority="69" w:unhideWhenUsed="0"/>
+    <w:lsdException w:name="Dark List" w:semiHidden="0" w:uiPriority="70" w:unhideWhenUsed="0"/>
+    <w:lsdException w:name="Colorful Shading" w:semiHidden="0" w:uiPriority="71" w:unhideWhenUsed="0"/>
+    <w:lsdException w:name="Colorful List" w:semiHidden="0" w:uiPriority="72" w:unhideWhenUsed="0"/>
+    <w:lsdException w:name="Colorful Grid" w:semiHidden="0" w:uiPriority="73" w:unhideWhenUsed="0"/>
+    <w:lsdException w:name="Light Shading Accent 1" w:semiHidden="0" w:uiPriority="60" w:unhideWhenUsed="0"/>
+    <w:lsdException w:name="Light List Accent 1" w:semiHidden="0" w:uiPriority="61" w:unhideWhenUsed="0"/>
+    <w:lsdException w:name="Light Grid Accent 1" w:semiHidden="0" w:uiPriority="62" w:unhideWhenUsed="0"/>
+    <w:lsdException w:name="Medium Shading 1 Accent 1" w:semiHidden="0" w:uiPriority="63" w:unhideWhenUsed="0"/>
+    <w:lsdException w:name="Medium Shading 2 Accent 1" w:semiHidden="0" w:uiPriority="64" w:unhideWhenUsed="0"/>
+    <w:lsdException w:name="Medium List 1 Accent 1" w:semiHidden="0" w:uiPriority="65" w:unhideWhenUsed="0"/>
+    <w:lsdException w:name="Revision" w:unhideWhenUsed="0"/>
+    <w:lsdException w:name="List Paragraph" w:semiHidden="0" w:uiPriority="34" w:unhideWhenUsed="0" w:qFormat="1"/>
+    <w:lsdException w:name="Quote" w:semiHidden="0" w:uiPriority="29" w:unhideWhenUsed="0" w:qFormat="1"/>
+    <w:lsdException w:name="Intense Quote" w:semiHidden="0" w:uiPriority="30" w:unhideWhenUsed="0" w:qFormat="1"/>
+    <w:lsdException w:name="Medium List 2 Accent 1" w:semiHidden="0" w:uiPriority="66" w:unhideWhenUsed="0"/>
+    <w:lsdException w:name="Medium Grid 1 Accent 1" w:semiHidden="0" w:uiPriority="67" w:unhideWhenUsed="0"/>
+    <w:lsdException w:name="Medium Grid 2 Accent 1" w:semiHidden="0" w:uiPriority="68" w:unhideWhenUsed="0"/>
+    <w:lsdException w:name="Medium Grid 3 Accent 1" w:semiHidden="0" w:uiPriority="69" w:unhideWhenUsed="0"/>
+    <w:lsdException w:name="Dark List Accent 1" w:semiHidden="0" w:uiPriority="70" w:unhideWhenUsed="0"/>
+    <w:lsdException w:name="Colorful Shading Accent 1" w:semiHidden="0" w:uiPriority="71" w:unhideWhenUsed="0"/>
+    <w:lsdException w:name="Colorful List Accent 1" w:semiHidden="0" w:uiPriority="72" w:unhideWhenUsed="0"/>
+    <w:lsdException w:name="Colorful Grid Accent 1" w:semiHidden="0" w:uiPriority="73" w:unhideWhenUsed="0"/>
+    <w:lsdException w:name="Light Shading Accent 2" w:semiHidden="0" w:uiPriority="60" w:unhideWhenUsed="0"/>
+    <w:lsdException w:name="Light List Accent 2" w:semiHidden="0" w:uiPriority="61" w:unhideWhenUsed="0"/>
+    <w:lsdException w:name="Light Grid Accent 2" w:semiHidden="0" w:uiPriority="62" w:unhideWhenUsed="0"/>
+    <w:lsdException w:name="Medium Shading 1 Accent 2" w:semiHidden="0" w:uiPriority="63" w:unhideWhenUsed="0"/>
+    <w:lsdException w:name="Medium Shading 2 Accent 2" w:semiHidden="0" w:uiPriority="64" w:unhideWhenUsed="0"/>
+    <w:lsdException w:name="Medium List 1 Accent 2" w:semiHidden="0" w:uiPriority="65" w:unhideWhenUsed="0"/>
+    <w:lsdException w:name="Medium List 2 Accent 2" w:semiHidden="0" w:uiPriority="66" w:unhideWhenUsed="0"/>
+    <w:lsdException w:name="Medium Grid 1 Accent 2" w:semiHidden="0" w:uiPriority="67" w:unhideWhenUsed="0"/>
+    <w:lsdException w:name="Medium Grid 2 Accent 2" w:semiHidden="0" w:uiPriority="68" w:unhideWhenUsed="0"/>
+    <w:lsdException w:name="Medium Grid 3 Accent 2" w:semiHidden="0" w:uiPriority="69" w:unhideWhenUsed="0"/>
+    <w:lsdException w:name="Dark List Accent 2" w:semiHidden="0" w:uiPriority="70" w:unhideWhenUsed="0"/>
+    <w:lsdException w:name="Colorful Shading Accent 2" w:semiHidden="0" w:uiPriority="71" w:unhideWhenUsed="0"/>
+    <w:lsdException w:name="Colorful List Accent 2" w:semiHidden="0" w:uiPriority="72" w:unhideWhenUsed="0"/>
+    <w:lsdException w:name="Colorful Grid Accent 2" w:semiHidden="0" w:uiPriority="73" w:unhideWhenUsed="0"/>
+    <w:lsdException w:name="Light Shading Accent 3" w:semiHidden="0" w:uiPriority="60" w:unhideWhenUsed="0"/>
+    <w:lsdException w:name="Light List Accent 3" w:semiHidden="0" w:uiPriority="61" w:unhideWhenUsed="0"/>
+    <w:lsdException w:name="Light Grid Accent 3" w:semiHidden="0" w:uiPriority="62" w:unhideWhenUsed="0"/>
+    <w:lsdException w:name="Medium Shading 1 Accent 3" w:semiHidden="0" w:uiPriority="63" w:unhideWhenUsed="0"/>
+    <w:lsdException w:name="Medium Shading 2 Accent 3" w:semiHidden="0" w:uiPriority="64" w:unhideWhenUsed="0"/>
+    <w:lsdException w:name="Medium List 1 Accent 3" w:semiHidden="0" w:uiPriority="65" w:unhideWhenUsed="0"/>
+    <w:lsdException w:name="Medium List 2 Accent 3" w:semiHidden="0" w:uiPriority="66" w:unhideWhenUsed="0"/>
+    <w:lsdException w:name="Medium Grid 1 Accent 3" w:semiHidden="0" w:uiPriority="67" w:unhideWhenUsed="0"/>
+    <w:lsdException w:name="Medium Grid 2 Accent 3" w:semiHidden="0" w:uiPriority="68" w:unhideWhenUsed="0"/>
+    <w:lsdException w:name="Medium Grid 3 Accent 3" w:semiHidden="0" w:uiPriority="69" w:unhideWhenUsed="0"/>
+    <w:lsdException w:name="Dark List Accent 3" w:semiHidden="0" w:uiPriority="70" w:unhideWhenUsed="0"/>
+    <w:lsdException w:name="Colorful Shading Accent 3" w:semiHidden="0" w:uiPriority="71" w:unhideWhenUsed="0"/>
+    <w:lsdException w:name="Colorful List Accent 3" w:semiHidden="0" w:uiPriority="72" w:unhideWhenUsed="0"/>
+    <w:lsdException w:name="Colorful Grid Accent 3" w:semiHidden="0" w:uiPriority="73" w:unhideWhenUsed="0"/>
+    <w:lsdException w:name="Light Shading Accent 4" w:semiHidden="0" w:uiPriority="60" w:unhideWhenUsed="0"/>
+    <w:lsdException w:name="Light List Accent 4" w:semiHidden="0" w:uiPriority="61" w:unhideWhenUsed="0"/>
+    <w:lsdException w:name="Light Grid Accent 4" w:semiHidden="0" w:uiPriority="62" w:unhideWhenUsed="0"/>
+    <w:lsdException w:name="Medium Shading 1 Accent 4" w:semiHidden="0" w:uiPriority="63" w:unhideWhenUsed="0"/>
+    <w:lsdException w:name="Medium Shading 2 Accent 4" w:semiHidden="0" w:uiPriority="64" w:unhideWhenUsed="0"/>
+    <w:lsdException w:name="Medium List 1 Accent 4" w:semiHidden="0" w:uiPriority="65" w:unhideWhenUsed="0"/>
+    <w:lsdException w:name="Medium List 2 Accent 4" w:semiHidden="0" w:uiPriority="66" w:unhideWhenUsed="0"/>
+    <w:lsdException w:name="Medium Grid 1 Accent 4" w:semiHidden="0" w:uiPriority="67" w:unhideWhenUsed="0"/>
+    <w:lsdException w:name="Medium Grid 2 Accent 4" w:semiHidden="0" w:uiPriority="68" w:unhideWhenUsed="0"/>
+    <w:lsdException w:name="Medium Grid 3 Accent 4" w:semiHidden="0" w:uiPriority="69" w:unhideWhenUsed="0"/>
+    <w:lsdException w:name="Dark List Accent 4" w:semiHidden="0" w:uiPriority="70" w:unhideWhenUsed="0"/>
+    <w:lsdException w:name="Colorful Shading Accent 4" w:semiHidden="0" w:uiPriority="71" w:unhideWhenUsed="0"/>
+    <w:lsdException w:name="Colorful List Accent 4" w:semiHidden="0" w:uiPriority="72" w:unhideWhenUsed="0"/>
+    <w:lsdException w:name="Colorful Grid Accent 4" w:semiHidden="0" w:uiPriority="73" w:unhideWhenUsed="0"/>
+    <w:lsdException w:name="Light Shading Accent 5" w:semiHidden="0" w:uiPriority="60" w:unhideWhenUsed="0"/>
+    <w:lsdException w:name="Light List Accent 5" w:semiHidden="0" w:uiPriority="61" w:unhideWhenUsed="0"/>
+    <w:lsdException w:name="Light Grid Accent 5" w:semiHidden="0" w:uiPriority="62" w:unhideWhenUsed="0"/>
+    <w:lsdException w:name="Medium Shading 1 Accent 5" w:semiHidden="0" w:uiPriority="63" w:unhideWhenUsed="0"/>
+    <w:lsdException w:name="Medium Shading 2 Accent 5" w:semiHidden="0" w:uiPriority="64" w:unhideWhenUsed="0"/>
+    <w:lsdException w:name="Medium List 1 Accent 5" w:semiHidden="0" w:uiPriority="65" w:unhideWhenUsed="0"/>
+    <w:lsdException w:name="Medium List 2 Accent 5" w:semiHidden="0" w:uiPriority="66" w:unhideWhenUsed="0"/>
+    <w:lsdException w:name="Medium Grid 1 Accent 5" w:semiHidden="0" w:uiPriority="67" w:unhideWhenUsed="0"/>
+    <w:lsdException w:name="Medium Grid 2 Accent 5" w:semiHidden="0" w:uiPriority="68" w:unhideWhenUsed="0"/>
+    <w:lsdException w:name="Medium Grid 3 Accent 5" w:semiHidden="0" w:uiPriority="69" w:unhideWhenUsed="0"/>
+    <w:lsdException w:name="Dark List Accent 5" w:semiHidden="0" w:uiPriority="70" w:unhideWhenUsed="0"/>
+    <w:lsdException w:name="Colorful Shading Accent 5" w:semiHidden="0" w:uiPriority="71" w:unhideWhenUsed="0"/>
+    <w:lsdException w:name="Colorful List Accent 5" w:semiHidden="0" w:uiPriority="72" w:unhideWhenUsed="0"/>
+    <w:lsdException w:name="Colorful Grid Accent 5" w:semiHidden="0" w:uiPriority="73" w:unhideWhenUsed="0"/>
+    <w:lsdException w:name="Light Shading Accent 6" w:semiHidden="0" w:uiPriority="60" w:unhideWhenUsed="0"/>
+    <w:lsdException w:name="Light List Accent 6" w:semiHidden="0" w:uiPriority="61" w:unhideWhenUsed="0"/>
+    <w:lsdException w:name="Light Grid Accent 6" w:semiHidden="0" w:uiPriority="62" w:unhideWhenUsed="0"/>
+    <w:lsdException w:name="Medium Shading 1 Accent 6" w:semiHidden="0" w:uiPriority="63" w:unhideWhenUsed="0"/>
+    <w:lsdException w:name="Medium Shading 2 Accent 6" w:semiHidden="0" w:uiPriority="64" w:unhideWhenUsed="0"/>
+    <w:lsdException w:name="Medium List 1 Accent 6" w:semiHidden="0" w:uiPriority="65" w:unhideWhenUsed="0"/>
+    <w:lsdException w:name="Medium List 2 Accent 6" w:semiHidden="0" w:uiPriority="66" w:unhideWhenUsed="0"/>
+    <w:lsdException w:name="Medium Grid 1 Accent 6" w:semiHidden="0" w:uiPriority="67" w:unhideWhenUsed="0"/>
+    <w:lsdException w:name="Medium Grid 2 Accent 6" w:semiHidden="0" w:uiPriority="68" w:unhideWhenUsed="0"/>
+    <w:lsdException w:name="Medium Grid 3 Accent 6" w:semiHidden="0" w:uiPriority="69" w:unhideWhenUsed="0"/>
+    <w:lsdException w:name="Dark List Accent 6" w:semiHidden="0" w:uiPriority="70" w:unhideWhenUsed="0"/>
+    <w:lsdException w:name="Colorful Shading Accent 6" w:semiHidden="0" w:uiPriority="71" w:unhideWhenUsed="0"/>
+    <w:lsdException w:name="Colorful List Accent 6" w:semiHidden="0" w:uiPriority="72" w:unhideWhenUsed="0"/>
+    <w:lsdException w:name="Colorful Grid Accent 6" w:semiHidden="0" w:uiPriority="73" w:unhideWhenUsed="0"/>
+    <w:lsdException w:name="Subtle Emphasis" w:semiHidden="0" w:uiPriority="19" w:unhideWhenUsed="0" w:qFormat="1"/>
+    <w:lsdException w:name="Intense Emphasis" w:semiHidden="0" w:uiPriority="21" w:unhideWhenUsed="0" w:qFormat="1"/>
+    <w:lsdException w:name="Subtle Reference" w:semiHidden="0" w:uiPriority="31" w:unhideWhenUsed="0" w:qFormat="1"/>
+    <w:lsdException w:name="Intense Reference" w:semiHidden="0" w:uiPriority="32" w:unhideWhenUsed="0" w:qFormat="1"/>
+    <w:lsdException w:name="Book Title" w:semiHidden="0" w:uiPriority="33" w:unhideWhenUsed="0" w:qFormat="1"/>
+    <w:lsdException w:name="Bibliography" w:uiPriority="37"/>
+    <w:lsdException w:name="TOC Heading" w:uiPriority="39" w:qFormat="1"/>
   </w:latentStyles>
   <w:style w:type="paragraph" w:default="1" w:styleId="Normal">
     <w:name w:val="Normal"/>
@@ -7927,7 +8313,931 @@
   <w:style w:type="character" w:default="1" w:styleId="DefaultParagraphFont">
     <w:name w:val="Default Paragraph Font"/>
     <w:uiPriority w:val="1"/>
+    <w:unhideWhenUsed/>
+  </w:style>
+  <w:style w:type="table" w:default="1" w:styleId="TableNormal">
+    <w:name w:val="Normal Table"/>
+    <w:uiPriority w:val="99"/>
     <w:semiHidden/>
+    <w:unhideWhenUsed/>
+    <w:tblPr>
+      <w:tblInd w:w="0" w:type="dxa"/>
+      <w:tblCellMar>
+        <w:top w:w="0" w:type="dxa"/>
+        <w:left w:w="108" w:type="dxa"/>
+        <w:bottom w:w="0" w:type="dxa"/>
+        <w:right w:w="108" w:type="dxa"/>
+      </w:tblCellMar>
+    </w:tblPr>
+  </w:style>
+  <w:style w:type="numbering" w:default="1" w:styleId="NoList">
+    <w:name w:val="No List"/>
+    <w:uiPriority w:val="99"/>
+    <w:semiHidden/>
+    <w:unhideWhenUsed/>
+  </w:style>
+  <w:style w:type="paragraph" w:styleId="Caption">
+    <w:name w:val="caption"/>
+    <w:basedOn w:val="Normal"/>
+    <w:next w:val="Normal"/>
+    <w:uiPriority w:val="35"/>
+    <w:unhideWhenUsed/>
+    <w:qFormat/>
+    <w:rsid w:val="008E434A"/>
+    <w:pPr>
+      <w:spacing w:before="0" w:after="200"/>
+      <w:ind w:left="1008" w:right="1008"/>
+    </w:pPr>
+    <w:rPr>
+      <w:bCs/>
+      <w:color w:val="auto"/>
+      <w:szCs w:val="18"/>
+    </w:rPr>
+  </w:style>
+  <w:style w:type="paragraph" w:styleId="Title">
+    <w:name w:val="Title"/>
+    <w:basedOn w:val="Normal"/>
+    <w:next w:val="Normal"/>
+    <w:rsid w:val="00C25E2C"/>
+    <w:pPr>
+      <w:keepNext/>
+      <w:keepLines/>
+      <w:contextualSpacing/>
+      <w:jc w:val="center"/>
+    </w:pPr>
+    <w:rPr>
+      <w:rFonts w:eastAsia="Trebuchet MS" w:cs="Trebuchet MS"/>
+      <w:sz w:val="48"/>
+      <w:szCs w:val="42"/>
+    </w:rPr>
+  </w:style>
+  <w:style w:type="paragraph" w:styleId="Subtitle">
+    <w:name w:val="Subtitle"/>
+    <w:basedOn w:val="Normal"/>
+    <w:next w:val="Normal"/>
+    <w:rsid w:val="00C25E2C"/>
+    <w:pPr>
+      <w:keepNext/>
+      <w:keepLines/>
+      <w:spacing w:before="0" w:after="200" w:line="276" w:lineRule="auto"/>
+      <w:contextualSpacing/>
+      <w:jc w:val="left"/>
+    </w:pPr>
+    <w:rPr>
+      <w:rFonts w:ascii="Trebuchet MS" w:eastAsia="Trebuchet MS" w:hAnsi="Trebuchet MS" w:cs="Trebuchet MS"/>
+      <w:i/>
+      <w:color w:val="666666"/>
+      <w:sz w:val="26"/>
+      <w:szCs w:val="26"/>
+    </w:rPr>
+  </w:style>
+  <w:style w:type="paragraph" w:styleId="CommentText">
+    <w:name w:val="annotation text"/>
+    <w:basedOn w:val="Normal"/>
+    <w:link w:val="CommentTextChar"/>
+    <w:uiPriority w:val="99"/>
+    <w:semiHidden/>
+    <w:unhideWhenUsed/>
+    <w:pPr>
+      <w:spacing w:line="240" w:lineRule="auto"/>
+    </w:pPr>
+    <w:rPr>
+      <w:szCs w:val="24"/>
+    </w:rPr>
+  </w:style>
+  <w:style w:type="character" w:customStyle="1" w:styleId="CommentTextChar">
+    <w:name w:val="Comment Text Char"/>
+    <w:basedOn w:val="DefaultParagraphFont"/>
+    <w:link w:val="CommentText"/>
+    <w:uiPriority w:val="99"/>
+    <w:semiHidden/>
+    <w:rPr>
+      <w:sz w:val="24"/>
+      <w:szCs w:val="24"/>
+    </w:rPr>
+  </w:style>
+  <w:style w:type="character" w:styleId="CommentReference">
+    <w:name w:val="annotation reference"/>
+    <w:basedOn w:val="DefaultParagraphFont"/>
+    <w:uiPriority w:val="99"/>
+    <w:semiHidden/>
+    <w:unhideWhenUsed/>
+    <w:rPr>
+      <w:sz w:val="18"/>
+      <w:szCs w:val="18"/>
+    </w:rPr>
+  </w:style>
+  <w:style w:type="paragraph" w:styleId="BalloonText">
+    <w:name w:val="Balloon Text"/>
+    <w:basedOn w:val="Normal"/>
+    <w:link w:val="BalloonTextChar"/>
+    <w:uiPriority w:val="99"/>
+    <w:semiHidden/>
+    <w:unhideWhenUsed/>
+    <w:rsid w:val="009427F2"/>
+    <w:pPr>
+      <w:spacing w:line="240" w:lineRule="auto"/>
+    </w:pPr>
+    <w:rPr>
+      <w:rFonts w:ascii="Lucida Grande" w:hAnsi="Lucida Grande"/>
+      <w:sz w:val="18"/>
+      <w:szCs w:val="18"/>
+    </w:rPr>
+  </w:style>
+  <w:style w:type="character" w:customStyle="1" w:styleId="BalloonTextChar">
+    <w:name w:val="Balloon Text Char"/>
+    <w:basedOn w:val="DefaultParagraphFont"/>
+    <w:link w:val="BalloonText"/>
+    <w:uiPriority w:val="99"/>
+    <w:semiHidden/>
+    <w:rsid w:val="009427F2"/>
+    <w:rPr>
+      <w:rFonts w:ascii="Lucida Grande" w:hAnsi="Lucida Grande"/>
+      <w:sz w:val="18"/>
+      <w:szCs w:val="18"/>
+    </w:rPr>
+  </w:style>
+  <w:style w:type="paragraph" w:customStyle="1" w:styleId="EndNoteBibliographyTitle">
+    <w:name w:val="EndNote Bibliography Title"/>
+    <w:basedOn w:val="Normal"/>
+    <w:rsid w:val="009427F2"/>
+    <w:pPr>
+      <w:jc w:val="center"/>
+    </w:pPr>
+    <w:rPr>
+      <w:rFonts w:cs="Times New Roman"/>
+    </w:rPr>
+  </w:style>
+  <w:style w:type="paragraph" w:customStyle="1" w:styleId="EndNoteBibliography">
+    <w:name w:val="EndNote Bibliography"/>
+    <w:basedOn w:val="Normal"/>
+    <w:rsid w:val="009427F2"/>
+    <w:rPr>
+      <w:rFonts w:cs="Times New Roman"/>
+    </w:rPr>
+  </w:style>
+  <w:style w:type="character" w:styleId="Hyperlink">
+    <w:name w:val="Hyperlink"/>
+    <w:basedOn w:val="DefaultParagraphFont"/>
+    <w:uiPriority w:val="99"/>
+    <w:unhideWhenUsed/>
+    <w:rsid w:val="009427F2"/>
+    <w:rPr>
+      <w:color w:val="0000FF" w:themeColor="hyperlink"/>
+      <w:u w:val="single"/>
+    </w:rPr>
+  </w:style>
+  <w:style w:type="paragraph" w:styleId="Footer">
+    <w:name w:val="footer"/>
+    <w:basedOn w:val="Normal"/>
+    <w:link w:val="FooterChar"/>
+    <w:uiPriority w:val="99"/>
+    <w:unhideWhenUsed/>
+    <w:rsid w:val="008433A6"/>
+    <w:pPr>
+      <w:tabs>
+        <w:tab w:val="center" w:pos="4320"/>
+        <w:tab w:val="right" w:pos="8640"/>
+      </w:tabs>
+      <w:spacing w:before="0" w:after="0" w:line="240" w:lineRule="auto"/>
+    </w:pPr>
+  </w:style>
+  <w:style w:type="character" w:customStyle="1" w:styleId="FooterChar">
+    <w:name w:val="Footer Char"/>
+    <w:basedOn w:val="DefaultParagraphFont"/>
+    <w:link w:val="Footer"/>
+    <w:uiPriority w:val="99"/>
+    <w:rsid w:val="008433A6"/>
+    <w:rPr>
+      <w:rFonts w:ascii="Times New Roman" w:hAnsi="Times New Roman"/>
+      <w:sz w:val="24"/>
+    </w:rPr>
+  </w:style>
+  <w:style w:type="character" w:styleId="PageNumber">
+    <w:name w:val="page number"/>
+    <w:basedOn w:val="DefaultParagraphFont"/>
+    <w:uiPriority w:val="99"/>
+    <w:semiHidden/>
+    <w:unhideWhenUsed/>
+    <w:rsid w:val="008433A6"/>
+  </w:style>
+  <w:style w:type="paragraph" w:styleId="HTMLPreformatted">
+    <w:name w:val="HTML Preformatted"/>
+    <w:basedOn w:val="Normal"/>
+    <w:link w:val="HTMLPreformattedChar"/>
+    <w:uiPriority w:val="99"/>
+    <w:semiHidden/>
+    <w:unhideWhenUsed/>
+    <w:rsid w:val="004C1F5E"/>
+    <w:pPr>
+      <w:tabs>
+        <w:tab w:val="left" w:pos="916"/>
+        <w:tab w:val="left" w:pos="1832"/>
+        <w:tab w:val="left" w:pos="2748"/>
+        <w:tab w:val="left" w:pos="3664"/>
+        <w:tab w:val="left" w:pos="4580"/>
+        <w:tab w:val="left" w:pos="5496"/>
+        <w:tab w:val="left" w:pos="6412"/>
+        <w:tab w:val="left" w:pos="7328"/>
+        <w:tab w:val="left" w:pos="8244"/>
+        <w:tab w:val="left" w:pos="9160"/>
+        <w:tab w:val="left" w:pos="10076"/>
+        <w:tab w:val="left" w:pos="10992"/>
+        <w:tab w:val="left" w:pos="11908"/>
+        <w:tab w:val="left" w:pos="12824"/>
+        <w:tab w:val="left" w:pos="13740"/>
+        <w:tab w:val="left" w:pos="14656"/>
+      </w:tabs>
+      <w:spacing w:before="0" w:after="0" w:line="240" w:lineRule="auto"/>
+      <w:jc w:val="left"/>
+    </w:pPr>
+    <w:rPr>
+      <w:rFonts w:ascii="Courier" w:hAnsi="Courier" w:cs="Courier"/>
+      <w:color w:val="auto"/>
+      <w:sz w:val="20"/>
+      <w:szCs w:val="20"/>
+    </w:rPr>
+  </w:style>
+  <w:style w:type="character" w:customStyle="1" w:styleId="HTMLPreformattedChar">
+    <w:name w:val="HTML Preformatted Char"/>
+    <w:basedOn w:val="DefaultParagraphFont"/>
+    <w:link w:val="HTMLPreformatted"/>
+    <w:uiPriority w:val="99"/>
+    <w:semiHidden/>
+    <w:rsid w:val="004C1F5E"/>
+    <w:rPr>
+      <w:rFonts w:ascii="Courier" w:hAnsi="Courier" w:cs="Courier"/>
+      <w:color w:val="auto"/>
+      <w:sz w:val="20"/>
+      <w:szCs w:val="20"/>
+    </w:rPr>
+  </w:style>
+  <w:style w:type="character" w:customStyle="1" w:styleId="pl-k">
+    <w:name w:val="pl-k"/>
+    <w:basedOn w:val="DefaultParagraphFont"/>
+    <w:rsid w:val="004C1F5E"/>
+  </w:style>
+  <w:style w:type="character" w:customStyle="1" w:styleId="pl-s">
+    <w:name w:val="pl-s"/>
+    <w:basedOn w:val="DefaultParagraphFont"/>
+    <w:rsid w:val="004C1F5E"/>
+  </w:style>
+  <w:style w:type="character" w:customStyle="1" w:styleId="pl-pds">
+    <w:name w:val="pl-pds"/>
+    <w:basedOn w:val="DefaultParagraphFont"/>
+    <w:rsid w:val="004C1F5E"/>
+  </w:style>
+  <w:style w:type="character" w:customStyle="1" w:styleId="pl-c1">
+    <w:name w:val="pl-c1"/>
+    <w:basedOn w:val="DefaultParagraphFont"/>
+    <w:rsid w:val="004C1F5E"/>
+  </w:style>
+  <w:style w:type="character" w:customStyle="1" w:styleId="pl-smi">
+    <w:name w:val="pl-smi"/>
+    <w:basedOn w:val="DefaultParagraphFont"/>
+    <w:rsid w:val="004C1F5E"/>
+  </w:style>
+  <w:style w:type="character" w:customStyle="1" w:styleId="pl-c">
+    <w:name w:val="pl-c"/>
+    <w:basedOn w:val="DefaultParagraphFont"/>
+    <w:rsid w:val="004C1F5E"/>
+  </w:style>
+  <w:style w:type="character" w:customStyle="1" w:styleId="Code">
+    <w:name w:val="Code"/>
+    <w:basedOn w:val="DefaultParagraphFont"/>
+    <w:uiPriority w:val="1"/>
+    <w:qFormat/>
+    <w:rsid w:val="003E331D"/>
+    <w:rPr>
+      <w:rFonts w:ascii="Consolas" w:hAnsi="Consolas"/>
+      <w:color w:val="auto"/>
+      <w:sz w:val="22"/>
+    </w:rPr>
+  </w:style>
+  <w:style w:type="paragraph" w:styleId="Header">
+    <w:name w:val="header"/>
+    <w:basedOn w:val="Normal"/>
+    <w:link w:val="HeaderChar"/>
+    <w:uiPriority w:val="99"/>
+    <w:unhideWhenUsed/>
+    <w:rsid w:val="00BF703C"/>
+    <w:pPr>
+      <w:tabs>
+        <w:tab w:val="center" w:pos="4320"/>
+        <w:tab w:val="right" w:pos="8640"/>
+      </w:tabs>
+      <w:spacing w:before="0" w:after="0" w:line="240" w:lineRule="auto"/>
+    </w:pPr>
+  </w:style>
+  <w:style w:type="character" w:customStyle="1" w:styleId="HeaderChar">
+    <w:name w:val="Header Char"/>
+    <w:basedOn w:val="DefaultParagraphFont"/>
+    <w:link w:val="Header"/>
+    <w:uiPriority w:val="99"/>
+    <w:rsid w:val="00BF703C"/>
+    <w:rPr>
+      <w:rFonts w:ascii="Times New Roman" w:hAnsi="Times New Roman"/>
+      <w:sz w:val="24"/>
+    </w:rPr>
+  </w:style>
+  <w:style w:type="character" w:styleId="PlaceholderText">
+    <w:name w:val="Placeholder Text"/>
+    <w:basedOn w:val="DefaultParagraphFont"/>
+    <w:uiPriority w:val="99"/>
+    <w:semiHidden/>
+    <w:rsid w:val="00AD0A61"/>
+    <w:rPr>
+      <w:color w:val="808080"/>
+    </w:rPr>
+  </w:style>
+  <w:style w:type="paragraph" w:styleId="FootnoteText">
+    <w:name w:val="footnote text"/>
+    <w:basedOn w:val="Normal"/>
+    <w:link w:val="FootnoteTextChar"/>
+    <w:uiPriority w:val="99"/>
+    <w:unhideWhenUsed/>
+    <w:rsid w:val="006A5D31"/>
+    <w:pPr>
+      <w:spacing w:before="0" w:after="0" w:line="240" w:lineRule="auto"/>
+    </w:pPr>
+    <w:rPr>
+      <w:szCs w:val="24"/>
+    </w:rPr>
+  </w:style>
+  <w:style w:type="character" w:customStyle="1" w:styleId="FootnoteTextChar">
+    <w:name w:val="Footnote Text Char"/>
+    <w:basedOn w:val="DefaultParagraphFont"/>
+    <w:link w:val="FootnoteText"/>
+    <w:uiPriority w:val="99"/>
+    <w:rsid w:val="006A5D31"/>
+    <w:rPr>
+      <w:rFonts w:ascii="Times New Roman" w:hAnsi="Times New Roman"/>
+      <w:sz w:val="24"/>
+      <w:szCs w:val="24"/>
+    </w:rPr>
+  </w:style>
+  <w:style w:type="character" w:styleId="FootnoteReference">
+    <w:name w:val="footnote reference"/>
+    <w:basedOn w:val="DefaultParagraphFont"/>
+    <w:uiPriority w:val="99"/>
+    <w:unhideWhenUsed/>
+    <w:rsid w:val="006A5D31"/>
+    <w:rPr>
+      <w:vertAlign w:val="superscript"/>
+    </w:rPr>
+  </w:style>
+  <w:style w:type="paragraph" w:styleId="CommentSubject">
+    <w:name w:val="annotation subject"/>
+    <w:basedOn w:val="CommentText"/>
+    <w:next w:val="CommentText"/>
+    <w:link w:val="CommentSubjectChar"/>
+    <w:uiPriority w:val="99"/>
+    <w:semiHidden/>
+    <w:unhideWhenUsed/>
+    <w:rsid w:val="00D16DA1"/>
+    <w:rPr>
+      <w:b/>
+      <w:bCs/>
+      <w:sz w:val="20"/>
+      <w:szCs w:val="20"/>
+    </w:rPr>
+  </w:style>
+  <w:style w:type="character" w:customStyle="1" w:styleId="CommentSubjectChar">
+    <w:name w:val="Comment Subject Char"/>
+    <w:basedOn w:val="CommentTextChar"/>
+    <w:link w:val="CommentSubject"/>
+    <w:uiPriority w:val="99"/>
+    <w:semiHidden/>
+    <w:rsid w:val="00D16DA1"/>
+    <w:rPr>
+      <w:rFonts w:ascii="Times New Roman" w:hAnsi="Times New Roman"/>
+      <w:b/>
+      <w:bCs/>
+      <w:sz w:val="20"/>
+      <w:szCs w:val="20"/>
+    </w:rPr>
+  </w:style>
+  <w:style w:type="character" w:styleId="FollowedHyperlink">
+    <w:name w:val="FollowedHyperlink"/>
+    <w:basedOn w:val="DefaultParagraphFont"/>
+    <w:uiPriority w:val="99"/>
+    <w:semiHidden/>
+    <w:unhideWhenUsed/>
+    <w:rsid w:val="00D16DA1"/>
+    <w:rPr>
+      <w:color w:val="800080" w:themeColor="followedHyperlink"/>
+      <w:u w:val="single"/>
+    </w:rPr>
+  </w:style>
+  <w:style w:type="paragraph" w:styleId="DocumentMap">
+    <w:name w:val="Document Map"/>
+    <w:basedOn w:val="Normal"/>
+    <w:link w:val="DocumentMapChar"/>
+    <w:uiPriority w:val="99"/>
+    <w:semiHidden/>
+    <w:unhideWhenUsed/>
+    <w:rsid w:val="00466990"/>
+    <w:pPr>
+      <w:spacing w:before="0" w:after="0" w:line="240" w:lineRule="auto"/>
+    </w:pPr>
+    <w:rPr>
+      <w:rFonts w:ascii="Lucida Grande" w:hAnsi="Lucida Grande" w:cs="Lucida Grande"/>
+      <w:szCs w:val="24"/>
+    </w:rPr>
+  </w:style>
+  <w:style w:type="character" w:customStyle="1" w:styleId="DocumentMapChar">
+    <w:name w:val="Document Map Char"/>
+    <w:basedOn w:val="DefaultParagraphFont"/>
+    <w:link w:val="DocumentMap"/>
+    <w:uiPriority w:val="99"/>
+    <w:semiHidden/>
+    <w:rsid w:val="00466990"/>
+    <w:rPr>
+      <w:rFonts w:ascii="Lucida Grande" w:hAnsi="Lucida Grande" w:cs="Lucida Grande"/>
+      <w:sz w:val="24"/>
+      <w:szCs w:val="24"/>
+    </w:rPr>
+  </w:style>
+  <w:style w:type="table" w:styleId="TableGrid">
+    <w:name w:val="Table Grid"/>
+    <w:basedOn w:val="TableNormal"/>
+    <w:uiPriority w:val="59"/>
+    <w:rsid w:val="009301B7"/>
+    <w:pPr>
+      <w:spacing w:line="240" w:lineRule="auto"/>
+    </w:pPr>
+    <w:tblPr>
+      <w:tblInd w:w="0" w:type="dxa"/>
+      <w:tblBorders>
+        <w:top w:val="single" w:sz="4" w:space="0" w:color="auto"/>
+        <w:left w:val="single" w:sz="4" w:space="0" w:color="auto"/>
+        <w:bottom w:val="single" w:sz="4" w:space="0" w:color="auto"/>
+        <w:right w:val="single" w:sz="4" w:space="0" w:color="auto"/>
+        <w:insideH w:val="single" w:sz="4" w:space="0" w:color="auto"/>
+        <w:insideV w:val="single" w:sz="4" w:space="0" w:color="auto"/>
+      </w:tblBorders>
+      <w:tblCellMar>
+        <w:top w:w="0" w:type="dxa"/>
+        <w:left w:w="108" w:type="dxa"/>
+        <w:bottom w:w="0" w:type="dxa"/>
+        <w:right w:w="108" w:type="dxa"/>
+      </w:tblCellMar>
+    </w:tblPr>
+  </w:style>
+  <w:style w:type="paragraph" w:styleId="TOC1">
+    <w:name w:val="toc 1"/>
+    <w:basedOn w:val="Normal"/>
+    <w:next w:val="Normal"/>
+    <w:autoRedefine/>
+    <w:uiPriority w:val="39"/>
+    <w:unhideWhenUsed/>
+    <w:rsid w:val="002C63B2"/>
+    <w:pPr>
+      <w:spacing w:before="240"/>
+      <w:jc w:val="left"/>
+    </w:pPr>
+    <w:rPr>
+      <w:rFonts w:asciiTheme="minorHAnsi" w:hAnsiTheme="minorHAnsi"/>
+      <w:b/>
+      <w:caps/>
+      <w:sz w:val="22"/>
+      <w:u w:val="single"/>
+    </w:rPr>
+  </w:style>
+  <w:style w:type="paragraph" w:styleId="TOC2">
+    <w:name w:val="toc 2"/>
+    <w:basedOn w:val="Normal"/>
+    <w:next w:val="Normal"/>
+    <w:autoRedefine/>
+    <w:uiPriority w:val="39"/>
+    <w:unhideWhenUsed/>
+    <w:rsid w:val="002C63B2"/>
+    <w:pPr>
+      <w:spacing w:before="0" w:after="0"/>
+      <w:jc w:val="left"/>
+    </w:pPr>
+    <w:rPr>
+      <w:rFonts w:asciiTheme="minorHAnsi" w:hAnsiTheme="minorHAnsi"/>
+      <w:b/>
+      <w:smallCaps/>
+      <w:sz w:val="22"/>
+    </w:rPr>
+  </w:style>
+  <w:style w:type="paragraph" w:styleId="TOC3">
+    <w:name w:val="toc 3"/>
+    <w:basedOn w:val="Normal"/>
+    <w:next w:val="Normal"/>
+    <w:autoRedefine/>
+    <w:uiPriority w:val="39"/>
+    <w:unhideWhenUsed/>
+    <w:rsid w:val="002C63B2"/>
+    <w:pPr>
+      <w:spacing w:before="0" w:after="0"/>
+      <w:jc w:val="left"/>
+    </w:pPr>
+    <w:rPr>
+      <w:rFonts w:asciiTheme="minorHAnsi" w:hAnsiTheme="minorHAnsi"/>
+      <w:smallCaps/>
+      <w:sz w:val="22"/>
+    </w:rPr>
+  </w:style>
+  <w:style w:type="paragraph" w:styleId="TOC4">
+    <w:name w:val="toc 4"/>
+    <w:basedOn w:val="Normal"/>
+    <w:next w:val="Normal"/>
+    <w:autoRedefine/>
+    <w:uiPriority w:val="39"/>
+    <w:unhideWhenUsed/>
+    <w:rsid w:val="002C63B2"/>
+    <w:pPr>
+      <w:spacing w:before="0" w:after="0"/>
+      <w:jc w:val="left"/>
+    </w:pPr>
+    <w:rPr>
+      <w:rFonts w:asciiTheme="minorHAnsi" w:hAnsiTheme="minorHAnsi"/>
+      <w:sz w:val="22"/>
+    </w:rPr>
+  </w:style>
+  <w:style w:type="paragraph" w:styleId="TOC5">
+    <w:name w:val="toc 5"/>
+    <w:basedOn w:val="Normal"/>
+    <w:next w:val="Normal"/>
+    <w:autoRedefine/>
+    <w:uiPriority w:val="39"/>
+    <w:unhideWhenUsed/>
+    <w:rsid w:val="002C63B2"/>
+    <w:pPr>
+      <w:spacing w:before="0" w:after="0"/>
+      <w:jc w:val="left"/>
+    </w:pPr>
+    <w:rPr>
+      <w:rFonts w:asciiTheme="minorHAnsi" w:hAnsiTheme="minorHAnsi"/>
+      <w:sz w:val="22"/>
+    </w:rPr>
+  </w:style>
+  <w:style w:type="paragraph" w:styleId="TOC6">
+    <w:name w:val="toc 6"/>
+    <w:basedOn w:val="Normal"/>
+    <w:next w:val="Normal"/>
+    <w:autoRedefine/>
+    <w:uiPriority w:val="39"/>
+    <w:unhideWhenUsed/>
+    <w:rsid w:val="002C63B2"/>
+    <w:pPr>
+      <w:spacing w:before="0" w:after="0"/>
+      <w:jc w:val="left"/>
+    </w:pPr>
+    <w:rPr>
+      <w:rFonts w:asciiTheme="minorHAnsi" w:hAnsiTheme="minorHAnsi"/>
+      <w:sz w:val="22"/>
+    </w:rPr>
+  </w:style>
+  <w:style w:type="paragraph" w:styleId="TOC7">
+    <w:name w:val="toc 7"/>
+    <w:basedOn w:val="Normal"/>
+    <w:next w:val="Normal"/>
+    <w:autoRedefine/>
+    <w:uiPriority w:val="39"/>
+    <w:unhideWhenUsed/>
+    <w:rsid w:val="002C63B2"/>
+    <w:pPr>
+      <w:spacing w:before="0" w:after="0"/>
+      <w:jc w:val="left"/>
+    </w:pPr>
+    <w:rPr>
+      <w:rFonts w:asciiTheme="minorHAnsi" w:hAnsiTheme="minorHAnsi"/>
+      <w:sz w:val="22"/>
+    </w:rPr>
+  </w:style>
+  <w:style w:type="paragraph" w:styleId="TOC8">
+    <w:name w:val="toc 8"/>
+    <w:basedOn w:val="Normal"/>
+    <w:next w:val="Normal"/>
+    <w:autoRedefine/>
+    <w:uiPriority w:val="39"/>
+    <w:unhideWhenUsed/>
+    <w:rsid w:val="002C63B2"/>
+    <w:pPr>
+      <w:spacing w:before="0" w:after="0"/>
+      <w:jc w:val="left"/>
+    </w:pPr>
+    <w:rPr>
+      <w:rFonts w:asciiTheme="minorHAnsi" w:hAnsiTheme="minorHAnsi"/>
+      <w:sz w:val="22"/>
+    </w:rPr>
+  </w:style>
+  <w:style w:type="paragraph" w:styleId="TOC9">
+    <w:name w:val="toc 9"/>
+    <w:basedOn w:val="Normal"/>
+    <w:next w:val="Normal"/>
+    <w:autoRedefine/>
+    <w:uiPriority w:val="39"/>
+    <w:unhideWhenUsed/>
+    <w:rsid w:val="002C63B2"/>
+    <w:pPr>
+      <w:spacing w:before="0" w:after="0"/>
+      <w:jc w:val="left"/>
+    </w:pPr>
+    <w:rPr>
+      <w:rFonts w:asciiTheme="minorHAnsi" w:hAnsiTheme="minorHAnsi"/>
+      <w:sz w:val="22"/>
+    </w:rPr>
+  </w:style>
+</w:styles>
+</file>
+
+<file path=word/stylesWithEffects.xml><?xml version="1.0" encoding="utf-8"?>
+<w:styles xmlns:wpc="http://schemas.microsoft.com/office/word/2010/wordprocessingCanvas" xmlns:mo="http://schemas.microsoft.com/office/mac/office/2008/main" xmlns:mc="http://schemas.openxmlformats.org/markup-compatibility/2006" xmlns:mv="urn:schemas-microsoft-com:mac:vml" xmlns:o="urn:schemas-microsoft-com:office:office" xmlns:r="http://schemas.openxmlformats.org/officeDocument/2006/relationships" xmlns:m="http://schemas.openxmlformats.org/officeDocument/2006/math" xmlns:v="urn:schemas-microsoft-com:vml" xmlns:wp14="http://schemas.microsoft.com/office/word/2010/wordprocessingDrawing" xmlns:wp="http://schemas.openxmlformats.org/drawingml/2006/wordprocessingDrawing" xmlns:w10="urn:schemas-microsoft-com:office:word" xmlns:w="http://schemas.openxmlformats.org/wordprocessingml/2006/main" xmlns:w14="http://schemas.microsoft.com/office/word/2010/wordml" xmlns:wpg="http://schemas.microsoft.com/office/word/2010/wordprocessingGroup" xmlns:wpi="http://schemas.microsoft.com/office/word/2010/wordprocessingInk" xmlns:wne="http://schemas.microsoft.com/office/word/2006/wordml" xmlns:wps="http://schemas.microsoft.com/office/word/2010/wordprocessingShape" mc:Ignorable="w14 wp14">
+  <w:docDefaults>
+    <w:rPrDefault>
+      <w:rPr>
+        <w:rFonts w:ascii="Arial" w:eastAsia="Arial" w:hAnsi="Arial" w:cs="Arial"/>
+        <w:color w:val="000000"/>
+        <w:sz w:val="22"/>
+        <w:szCs w:val="22"/>
+        <w:lang w:val="en-US" w:eastAsia="en-US" w:bidi="ar-SA"/>
+      </w:rPr>
+    </w:rPrDefault>
+    <w:pPrDefault>
+      <w:pPr>
+        <w:spacing w:line="276" w:lineRule="auto"/>
+      </w:pPr>
+    </w:pPrDefault>
+  </w:docDefaults>
+  <w:latentStyles w:defLockedState="0" w:defUIPriority="99" w:defSemiHidden="1" w:defUnhideWhenUsed="1" w:defQFormat="0" w:count="276">
+    <w:lsdException w:name="Normal" w:semiHidden="0" w:uiPriority="0" w:unhideWhenUsed="0" w:qFormat="1"/>
+    <w:lsdException w:name="heading 1" w:semiHidden="0" w:uiPriority="9" w:unhideWhenUsed="0" w:qFormat="1"/>
+    <w:lsdException w:name="heading 2" w:uiPriority="9" w:qFormat="1"/>
+    <w:lsdException w:name="heading 3" w:uiPriority="9" w:qFormat="1"/>
+    <w:lsdException w:name="heading 4" w:uiPriority="9" w:qFormat="1"/>
+    <w:lsdException w:name="heading 5" w:uiPriority="9" w:qFormat="1"/>
+    <w:lsdException w:name="heading 6" w:uiPriority="9" w:qFormat="1"/>
+    <w:lsdException w:name="heading 7" w:uiPriority="9" w:qFormat="1"/>
+    <w:lsdException w:name="heading 8" w:uiPriority="9" w:qFormat="1"/>
+    <w:lsdException w:name="heading 9" w:uiPriority="9" w:qFormat="1"/>
+    <w:lsdException w:name="toc 1" w:uiPriority="39"/>
+    <w:lsdException w:name="toc 2" w:uiPriority="39"/>
+    <w:lsdException w:name="toc 3" w:uiPriority="39"/>
+    <w:lsdException w:name="toc 4" w:uiPriority="39"/>
+    <w:lsdException w:name="toc 5" w:uiPriority="39"/>
+    <w:lsdException w:name="toc 6" w:uiPriority="39"/>
+    <w:lsdException w:name="toc 7" w:uiPriority="39"/>
+    <w:lsdException w:name="toc 8" w:uiPriority="39"/>
+    <w:lsdException w:name="toc 9" w:uiPriority="39"/>
+    <w:lsdException w:name="caption" w:uiPriority="35" w:qFormat="1"/>
+    <w:lsdException w:name="Title" w:semiHidden="0" w:uiPriority="10" w:unhideWhenUsed="0" w:qFormat="1"/>
+    <w:lsdException w:name="Default Paragraph Font" w:uiPriority="1"/>
+    <w:lsdException w:name="Subtitle" w:semiHidden="0" w:uiPriority="11" w:unhideWhenUsed="0" w:qFormat="1"/>
+    <w:lsdException w:name="Strong" w:semiHidden="0" w:uiPriority="22" w:unhideWhenUsed="0" w:qFormat="1"/>
+    <w:lsdException w:name="Emphasis" w:semiHidden="0" w:uiPriority="20" w:unhideWhenUsed="0" w:qFormat="1"/>
+    <w:lsdException w:name="Table Grid" w:semiHidden="0" w:uiPriority="59" w:unhideWhenUsed="0"/>
+    <w:lsdException w:name="Placeholder Text" w:unhideWhenUsed="0"/>
+    <w:lsdException w:name="No Spacing" w:semiHidden="0" w:uiPriority="1" w:unhideWhenUsed="0" w:qFormat="1"/>
+    <w:lsdException w:name="Light Shading" w:semiHidden="0" w:uiPriority="60" w:unhideWhenUsed="0"/>
+    <w:lsdException w:name="Light List" w:semiHidden="0" w:uiPriority="61" w:unhideWhenUsed="0"/>
+    <w:lsdException w:name="Light Grid" w:semiHidden="0" w:uiPriority="62" w:unhideWhenUsed="0"/>
+    <w:lsdException w:name="Medium Shading 1" w:semiHidden="0" w:uiPriority="63" w:unhideWhenUsed="0"/>
+    <w:lsdException w:name="Medium Shading 2" w:semiHidden="0" w:uiPriority="64" w:unhideWhenUsed="0"/>
+    <w:lsdException w:name="Medium List 1" w:semiHidden="0" w:uiPriority="65" w:unhideWhenUsed="0"/>
+    <w:lsdException w:name="Medium List 2" w:semiHidden="0" w:uiPriority="66" w:unhideWhenUsed="0"/>
+    <w:lsdException w:name="Medium Grid 1" w:semiHidden="0" w:uiPriority="67" w:unhideWhenUsed="0"/>
+    <w:lsdException w:name="Medium Grid 2" w:semiHidden="0" w:uiPriority="68" w:unhideWhenUsed="0"/>
+    <w:lsdException w:name="Medium Grid 3" w:semiHidden="0" w:uiPriority="69" w:unhideWhenUsed="0"/>
+    <w:lsdException w:name="Dark List" w:semiHidden="0" w:uiPriority="70" w:unhideWhenUsed="0"/>
+    <w:lsdException w:name="Colorful Shading" w:semiHidden="0" w:uiPriority="71" w:unhideWhenUsed="0"/>
+    <w:lsdException w:name="Colorful List" w:semiHidden="0" w:uiPriority="72" w:unhideWhenUsed="0"/>
+    <w:lsdException w:name="Colorful Grid" w:semiHidden="0" w:uiPriority="73" w:unhideWhenUsed="0"/>
+    <w:lsdException w:name="Light Shading Accent 1" w:semiHidden="0" w:uiPriority="60" w:unhideWhenUsed="0"/>
+    <w:lsdException w:name="Light List Accent 1" w:semiHidden="0" w:uiPriority="61" w:unhideWhenUsed="0"/>
+    <w:lsdException w:name="Light Grid Accent 1" w:semiHidden="0" w:uiPriority="62" w:unhideWhenUsed="0"/>
+    <w:lsdException w:name="Medium Shading 1 Accent 1" w:semiHidden="0" w:uiPriority="63" w:unhideWhenUsed="0"/>
+    <w:lsdException w:name="Medium Shading 2 Accent 1" w:semiHidden="0" w:uiPriority="64" w:unhideWhenUsed="0"/>
+    <w:lsdException w:name="Medium List 1 Accent 1" w:semiHidden="0" w:uiPriority="65" w:unhideWhenUsed="0"/>
+    <w:lsdException w:name="Revision" w:unhideWhenUsed="0"/>
+    <w:lsdException w:name="List Paragraph" w:semiHidden="0" w:uiPriority="34" w:unhideWhenUsed="0" w:qFormat="1"/>
+    <w:lsdException w:name="Quote" w:semiHidden="0" w:uiPriority="29" w:unhideWhenUsed="0" w:qFormat="1"/>
+    <w:lsdException w:name="Intense Quote" w:semiHidden="0" w:uiPriority="30" w:unhideWhenUsed="0" w:qFormat="1"/>
+    <w:lsdException w:name="Medium List 2 Accent 1" w:semiHidden="0" w:uiPriority="66" w:unhideWhenUsed="0"/>
+    <w:lsdException w:name="Medium Grid 1 Accent 1" w:semiHidden="0" w:uiPriority="67" w:unhideWhenUsed="0"/>
+    <w:lsdException w:name="Medium Grid 2 Accent 1" w:semiHidden="0" w:uiPriority="68" w:unhideWhenUsed="0"/>
+    <w:lsdException w:name="Medium Grid 3 Accent 1" w:semiHidden="0" w:uiPriority="69" w:unhideWhenUsed="0"/>
+    <w:lsdException w:name="Dark List Accent 1" w:semiHidden="0" w:uiPriority="70" w:unhideWhenUsed="0"/>
+    <w:lsdException w:name="Colorful Shading Accent 1" w:semiHidden="0" w:uiPriority="71" w:unhideWhenUsed="0"/>
+    <w:lsdException w:name="Colorful List Accent 1" w:semiHidden="0" w:uiPriority="72" w:unhideWhenUsed="0"/>
+    <w:lsdException w:name="Colorful Grid Accent 1" w:semiHidden="0" w:uiPriority="73" w:unhideWhenUsed="0"/>
+    <w:lsdException w:name="Light Shading Accent 2" w:semiHidden="0" w:uiPriority="60" w:unhideWhenUsed="0"/>
+    <w:lsdException w:name="Light List Accent 2" w:semiHidden="0" w:uiPriority="61" w:unhideWhenUsed="0"/>
+    <w:lsdException w:name="Light Grid Accent 2" w:semiHidden="0" w:uiPriority="62" w:unhideWhenUsed="0"/>
+    <w:lsdException w:name="Medium Shading 1 Accent 2" w:semiHidden="0" w:uiPriority="63" w:unhideWhenUsed="0"/>
+    <w:lsdException w:name="Medium Shading 2 Accent 2" w:semiHidden="0" w:uiPriority="64" w:unhideWhenUsed="0"/>
+    <w:lsdException w:name="Medium List 1 Accent 2" w:semiHidden="0" w:uiPriority="65" w:unhideWhenUsed="0"/>
+    <w:lsdException w:name="Medium List 2 Accent 2" w:semiHidden="0" w:uiPriority="66" w:unhideWhenUsed="0"/>
+    <w:lsdException w:name="Medium Grid 1 Accent 2" w:semiHidden="0" w:uiPriority="67" w:unhideWhenUsed="0"/>
+    <w:lsdException w:name="Medium Grid 2 Accent 2" w:semiHidden="0" w:uiPriority="68" w:unhideWhenUsed="0"/>
+    <w:lsdException w:name="Medium Grid 3 Accent 2" w:semiHidden="0" w:uiPriority="69" w:unhideWhenUsed="0"/>
+    <w:lsdException w:name="Dark List Accent 2" w:semiHidden="0" w:uiPriority="70" w:unhideWhenUsed="0"/>
+    <w:lsdException w:name="Colorful Shading Accent 2" w:semiHidden="0" w:uiPriority="71" w:unhideWhenUsed="0"/>
+    <w:lsdException w:name="Colorful List Accent 2" w:semiHidden="0" w:uiPriority="72" w:unhideWhenUsed="0"/>
+    <w:lsdException w:name="Colorful Grid Accent 2" w:semiHidden="0" w:uiPriority="73" w:unhideWhenUsed="0"/>
+    <w:lsdException w:name="Light Shading Accent 3" w:semiHidden="0" w:uiPriority="60" w:unhideWhenUsed="0"/>
+    <w:lsdException w:name="Light List Accent 3" w:semiHidden="0" w:uiPriority="61" w:unhideWhenUsed="0"/>
+    <w:lsdException w:name="Light Grid Accent 3" w:semiHidden="0" w:uiPriority="62" w:unhideWhenUsed="0"/>
+    <w:lsdException w:name="Medium Shading 1 Accent 3" w:semiHidden="0" w:uiPriority="63" w:unhideWhenUsed="0"/>
+    <w:lsdException w:name="Medium Shading 2 Accent 3" w:semiHidden="0" w:uiPriority="64" w:unhideWhenUsed="0"/>
+    <w:lsdException w:name="Medium List 1 Accent 3" w:semiHidden="0" w:uiPriority="65" w:unhideWhenUsed="0"/>
+    <w:lsdException w:name="Medium List 2 Accent 3" w:semiHidden="0" w:uiPriority="66" w:unhideWhenUsed="0"/>
+    <w:lsdException w:name="Medium Grid 1 Accent 3" w:semiHidden="0" w:uiPriority="67" w:unhideWhenUsed="0"/>
+    <w:lsdException w:name="Medium Grid 2 Accent 3" w:semiHidden="0" w:uiPriority="68" w:unhideWhenUsed="0"/>
+    <w:lsdException w:name="Medium Grid 3 Accent 3" w:semiHidden="0" w:uiPriority="69" w:unhideWhenUsed="0"/>
+    <w:lsdException w:name="Dark List Accent 3" w:semiHidden="0" w:uiPriority="70" w:unhideWhenUsed="0"/>
+    <w:lsdException w:name="Colorful Shading Accent 3" w:semiHidden="0" w:uiPriority="71" w:unhideWhenUsed="0"/>
+    <w:lsdException w:name="Colorful List Accent 3" w:semiHidden="0" w:uiPriority="72" w:unhideWhenUsed="0"/>
+    <w:lsdException w:name="Colorful Grid Accent 3" w:semiHidden="0" w:uiPriority="73" w:unhideWhenUsed="0"/>
+    <w:lsdException w:name="Light Shading Accent 4" w:semiHidden="0" w:uiPriority="60" w:unhideWhenUsed="0"/>
+    <w:lsdException w:name="Light List Accent 4" w:semiHidden="0" w:uiPriority="61" w:unhideWhenUsed="0"/>
+    <w:lsdException w:name="Light Grid Accent 4" w:semiHidden="0" w:uiPriority="62" w:unhideWhenUsed="0"/>
+    <w:lsdException w:name="Medium Shading 1 Accent 4" w:semiHidden="0" w:uiPriority="63" w:unhideWhenUsed="0"/>
+    <w:lsdException w:name="Medium Shading 2 Accent 4" w:semiHidden="0" w:uiPriority="64" w:unhideWhenUsed="0"/>
+    <w:lsdException w:name="Medium List 1 Accent 4" w:semiHidden="0" w:uiPriority="65" w:unhideWhenUsed="0"/>
+    <w:lsdException w:name="Medium List 2 Accent 4" w:semiHidden="0" w:uiPriority="66" w:unhideWhenUsed="0"/>
+    <w:lsdException w:name="Medium Grid 1 Accent 4" w:semiHidden="0" w:uiPriority="67" w:unhideWhenUsed="0"/>
+    <w:lsdException w:name="Medium Grid 2 Accent 4" w:semiHidden="0" w:uiPriority="68" w:unhideWhenUsed="0"/>
+    <w:lsdException w:name="Medium Grid 3 Accent 4" w:semiHidden="0" w:uiPriority="69" w:unhideWhenUsed="0"/>
+    <w:lsdException w:name="Dark List Accent 4" w:semiHidden="0" w:uiPriority="70" w:unhideWhenUsed="0"/>
+    <w:lsdException w:name="Colorful Shading Accent 4" w:semiHidden="0" w:uiPriority="71" w:unhideWhenUsed="0"/>
+    <w:lsdException w:name="Colorful List Accent 4" w:semiHidden="0" w:uiPriority="72" w:unhideWhenUsed="0"/>
+    <w:lsdException w:name="Colorful Grid Accent 4" w:semiHidden="0" w:uiPriority="73" w:unhideWhenUsed="0"/>
+    <w:lsdException w:name="Light Shading Accent 5" w:semiHidden="0" w:uiPriority="60" w:unhideWhenUsed="0"/>
+    <w:lsdException w:name="Light List Accent 5" w:semiHidden="0" w:uiPriority="61" w:unhideWhenUsed="0"/>
+    <w:lsdException w:name="Light Grid Accent 5" w:semiHidden="0" w:uiPriority="62" w:unhideWhenUsed="0"/>
+    <w:lsdException w:name="Medium Shading 1 Accent 5" w:semiHidden="0" w:uiPriority="63" w:unhideWhenUsed="0"/>
+    <w:lsdException w:name="Medium Shading 2 Accent 5" w:semiHidden="0" w:uiPriority="64" w:unhideWhenUsed="0"/>
+    <w:lsdException w:name="Medium List 1 Accent 5" w:semiHidden="0" w:uiPriority="65" w:unhideWhenUsed="0"/>
+    <w:lsdException w:name="Medium List 2 Accent 5" w:semiHidden="0" w:uiPriority="66" w:unhideWhenUsed="0"/>
+    <w:lsdException w:name="Medium Grid 1 Accent 5" w:semiHidden="0" w:uiPriority="67" w:unhideWhenUsed="0"/>
+    <w:lsdException w:name="Medium Grid 2 Accent 5" w:semiHidden="0" w:uiPriority="68" w:unhideWhenUsed="0"/>
+    <w:lsdException w:name="Medium Grid 3 Accent 5" w:semiHidden="0" w:uiPriority="69" w:unhideWhenUsed="0"/>
+    <w:lsdException w:name="Dark List Accent 5" w:semiHidden="0" w:uiPriority="70" w:unhideWhenUsed="0"/>
+    <w:lsdException w:name="Colorful Shading Accent 5" w:semiHidden="0" w:uiPriority="71" w:unhideWhenUsed="0"/>
+    <w:lsdException w:name="Colorful List Accent 5" w:semiHidden="0" w:uiPriority="72" w:unhideWhenUsed="0"/>
+    <w:lsdException w:name="Colorful Grid Accent 5" w:semiHidden="0" w:uiPriority="73" w:unhideWhenUsed="0"/>
+    <w:lsdException w:name="Light Shading Accent 6" w:semiHidden="0" w:uiPriority="60" w:unhideWhenUsed="0"/>
+    <w:lsdException w:name="Light List Accent 6" w:semiHidden="0" w:uiPriority="61" w:unhideWhenUsed="0"/>
+    <w:lsdException w:name="Light Grid Accent 6" w:semiHidden="0" w:uiPriority="62" w:unhideWhenUsed="0"/>
+    <w:lsdException w:name="Medium Shading 1 Accent 6" w:semiHidden="0" w:uiPriority="63" w:unhideWhenUsed="0"/>
+    <w:lsdException w:name="Medium Shading 2 Accent 6" w:semiHidden="0" w:uiPriority="64" w:unhideWhenUsed="0"/>
+    <w:lsdException w:name="Medium List 1 Accent 6" w:semiHidden="0" w:uiPriority="65" w:unhideWhenUsed="0"/>
+    <w:lsdException w:name="Medium List 2 Accent 6" w:semiHidden="0" w:uiPriority="66" w:unhideWhenUsed="0"/>
+    <w:lsdException w:name="Medium Grid 1 Accent 6" w:semiHidden="0" w:uiPriority="67" w:unhideWhenUsed="0"/>
+    <w:lsdException w:name="Medium Grid 2 Accent 6" w:semiHidden="0" w:uiPriority="68" w:unhideWhenUsed="0"/>
+    <w:lsdException w:name="Medium Grid 3 Accent 6" w:semiHidden="0" w:uiPriority="69" w:unhideWhenUsed="0"/>
+    <w:lsdException w:name="Dark List Accent 6" w:semiHidden="0" w:uiPriority="70" w:unhideWhenUsed="0"/>
+    <w:lsdException w:name="Colorful Shading Accent 6" w:semiHidden="0" w:uiPriority="71" w:unhideWhenUsed="0"/>
+    <w:lsdException w:name="Colorful List Accent 6" w:semiHidden="0" w:uiPriority="72" w:unhideWhenUsed="0"/>
+    <w:lsdException w:name="Colorful Grid Accent 6" w:semiHidden="0" w:uiPriority="73" w:unhideWhenUsed="0"/>
+    <w:lsdException w:name="Subtle Emphasis" w:semiHidden="0" w:uiPriority="19" w:unhideWhenUsed="0" w:qFormat="1"/>
+    <w:lsdException w:name="Intense Emphasis" w:semiHidden="0" w:uiPriority="21" w:unhideWhenUsed="0" w:qFormat="1"/>
+    <w:lsdException w:name="Subtle Reference" w:semiHidden="0" w:uiPriority="31" w:unhideWhenUsed="0" w:qFormat="1"/>
+    <w:lsdException w:name="Intense Reference" w:semiHidden="0" w:uiPriority="32" w:unhideWhenUsed="0" w:qFormat="1"/>
+    <w:lsdException w:name="Book Title" w:semiHidden="0" w:uiPriority="33" w:unhideWhenUsed="0" w:qFormat="1"/>
+    <w:lsdException w:name="Bibliography" w:uiPriority="37"/>
+    <w:lsdException w:name="TOC Heading" w:uiPriority="39" w:qFormat="1"/>
+  </w:latentStyles>
+  <w:style w:type="paragraph" w:default="1" w:styleId="Normal">
+    <w:name w:val="Normal"/>
+    <w:qFormat/>
+    <w:rsid w:val="00C25E2C"/>
+    <w:pPr>
+      <w:spacing w:before="120" w:after="120" w:line="360" w:lineRule="auto"/>
+      <w:jc w:val="both"/>
+    </w:pPr>
+    <w:rPr>
+      <w:rFonts w:ascii="Times New Roman" w:hAnsi="Times New Roman"/>
+      <w:sz w:val="24"/>
+    </w:rPr>
+  </w:style>
+  <w:style w:type="paragraph" w:styleId="Heading1">
+    <w:name w:val="heading 1"/>
+    <w:basedOn w:val="Normal"/>
+    <w:next w:val="Normal"/>
+    <w:rsid w:val="003E624C"/>
+    <w:pPr>
+      <w:keepNext/>
+      <w:keepLines/>
+      <w:spacing w:before="200" w:line="276" w:lineRule="auto"/>
+      <w:contextualSpacing/>
+      <w:jc w:val="left"/>
+      <w:outlineLvl w:val="0"/>
+    </w:pPr>
+    <w:rPr>
+      <w:rFonts w:ascii="Helvetica" w:eastAsia="Trebuchet MS" w:hAnsi="Helvetica" w:cs="Trebuchet MS"/>
+      <w:b/>
+      <w:sz w:val="32"/>
+      <w:szCs w:val="32"/>
+    </w:rPr>
+  </w:style>
+  <w:style w:type="paragraph" w:styleId="Heading2">
+    <w:name w:val="heading 2"/>
+    <w:basedOn w:val="Normal"/>
+    <w:next w:val="Normal"/>
+    <w:rsid w:val="002C63B2"/>
+    <w:pPr>
+      <w:keepNext/>
+      <w:keepLines/>
+      <w:spacing w:before="200" w:after="0" w:line="276" w:lineRule="auto"/>
+      <w:contextualSpacing/>
+      <w:jc w:val="left"/>
+      <w:outlineLvl w:val="1"/>
+    </w:pPr>
+    <w:rPr>
+      <w:rFonts w:ascii="Helvetica" w:eastAsia="Trebuchet MS" w:hAnsi="Helvetica" w:cs="Trebuchet MS"/>
+      <w:b/>
+      <w:sz w:val="26"/>
+      <w:szCs w:val="26"/>
+    </w:rPr>
+  </w:style>
+  <w:style w:type="paragraph" w:styleId="Heading3">
+    <w:name w:val="heading 3"/>
+    <w:basedOn w:val="Normal"/>
+    <w:next w:val="Normal"/>
+    <w:rsid w:val="00C66605"/>
+    <w:pPr>
+      <w:keepNext/>
+      <w:keepLines/>
+      <w:spacing w:before="160" w:after="0" w:line="276" w:lineRule="auto"/>
+      <w:contextualSpacing/>
+      <w:jc w:val="left"/>
+      <w:outlineLvl w:val="2"/>
+    </w:pPr>
+    <w:rPr>
+      <w:rFonts w:ascii="Helvetica" w:eastAsia="Trebuchet MS" w:hAnsi="Helvetica" w:cs="Trebuchet MS"/>
+      <w:b/>
+      <w:color w:val="auto"/>
+      <w:szCs w:val="24"/>
+    </w:rPr>
+  </w:style>
+  <w:style w:type="paragraph" w:styleId="Heading4">
+    <w:name w:val="heading 4"/>
+    <w:basedOn w:val="Normal"/>
+    <w:next w:val="Normal"/>
+    <w:rsid w:val="00C25E2C"/>
+    <w:pPr>
+      <w:keepNext/>
+      <w:keepLines/>
+      <w:spacing w:before="160" w:after="0" w:line="276" w:lineRule="auto"/>
+      <w:contextualSpacing/>
+      <w:jc w:val="left"/>
+      <w:outlineLvl w:val="3"/>
+    </w:pPr>
+    <w:rPr>
+      <w:rFonts w:ascii="Trebuchet MS" w:eastAsia="Trebuchet MS" w:hAnsi="Trebuchet MS" w:cs="Trebuchet MS"/>
+      <w:color w:val="666666"/>
+      <w:sz w:val="22"/>
+      <w:u w:val="single"/>
+    </w:rPr>
+  </w:style>
+  <w:style w:type="paragraph" w:styleId="Heading5">
+    <w:name w:val="heading 5"/>
+    <w:basedOn w:val="Normal"/>
+    <w:next w:val="Normal"/>
+    <w:rsid w:val="00C25E2C"/>
+    <w:pPr>
+      <w:keepNext/>
+      <w:keepLines/>
+      <w:spacing w:before="160" w:after="0" w:line="276" w:lineRule="auto"/>
+      <w:contextualSpacing/>
+      <w:jc w:val="left"/>
+      <w:outlineLvl w:val="4"/>
+    </w:pPr>
+    <w:rPr>
+      <w:rFonts w:ascii="Trebuchet MS" w:eastAsia="Trebuchet MS" w:hAnsi="Trebuchet MS" w:cs="Trebuchet MS"/>
+      <w:color w:val="666666"/>
+      <w:sz w:val="22"/>
+    </w:rPr>
+  </w:style>
+  <w:style w:type="paragraph" w:styleId="Heading6">
+    <w:name w:val="heading 6"/>
+    <w:basedOn w:val="Normal"/>
+    <w:next w:val="Normal"/>
+    <w:rsid w:val="00C25E2C"/>
+    <w:pPr>
+      <w:keepNext/>
+      <w:keepLines/>
+      <w:spacing w:before="160" w:after="0" w:line="276" w:lineRule="auto"/>
+      <w:contextualSpacing/>
+      <w:jc w:val="left"/>
+      <w:outlineLvl w:val="5"/>
+    </w:pPr>
+    <w:rPr>
+      <w:rFonts w:ascii="Trebuchet MS" w:eastAsia="Trebuchet MS" w:hAnsi="Trebuchet MS" w:cs="Trebuchet MS"/>
+      <w:i/>
+      <w:color w:val="666666"/>
+      <w:sz w:val="22"/>
+    </w:rPr>
+  </w:style>
+  <w:style w:type="character" w:default="1" w:styleId="DefaultParagraphFont">
+    <w:name w:val="Default Paragraph Font"/>
+    <w:uiPriority w:val="1"/>
     <w:unhideWhenUsed/>
   </w:style>
   <w:style w:type="table" w:default="1" w:styleId="TableNormal">
@@ -8886,7 +10196,7 @@
 </file>
 
 <file path=customXml/itemProps1.xml><?xml version="1.0" encoding="utf-8"?>
-<ds:datastoreItem xmlns:ds="http://schemas.openxmlformats.org/officeDocument/2006/customXml" ds:itemID="{3AE56FEC-C776-E443-B716-709E76830359}">
+<ds:datastoreItem xmlns:ds="http://schemas.openxmlformats.org/officeDocument/2006/customXml" ds:itemID="{83FE501B-5DC4-4140-8950-3DE9F50357DA}">
   <ds:schemaRefs>
     <ds:schemaRef ds:uri="http://schemas.openxmlformats.org/officeDocument/2006/bibliography"/>
   </ds:schemaRefs>

</xml_diff>